<commit_message>
Alterações no relatorio e remoção de ficheiros desnecessarios
</commit_message>
<xml_diff>
--- a/doc/IPL-TeSP-PSI-MDS-2021-Template_Projeto_DA.docx
+++ b/doc/IPL-TeSP-PSI-MDS-2021-Template_Projeto_DA.docx
@@ -97,7 +97,15 @@
               <w:jc w:val="center"/>
             </w:pPr>
             <w:r>
-              <w:t xml:space="preserve">Curso de TeSP em </w:t>
+              <w:t xml:space="preserve">Curso de </w:t>
+            </w:r>
+            <w:proofErr w:type="spellStart"/>
+            <w:r>
+              <w:t>TeSP</w:t>
+            </w:r>
+            <w:proofErr w:type="spellEnd"/>
+            <w:r>
+              <w:t xml:space="preserve"> em </w:t>
             </w:r>
             <w:r>
               <w:br/>
@@ -940,8 +948,13 @@
       <w:pPr>
         <w:jc w:val="center"/>
       </w:pPr>
-      <w:r>
-        <w:t>Tesp Programação de Sistemas de Informação</w:t>
+      <w:proofErr w:type="spellStart"/>
+      <w:r>
+        <w:t>Tesp</w:t>
+      </w:r>
+      <w:proofErr w:type="spellEnd"/>
+      <w:r>
+        <w:t xml:space="preserve"> Programação de Sistemas de Informação</w:t>
       </w:r>
     </w:p>
     <w:p>
@@ -4012,7 +4025,15 @@
         <w:t xml:space="preserve">No âmbito da </w:t>
       </w:r>
       <w:r>
-        <w:t>unidade curricular de MDS do 2º Semestre do Curso TeSP de Programação de Sistemas de Informação do Instituto Politécnico de Leiria, foi criado o projeto “Gestão de C</w:t>
+        <w:t xml:space="preserve">unidade curricular de MDS do 2º Semestre do Curso </w:t>
+      </w:r>
+      <w:proofErr w:type="spellStart"/>
+      <w:r>
+        <w:t>TeSP</w:t>
+      </w:r>
+      <w:proofErr w:type="spellEnd"/>
+      <w:r>
+        <w:t xml:space="preserve"> de Programação de Sistemas de Informação do Instituto Politécnico de Leiria, foi criado o projeto “Gestão de C</w:t>
       </w:r>
       <w:r>
         <w:t>â</w:t>
@@ -4033,7 +4054,31 @@
     </w:p>
     <w:p>
       <w:r>
-        <w:t>Assim, ao longo deste relatório serão relatados em diferentes secções os seguintes temas: Definição do problema e análise de impacto, Análise concorrencial, Requisitos ágeis, desenho de mockups, desenho de diagrama de classes, identificação dos Stakeholders e da Scrum Team e uma conclusão de retrospetiva do projeto.</w:t>
+        <w:t xml:space="preserve">Assim, ao longo deste relatório serão relatados em diferentes secções os seguintes temas: Definição do problema e análise de impacto, Análise concorrencial, Requisitos ágeis, desenho de </w:t>
+      </w:r>
+      <w:proofErr w:type="spellStart"/>
+      <w:r>
+        <w:t>mockups</w:t>
+      </w:r>
+      <w:proofErr w:type="spellEnd"/>
+      <w:r>
+        <w:t xml:space="preserve">, desenho de diagrama de classes, identificação dos </w:t>
+      </w:r>
+      <w:proofErr w:type="spellStart"/>
+      <w:r>
+        <w:t>Stakeholders</w:t>
+      </w:r>
+      <w:proofErr w:type="spellEnd"/>
+      <w:r>
+        <w:t xml:space="preserve"> e da </w:t>
+      </w:r>
+      <w:proofErr w:type="spellStart"/>
+      <w:r>
+        <w:t>Scrum</w:t>
+      </w:r>
+      <w:proofErr w:type="spellEnd"/>
+      <w:r>
+        <w:t xml:space="preserve"> Team e uma conclusão de retrospetiva do projeto.</w:t>
       </w:r>
     </w:p>
     <w:p/>
@@ -4055,12 +4100,52 @@
     </w:p>
     <w:p>
       <w:r>
-        <w:t>Na segunda secção do presente relatório, será relatada o tema especificação do sistema, onde vamos falar sobre a especificação do negócio, vamos realizar uma análise de impacto e a respetiva concorrência e por fim, vamos realizar mockups ao nosso software.</w:t>
+        <w:t xml:space="preserve">Na segunda secção do presente relatório, será relatada o tema especificação do sistema, onde vamos falar sobre a especificação do negócio, vamos realizar uma análise de impacto e a respetiva concorrência e por fim, vamos realizar </w:t>
+      </w:r>
+      <w:proofErr w:type="spellStart"/>
+      <w:r>
+        <w:t>mockups</w:t>
+      </w:r>
+      <w:proofErr w:type="spellEnd"/>
+      <w:r>
+        <w:t xml:space="preserve"> ao nosso software.</w:t>
       </w:r>
     </w:p>
     <w:p>
       <w:r>
-        <w:t>Na terceira secção, será relatada toda a utilização da metodologia ágil utilizada neste projeto, o SCRUM. Sobre esta metodologia vão ser representados os user stories com os respetivos storie points, vão ser detalhados os sprints.</w:t>
+        <w:t xml:space="preserve">Na terceira secção, será relatada toda a utilização da metodologia ágil utilizada neste projeto, o SCRUM. Sobre esta metodologia vão ser representados os </w:t>
+      </w:r>
+      <w:proofErr w:type="spellStart"/>
+      <w:r>
+        <w:t>user</w:t>
+      </w:r>
+      <w:proofErr w:type="spellEnd"/>
+      <w:r>
+        <w:t xml:space="preserve"> </w:t>
+      </w:r>
+      <w:proofErr w:type="spellStart"/>
+      <w:r>
+        <w:t>stories</w:t>
+      </w:r>
+      <w:proofErr w:type="spellEnd"/>
+      <w:r>
+        <w:t xml:space="preserve"> com os respetivos </w:t>
+      </w:r>
+      <w:proofErr w:type="spellStart"/>
+      <w:r>
+        <w:t>storie</w:t>
+      </w:r>
+      <w:proofErr w:type="spellEnd"/>
+      <w:r>
+        <w:t xml:space="preserve"> </w:t>
+      </w:r>
+      <w:proofErr w:type="spellStart"/>
+      <w:r>
+        <w:t>points</w:t>
+      </w:r>
+      <w:proofErr w:type="spellEnd"/>
+      <w:r>
+        <w:t>, vão ser detalhados os sprints.</w:t>
       </w:r>
     </w:p>
     <w:p>
@@ -4133,13 +4218,13 @@
         <w:pStyle w:val="Ttulo3"/>
       </w:pPr>
       <w:bookmarkStart w:id="9" w:name="_Toc70877591"/>
-      <w:bookmarkStart w:id="10" w:name="_Hlk71189423"/>
-      <w:bookmarkStart w:id="11" w:name="_Toc71989193"/>
+      <w:bookmarkStart w:id="10" w:name="_Toc71989193"/>
+      <w:bookmarkStart w:id="11" w:name="_Hlk71189423"/>
       <w:r>
         <w:t>Pontos positivos</w:t>
       </w:r>
       <w:bookmarkEnd w:id="9"/>
-      <w:bookmarkEnd w:id="11"/>
+      <w:bookmarkEnd w:id="10"/>
     </w:p>
     <w:p>
       <w:pPr>
@@ -4288,31 +4373,18 @@
         <w:jc w:val="center"/>
       </w:pPr>
       <w:bookmarkStart w:id="14" w:name="_Toc71188059"/>
-      <w:bookmarkEnd w:id="10"/>
+      <w:bookmarkEnd w:id="11"/>
       <w:r>
         <w:t xml:space="preserve">Figura </w:t>
       </w:r>
-      <w:r>
-        <w:fldChar w:fldCharType="begin"/>
-      </w:r>
-      <w:r>
-        <w:instrText xml:space="preserve"> SEQ Figura \* ARABIC </w:instrText>
-      </w:r>
-      <w:r>
-        <w:fldChar w:fldCharType="separate"/>
-      </w:r>
-      <w:r>
-        <w:rPr>
-          <w:noProof/>
-        </w:rPr>
-        <w:t>1</w:t>
-      </w:r>
-      <w:r>
-        <w:rPr>
-          <w:noProof/>
-        </w:rPr>
-        <w:fldChar w:fldCharType="end"/>
-      </w:r>
+      <w:fldSimple w:instr=" SEQ Figura \* ARABIC ">
+        <w:r>
+          <w:rPr>
+            <w:noProof/>
+          </w:rPr>
+          <w:t>1</w:t>
+        </w:r>
+      </w:fldSimple>
       <w:r>
         <w:t xml:space="preserve"> - Análise de Impacto</w:t>
       </w:r>
@@ -4349,9 +4421,14 @@
         <w:t>Sage</w:t>
       </w:r>
       <w:r>
-        <w:t xml:space="preserve"> One</w:t>
+        <w:t xml:space="preserve"> </w:t>
+      </w:r>
+      <w:proofErr w:type="spellStart"/>
+      <w:r>
+        <w:t>One</w:t>
       </w:r>
       <w:bookmarkEnd w:id="16"/>
+      <w:proofErr w:type="spellEnd"/>
     </w:p>
     <w:p>
       <w:pPr>
@@ -4423,34 +4500,26 @@
       <w:r>
         <w:t xml:space="preserve">Tabela </w:t>
       </w:r>
-      <w:r>
-        <w:fldChar w:fldCharType="begin"/>
-      </w:r>
-      <w:r>
-        <w:instrText xml:space="preserve"> SEQ Tabela \* ARABIC </w:instrText>
-      </w:r>
-      <w:r>
-        <w:fldChar w:fldCharType="separate"/>
-      </w:r>
-      <w:r>
-        <w:rPr>
-          <w:noProof/>
-        </w:rPr>
-        <w:t>1</w:t>
-      </w:r>
-      <w:r>
-        <w:rPr>
-          <w:noProof/>
-        </w:rPr>
-        <w:fldChar w:fldCharType="end"/>
-      </w:r>
+      <w:fldSimple w:instr=" SEQ Tabela \* ARABIC ">
+        <w:r>
+          <w:rPr>
+            <w:noProof/>
+          </w:rPr>
+          <w:t>1</w:t>
+        </w:r>
+      </w:fldSimple>
       <w:r>
         <w:t xml:space="preserve"> – Descrição do </w:t>
       </w:r>
       <w:r>
-        <w:t>Sage One</w:t>
+        <w:t xml:space="preserve">Sage </w:t>
+      </w:r>
+      <w:proofErr w:type="spellStart"/>
+      <w:r>
+        <w:t>One</w:t>
       </w:r>
       <w:bookmarkEnd w:id="17"/>
+      <w:proofErr w:type="spellEnd"/>
     </w:p>
     <w:tbl>
       <w:tblPr>
@@ -4526,8 +4595,13 @@
               </w:rPr>
             </w:pPr>
             <w:r>
-              <w:t>Sage One</w:t>
-            </w:r>
+              <w:t xml:space="preserve">Sage </w:t>
+            </w:r>
+            <w:proofErr w:type="spellStart"/>
+            <w:r>
+              <w:t>One</w:t>
+            </w:r>
+            <w:proofErr w:type="spellEnd"/>
           </w:p>
         </w:tc>
       </w:tr>
@@ -4572,7 +4646,21 @@
                 <w:rPr>
                   <w:rStyle w:val="Hiperligao"/>
                 </w:rPr>
-                <w:t>Sage One - Faturação Online | Sage PT</w:t>
+                <w:t xml:space="preserve">Sage </w:t>
+              </w:r>
+              <w:proofErr w:type="spellStart"/>
+              <w:r>
+                <w:rPr>
+                  <w:rStyle w:val="Hiperligao"/>
+                </w:rPr>
+                <w:t>One</w:t>
+              </w:r>
+              <w:proofErr w:type="spellEnd"/>
+              <w:r>
+                <w:rPr>
+                  <w:rStyle w:val="Hiperligao"/>
+                </w:rPr>
+                <w:t xml:space="preserve"> - Faturação Online | Sage PT</w:t>
               </w:r>
             </w:hyperlink>
           </w:p>
@@ -4627,7 +4715,15 @@
               <w:cnfStyle w:val="000000100000" w:firstRow="0" w:lastRow="0" w:firstColumn="0" w:lastColumn="0" w:oddVBand="0" w:evenVBand="0" w:oddHBand="1" w:evenHBand="0" w:firstRowFirstColumn="0" w:firstRowLastColumn="0" w:lastRowFirstColumn="0" w:lastRowLastColumn="0"/>
             </w:pPr>
             <w:r>
-              <w:t>O Sage One é uma aplicação de gestão de faturação e documentação para pequenas e médias empresas, que permite gerir toda a faturação de uma dada empresa e a respetiva documentação da mesma de modo a traçar gráficos que ajudem na gestão.</w:t>
+              <w:t xml:space="preserve">O Sage </w:t>
+            </w:r>
+            <w:proofErr w:type="spellStart"/>
+            <w:r>
+              <w:t>One</w:t>
+            </w:r>
+            <w:proofErr w:type="spellEnd"/>
+            <w:r>
+              <w:t xml:space="preserve"> é uma aplicação de gestão de faturação e documentação para pequenas e médias empresas, que permite gerir toda a faturação de uma dada empresa e a respetiva documentação da mesma de modo a traçar gráficos que ajudem na gestão.</w:t>
             </w:r>
           </w:p>
         </w:tc>
@@ -4839,27 +4935,14 @@
       <w:r>
         <w:t xml:space="preserve">Tabela </w:t>
       </w:r>
-      <w:r>
-        <w:fldChar w:fldCharType="begin"/>
-      </w:r>
-      <w:r>
-        <w:instrText xml:space="preserve"> SEQ Tabela \* ARABIC </w:instrText>
-      </w:r>
-      <w:r>
-        <w:fldChar w:fldCharType="separate"/>
-      </w:r>
-      <w:r>
-        <w:rPr>
-          <w:noProof/>
-        </w:rPr>
-        <w:t>2</w:t>
-      </w:r>
-      <w:r>
-        <w:rPr>
-          <w:noProof/>
-        </w:rPr>
-        <w:fldChar w:fldCharType="end"/>
-      </w:r>
+      <w:fldSimple w:instr=" SEQ Tabela \* ARABIC ">
+        <w:r>
+          <w:rPr>
+            <w:noProof/>
+          </w:rPr>
+          <w:t>2</w:t>
+        </w:r>
+      </w:fldSimple>
       <w:r>
         <w:t xml:space="preserve"> – Descrição do </w:t>
       </w:r>
@@ -5076,7 +5159,23 @@
               <w:cnfStyle w:val="000000000000" w:firstRow="0" w:lastRow="0" w:firstColumn="0" w:lastColumn="0" w:oddVBand="0" w:evenVBand="0" w:oddHBand="0" w:evenHBand="0" w:firstRowFirstColumn="0" w:firstRowLastColumn="0" w:lastRowFirstColumn="0" w:lastRowLastColumn="0"/>
             </w:pPr>
             <w:r>
-              <w:t>A nível de gestão, é uma excelente opção, apesar de ser virado para a gestão financeira. A aplicação tem ainda associada um serviço de Cloud que permite armazenar toda a informação de forma integral nessa Cloud e partilhar diretamente informação com o cliente.</w:t>
+              <w:t xml:space="preserve">A nível de gestão, é uma excelente opção, apesar de ser virado para a gestão financeira. A aplicação tem ainda associada um serviço de </w:t>
+            </w:r>
+            <w:proofErr w:type="spellStart"/>
+            <w:r>
+              <w:t>Cloud</w:t>
+            </w:r>
+            <w:proofErr w:type="spellEnd"/>
+            <w:r>
+              <w:t xml:space="preserve"> que permite armazenar toda a informação de forma integral nessa </w:t>
+            </w:r>
+            <w:proofErr w:type="spellStart"/>
+            <w:r>
+              <w:t>Cloud</w:t>
+            </w:r>
+            <w:proofErr w:type="spellEnd"/>
+            <w:r>
+              <w:t xml:space="preserve"> e partilhar diretamente informação com o cliente.</w:t>
             </w:r>
           </w:p>
         </w:tc>
@@ -5184,9 +5283,22 @@
       <w:bookmarkStart w:id="20" w:name="_Toc71989198"/>
       <w:r>
         <w:lastRenderedPageBreak/>
-        <w:t>Sage X3 Fast Start</w:t>
+        <w:t xml:space="preserve">Sage X3 </w:t>
+      </w:r>
+      <w:proofErr w:type="spellStart"/>
+      <w:r>
+        <w:t>Fast</w:t>
+      </w:r>
+      <w:proofErr w:type="spellEnd"/>
+      <w:r>
+        <w:t xml:space="preserve"> </w:t>
+      </w:r>
+      <w:proofErr w:type="spellStart"/>
+      <w:r>
+        <w:t>Start</w:t>
       </w:r>
       <w:bookmarkEnd w:id="20"/>
+      <w:proofErr w:type="spellEnd"/>
     </w:p>
     <w:p>
       <w:r>
@@ -5253,34 +5365,34 @@
       <w:r>
         <w:t xml:space="preserve">Tabela </w:t>
       </w:r>
-      <w:r>
-        <w:fldChar w:fldCharType="begin"/>
-      </w:r>
-      <w:r>
-        <w:instrText xml:space="preserve"> SEQ Tabela \* ARABIC </w:instrText>
-      </w:r>
-      <w:r>
-        <w:fldChar w:fldCharType="separate"/>
-      </w:r>
-      <w:r>
-        <w:rPr>
-          <w:noProof/>
-        </w:rPr>
-        <w:t>3</w:t>
-      </w:r>
-      <w:r>
-        <w:rPr>
-          <w:noProof/>
-        </w:rPr>
-        <w:fldChar w:fldCharType="end"/>
-      </w:r>
+      <w:fldSimple w:instr=" SEQ Tabela \* ARABIC ">
+        <w:r>
+          <w:rPr>
+            <w:noProof/>
+          </w:rPr>
+          <w:t>3</w:t>
+        </w:r>
+      </w:fldSimple>
       <w:r>
         <w:t xml:space="preserve"> – Descrição do </w:t>
       </w:r>
       <w:r>
-        <w:t>X3 Fast Start</w:t>
+        <w:t xml:space="preserve">X3 </w:t>
+      </w:r>
+      <w:proofErr w:type="spellStart"/>
+      <w:r>
+        <w:t>Fast</w:t>
+      </w:r>
+      <w:proofErr w:type="spellEnd"/>
+      <w:r>
+        <w:t xml:space="preserve"> </w:t>
+      </w:r>
+      <w:proofErr w:type="spellStart"/>
+      <w:r>
+        <w:t>Start</w:t>
       </w:r>
       <w:bookmarkEnd w:id="21"/>
+      <w:proofErr w:type="spellEnd"/>
     </w:p>
     <w:tbl>
       <w:tblPr>
@@ -5353,8 +5465,21 @@
               <w:cnfStyle w:val="000000100000" w:firstRow="0" w:lastRow="0" w:firstColumn="0" w:lastColumn="0" w:oddVBand="0" w:evenVBand="0" w:oddHBand="1" w:evenHBand="0" w:firstRowFirstColumn="0" w:firstRowLastColumn="0" w:lastRowFirstColumn="0" w:lastRowLastColumn="0"/>
             </w:pPr>
             <w:r>
-              <w:t>Sage X3 Fast Start</w:t>
-            </w:r>
+              <w:t xml:space="preserve">Sage X3 </w:t>
+            </w:r>
+            <w:proofErr w:type="spellStart"/>
+            <w:r>
+              <w:t>Fast</w:t>
+            </w:r>
+            <w:proofErr w:type="spellEnd"/>
+            <w:r>
+              <w:t xml:space="preserve"> </w:t>
+            </w:r>
+            <w:proofErr w:type="spellStart"/>
+            <w:r>
+              <w:t>Start</w:t>
+            </w:r>
+            <w:proofErr w:type="spellEnd"/>
           </w:p>
         </w:tc>
       </w:tr>
@@ -5399,7 +5524,35 @@
                 <w:rPr>
                   <w:rStyle w:val="Hiperligao"/>
                 </w:rPr>
-                <w:t>Sage X3 Fast Start | Sage PT</w:t>
+                <w:t xml:space="preserve">Sage X3 </w:t>
+              </w:r>
+              <w:proofErr w:type="spellStart"/>
+              <w:r>
+                <w:rPr>
+                  <w:rStyle w:val="Hiperligao"/>
+                </w:rPr>
+                <w:t>Fast</w:t>
+              </w:r>
+              <w:proofErr w:type="spellEnd"/>
+              <w:r>
+                <w:rPr>
+                  <w:rStyle w:val="Hiperligao"/>
+                </w:rPr>
+                <w:t xml:space="preserve"> </w:t>
+              </w:r>
+              <w:proofErr w:type="spellStart"/>
+              <w:r>
+                <w:rPr>
+                  <w:rStyle w:val="Hiperligao"/>
+                </w:rPr>
+                <w:t>Start</w:t>
+              </w:r>
+              <w:proofErr w:type="spellEnd"/>
+              <w:r>
+                <w:rPr>
+                  <w:rStyle w:val="Hiperligao"/>
+                </w:rPr>
+                <w:t xml:space="preserve"> | Sage PT</w:t>
               </w:r>
             </w:hyperlink>
           </w:p>
@@ -5487,7 +5640,23 @@
               <w:cnfStyle w:val="000000000000" w:firstRow="0" w:lastRow="0" w:firstColumn="0" w:lastColumn="0" w:oddVBand="0" w:evenVBand="0" w:oddHBand="0" w:evenHBand="0" w:firstRowFirstColumn="0" w:firstRowLastColumn="0" w:lastRowFirstColumn="0" w:lastRowLastColumn="0"/>
             </w:pPr>
             <w:r>
-              <w:t>A nível de gestão, é uma excelente opção, apesar de ser virado para a gestão financeira. A aplicação tem ainda associada um serviço de Cloud que permite armazenar toda a informação de forma integral nessa Cloud e partilhar diretamente informação com o cliente.  Esta aplicação é ainda mais intuitiva e mais rápida que a Sage X3, tem funcionalidades pré-configuradas para assegurar uma usabilidade eficiente.</w:t>
+              <w:t xml:space="preserve">A nível de gestão, é uma excelente opção, apesar de ser virado para a gestão financeira. A aplicação tem ainda associada um serviço de </w:t>
+            </w:r>
+            <w:proofErr w:type="spellStart"/>
+            <w:r>
+              <w:t>Cloud</w:t>
+            </w:r>
+            <w:proofErr w:type="spellEnd"/>
+            <w:r>
+              <w:t xml:space="preserve"> que permite armazenar toda a informação de forma integral nessa </w:t>
+            </w:r>
+            <w:proofErr w:type="spellStart"/>
+            <w:r>
+              <w:t>Cloud</w:t>
+            </w:r>
+            <w:proofErr w:type="spellEnd"/>
+            <w:r>
+              <w:t xml:space="preserve"> e partilhar diretamente informação com o cliente.  Esta aplicação é ainda mais intuitiva e mais rápida que a Sage X3, tem funcionalidades pré-configuradas para assegurar uma usabilidade eficiente.</w:t>
             </w:r>
           </w:p>
         </w:tc>
@@ -5620,27 +5789,14 @@
       <w:r>
         <w:t xml:space="preserve">Tabela </w:t>
       </w:r>
-      <w:r>
-        <w:fldChar w:fldCharType="begin"/>
-      </w:r>
-      <w:r>
-        <w:instrText xml:space="preserve"> SEQ Tabela \* ARABIC </w:instrText>
-      </w:r>
-      <w:r>
-        <w:fldChar w:fldCharType="separate"/>
-      </w:r>
-      <w:r>
-        <w:rPr>
-          <w:noProof/>
-        </w:rPr>
-        <w:t>4</w:t>
-      </w:r>
-      <w:r>
-        <w:rPr>
-          <w:noProof/>
-        </w:rPr>
-        <w:fldChar w:fldCharType="end"/>
-      </w:r>
+      <w:fldSimple w:instr=" SEQ Tabela \* ARABIC ">
+        <w:r>
+          <w:rPr>
+            <w:noProof/>
+          </w:rPr>
+          <w:t>4</w:t>
+        </w:r>
+      </w:fldSimple>
       <w:r>
         <w:t xml:space="preserve"> – Resumo das características dos Sistemas concorrenciais</w:t>
       </w:r>
@@ -5683,8 +5839,13 @@
               <w:cnfStyle w:val="100000000000" w:firstRow="1" w:lastRow="0" w:firstColumn="0" w:lastColumn="0" w:oddVBand="0" w:evenVBand="0" w:oddHBand="0" w:evenHBand="0" w:firstRowFirstColumn="0" w:firstRowLastColumn="0" w:lastRowFirstColumn="0" w:lastRowLastColumn="0"/>
             </w:pPr>
             <w:r>
-              <w:t>Sage One</w:t>
-            </w:r>
+              <w:t xml:space="preserve">Sage </w:t>
+            </w:r>
+            <w:proofErr w:type="spellStart"/>
+            <w:r>
+              <w:t>One</w:t>
+            </w:r>
+            <w:proofErr w:type="spellEnd"/>
           </w:p>
         </w:tc>
         <w:tc>
@@ -5711,8 +5872,21 @@
               <w:cnfStyle w:val="100000000000" w:firstRow="1" w:lastRow="0" w:firstColumn="0" w:lastColumn="0" w:oddVBand="0" w:evenVBand="0" w:oddHBand="0" w:evenHBand="0" w:firstRowFirstColumn="0" w:firstRowLastColumn="0" w:lastRowFirstColumn="0" w:lastRowLastColumn="0"/>
             </w:pPr>
             <w:r>
-              <w:t>Sage X3 Fast Start</w:t>
-            </w:r>
+              <w:t xml:space="preserve">Sage X3 </w:t>
+            </w:r>
+            <w:proofErr w:type="spellStart"/>
+            <w:r>
+              <w:t>Fast</w:t>
+            </w:r>
+            <w:proofErr w:type="spellEnd"/>
+            <w:r>
+              <w:t xml:space="preserve"> </w:t>
+            </w:r>
+            <w:proofErr w:type="spellStart"/>
+            <w:r>
+              <w:t>Start</w:t>
+            </w:r>
+            <w:proofErr w:type="spellEnd"/>
           </w:p>
         </w:tc>
       </w:tr>
@@ -5863,9 +6037,11 @@
                 <w:highlight w:val="yellow"/>
               </w:rPr>
             </w:pPr>
+            <w:proofErr w:type="spellStart"/>
             <w:r>
               <w:t>Intuitividade</w:t>
             </w:r>
+            <w:proofErr w:type="spellEnd"/>
           </w:p>
         </w:tc>
         <w:tc>
@@ -6095,8 +6271,13 @@
           </w:tcPr>
           <w:p>
             <w:r>
-              <w:t>Serviço de Cloud</w:t>
-            </w:r>
+              <w:t xml:space="preserve">Serviço de </w:t>
+            </w:r>
+            <w:proofErr w:type="spellStart"/>
+            <w:r>
+              <w:t>Cloud</w:t>
+            </w:r>
+            <w:proofErr w:type="spellEnd"/>
           </w:p>
         </w:tc>
         <w:tc>
@@ -6169,30 +6350,33 @@
         <w:pStyle w:val="Ttulo2"/>
       </w:pPr>
       <w:bookmarkStart w:id="25" w:name="_Toc71989200"/>
+      <w:proofErr w:type="spellStart"/>
       <w:r>
         <w:lastRenderedPageBreak/>
-        <w:t>Wireframes/Mockups</w:t>
+        <w:t>Wireframes</w:t>
+      </w:r>
+      <w:proofErr w:type="spellEnd"/>
+      <w:r>
+        <w:t>/</w:t>
+      </w:r>
+      <w:proofErr w:type="spellStart"/>
+      <w:r>
+        <w:t>Mockups</w:t>
       </w:r>
       <w:bookmarkEnd w:id="25"/>
+      <w:proofErr w:type="spellEnd"/>
     </w:p>
     <w:p>
       <w:r>
-        <w:rPr>
-          <w:highlight w:val="yellow"/>
-        </w:rPr>
-        <w:t>&lt;Desenho dos wireframes já a aproximarem-se de mockups (mais detalhados)</w:t>
-      </w:r>
-      <w:r>
-        <w:rPr>
-          <w:highlight w:val="yellow"/>
-        </w:rPr>
-        <w:t>. 1 para cada ecrã que tiverem</w:t>
-      </w:r>
-      <w:r>
-        <w:rPr>
-          <w:highlight w:val="yellow"/>
-        </w:rPr>
-        <w:t>&gt;</w:t>
+        <w:t xml:space="preserve">Nas páginas seguintes vão ser apresentadas várias </w:t>
+      </w:r>
+      <w:proofErr w:type="spellStart"/>
+      <w:r>
+        <w:t>Mockups</w:t>
+      </w:r>
+      <w:proofErr w:type="spellEnd"/>
+      <w:r>
+        <w:t xml:space="preserve"> e Prints do Projeto para ser fazer a comparação do que foi planeado e do que foi executado no projeto final.</w:t>
       </w:r>
     </w:p>
     <w:p/>
@@ -6206,10 +6390,10 @@
           <w:noProof/>
         </w:rPr>
         <w:drawing>
-          <wp:inline distT="0" distB="0" distL="0" distR="0" wp14:anchorId="1AA1AEC4" wp14:editId="33110529">
-            <wp:extent cx="6120130" cy="6151880"/>
-            <wp:effectExtent l="0" t="0" r="1270" b="0"/>
-            <wp:docPr id="14" name="Picture 14" descr="Graphical user interface, application&#10;&#10;Description automatically generated"/>
+          <wp:inline distT="0" distB="0" distL="0" distR="0" wp14:anchorId="2D139A03" wp14:editId="1BEC575A">
+            <wp:extent cx="6115050" cy="2505075"/>
+            <wp:effectExtent l="0" t="0" r="0" b="9525"/>
+            <wp:docPr id="7" name="Imagem 7"/>
             <wp:cNvGraphicFramePr>
               <a:graphicFrameLocks xmlns:a="http://schemas.openxmlformats.org/drawingml/2006/main" noChangeAspect="1"/>
             </wp:cNvGraphicFramePr>
@@ -6217,23 +6401,36 @@
               <a:graphicData uri="http://schemas.openxmlformats.org/drawingml/2006/picture">
                 <pic:pic xmlns:pic="http://schemas.openxmlformats.org/drawingml/2006/picture">
                   <pic:nvPicPr>
-                    <pic:cNvPr id="14" name="Picture 14" descr="Graphical user interface, application&#10;&#10;Description automatically generated"/>
-                    <pic:cNvPicPr/>
+                    <pic:cNvPr id="0" name="Picture 1"/>
+                    <pic:cNvPicPr>
+                      <a:picLocks noChangeAspect="1" noChangeArrowheads="1"/>
+                    </pic:cNvPicPr>
                   </pic:nvPicPr>
                   <pic:blipFill>
-                    <a:blip r:embed="rId20"/>
+                    <a:blip r:embed="rId20">
+                      <a:extLst>
+                        <a:ext uri="{28A0092B-C50C-407E-A947-70E740481C1C}">
+                          <a14:useLocalDpi xmlns:a14="http://schemas.microsoft.com/office/drawing/2010/main" val="0"/>
+                        </a:ext>
+                      </a:extLst>
+                    </a:blip>
+                    <a:srcRect/>
                     <a:stretch>
                       <a:fillRect/>
                     </a:stretch>
                   </pic:blipFill>
-                  <pic:spPr>
+                  <pic:spPr bwMode="auto">
                     <a:xfrm>
                       <a:off x="0" y="0"/>
-                      <a:ext cx="6120130" cy="6151880"/>
+                      <a:ext cx="6115050" cy="2505075"/>
                     </a:xfrm>
                     <a:prstGeom prst="rect">
                       <a:avLst/>
                     </a:prstGeom>
+                    <a:noFill/>
+                    <a:ln>
+                      <a:noFill/>
+                    </a:ln>
                   </pic:spPr>
                 </pic:pic>
               </a:graphicData>
@@ -6246,42 +6443,87 @@
       <w:pPr>
         <w:pStyle w:val="Legenda"/>
         <w:jc w:val="center"/>
-      </w:pPr>
-      <w:bookmarkStart w:id="26" w:name="_Toc71188060"/>
-      <w:r>
+        <w:rPr>
+          <w:i w:val="0"/>
+          <w:iCs w:val="0"/>
+          <w:color w:val="000000" w:themeColor="text1"/>
+        </w:rPr>
+      </w:pPr>
+      <w:r>
+        <w:rPr>
+          <w:i w:val="0"/>
+          <w:iCs w:val="0"/>
+          <w:color w:val="000000" w:themeColor="text1"/>
+        </w:rPr>
         <w:t xml:space="preserve">Figura </w:t>
       </w:r>
       <w:r>
+        <w:rPr>
+          <w:i w:val="0"/>
+          <w:iCs w:val="0"/>
+          <w:color w:val="000000" w:themeColor="text1"/>
+        </w:rPr>
         <w:fldChar w:fldCharType="begin"/>
       </w:r>
       <w:r>
+        <w:rPr>
+          <w:i w:val="0"/>
+          <w:iCs w:val="0"/>
+          <w:color w:val="000000" w:themeColor="text1"/>
+        </w:rPr>
         <w:instrText xml:space="preserve"> SEQ Figura \* ARABIC </w:instrText>
       </w:r>
       <w:r>
+        <w:rPr>
+          <w:i w:val="0"/>
+          <w:iCs w:val="0"/>
+          <w:color w:val="000000" w:themeColor="text1"/>
+        </w:rPr>
         <w:fldChar w:fldCharType="separate"/>
       </w:r>
       <w:r>
         <w:rPr>
+          <w:i w:val="0"/>
+          <w:iCs w:val="0"/>
           <w:noProof/>
+          <w:color w:val="000000" w:themeColor="text1"/>
         </w:rPr>
         <w:t>2</w:t>
       </w:r>
       <w:r>
         <w:rPr>
-          <w:noProof/>
+          <w:i w:val="0"/>
+          <w:iCs w:val="0"/>
+          <w:color w:val="000000" w:themeColor="text1"/>
         </w:rPr>
         <w:fldChar w:fldCharType="end"/>
       </w:r>
       <w:r>
-        <w:t xml:space="preserve"> – Wireframe/Mockup do ecrã principal </w:t>
-      </w:r>
-      <w:r>
         <w:rPr>
-          <w:highlight w:val="yellow"/>
+          <w:i w:val="0"/>
+          <w:iCs w:val="0"/>
+          <w:color w:val="000000" w:themeColor="text1"/>
         </w:rPr>
-        <w:t>(no exemplo: esq. Wireframe; dir. Mockup)</w:t>
-      </w:r>
-      <w:bookmarkEnd w:id="26"/>
+        <w:t xml:space="preserve">- </w:t>
+      </w:r>
+      <w:proofErr w:type="spellStart"/>
+      <w:r>
+        <w:rPr>
+          <w:i w:val="0"/>
+          <w:iCs w:val="0"/>
+          <w:color w:val="000000" w:themeColor="text1"/>
+        </w:rPr>
+        <w:t>Wireframe</w:t>
+      </w:r>
+      <w:proofErr w:type="spellEnd"/>
+      <w:r>
+        <w:rPr>
+          <w:i w:val="0"/>
+          <w:iCs w:val="0"/>
+          <w:color w:val="000000" w:themeColor="text1"/>
+        </w:rPr>
+        <w:t xml:space="preserve"> do Formulário de Menu Principal</w:t>
+      </w:r>
     </w:p>
     <w:p/>
     <w:p/>
@@ -6289,15 +6531,17 @@
       <w:pPr>
         <w:pStyle w:val="Ttulo1"/>
       </w:pPr>
-      <w:bookmarkStart w:id="27" w:name="_Toc71989201"/>
+      <w:bookmarkStart w:id="26" w:name="_Toc71989201"/>
+      <w:proofErr w:type="spellStart"/>
       <w:r>
         <w:lastRenderedPageBreak/>
         <w:t>Scrum</w:t>
       </w:r>
-      <w:bookmarkEnd w:id="27"/>
+      <w:bookmarkEnd w:id="26"/>
+      <w:proofErr w:type="spellEnd"/>
     </w:p>
     <w:p>
-      <w:bookmarkStart w:id="28" w:name="_Hlk71191574"/>
+      <w:bookmarkStart w:id="27" w:name="_Hlk71191574"/>
       <w:r>
         <w:t xml:space="preserve">Nesta secção </w:t>
       </w:r>
@@ -6311,17 +6555,25 @@
         <w:t xml:space="preserve"> Para alem destes aspetos, todos os sprints deste projeto serão desenvolvidos nesta secção.</w:t>
       </w:r>
     </w:p>
-    <w:bookmarkEnd w:id="28"/>
+    <w:bookmarkEnd w:id="27"/>
     <w:p/>
     <w:p>
       <w:pPr>
         <w:pStyle w:val="Ttulo2"/>
       </w:pPr>
-      <w:bookmarkStart w:id="29" w:name="_Toc71989202"/>
-      <w:r>
-        <w:t>Aplicação do Scrum ao Projeto</w:t>
-      </w:r>
-      <w:bookmarkEnd w:id="29"/>
+      <w:bookmarkStart w:id="28" w:name="_Toc71989202"/>
+      <w:r>
+        <w:t xml:space="preserve">Aplicação do </w:t>
+      </w:r>
+      <w:proofErr w:type="spellStart"/>
+      <w:r>
+        <w:t>Scrum</w:t>
+      </w:r>
+      <w:proofErr w:type="spellEnd"/>
+      <w:r>
+        <w:t xml:space="preserve"> ao Projeto</w:t>
+      </w:r>
+      <w:bookmarkEnd w:id="28"/>
     </w:p>
     <w:p>
       <w:pPr>
@@ -6329,15 +6581,31 @@
           <w:shd w:val="clear" w:color="auto" w:fill="FFFFFF"/>
         </w:rPr>
       </w:pPr>
-      <w:bookmarkStart w:id="30" w:name="_Hlk71191592"/>
-      <w:r>
-        <w:t>Para realizar o controlo do projeto, decidimos utilizar o utilitário Jira, que permite gerir temporalmente o projeto utilizando a metodologia SCRUM</w:t>
+      <w:bookmarkStart w:id="29" w:name="_Hlk71191592"/>
+      <w:r>
+        <w:t xml:space="preserve">Para realizar o controlo do projeto, decidimos utilizar o utilitário </w:t>
+      </w:r>
+      <w:proofErr w:type="spellStart"/>
+      <w:r>
+        <w:t>Jira</w:t>
+      </w:r>
+      <w:proofErr w:type="spellEnd"/>
+      <w:r>
+        <w:t>, que permite gerir temporalmente o projeto utilizando a metodologia SCRUM</w:t>
       </w:r>
       <w:r>
         <w:t xml:space="preserve"> e </w:t>
       </w:r>
       <w:r>
-        <w:t>também permite a gestão de recursos e de trabalhadores.  Com o Jira, é possível criar vários cartões, onde constam várias frentes de desenvolvimento da nossa aplicação, sendo permitido colocar uma dada frente de desenvolvimento em andamento ou em conclusão, permitindo ter uma ideia do que falta fazer, do que já foi feito e do que falta melhorar. Foi uma ferramenta sem dúvida muito importante no desenvolvimento da aplicação.</w:t>
+        <w:t xml:space="preserve">também permite a gestão de recursos e de trabalhadores.  Com o </w:t>
+      </w:r>
+      <w:proofErr w:type="spellStart"/>
+      <w:r>
+        <w:t>Jira</w:t>
+      </w:r>
+      <w:proofErr w:type="spellEnd"/>
+      <w:r>
+        <w:t>, é possível criar vários cartões, onde constam várias frentes de desenvolvimento da nossa aplicação, sendo permitido colocar uma dada frente de desenvolvimento em andamento ou em conclusão, permitindo ter uma ideia do que falta fazer, do que já foi feito e do que falta melhorar. Foi uma ferramenta sem dúvida muito importante no desenvolvimento da aplicação.</w:t>
       </w:r>
     </w:p>
     <w:p>
@@ -6345,17 +6613,30 @@
         <w:t xml:space="preserve">A forma de interação entra a equipa ocorria todos os dias antes das aulas, tanto presenciais como em regime online, fazíamos os nossos planeamentos e colocávamos as nossas ideias em prática. Desse modo, todos os dias discutíamos ideias e chegávamos a um consenso. </w:t>
       </w:r>
     </w:p>
-    <w:bookmarkEnd w:id="30"/>
+    <w:bookmarkEnd w:id="29"/>
     <w:p/>
     <w:p>
       <w:pPr>
         <w:pStyle w:val="Ttulo2"/>
       </w:pPr>
-      <w:bookmarkStart w:id="31" w:name="_Toc71989203"/>
-      <w:r>
-        <w:t>Stakeholders e Scrum Team</w:t>
-      </w:r>
-      <w:bookmarkEnd w:id="31"/>
+      <w:bookmarkStart w:id="30" w:name="_Toc71989203"/>
+      <w:proofErr w:type="spellStart"/>
+      <w:r>
+        <w:t>Stakeholders</w:t>
+      </w:r>
+      <w:proofErr w:type="spellEnd"/>
+      <w:r>
+        <w:t xml:space="preserve"> e </w:t>
+      </w:r>
+      <w:proofErr w:type="spellStart"/>
+      <w:r>
+        <w:t>Scrum</w:t>
+      </w:r>
+      <w:proofErr w:type="spellEnd"/>
+      <w:r>
+        <w:t xml:space="preserve"> Team</w:t>
+      </w:r>
+      <w:bookmarkEnd w:id="30"/>
     </w:p>
     <w:p>
       <w:pPr>
@@ -6363,38 +6644,38 @@
         <w:keepNext/>
         <w:jc w:val="center"/>
       </w:pPr>
-      <w:bookmarkStart w:id="32" w:name="_Toc71188065"/>
+      <w:bookmarkStart w:id="31" w:name="_Toc71188065"/>
       <w:r>
         <w:t xml:space="preserve">Tabela </w:t>
       </w:r>
-      <w:r>
-        <w:fldChar w:fldCharType="begin"/>
-      </w:r>
-      <w:r>
-        <w:instrText xml:space="preserve"> SEQ Tabela \* ARABIC </w:instrText>
-      </w:r>
-      <w:r>
-        <w:fldChar w:fldCharType="separate"/>
-      </w:r>
-      <w:r>
-        <w:rPr>
-          <w:noProof/>
-        </w:rPr>
-        <w:t>5</w:t>
-      </w:r>
-      <w:r>
-        <w:rPr>
-          <w:noProof/>
-        </w:rPr>
-        <w:fldChar w:fldCharType="end"/>
-      </w:r>
+      <w:fldSimple w:instr=" SEQ Tabela \* ARABIC ">
+        <w:r>
+          <w:rPr>
+            <w:noProof/>
+          </w:rPr>
+          <w:t>5</w:t>
+        </w:r>
+      </w:fldSimple>
       <w:r>
         <w:t xml:space="preserve"> – Identificação e funções dos </w:t>
       </w:r>
-      <w:r>
-        <w:t>Stakeholders e Scrum Team</w:t>
-      </w:r>
-      <w:bookmarkEnd w:id="32"/>
+      <w:proofErr w:type="spellStart"/>
+      <w:r>
+        <w:t>Stakeholders</w:t>
+      </w:r>
+      <w:proofErr w:type="spellEnd"/>
+      <w:r>
+        <w:t xml:space="preserve"> e </w:t>
+      </w:r>
+      <w:proofErr w:type="spellStart"/>
+      <w:r>
+        <w:t>Scrum</w:t>
+      </w:r>
+      <w:proofErr w:type="spellEnd"/>
+      <w:r>
+        <w:t xml:space="preserve"> Team</w:t>
+      </w:r>
+      <w:bookmarkEnd w:id="31"/>
     </w:p>
     <w:tbl>
       <w:tblPr>
@@ -6546,9 +6827,19 @@
             <w:tcW w:w="2132" w:type="dxa"/>
           </w:tcPr>
           <w:p>
-            <w:r>
-              <w:t>Product Owner</w:t>
-            </w:r>
+            <w:proofErr w:type="spellStart"/>
+            <w:r>
+              <w:t>Product</w:t>
+            </w:r>
+            <w:proofErr w:type="spellEnd"/>
+            <w:r>
+              <w:t xml:space="preserve"> </w:t>
+            </w:r>
+            <w:proofErr w:type="spellStart"/>
+            <w:r>
+              <w:t>Owner</w:t>
+            </w:r>
+            <w:proofErr w:type="spellEnd"/>
           </w:p>
         </w:tc>
         <w:tc>
@@ -6581,8 +6872,21 @@
               <w:cnfStyle w:val="000000000000" w:firstRow="0" w:lastRow="0" w:firstColumn="0" w:lastColumn="0" w:oddVBand="0" w:evenVBand="0" w:oddHBand="0" w:evenHBand="0" w:firstRowFirstColumn="0" w:firstRowLastColumn="0" w:lastRowFirstColumn="0" w:lastRowLastColumn="0"/>
             </w:pPr>
             <w:r>
-              <w:t>Definir os itens do Product Backlog</w:t>
-            </w:r>
+              <w:t xml:space="preserve">Definir os itens do </w:t>
+            </w:r>
+            <w:proofErr w:type="spellStart"/>
+            <w:r>
+              <w:t>Product</w:t>
+            </w:r>
+            <w:proofErr w:type="spellEnd"/>
+            <w:r>
+              <w:t xml:space="preserve"> </w:t>
+            </w:r>
+            <w:proofErr w:type="spellStart"/>
+            <w:r>
+              <w:t>Backlog</w:t>
+            </w:r>
+            <w:proofErr w:type="spellEnd"/>
           </w:p>
           <w:p>
             <w:pPr>
@@ -6596,7 +6900,15 @@
               <w:cnfStyle w:val="000000000000" w:firstRow="0" w:lastRow="0" w:firstColumn="0" w:lastColumn="0" w:oddVBand="0" w:evenVBand="0" w:oddHBand="0" w:evenHBand="0" w:firstRowFirstColumn="0" w:firstRowLastColumn="0" w:lastRowFirstColumn="0" w:lastRowLastColumn="0"/>
             </w:pPr>
             <w:r>
-              <w:t>Priorizar os itens do Backlog de acordo com a sua importância</w:t>
+              <w:t xml:space="preserve">Priorizar os itens do </w:t>
+            </w:r>
+            <w:proofErr w:type="spellStart"/>
+            <w:r>
+              <w:t>Backlog</w:t>
+            </w:r>
+            <w:proofErr w:type="spellEnd"/>
+            <w:r>
+              <w:t xml:space="preserve"> de acordo com a sua importância</w:t>
             </w:r>
           </w:p>
           <w:p>
@@ -6626,7 +6938,15 @@
               <w:cnfStyle w:val="000000000000" w:firstRow="0" w:lastRow="0" w:firstColumn="0" w:lastColumn="0" w:oddVBand="0" w:evenVBand="0" w:oddHBand="0" w:evenHBand="0" w:firstRowFirstColumn="0" w:firstRowLastColumn="0" w:lastRowFirstColumn="0" w:lastRowLastColumn="0"/>
             </w:pPr>
             <w:r>
-              <w:t xml:space="preserve">Garantir a clareza do Backlog </w:t>
+              <w:t xml:space="preserve">Garantir a clareza do </w:t>
+            </w:r>
+            <w:proofErr w:type="spellStart"/>
+            <w:r>
+              <w:t>Backlog</w:t>
+            </w:r>
+            <w:proofErr w:type="spellEnd"/>
+            <w:r>
+              <w:t xml:space="preserve"> </w:t>
             </w:r>
           </w:p>
           <w:p>
@@ -6656,8 +6976,13 @@
             <w:tcW w:w="2132" w:type="dxa"/>
           </w:tcPr>
           <w:p>
-            <w:r>
-              <w:t>Scrum Master</w:t>
+            <w:proofErr w:type="spellStart"/>
+            <w:r>
+              <w:t>Scrum</w:t>
+            </w:r>
+            <w:proofErr w:type="spellEnd"/>
+            <w:r>
+              <w:t xml:space="preserve"> Master</w:t>
             </w:r>
           </w:p>
         </w:tc>
@@ -6709,7 +7034,15 @@
               <w:cnfStyle w:val="000000100000" w:firstRow="0" w:lastRow="0" w:firstColumn="0" w:lastColumn="0" w:oddVBand="0" w:evenVBand="0" w:oddHBand="1" w:evenHBand="0" w:firstRowFirstColumn="0" w:firstRowLastColumn="0" w:lastRowFirstColumn="0" w:lastRowLastColumn="0"/>
             </w:pPr>
             <w:r>
-              <w:t>Promover a adoção do Scrum e organização</w:t>
+              <w:t xml:space="preserve">Promover a adoção do </w:t>
+            </w:r>
+            <w:proofErr w:type="spellStart"/>
+            <w:r>
+              <w:t>Scrum</w:t>
+            </w:r>
+            <w:proofErr w:type="spellEnd"/>
+            <w:r>
+              <w:t xml:space="preserve"> e organização</w:t>
             </w:r>
           </w:p>
           <w:p>
@@ -6724,8 +7057,13 @@
               <w:cnfStyle w:val="000000100000" w:firstRow="0" w:lastRow="0" w:firstColumn="0" w:lastColumn="0" w:oddVBand="0" w:evenVBand="0" w:oddHBand="1" w:evenHBand="0" w:firstRowFirstColumn="0" w:firstRowLastColumn="0" w:lastRowFirstColumn="0" w:lastRowLastColumn="0"/>
             </w:pPr>
             <w:r>
-              <w:t>Facilitar os eventos Scrum</w:t>
-            </w:r>
+              <w:t xml:space="preserve">Facilitar os eventos </w:t>
+            </w:r>
+            <w:proofErr w:type="spellStart"/>
+            <w:r>
+              <w:t>Scrum</w:t>
+            </w:r>
+            <w:proofErr w:type="spellEnd"/>
           </w:p>
           <w:p>
             <w:pPr>
@@ -6739,8 +7077,13 @@
               <w:cnfStyle w:val="000000100000" w:firstRow="0" w:lastRow="0" w:firstColumn="0" w:lastColumn="0" w:oddVBand="0" w:evenVBand="0" w:oddHBand="1" w:evenHBand="0" w:firstRowFirstColumn="0" w:firstRowLastColumn="0" w:lastRowFirstColumn="0" w:lastRowLastColumn="0"/>
             </w:pPr>
             <w:r>
-              <w:t>Colaborar com todos os elementos do Scrum</w:t>
-            </w:r>
+              <w:t xml:space="preserve">Colaborar com todos os elementos do </w:t>
+            </w:r>
+            <w:proofErr w:type="spellStart"/>
+            <w:r>
+              <w:t>Scrum</w:t>
+            </w:r>
+            <w:proofErr w:type="spellEnd"/>
           </w:p>
           <w:p>
             <w:pPr>
@@ -6767,9 +7110,14 @@
             <w:tcW w:w="2132" w:type="dxa"/>
           </w:tcPr>
           <w:p>
+            <w:proofErr w:type="spellStart"/>
             <w:r>
               <w:lastRenderedPageBreak/>
-              <w:t>Development Team</w:t>
+              <w:t>Development</w:t>
+            </w:r>
+            <w:proofErr w:type="spellEnd"/>
+            <w:r>
+              <w:t xml:space="preserve"> Team</w:t>
             </w:r>
           </w:p>
         </w:tc>
@@ -6871,12 +7219,22 @@
       <w:pPr>
         <w:pStyle w:val="Ttulo2"/>
       </w:pPr>
-      <w:bookmarkStart w:id="33" w:name="_Toc71989204"/>
+      <w:bookmarkStart w:id="32" w:name="_Toc71989204"/>
+      <w:proofErr w:type="spellStart"/>
       <w:r>
         <w:lastRenderedPageBreak/>
-        <w:t>User Stories</w:t>
-      </w:r>
-      <w:bookmarkEnd w:id="33"/>
+        <w:t>User</w:t>
+      </w:r>
+      <w:proofErr w:type="spellEnd"/>
+      <w:r>
+        <w:t xml:space="preserve"> </w:t>
+      </w:r>
+      <w:proofErr w:type="spellStart"/>
+      <w:r>
+        <w:t>Stories</w:t>
+      </w:r>
+      <w:bookmarkEnd w:id="32"/>
+      <w:proofErr w:type="spellEnd"/>
     </w:p>
     <w:tbl>
       <w:tblPr>
@@ -8071,65 +8429,75 @@
       <w:pPr>
         <w:pStyle w:val="Ttulo2"/>
       </w:pPr>
-      <w:bookmarkStart w:id="34" w:name="_Toc71989205"/>
+      <w:bookmarkStart w:id="33" w:name="_Toc71989205"/>
       <w:r>
         <w:lastRenderedPageBreak/>
         <w:t>Sprints</w:t>
+      </w:r>
+      <w:bookmarkEnd w:id="33"/>
+    </w:p>
+    <w:p>
+      <w:pPr>
+        <w:pStyle w:val="Ttulo3"/>
+      </w:pPr>
+      <w:bookmarkStart w:id="34" w:name="_Toc71989206"/>
+      <w:r>
+        <w:t>Sprint 1 (</w:t>
+      </w:r>
+      <w:r>
+        <w:t>3</w:t>
+      </w:r>
+      <w:r>
+        <w:t xml:space="preserve"> de </w:t>
+      </w:r>
+      <w:r>
+        <w:t>maio</w:t>
+      </w:r>
+      <w:r>
+        <w:t xml:space="preserve"> de 2021 a 16 de </w:t>
+      </w:r>
+      <w:r>
+        <w:t>maio</w:t>
+      </w:r>
+      <w:r>
+        <w:t xml:space="preserve"> de 2021</w:t>
+      </w:r>
+      <w:r>
+        <w:t>)</w:t>
       </w:r>
       <w:bookmarkEnd w:id="34"/>
     </w:p>
     <w:p>
-      <w:pPr>
-        <w:pStyle w:val="Ttulo3"/>
-      </w:pPr>
-      <w:bookmarkStart w:id="35" w:name="_Toc71989206"/>
-      <w:r>
-        <w:t>Sprint 1 (</w:t>
-      </w:r>
-      <w:r>
-        <w:t>3</w:t>
-      </w:r>
-      <w:r>
-        <w:t xml:space="preserve"> de </w:t>
-      </w:r>
-      <w:r>
-        <w:t>maio</w:t>
-      </w:r>
-      <w:r>
-        <w:t xml:space="preserve"> de 2021 a 16 de </w:t>
-      </w:r>
-      <w:r>
-        <w:t>maio</w:t>
-      </w:r>
-      <w:r>
-        <w:t xml:space="preserve"> de 2021</w:t>
-      </w:r>
-      <w:r>
-        <w:t>)</w:t>
-      </w:r>
-      <w:bookmarkEnd w:id="35"/>
+      <w:r>
+        <w:t xml:space="preserve">De seguida encontram-se descritos os principais eventos </w:t>
+      </w:r>
+      <w:proofErr w:type="spellStart"/>
+      <w:r>
+        <w:t>Scrum</w:t>
+      </w:r>
+      <w:proofErr w:type="spellEnd"/>
+      <w:r>
+        <w:t xml:space="preserve"> da Sprint </w:t>
+      </w:r>
+      <w:r>
+        <w:t>1</w:t>
+      </w:r>
+      <w:r>
+        <w:t>.</w:t>
+      </w:r>
     </w:p>
     <w:p>
-      <w:r>
-        <w:t>De seguida encontram-se descritos os principais eventos Scrum</w:t>
-      </w:r>
-      <w:r>
-        <w:t xml:space="preserve"> da Sprint </w:t>
-      </w:r>
-      <w:r>
-        <w:t>1</w:t>
-      </w:r>
-      <w:r>
-        <w:t>.</w:t>
-      </w:r>
-    </w:p>
-    <w:p>
       <w:pPr>
         <w:pStyle w:val="Ttulo4"/>
       </w:pPr>
       <w:r>
-        <w:t>Sprint Planning</w:t>
-      </w:r>
+        <w:t xml:space="preserve">Sprint </w:t>
+      </w:r>
+      <w:proofErr w:type="spellStart"/>
+      <w:r>
+        <w:t>Planning</w:t>
+      </w:r>
+      <w:proofErr w:type="spellEnd"/>
     </w:p>
     <w:tbl>
       <w:tblPr>
@@ -8240,8 +8608,17 @@
                 <w:i/>
                 <w:iCs/>
               </w:rPr>
-              <w:t>Sprint Backlog</w:t>
-            </w:r>
+              <w:t xml:space="preserve">Sprint </w:t>
+            </w:r>
+            <w:proofErr w:type="spellStart"/>
+            <w:r>
+              <w:rPr>
+                <w:i/>
+                <w:iCs/>
+              </w:rPr>
+              <w:t>Backlog</w:t>
+            </w:r>
+            <w:proofErr w:type="spellEnd"/>
             <w:r>
               <w:t xml:space="preserve">: </w:t>
             </w:r>
@@ -8299,8 +8676,13 @@
       <w:pPr>
         <w:pStyle w:val="Ttulo4"/>
       </w:pPr>
-      <w:r>
-        <w:t>Daily Meetings</w:t>
+      <w:proofErr w:type="spellStart"/>
+      <w:r>
+        <w:t>Daily</w:t>
+      </w:r>
+      <w:proofErr w:type="spellEnd"/>
+      <w:r>
+        <w:t xml:space="preserve"> Meetings</w:t>
       </w:r>
       <w:r>
         <w:t xml:space="preserve"> (1 por semana)</w:t>
@@ -8448,7 +8830,23 @@
                 <w:b w:val="0"/>
                 <w:bCs w:val="0"/>
               </w:rPr>
-              <w:t>Utilizou o template do relatório e começou o desenvolvimento do mesmo. Criou e desenvolveu o formulário de Gestão de Promotores.</w:t>
+              <w:t xml:space="preserve">Utilizou o </w:t>
+            </w:r>
+            <w:proofErr w:type="spellStart"/>
+            <w:r>
+              <w:rPr>
+                <w:b w:val="0"/>
+                <w:bCs w:val="0"/>
+              </w:rPr>
+              <w:t>template</w:t>
+            </w:r>
+            <w:proofErr w:type="spellEnd"/>
+            <w:r>
+              <w:rPr>
+                <w:b w:val="0"/>
+                <w:bCs w:val="0"/>
+              </w:rPr>
+              <w:t xml:space="preserve"> do relatório e começou o desenvolvimento do mesmo. Criou e desenvolveu o formulário de Gestão de Promotores.</w:t>
             </w:r>
           </w:p>
           <w:p>
@@ -8529,7 +8927,23 @@
                 <w:b w:val="0"/>
                 <w:bCs w:val="0"/>
               </w:rPr>
-              <w:t>Eventuais atrasos no desenvolvimento da aplicação e consequente atraso no desenvolvimento dos mockups do relatório.</w:t>
+              <w:t xml:space="preserve">Eventuais atrasos no desenvolvimento da aplicação e consequente atraso no desenvolvimento dos </w:t>
+            </w:r>
+            <w:proofErr w:type="spellStart"/>
+            <w:r>
+              <w:rPr>
+                <w:b w:val="0"/>
+                <w:bCs w:val="0"/>
+              </w:rPr>
+              <w:t>mockups</w:t>
+            </w:r>
+            <w:proofErr w:type="spellEnd"/>
+            <w:r>
+              <w:rPr>
+                <w:b w:val="0"/>
+                <w:bCs w:val="0"/>
+              </w:rPr>
+              <w:t xml:space="preserve"> do relatório.</w:t>
             </w:r>
           </w:p>
           <w:p>
@@ -9003,7 +9417,23 @@
                 <w:b w:val="0"/>
                 <w:bCs w:val="0"/>
               </w:rPr>
-              <w:t xml:space="preserve"> Eventuais atrasos no desenvolvimento da aplicação e consequente atraso no desenvolvimento dos mockups do relatório.</w:t>
+              <w:t xml:space="preserve"> Eventuais atrasos no desenvolvimento da aplicação e consequente atraso no desenvolvimento dos </w:t>
+            </w:r>
+            <w:proofErr w:type="spellStart"/>
+            <w:r>
+              <w:rPr>
+                <w:b w:val="0"/>
+                <w:bCs w:val="0"/>
+              </w:rPr>
+              <w:t>mockups</w:t>
+            </w:r>
+            <w:proofErr w:type="spellEnd"/>
+            <w:r>
+              <w:rPr>
+                <w:b w:val="0"/>
+                <w:bCs w:val="0"/>
+              </w:rPr>
+              <w:t xml:space="preserve"> do relatório.</w:t>
             </w:r>
           </w:p>
           <w:p>
@@ -9277,8 +9707,13 @@
         <w:pStyle w:val="Ttulo4"/>
       </w:pPr>
       <w:r>
-        <w:t>Sprint Retrospective</w:t>
-      </w:r>
+        <w:t xml:space="preserve">Sprint </w:t>
+      </w:r>
+      <w:proofErr w:type="spellStart"/>
+      <w:r>
+        <w:t>Retrospective</w:t>
+      </w:r>
+      <w:proofErr w:type="spellEnd"/>
     </w:p>
     <w:tbl>
       <w:tblPr>
@@ -9669,7 +10104,7 @@
       <w:pPr>
         <w:pStyle w:val="Ttulo3"/>
       </w:pPr>
-      <w:bookmarkStart w:id="36" w:name="_Toc71989207"/>
+      <w:bookmarkStart w:id="35" w:name="_Toc71989207"/>
       <w:r>
         <w:lastRenderedPageBreak/>
         <w:t>Sprint 2 (</w:t>
@@ -9692,12 +10127,17 @@
       <w:r>
         <w:t>)</w:t>
       </w:r>
-      <w:bookmarkEnd w:id="36"/>
+      <w:bookmarkEnd w:id="35"/>
     </w:p>
     <w:p>
       <w:r>
-        <w:t>De seguida encontram-se descritos os principais eventos Scrum</w:t>
-      </w:r>
+        <w:t xml:space="preserve">De seguida encontram-se descritos os principais eventos </w:t>
+      </w:r>
+      <w:proofErr w:type="spellStart"/>
+      <w:r>
+        <w:t>Scrum</w:t>
+      </w:r>
+      <w:proofErr w:type="spellEnd"/>
       <w:r>
         <w:t xml:space="preserve"> da Sprint </w:t>
       </w:r>
@@ -9713,8 +10153,13 @@
         <w:pStyle w:val="Ttulo4"/>
       </w:pPr>
       <w:r>
-        <w:t>Sprint Planning</w:t>
-      </w:r>
+        <w:t xml:space="preserve">Sprint </w:t>
+      </w:r>
+      <w:proofErr w:type="spellStart"/>
+      <w:r>
+        <w:t>Planning</w:t>
+      </w:r>
+      <w:proofErr w:type="spellEnd"/>
     </w:p>
     <w:tbl>
       <w:tblPr>
@@ -9821,8 +10266,17 @@
                 <w:i/>
                 <w:iCs/>
               </w:rPr>
-              <w:t>Sprint Backlog</w:t>
-            </w:r>
+              <w:t xml:space="preserve">Sprint </w:t>
+            </w:r>
+            <w:proofErr w:type="spellStart"/>
+            <w:r>
+              <w:rPr>
+                <w:i/>
+                <w:iCs/>
+              </w:rPr>
+              <w:t>Backlog</w:t>
+            </w:r>
+            <w:proofErr w:type="spellEnd"/>
             <w:r>
               <w:t xml:space="preserve">: </w:t>
             </w:r>
@@ -9880,8 +10334,13 @@
       <w:pPr>
         <w:pStyle w:val="Ttulo4"/>
       </w:pPr>
-      <w:r>
-        <w:t>Daily Meetings</w:t>
+      <w:proofErr w:type="spellStart"/>
+      <w:r>
+        <w:t>Daily</w:t>
+      </w:r>
+      <w:proofErr w:type="spellEnd"/>
+      <w:r>
+        <w:t xml:space="preserve"> Meetings</w:t>
       </w:r>
       <w:r>
         <w:t xml:space="preserve"> (1 por semana)</w:t>
@@ -10258,7 +10717,23 @@
                 <w:b w:val="0"/>
                 <w:bCs w:val="0"/>
               </w:rPr>
-              <w:t xml:space="preserve"> Eventuais atrasos no desenvolvimento da aplicação e consequente atraso no desenvolvimento dos mockups do relatório.</w:t>
+              <w:t xml:space="preserve"> Eventuais atrasos no desenvolvimento da aplicação e consequente atraso no desenvolvimento dos </w:t>
+            </w:r>
+            <w:proofErr w:type="spellStart"/>
+            <w:r>
+              <w:rPr>
+                <w:b w:val="0"/>
+                <w:bCs w:val="0"/>
+              </w:rPr>
+              <w:t>mockups</w:t>
+            </w:r>
+            <w:proofErr w:type="spellEnd"/>
+            <w:r>
+              <w:rPr>
+                <w:b w:val="0"/>
+                <w:bCs w:val="0"/>
+              </w:rPr>
+              <w:t xml:space="preserve"> do relatório.</w:t>
             </w:r>
           </w:p>
           <w:p>
@@ -10891,8 +11366,13 @@
         <w:pStyle w:val="Ttulo4"/>
       </w:pPr>
       <w:r>
-        <w:t>Sprint Retrospective</w:t>
-      </w:r>
+        <w:t xml:space="preserve">Sprint </w:t>
+      </w:r>
+      <w:proofErr w:type="spellStart"/>
+      <w:r>
+        <w:t>Retrospective</w:t>
+      </w:r>
+      <w:proofErr w:type="spellEnd"/>
     </w:p>
     <w:tbl>
       <w:tblPr>
@@ -11014,6 +11494,7 @@
               </w:rPr>
               <w:t xml:space="preserve">, tirar conclusões acerca de 1 dos gráficos de </w:t>
             </w:r>
+            <w:proofErr w:type="spellStart"/>
             <w:r>
               <w:rPr>
                 <w:b w:val="0"/>
@@ -11022,16 +11503,9 @@
                 <w:iCs/>
                 <w:highlight w:val="yellow"/>
               </w:rPr>
-              <w:t>burn down</w:t>
-            </w:r>
-            <w:r>
-              <w:rPr>
-                <w:b w:val="0"/>
-                <w:bCs w:val="0"/>
-                <w:highlight w:val="yellow"/>
-              </w:rPr>
-              <w:t xml:space="preserve"> ou </w:t>
-            </w:r>
+              <w:t>burn</w:t>
+            </w:r>
+            <w:proofErr w:type="spellEnd"/>
             <w:r>
               <w:rPr>
                 <w:b w:val="0"/>
@@ -11040,8 +11514,62 @@
                 <w:iCs/>
                 <w:highlight w:val="yellow"/>
               </w:rPr>
-              <w:t>burn up</w:t>
-            </w:r>
+              <w:t xml:space="preserve"> </w:t>
+            </w:r>
+            <w:proofErr w:type="spellStart"/>
+            <w:r>
+              <w:rPr>
+                <w:b w:val="0"/>
+                <w:bCs w:val="0"/>
+                <w:i/>
+                <w:iCs/>
+                <w:highlight w:val="yellow"/>
+              </w:rPr>
+              <w:t>down</w:t>
+            </w:r>
+            <w:proofErr w:type="spellEnd"/>
+            <w:r>
+              <w:rPr>
+                <w:b w:val="0"/>
+                <w:bCs w:val="0"/>
+                <w:highlight w:val="yellow"/>
+              </w:rPr>
+              <w:t xml:space="preserve"> ou </w:t>
+            </w:r>
+            <w:proofErr w:type="spellStart"/>
+            <w:r>
+              <w:rPr>
+                <w:b w:val="0"/>
+                <w:bCs w:val="0"/>
+                <w:i/>
+                <w:iCs/>
+                <w:highlight w:val="yellow"/>
+              </w:rPr>
+              <w:t>burn</w:t>
+            </w:r>
+            <w:proofErr w:type="spellEnd"/>
+            <w:r>
+              <w:rPr>
+                <w:b w:val="0"/>
+                <w:bCs w:val="0"/>
+                <w:i/>
+                <w:iCs/>
+                <w:highlight w:val="yellow"/>
+              </w:rPr>
+              <w:t xml:space="preserve"> </w:t>
+            </w:r>
+            <w:proofErr w:type="spellStart"/>
+            <w:r>
+              <w:rPr>
+                <w:b w:val="0"/>
+                <w:bCs w:val="0"/>
+                <w:i/>
+                <w:iCs/>
+                <w:highlight w:val="yellow"/>
+              </w:rPr>
+              <w:t>up</w:t>
+            </w:r>
+            <w:proofErr w:type="spellEnd"/>
             <w:r>
               <w:rPr>
                 <w:b w:val="0"/>
@@ -11126,7 +11654,25 @@
                 <w:bCs w:val="0"/>
                 <w:highlight w:val="yellow"/>
               </w:rPr>
-              <w:t xml:space="preserve">retirar do jira </w:t>
+              <w:t xml:space="preserve">retirar do </w:t>
+            </w:r>
+            <w:proofErr w:type="spellStart"/>
+            <w:r>
+              <w:rPr>
+                <w:b w:val="0"/>
+                <w:bCs w:val="0"/>
+                <w:highlight w:val="yellow"/>
+              </w:rPr>
+              <w:t>jira</w:t>
+            </w:r>
+            <w:proofErr w:type="spellEnd"/>
+            <w:r>
+              <w:rPr>
+                <w:b w:val="0"/>
+                <w:bCs w:val="0"/>
+                <w:highlight w:val="yellow"/>
+              </w:rPr>
+              <w:t xml:space="preserve"> </w:t>
             </w:r>
             <w:r>
               <w:rPr>
@@ -11179,7 +11725,7 @@
       <w:pPr>
         <w:pStyle w:val="Ttulo3"/>
       </w:pPr>
-      <w:bookmarkStart w:id="37" w:name="_Toc71989208"/>
+      <w:bookmarkStart w:id="36" w:name="_Toc71989208"/>
       <w:r>
         <w:lastRenderedPageBreak/>
         <w:t>Sprint 3 (</w:t>
@@ -11202,12 +11748,17 @@
       <w:r>
         <w:t>)</w:t>
       </w:r>
-      <w:bookmarkEnd w:id="37"/>
+      <w:bookmarkEnd w:id="36"/>
     </w:p>
     <w:p>
       <w:r>
-        <w:t>De seguida encontram-se descritos os principais eventos Scrum</w:t>
-      </w:r>
+        <w:t xml:space="preserve">De seguida encontram-se descritos os principais eventos </w:t>
+      </w:r>
+      <w:proofErr w:type="spellStart"/>
+      <w:r>
+        <w:t>Scrum</w:t>
+      </w:r>
+      <w:proofErr w:type="spellEnd"/>
       <w:r>
         <w:t xml:space="preserve"> da Sprint 3</w:t>
       </w:r>
@@ -11220,8 +11771,13 @@
         <w:pStyle w:val="Ttulo4"/>
       </w:pPr>
       <w:r>
-        <w:t>Sprint Planning</w:t>
-      </w:r>
+        <w:t xml:space="preserve">Sprint </w:t>
+      </w:r>
+      <w:proofErr w:type="spellStart"/>
+      <w:r>
+        <w:t>Planning</w:t>
+      </w:r>
+      <w:proofErr w:type="spellEnd"/>
     </w:p>
     <w:tbl>
       <w:tblPr>
@@ -11322,8 +11878,17 @@
                 <w:i/>
                 <w:iCs/>
               </w:rPr>
-              <w:t>Sprint Backlog</w:t>
-            </w:r>
+              <w:t xml:space="preserve">Sprint </w:t>
+            </w:r>
+            <w:proofErr w:type="spellStart"/>
+            <w:r>
+              <w:rPr>
+                <w:i/>
+                <w:iCs/>
+              </w:rPr>
+              <w:t>Backlog</w:t>
+            </w:r>
+            <w:proofErr w:type="spellEnd"/>
             <w:r>
               <w:t xml:space="preserve">: </w:t>
             </w:r>
@@ -11333,7 +11898,25 @@
                 <w:bCs w:val="0"/>
                 <w:highlight w:val="yellow"/>
               </w:rPr>
-              <w:t>&lt;retirar do jira a imagem</w:t>
+              <w:t xml:space="preserve">&lt;retirar do </w:t>
+            </w:r>
+            <w:proofErr w:type="spellStart"/>
+            <w:r>
+              <w:rPr>
+                <w:b w:val="0"/>
+                <w:bCs w:val="0"/>
+                <w:highlight w:val="yellow"/>
+              </w:rPr>
+              <w:t>jira</w:t>
+            </w:r>
+            <w:proofErr w:type="spellEnd"/>
+            <w:r>
+              <w:rPr>
+                <w:b w:val="0"/>
+                <w:bCs w:val="0"/>
+                <w:highlight w:val="yellow"/>
+              </w:rPr>
+              <w:t xml:space="preserve"> a imagem</w:t>
             </w:r>
             <w:r>
               <w:rPr>
@@ -11361,8 +11944,13 @@
       <w:pPr>
         <w:pStyle w:val="Ttulo4"/>
       </w:pPr>
-      <w:r>
-        <w:t>Daily Meetings</w:t>
+      <w:proofErr w:type="spellStart"/>
+      <w:r>
+        <w:t>Daily</w:t>
+      </w:r>
+      <w:proofErr w:type="spellEnd"/>
+      <w:r>
+        <w:t xml:space="preserve"> Meetings</w:t>
       </w:r>
       <w:r>
         <w:t xml:space="preserve"> (1 por semana)</w:t>
@@ -12180,8 +12768,13 @@
         <w:pStyle w:val="Ttulo4"/>
       </w:pPr>
       <w:r>
-        <w:t>Sprint Retrospective</w:t>
-      </w:r>
+        <w:t xml:space="preserve">Sprint </w:t>
+      </w:r>
+      <w:proofErr w:type="spellStart"/>
+      <w:r>
+        <w:t>Retrospective</w:t>
+      </w:r>
+      <w:proofErr w:type="spellEnd"/>
     </w:p>
     <w:tbl>
       <w:tblPr>
@@ -12303,6 +12896,7 @@
               </w:rPr>
               <w:t xml:space="preserve">, tirar conclusões acerca de 1 dos gráficos de </w:t>
             </w:r>
+            <w:proofErr w:type="spellStart"/>
             <w:r>
               <w:rPr>
                 <w:b w:val="0"/>
@@ -12311,16 +12905,9 @@
                 <w:iCs/>
                 <w:highlight w:val="yellow"/>
               </w:rPr>
-              <w:t>burn down</w:t>
-            </w:r>
-            <w:r>
-              <w:rPr>
-                <w:b w:val="0"/>
-                <w:bCs w:val="0"/>
-                <w:highlight w:val="yellow"/>
-              </w:rPr>
-              <w:t xml:space="preserve"> ou </w:t>
-            </w:r>
+              <w:t>burn</w:t>
+            </w:r>
+            <w:proofErr w:type="spellEnd"/>
             <w:r>
               <w:rPr>
                 <w:b w:val="0"/>
@@ -12329,8 +12916,62 @@
                 <w:iCs/>
                 <w:highlight w:val="yellow"/>
               </w:rPr>
-              <w:t>burn up</w:t>
-            </w:r>
+              <w:t xml:space="preserve"> </w:t>
+            </w:r>
+            <w:proofErr w:type="spellStart"/>
+            <w:r>
+              <w:rPr>
+                <w:b w:val="0"/>
+                <w:bCs w:val="0"/>
+                <w:i/>
+                <w:iCs/>
+                <w:highlight w:val="yellow"/>
+              </w:rPr>
+              <w:t>down</w:t>
+            </w:r>
+            <w:proofErr w:type="spellEnd"/>
+            <w:r>
+              <w:rPr>
+                <w:b w:val="0"/>
+                <w:bCs w:val="0"/>
+                <w:highlight w:val="yellow"/>
+              </w:rPr>
+              <w:t xml:space="preserve"> ou </w:t>
+            </w:r>
+            <w:proofErr w:type="spellStart"/>
+            <w:r>
+              <w:rPr>
+                <w:b w:val="0"/>
+                <w:bCs w:val="0"/>
+                <w:i/>
+                <w:iCs/>
+                <w:highlight w:val="yellow"/>
+              </w:rPr>
+              <w:t>burn</w:t>
+            </w:r>
+            <w:proofErr w:type="spellEnd"/>
+            <w:r>
+              <w:rPr>
+                <w:b w:val="0"/>
+                <w:bCs w:val="0"/>
+                <w:i/>
+                <w:iCs/>
+                <w:highlight w:val="yellow"/>
+              </w:rPr>
+              <w:t xml:space="preserve"> </w:t>
+            </w:r>
+            <w:proofErr w:type="spellStart"/>
+            <w:r>
+              <w:rPr>
+                <w:b w:val="0"/>
+                <w:bCs w:val="0"/>
+                <w:i/>
+                <w:iCs/>
+                <w:highlight w:val="yellow"/>
+              </w:rPr>
+              <w:t>up</w:t>
+            </w:r>
+            <w:proofErr w:type="spellEnd"/>
             <w:r>
               <w:rPr>
                 <w:b w:val="0"/>
@@ -12415,7 +13056,25 @@
                 <w:bCs w:val="0"/>
                 <w:highlight w:val="yellow"/>
               </w:rPr>
-              <w:t xml:space="preserve">retirar do jira </w:t>
+              <w:t xml:space="preserve">retirar do </w:t>
+            </w:r>
+            <w:proofErr w:type="spellStart"/>
+            <w:r>
+              <w:rPr>
+                <w:b w:val="0"/>
+                <w:bCs w:val="0"/>
+                <w:highlight w:val="yellow"/>
+              </w:rPr>
+              <w:t>jira</w:t>
+            </w:r>
+            <w:proofErr w:type="spellEnd"/>
+            <w:r>
+              <w:rPr>
+                <w:b w:val="0"/>
+                <w:bCs w:val="0"/>
+                <w:highlight w:val="yellow"/>
+              </w:rPr>
+              <w:t xml:space="preserve"> </w:t>
             </w:r>
             <w:r>
               <w:rPr>
@@ -12459,7 +13118,7 @@
       <w:pPr>
         <w:pStyle w:val="Ttulo3"/>
       </w:pPr>
-      <w:bookmarkStart w:id="38" w:name="_Toc71989209"/>
+      <w:bookmarkStart w:id="37" w:name="_Toc71989209"/>
       <w:r>
         <w:t>Sprint 4 (</w:t>
       </w:r>
@@ -12481,12 +13140,17 @@
       <w:r>
         <w:t>)</w:t>
       </w:r>
-      <w:bookmarkEnd w:id="38"/>
+      <w:bookmarkEnd w:id="37"/>
     </w:p>
     <w:p>
       <w:r>
-        <w:t>De seguida encontram-se descritos os principais eventos Scrum</w:t>
-      </w:r>
+        <w:t xml:space="preserve">De seguida encontram-se descritos os principais eventos </w:t>
+      </w:r>
+      <w:proofErr w:type="spellStart"/>
+      <w:r>
+        <w:t>Scrum</w:t>
+      </w:r>
+      <w:proofErr w:type="spellEnd"/>
       <w:r>
         <w:t xml:space="preserve"> da Sprint 4</w:t>
       </w:r>
@@ -12499,8 +13163,13 @@
         <w:pStyle w:val="Ttulo4"/>
       </w:pPr>
       <w:r>
-        <w:t>Sprint Planning</w:t>
-      </w:r>
+        <w:t xml:space="preserve">Sprint </w:t>
+      </w:r>
+      <w:proofErr w:type="spellStart"/>
+      <w:r>
+        <w:t>Planning</w:t>
+      </w:r>
+      <w:proofErr w:type="spellEnd"/>
     </w:p>
     <w:tbl>
       <w:tblPr>
@@ -12601,8 +13270,17 @@
                 <w:i/>
                 <w:iCs/>
               </w:rPr>
-              <w:t>Sprint Backlog</w:t>
-            </w:r>
+              <w:t xml:space="preserve">Sprint </w:t>
+            </w:r>
+            <w:proofErr w:type="spellStart"/>
+            <w:r>
+              <w:rPr>
+                <w:i/>
+                <w:iCs/>
+              </w:rPr>
+              <w:t>Backlog</w:t>
+            </w:r>
+            <w:proofErr w:type="spellEnd"/>
             <w:r>
               <w:t xml:space="preserve">: </w:t>
             </w:r>
@@ -12612,7 +13290,25 @@
                 <w:bCs w:val="0"/>
                 <w:highlight w:val="yellow"/>
               </w:rPr>
-              <w:t>&lt;retirar do jira a imagem</w:t>
+              <w:t xml:space="preserve">&lt;retirar do </w:t>
+            </w:r>
+            <w:proofErr w:type="spellStart"/>
+            <w:r>
+              <w:rPr>
+                <w:b w:val="0"/>
+                <w:bCs w:val="0"/>
+                <w:highlight w:val="yellow"/>
+              </w:rPr>
+              <w:t>jira</w:t>
+            </w:r>
+            <w:proofErr w:type="spellEnd"/>
+            <w:r>
+              <w:rPr>
+                <w:b w:val="0"/>
+                <w:bCs w:val="0"/>
+                <w:highlight w:val="yellow"/>
+              </w:rPr>
+              <w:t xml:space="preserve"> a imagem</w:t>
             </w:r>
             <w:r>
               <w:rPr>
@@ -12641,8 +13337,13 @@
       <w:pPr>
         <w:pStyle w:val="Ttulo4"/>
       </w:pPr>
-      <w:r>
-        <w:t>Daily Meetings</w:t>
+      <w:proofErr w:type="spellStart"/>
+      <w:r>
+        <w:t>Daily</w:t>
+      </w:r>
+      <w:proofErr w:type="spellEnd"/>
+      <w:r>
+        <w:t xml:space="preserve"> Meetings</w:t>
       </w:r>
       <w:r>
         <w:t xml:space="preserve"> (1 por semana)</w:t>
@@ -13459,8 +14160,13 @@
         <w:pStyle w:val="Ttulo4"/>
       </w:pPr>
       <w:r>
-        <w:t>Sprint Retrospective</w:t>
-      </w:r>
+        <w:t xml:space="preserve">Sprint </w:t>
+      </w:r>
+      <w:proofErr w:type="spellStart"/>
+      <w:r>
+        <w:t>Retrospective</w:t>
+      </w:r>
+      <w:proofErr w:type="spellEnd"/>
     </w:p>
     <w:tbl>
       <w:tblPr>
@@ -13582,6 +14288,7 @@
               </w:rPr>
               <w:t xml:space="preserve">, tirar conclusões acerca de 1 dos gráficos de </w:t>
             </w:r>
+            <w:proofErr w:type="spellStart"/>
             <w:r>
               <w:rPr>
                 <w:b w:val="0"/>
@@ -13590,16 +14297,9 @@
                 <w:iCs/>
                 <w:highlight w:val="yellow"/>
               </w:rPr>
-              <w:t>burn down</w:t>
-            </w:r>
-            <w:r>
-              <w:rPr>
-                <w:b w:val="0"/>
-                <w:bCs w:val="0"/>
-                <w:highlight w:val="yellow"/>
-              </w:rPr>
-              <w:t xml:space="preserve"> ou </w:t>
-            </w:r>
+              <w:t>burn</w:t>
+            </w:r>
+            <w:proofErr w:type="spellEnd"/>
             <w:r>
               <w:rPr>
                 <w:b w:val="0"/>
@@ -13608,8 +14308,62 @@
                 <w:iCs/>
                 <w:highlight w:val="yellow"/>
               </w:rPr>
-              <w:t>burn up</w:t>
-            </w:r>
+              <w:t xml:space="preserve"> </w:t>
+            </w:r>
+            <w:proofErr w:type="spellStart"/>
+            <w:r>
+              <w:rPr>
+                <w:b w:val="0"/>
+                <w:bCs w:val="0"/>
+                <w:i/>
+                <w:iCs/>
+                <w:highlight w:val="yellow"/>
+              </w:rPr>
+              <w:t>down</w:t>
+            </w:r>
+            <w:proofErr w:type="spellEnd"/>
+            <w:r>
+              <w:rPr>
+                <w:b w:val="0"/>
+                <w:bCs w:val="0"/>
+                <w:highlight w:val="yellow"/>
+              </w:rPr>
+              <w:t xml:space="preserve"> ou </w:t>
+            </w:r>
+            <w:proofErr w:type="spellStart"/>
+            <w:r>
+              <w:rPr>
+                <w:b w:val="0"/>
+                <w:bCs w:val="0"/>
+                <w:i/>
+                <w:iCs/>
+                <w:highlight w:val="yellow"/>
+              </w:rPr>
+              <w:t>burn</w:t>
+            </w:r>
+            <w:proofErr w:type="spellEnd"/>
+            <w:r>
+              <w:rPr>
+                <w:b w:val="0"/>
+                <w:bCs w:val="0"/>
+                <w:i/>
+                <w:iCs/>
+                <w:highlight w:val="yellow"/>
+              </w:rPr>
+              <w:t xml:space="preserve"> </w:t>
+            </w:r>
+            <w:proofErr w:type="spellStart"/>
+            <w:r>
+              <w:rPr>
+                <w:b w:val="0"/>
+                <w:bCs w:val="0"/>
+                <w:i/>
+                <w:iCs/>
+                <w:highlight w:val="yellow"/>
+              </w:rPr>
+              <w:t>up</w:t>
+            </w:r>
+            <w:proofErr w:type="spellEnd"/>
             <w:r>
               <w:rPr>
                 <w:b w:val="0"/>
@@ -13694,7 +14448,25 @@
                 <w:bCs w:val="0"/>
                 <w:highlight w:val="yellow"/>
               </w:rPr>
-              <w:t xml:space="preserve">retirar do jira </w:t>
+              <w:t xml:space="preserve">retirar do </w:t>
+            </w:r>
+            <w:proofErr w:type="spellStart"/>
+            <w:r>
+              <w:rPr>
+                <w:b w:val="0"/>
+                <w:bCs w:val="0"/>
+                <w:highlight w:val="yellow"/>
+              </w:rPr>
+              <w:t>jira</w:t>
+            </w:r>
+            <w:proofErr w:type="spellEnd"/>
+            <w:r>
+              <w:rPr>
+                <w:b w:val="0"/>
+                <w:bCs w:val="0"/>
+                <w:highlight w:val="yellow"/>
+              </w:rPr>
+              <w:t xml:space="preserve"> </w:t>
             </w:r>
             <w:r>
               <w:rPr>
@@ -13738,18 +14510,36 @@
       <w:pPr>
         <w:pStyle w:val="Ttulo2"/>
       </w:pPr>
-      <w:bookmarkStart w:id="39" w:name="_Toc71989210"/>
+      <w:bookmarkStart w:id="38" w:name="_Toc71989210"/>
+      <w:proofErr w:type="spellStart"/>
       <w:r>
         <w:rPr>
           <w:i/>
           <w:iCs/>
         </w:rPr>
-        <w:t>Retrospective Summary</w:t>
-      </w:r>
+        <w:t>Retrospective</w:t>
+      </w:r>
+      <w:proofErr w:type="spellEnd"/>
+      <w:r>
+        <w:rPr>
+          <w:i/>
+          <w:iCs/>
+        </w:rPr>
+        <w:t xml:space="preserve"> </w:t>
+      </w:r>
+      <w:proofErr w:type="spellStart"/>
+      <w:r>
+        <w:rPr>
+          <w:i/>
+          <w:iCs/>
+        </w:rPr>
+        <w:t>Summary</w:t>
+      </w:r>
+      <w:proofErr w:type="spellEnd"/>
       <w:r>
         <w:t xml:space="preserve"> do Projeto</w:t>
       </w:r>
-      <w:bookmarkEnd w:id="39"/>
+      <w:bookmarkEnd w:id="38"/>
     </w:p>
     <w:p>
       <w:r>
@@ -13840,13 +14630,63 @@
             <w:gridSpan w:val="2"/>
           </w:tcPr>
           <w:p>
+            <w:proofErr w:type="spellStart"/>
             <w:r>
               <w:rPr>
                 <w:i/>
                 <w:iCs/>
               </w:rPr>
-              <w:t>Things that went well</w:t>
-            </w:r>
+              <w:t>Things</w:t>
+            </w:r>
+            <w:proofErr w:type="spellEnd"/>
+            <w:r>
+              <w:rPr>
+                <w:i/>
+                <w:iCs/>
+              </w:rPr>
+              <w:t xml:space="preserve"> </w:t>
+            </w:r>
+            <w:proofErr w:type="spellStart"/>
+            <w:r>
+              <w:rPr>
+                <w:i/>
+                <w:iCs/>
+              </w:rPr>
+              <w:t>that</w:t>
+            </w:r>
+            <w:proofErr w:type="spellEnd"/>
+            <w:r>
+              <w:rPr>
+                <w:i/>
+                <w:iCs/>
+              </w:rPr>
+              <w:t xml:space="preserve"> </w:t>
+            </w:r>
+            <w:proofErr w:type="spellStart"/>
+            <w:r>
+              <w:rPr>
+                <w:i/>
+                <w:iCs/>
+              </w:rPr>
+              <w:t>went</w:t>
+            </w:r>
+            <w:proofErr w:type="spellEnd"/>
+            <w:r>
+              <w:rPr>
+                <w:i/>
+                <w:iCs/>
+              </w:rPr>
+              <w:t xml:space="preserve"> </w:t>
+            </w:r>
+            <w:proofErr w:type="spellStart"/>
+            <w:r>
+              <w:rPr>
+                <w:i/>
+                <w:iCs/>
+              </w:rPr>
+              <w:t>well</w:t>
+            </w:r>
+            <w:proofErr w:type="spellEnd"/>
           </w:p>
         </w:tc>
       </w:tr>
@@ -14124,13 +14964,31 @@
             <w:gridSpan w:val="2"/>
           </w:tcPr>
           <w:p>
+            <w:proofErr w:type="spellStart"/>
             <w:r>
               <w:rPr>
                 <w:i/>
                 <w:iCs/>
               </w:rPr>
-              <w:t>Lessons learned</w:t>
-            </w:r>
+              <w:t>Lessons</w:t>
+            </w:r>
+            <w:proofErr w:type="spellEnd"/>
+            <w:r>
+              <w:rPr>
+                <w:i/>
+                <w:iCs/>
+              </w:rPr>
+              <w:t xml:space="preserve"> </w:t>
+            </w:r>
+            <w:proofErr w:type="spellStart"/>
+            <w:r>
+              <w:rPr>
+                <w:i/>
+                <w:iCs/>
+              </w:rPr>
+              <w:t>learned</w:t>
+            </w:r>
+            <w:proofErr w:type="spellEnd"/>
           </w:p>
         </w:tc>
       </w:tr>
@@ -14405,12 +15263,12 @@
       <w:pPr>
         <w:pStyle w:val="Ttulo1"/>
       </w:pPr>
-      <w:bookmarkStart w:id="40" w:name="_Toc71989211"/>
+      <w:bookmarkStart w:id="39" w:name="_Toc71989211"/>
       <w:r>
         <w:lastRenderedPageBreak/>
         <w:t>Conclusões</w:t>
       </w:r>
-      <w:bookmarkEnd w:id="40"/>
+      <w:bookmarkEnd w:id="39"/>
     </w:p>
     <w:p>
       <w:pPr>
@@ -14421,9 +15279,17 @@
           <w:color w:val="000000"/>
         </w:rPr>
       </w:pPr>
-      <w:bookmarkStart w:id="41" w:name="_Hlk71188795"/>
-      <w:r>
-        <w:t>É gratificante concluir com sucesso um projeto nesta área. Com este projeto foi possível desenvolver as nossas capacidades na área programação de aplicações utilizando tecnologias, como por exemplo, a linguagem de programação C# e a framework .NET.  Para além disso, desenvolvemos competências na análise de projetos, algo que nunca tínhamos feito. É sempre importante trabalhar com linguagens e programas novos, estendendo assim o nosso leque de competências digitais.</w:t>
+      <w:bookmarkStart w:id="40" w:name="_Hlk71188795"/>
+      <w:r>
+        <w:t xml:space="preserve">É gratificante concluir com sucesso um projeto nesta área. Com este projeto foi possível desenvolver as nossas capacidades na área programação de aplicações utilizando tecnologias, como por exemplo, a linguagem de programação C# e a </w:t>
+      </w:r>
+      <w:proofErr w:type="spellStart"/>
+      <w:r>
+        <w:t>framework</w:t>
+      </w:r>
+      <w:proofErr w:type="spellEnd"/>
+      <w:r>
+        <w:t xml:space="preserve"> .NET.  Para além disso, desenvolvemos competências na análise de projetos, algo que nunca tínhamos feito. É sempre importante trabalhar com linguagens e programas novos, estendendo assim o nosso leque de competências digitais.</w:t>
       </w:r>
     </w:p>
     <w:p>
@@ -14459,7 +15325,7 @@
         <w:t>Por fim, é de salientar a importância de ambas as unidades curriculares, MDS e Desenvolvimento de Aplicações, que com o conhecimento adquirido nas aulas, foram extremamente importantes neste projeto, desde o planeamento, o desenvolvimento, as correções e à conclusão. Assim, por mérito dos professores e do grupo, concluímos o projeto com a certeza de que demos a nossa melhor entrega e desempenho para a sua realização.</w:t>
       </w:r>
     </w:p>
-    <w:bookmarkEnd w:id="41"/>
+    <w:bookmarkEnd w:id="40"/>
     <w:p/>
     <w:sectPr>
       <w:headerReference w:type="default" r:id="rId25"/>
@@ -19173,6 +20039,10 @@
 </file>
 
 <file path=customXml/item1.xml><?xml version="1.0" encoding="utf-8"?>
+<b:Sources xmlns:b="http://schemas.openxmlformats.org/officeDocument/2006/bibliography" xmlns="http://schemas.openxmlformats.org/officeDocument/2006/bibliography" SelectedStyle="\APASixthEditionOfficeOnline.xsl" StyleName="APA" Version="6"/>
+</file>
+
+<file path=customXml/item2.xml><?xml version="1.0" encoding="utf-8"?>
 <?mso-contentType ?>
 <FormTemplates xmlns="http://schemas.microsoft.com/sharepoint/v3/contenttype/forms">
   <Display>DocumentLibraryForm</Display>
@@ -19181,11 +20051,13 @@
 </FormTemplates>
 </file>
 
-<file path=customXml/item2.xml><?xml version="1.0" encoding="utf-8"?>
-<b:Sources xmlns:b="http://schemas.openxmlformats.org/officeDocument/2006/bibliography" xmlns="http://schemas.openxmlformats.org/officeDocument/2006/bibliography" SelectedStyle="\APASixthEditionOfficeOnline.xsl" StyleName="APA" Version="6"/>
+<file path=customXml/item3.xml><?xml version="1.0" encoding="utf-8"?>
+<p:properties xmlns:p="http://schemas.microsoft.com/office/2006/metadata/properties" xmlns:xsi="http://www.w3.org/2001/XMLSchema-instance" xmlns:pc="http://schemas.microsoft.com/office/infopath/2007/PartnerControls">
+  <documentManagement/>
+</p:properties>
 </file>
 
-<file path=customXml/item3.xml><?xml version="1.0" encoding="utf-8"?>
+<file path=customXml/item4.xml><?xml version="1.0" encoding="utf-8"?>
 <ct:contentTypeSchema xmlns:ct="http://schemas.microsoft.com/office/2006/metadata/contentType" xmlns:ma="http://schemas.microsoft.com/office/2006/metadata/properties/metaAttributes" ct:_="" ma:_="" ma:contentTypeName="Documento" ma:contentTypeID="0x0101003F8ECAAF88AFCB4AB1D806FDE394FD03" ma:contentTypeVersion="6" ma:contentTypeDescription="Criar um novo documento." ma:contentTypeScope="" ma:versionID="6d1051060b9683efd821582e69f43a5c">
   <xsd:schema xmlns:xsd="http://www.w3.org/2001/XMLSchema" xmlns:xs="http://www.w3.org/2001/XMLSchema" xmlns:p="http://schemas.microsoft.com/office/2006/metadata/properties" xmlns:ns2="52a6887f-9537-4a34-8793-b765f13d0873" targetNamespace="http://schemas.microsoft.com/office/2006/metadata/properties" ma:root="true" ma:fieldsID="6507219f1227121c91f4bae74005a79b" ns2:_="">
     <xsd:import namespace="52a6887f-9537-4a34-8793-b765f13d0873"/>
@@ -19343,13 +20215,15 @@
 </ct:contentTypeSchema>
 </file>
 
-<file path=customXml/item4.xml><?xml version="1.0" encoding="utf-8"?>
-<p:properties xmlns:p="http://schemas.microsoft.com/office/2006/metadata/properties" xmlns:xsi="http://www.w3.org/2001/XMLSchema-instance" xmlns:pc="http://schemas.microsoft.com/office/infopath/2007/PartnerControls">
-  <documentManagement/>
-</p:properties>
+<file path=customXml/itemProps1.xml><?xml version="1.0" encoding="utf-8"?>
+<ds:datastoreItem xmlns:ds="http://schemas.openxmlformats.org/officeDocument/2006/customXml" ds:itemID="{34E35503-31BE-4C22-8EB5-1B8C3DFFC716}">
+  <ds:schemaRefs>
+    <ds:schemaRef ds:uri="http://schemas.openxmlformats.org/officeDocument/2006/bibliography"/>
+  </ds:schemaRefs>
+</ds:datastoreItem>
 </file>
 
-<file path=customXml/itemProps1.xml><?xml version="1.0" encoding="utf-8"?>
+<file path=customXml/itemProps2.xml><?xml version="1.0" encoding="utf-8"?>
 <ds:datastoreItem xmlns:ds="http://schemas.openxmlformats.org/officeDocument/2006/customXml" ds:itemID="{B338E58A-3F62-4B99-9860-4D82DA024BD6}">
   <ds:schemaRefs>
     <ds:schemaRef ds:uri="http://schemas.microsoft.com/sharepoint/v3/contenttype/forms"/>
@@ -19357,15 +20231,16 @@
 </ds:datastoreItem>
 </file>
 
-<file path=customXml/itemProps2.xml><?xml version="1.0" encoding="utf-8"?>
-<ds:datastoreItem xmlns:ds="http://schemas.openxmlformats.org/officeDocument/2006/customXml" ds:itemID="{34E35503-31BE-4C22-8EB5-1B8C3DFFC716}">
+<file path=customXml/itemProps3.xml><?xml version="1.0" encoding="utf-8"?>
+<ds:datastoreItem xmlns:ds="http://schemas.openxmlformats.org/officeDocument/2006/customXml" ds:itemID="{9DF3CA16-2820-4B1B-831B-2E9793A00AD0}">
   <ds:schemaRefs>
-    <ds:schemaRef ds:uri="http://schemas.openxmlformats.org/officeDocument/2006/bibliography"/>
+    <ds:schemaRef ds:uri="http://schemas.microsoft.com/office/2006/metadata/properties"/>
+    <ds:schemaRef ds:uri="http://schemas.microsoft.com/office/infopath/2007/PartnerControls"/>
   </ds:schemaRefs>
 </ds:datastoreItem>
 </file>
 
-<file path=customXml/itemProps3.xml><?xml version="1.0" encoding="utf-8"?>
+<file path=customXml/itemProps4.xml><?xml version="1.0" encoding="utf-8"?>
 <ds:datastoreItem xmlns:ds="http://schemas.openxmlformats.org/officeDocument/2006/customXml" ds:itemID="{2FAEB990-56B4-4A0A-8282-FCA3A34B9F9D}">
   <ds:schemaRefs>
     <ds:schemaRef ds:uri="http://schemas.microsoft.com/office/2006/metadata/contentType"/>
@@ -19381,13 +20256,4 @@
     <ds:schemaRef ds:uri="http://schemas.microsoft.com/internal/obd"/>
   </ds:schemaRefs>
 </ds:datastoreItem>
-</file>
-
-<file path=customXml/itemProps4.xml><?xml version="1.0" encoding="utf-8"?>
-<ds:datastoreItem xmlns:ds="http://schemas.openxmlformats.org/officeDocument/2006/customXml" ds:itemID="{9DF3CA16-2820-4B1B-831B-2E9793A00AD0}">
-  <ds:schemaRefs>
-    <ds:schemaRef ds:uri="http://schemas.microsoft.com/office/2006/metadata/properties"/>
-    <ds:schemaRef ds:uri="http://schemas.microsoft.com/office/infopath/2007/PartnerControls"/>
-  </ds:schemaRefs>
-</ds:datastoreItem>
 </file>
</xml_diff>

<commit_message>
correção no indice e indice de figuras
</commit_message>
<xml_diff>
--- a/doc/IPL-TeSP-PSI-MDS-2021-Template_Projeto_DA.docx
+++ b/doc/IPL-TeSP-PSI-MDS-2021-Template_Projeto_DA.docx
@@ -1076,7 +1076,7 @@
             </w:rPr>
             <w:fldChar w:fldCharType="separate"/>
           </w:r>
-          <w:hyperlink w:anchor="_Toc71989186" w:history="1">
+          <w:hyperlink w:anchor="_Toc72413888" w:history="1">
             <w:r>
               <w:rPr>
                 <w:rStyle w:val="Hiperligao"/>
@@ -1103,7 +1103,7 @@
                 <w:noProof/>
                 <w:webHidden/>
               </w:rPr>
-              <w:instrText xml:space="preserve"> PAGEREF _Toc71989186 \h </w:instrText>
+              <w:instrText xml:space="preserve"> PAGEREF _Toc72413888 \h </w:instrText>
             </w:r>
             <w:r>
               <w:rPr>
@@ -1150,7 +1150,7 @@
               <w:lang w:eastAsia="pt-PT"/>
             </w:rPr>
           </w:pPr>
-          <w:hyperlink w:anchor="_Toc71989187" w:history="1">
+          <w:hyperlink w:anchor="_Toc72413889" w:history="1">
             <w:r>
               <w:rPr>
                 <w:rStyle w:val="Hiperligao"/>
@@ -1177,7 +1177,7 @@
                 <w:noProof/>
                 <w:webHidden/>
               </w:rPr>
-              <w:instrText xml:space="preserve"> PAGEREF _Toc71989187 \h </w:instrText>
+              <w:instrText xml:space="preserve"> PAGEREF _Toc72413889 \h </w:instrText>
             </w:r>
             <w:r>
               <w:rPr>
@@ -1225,7 +1225,7 @@
               <w:lang w:eastAsia="pt-PT"/>
             </w:rPr>
           </w:pPr>
-          <w:hyperlink w:anchor="_Toc71989188" w:history="1">
+          <w:hyperlink w:anchor="_Toc72413890" w:history="1">
             <w:r>
               <w:rPr>
                 <w:rStyle w:val="Hiperligao"/>
@@ -1271,7 +1271,7 @@
                 <w:noProof/>
                 <w:webHidden/>
               </w:rPr>
-              <w:instrText xml:space="preserve"> PAGEREF _Toc71989188 \h </w:instrText>
+              <w:instrText xml:space="preserve"> PAGEREF _Toc72413890 \h </w:instrText>
             </w:r>
             <w:r>
               <w:rPr>
@@ -1318,7 +1318,7 @@
               <w:lang w:eastAsia="pt-PT"/>
             </w:rPr>
           </w:pPr>
-          <w:hyperlink w:anchor="_Toc71989189" w:history="1">
+          <w:hyperlink w:anchor="_Toc72413891" w:history="1">
             <w:r>
               <w:rPr>
                 <w:rStyle w:val="Hiperligao"/>
@@ -1363,7 +1363,7 @@
                 <w:noProof/>
                 <w:webHidden/>
               </w:rPr>
-              <w:instrText xml:space="preserve"> PAGEREF _Toc71989189 \h </w:instrText>
+              <w:instrText xml:space="preserve"> PAGEREF _Toc72413891 \h </w:instrText>
             </w:r>
             <w:r>
               <w:rPr>
@@ -1411,7 +1411,7 @@
               <w:lang w:eastAsia="pt-PT"/>
             </w:rPr>
           </w:pPr>
-          <w:hyperlink w:anchor="_Toc71989190" w:history="1">
+          <w:hyperlink w:anchor="_Toc72413892" w:history="1">
             <w:r>
               <w:rPr>
                 <w:rStyle w:val="Hiperligao"/>
@@ -1457,7 +1457,7 @@
                 <w:noProof/>
                 <w:webHidden/>
               </w:rPr>
-              <w:instrText xml:space="preserve"> PAGEREF _Toc71989190 \h </w:instrText>
+              <w:instrText xml:space="preserve"> PAGEREF _Toc72413892 \h </w:instrText>
             </w:r>
             <w:r>
               <w:rPr>
@@ -1504,7 +1504,7 @@
               <w:lang w:eastAsia="pt-PT"/>
             </w:rPr>
           </w:pPr>
-          <w:hyperlink w:anchor="_Toc71989191" w:history="1">
+          <w:hyperlink w:anchor="_Toc72413893" w:history="1">
             <w:r>
               <w:rPr>
                 <w:rStyle w:val="Hiperligao"/>
@@ -1549,7 +1549,7 @@
                 <w:noProof/>
                 <w:webHidden/>
               </w:rPr>
-              <w:instrText xml:space="preserve"> PAGEREF _Toc71989191 \h </w:instrText>
+              <w:instrText xml:space="preserve"> PAGEREF _Toc72413893 \h </w:instrText>
             </w:r>
             <w:r>
               <w:rPr>
@@ -1596,7 +1596,7 @@
               <w:lang w:eastAsia="pt-PT"/>
             </w:rPr>
           </w:pPr>
-          <w:hyperlink w:anchor="_Toc71989192" w:history="1">
+          <w:hyperlink w:anchor="_Toc72413894" w:history="1">
             <w:r>
               <w:rPr>
                 <w:rStyle w:val="Hiperligao"/>
@@ -1641,7 +1641,7 @@
                 <w:noProof/>
                 <w:webHidden/>
               </w:rPr>
-              <w:instrText xml:space="preserve"> PAGEREF _Toc71989192 \h </w:instrText>
+              <w:instrText xml:space="preserve"> PAGEREF _Toc72413894 \h </w:instrText>
             </w:r>
             <w:r>
               <w:rPr>
@@ -1686,7 +1686,7 @@
               <w:lang w:eastAsia="pt-PT"/>
             </w:rPr>
           </w:pPr>
-          <w:hyperlink w:anchor="_Toc71989193" w:history="1">
+          <w:hyperlink w:anchor="_Toc72413895" w:history="1">
             <w:r>
               <w:rPr>
                 <w:rStyle w:val="Hiperligao"/>
@@ -1729,7 +1729,7 @@
                 <w:noProof/>
                 <w:webHidden/>
               </w:rPr>
-              <w:instrText xml:space="preserve"> PAGEREF _Toc71989193 \h </w:instrText>
+              <w:instrText xml:space="preserve"> PAGEREF _Toc72413895 \h </w:instrText>
             </w:r>
             <w:r>
               <w:rPr>
@@ -1774,7 +1774,7 @@
               <w:lang w:eastAsia="pt-PT"/>
             </w:rPr>
           </w:pPr>
-          <w:hyperlink w:anchor="_Toc71989194" w:history="1">
+          <w:hyperlink w:anchor="_Toc72413896" w:history="1">
             <w:r>
               <w:rPr>
                 <w:rStyle w:val="Hiperligao"/>
@@ -1796,7 +1796,7 @@
                 <w:rStyle w:val="Hiperligao"/>
                 <w:noProof/>
               </w:rPr>
-              <w:t>Pontos negativos</w:t>
+              <w:t>Pontos de melhoria</w:t>
             </w:r>
             <w:r>
               <w:rPr>
@@ -1817,7 +1817,7 @@
                 <w:noProof/>
                 <w:webHidden/>
               </w:rPr>
-              <w:instrText xml:space="preserve"> PAGEREF _Toc71989194 \h </w:instrText>
+              <w:instrText xml:space="preserve"> PAGEREF _Toc72413896 \h </w:instrText>
             </w:r>
             <w:r>
               <w:rPr>
@@ -1864,7 +1864,7 @@
               <w:lang w:eastAsia="pt-PT"/>
             </w:rPr>
           </w:pPr>
-          <w:hyperlink w:anchor="_Toc71989195" w:history="1">
+          <w:hyperlink w:anchor="_Toc72413897" w:history="1">
             <w:r>
               <w:rPr>
                 <w:rStyle w:val="Hiperligao"/>
@@ -1909,7 +1909,7 @@
                 <w:noProof/>
                 <w:webHidden/>
               </w:rPr>
-              <w:instrText xml:space="preserve"> PAGEREF _Toc71989195 \h </w:instrText>
+              <w:instrText xml:space="preserve"> PAGEREF _Toc72413897 \h </w:instrText>
             </w:r>
             <w:r>
               <w:rPr>
@@ -1954,7 +1954,7 @@
               <w:lang w:eastAsia="pt-PT"/>
             </w:rPr>
           </w:pPr>
-          <w:hyperlink w:anchor="_Toc71989196" w:history="1">
+          <w:hyperlink w:anchor="_Toc72413898" w:history="1">
             <w:r>
               <w:rPr>
                 <w:rStyle w:val="Hiperligao"/>
@@ -1997,7 +1997,7 @@
                 <w:noProof/>
                 <w:webHidden/>
               </w:rPr>
-              <w:instrText xml:space="preserve"> PAGEREF _Toc71989196 \h </w:instrText>
+              <w:instrText xml:space="preserve"> PAGEREF _Toc72413898 \h </w:instrText>
             </w:r>
             <w:r>
               <w:rPr>
@@ -2042,7 +2042,7 @@
               <w:lang w:eastAsia="pt-PT"/>
             </w:rPr>
           </w:pPr>
-          <w:hyperlink w:anchor="_Toc71989197" w:history="1">
+          <w:hyperlink w:anchor="_Toc72413899" w:history="1">
             <w:r>
               <w:rPr>
                 <w:rStyle w:val="Hiperligao"/>
@@ -2085,7 +2085,7 @@
                 <w:noProof/>
                 <w:webHidden/>
               </w:rPr>
-              <w:instrText xml:space="preserve"> PAGEREF _Toc71989197 \h </w:instrText>
+              <w:instrText xml:space="preserve"> PAGEREF _Toc72413899 \h </w:instrText>
             </w:r>
             <w:r>
               <w:rPr>
@@ -2130,7 +2130,7 @@
               <w:lang w:eastAsia="pt-PT"/>
             </w:rPr>
           </w:pPr>
-          <w:hyperlink w:anchor="_Toc71989198" w:history="1">
+          <w:hyperlink w:anchor="_Toc72413900" w:history="1">
             <w:r>
               <w:rPr>
                 <w:rStyle w:val="Hiperligao"/>
@@ -2173,7 +2173,7 @@
                 <w:noProof/>
                 <w:webHidden/>
               </w:rPr>
-              <w:instrText xml:space="preserve"> PAGEREF _Toc71989198 \h </w:instrText>
+              <w:instrText xml:space="preserve"> PAGEREF _Toc72413900 \h </w:instrText>
             </w:r>
             <w:r>
               <w:rPr>
@@ -2218,7 +2218,7 @@
               <w:lang w:eastAsia="pt-PT"/>
             </w:rPr>
           </w:pPr>
-          <w:hyperlink w:anchor="_Toc71989199" w:history="1">
+          <w:hyperlink w:anchor="_Toc72413901" w:history="1">
             <w:r>
               <w:rPr>
                 <w:rStyle w:val="Hiperligao"/>
@@ -2261,7 +2261,7 @@
                 <w:noProof/>
                 <w:webHidden/>
               </w:rPr>
-              <w:instrText xml:space="preserve"> PAGEREF _Toc71989199 \h </w:instrText>
+              <w:instrText xml:space="preserve"> PAGEREF _Toc72413901 \h </w:instrText>
             </w:r>
             <w:r>
               <w:rPr>
@@ -2308,7 +2308,7 @@
               <w:lang w:eastAsia="pt-PT"/>
             </w:rPr>
           </w:pPr>
-          <w:hyperlink w:anchor="_Toc71989200" w:history="1">
+          <w:hyperlink w:anchor="_Toc72413902" w:history="1">
             <w:r>
               <w:rPr>
                 <w:rStyle w:val="Hiperligao"/>
@@ -2353,7 +2353,7 @@
                 <w:noProof/>
                 <w:webHidden/>
               </w:rPr>
-              <w:instrText xml:space="preserve"> PAGEREF _Toc71989200 \h </w:instrText>
+              <w:instrText xml:space="preserve"> PAGEREF _Toc72413902 \h </w:instrText>
             </w:r>
             <w:r>
               <w:rPr>
@@ -2401,7 +2401,7 @@
               <w:lang w:eastAsia="pt-PT"/>
             </w:rPr>
           </w:pPr>
-          <w:hyperlink w:anchor="_Toc71989201" w:history="1">
+          <w:hyperlink w:anchor="_Toc72413903" w:history="1">
             <w:r>
               <w:rPr>
                 <w:rStyle w:val="Hiperligao"/>
@@ -2447,7 +2447,7 @@
                 <w:noProof/>
                 <w:webHidden/>
               </w:rPr>
-              <w:instrText xml:space="preserve"> PAGEREF _Toc71989201 \h </w:instrText>
+              <w:instrText xml:space="preserve"> PAGEREF _Toc72413903 \h </w:instrText>
             </w:r>
             <w:r>
               <w:rPr>
@@ -2467,7 +2467,7 @@
                 <w:noProof/>
                 <w:webHidden/>
               </w:rPr>
-              <w:t>13</w:t>
+              <w:t>20</w:t>
             </w:r>
             <w:r>
               <w:rPr>
@@ -2494,7 +2494,7 @@
               <w:lang w:eastAsia="pt-PT"/>
             </w:rPr>
           </w:pPr>
-          <w:hyperlink w:anchor="_Toc71989202" w:history="1">
+          <w:hyperlink w:anchor="_Toc72413904" w:history="1">
             <w:r>
               <w:rPr>
                 <w:rStyle w:val="Hiperligao"/>
@@ -2539,7 +2539,7 @@
                 <w:noProof/>
                 <w:webHidden/>
               </w:rPr>
-              <w:instrText xml:space="preserve"> PAGEREF _Toc71989202 \h </w:instrText>
+              <w:instrText xml:space="preserve"> PAGEREF _Toc72413904 \h </w:instrText>
             </w:r>
             <w:r>
               <w:rPr>
@@ -2559,7 +2559,7 @@
                 <w:noProof/>
                 <w:webHidden/>
               </w:rPr>
-              <w:t>13</w:t>
+              <w:t>20</w:t>
             </w:r>
             <w:r>
               <w:rPr>
@@ -2586,7 +2586,7 @@
               <w:lang w:eastAsia="pt-PT"/>
             </w:rPr>
           </w:pPr>
-          <w:hyperlink w:anchor="_Toc71989203" w:history="1">
+          <w:hyperlink w:anchor="_Toc72413905" w:history="1">
             <w:r>
               <w:rPr>
                 <w:rStyle w:val="Hiperligao"/>
@@ -2631,7 +2631,7 @@
                 <w:noProof/>
                 <w:webHidden/>
               </w:rPr>
-              <w:instrText xml:space="preserve"> PAGEREF _Toc71989203 \h </w:instrText>
+              <w:instrText xml:space="preserve"> PAGEREF _Toc72413905 \h </w:instrText>
             </w:r>
             <w:r>
               <w:rPr>
@@ -2651,7 +2651,7 @@
                 <w:noProof/>
                 <w:webHidden/>
               </w:rPr>
-              <w:t>13</w:t>
+              <w:t>20</w:t>
             </w:r>
             <w:r>
               <w:rPr>
@@ -2678,7 +2678,7 @@
               <w:lang w:eastAsia="pt-PT"/>
             </w:rPr>
           </w:pPr>
-          <w:hyperlink w:anchor="_Toc71989204" w:history="1">
+          <w:hyperlink w:anchor="_Toc72413906" w:history="1">
             <w:r>
               <w:rPr>
                 <w:rStyle w:val="Hiperligao"/>
@@ -2723,7 +2723,7 @@
                 <w:noProof/>
                 <w:webHidden/>
               </w:rPr>
-              <w:instrText xml:space="preserve"> PAGEREF _Toc71989204 \h </w:instrText>
+              <w:instrText xml:space="preserve"> PAGEREF _Toc72413906 \h </w:instrText>
             </w:r>
             <w:r>
               <w:rPr>
@@ -2743,7 +2743,7 @@
                 <w:noProof/>
                 <w:webHidden/>
               </w:rPr>
-              <w:t>15</w:t>
+              <w:t>22</w:t>
             </w:r>
             <w:r>
               <w:rPr>
@@ -2770,7 +2770,7 @@
               <w:lang w:eastAsia="pt-PT"/>
             </w:rPr>
           </w:pPr>
-          <w:hyperlink w:anchor="_Toc71989205" w:history="1">
+          <w:hyperlink w:anchor="_Toc72413907" w:history="1">
             <w:r>
               <w:rPr>
                 <w:rStyle w:val="Hiperligao"/>
@@ -2815,7 +2815,7 @@
                 <w:noProof/>
                 <w:webHidden/>
               </w:rPr>
-              <w:instrText xml:space="preserve"> PAGEREF _Toc71989205 \h </w:instrText>
+              <w:instrText xml:space="preserve"> PAGEREF _Toc72413907 \h </w:instrText>
             </w:r>
             <w:r>
               <w:rPr>
@@ -2835,7 +2835,7 @@
                 <w:noProof/>
                 <w:webHidden/>
               </w:rPr>
-              <w:t>16</w:t>
+              <w:t>23</w:t>
             </w:r>
             <w:r>
               <w:rPr>
@@ -2860,7 +2860,7 @@
               <w:lang w:eastAsia="pt-PT"/>
             </w:rPr>
           </w:pPr>
-          <w:hyperlink w:anchor="_Toc71989206" w:history="1">
+          <w:hyperlink w:anchor="_Toc72413908" w:history="1">
             <w:r>
               <w:rPr>
                 <w:rStyle w:val="Hiperligao"/>
@@ -2903,7 +2903,7 @@
                 <w:noProof/>
                 <w:webHidden/>
               </w:rPr>
-              <w:instrText xml:space="preserve"> PAGEREF _Toc71989206 \h </w:instrText>
+              <w:instrText xml:space="preserve"> PAGEREF _Toc72413908 \h </w:instrText>
             </w:r>
             <w:r>
               <w:rPr>
@@ -2923,7 +2923,7 @@
                 <w:noProof/>
                 <w:webHidden/>
               </w:rPr>
-              <w:t>16</w:t>
+              <w:t>23</w:t>
             </w:r>
             <w:r>
               <w:rPr>
@@ -2948,7 +2948,7 @@
               <w:lang w:eastAsia="pt-PT"/>
             </w:rPr>
           </w:pPr>
-          <w:hyperlink w:anchor="_Toc71989207" w:history="1">
+          <w:hyperlink w:anchor="_Toc72413909" w:history="1">
             <w:r>
               <w:rPr>
                 <w:rStyle w:val="Hiperligao"/>
@@ -2991,7 +2991,7 @@
                 <w:noProof/>
                 <w:webHidden/>
               </w:rPr>
-              <w:instrText xml:space="preserve"> PAGEREF _Toc71989207 \h </w:instrText>
+              <w:instrText xml:space="preserve"> PAGEREF _Toc72413909 \h </w:instrText>
             </w:r>
             <w:r>
               <w:rPr>
@@ -3011,7 +3011,7 @@
                 <w:noProof/>
                 <w:webHidden/>
               </w:rPr>
-              <w:t>19</w:t>
+              <w:t>26</w:t>
             </w:r>
             <w:r>
               <w:rPr>
@@ -3036,7 +3036,7 @@
               <w:lang w:eastAsia="pt-PT"/>
             </w:rPr>
           </w:pPr>
-          <w:hyperlink w:anchor="_Toc71989208" w:history="1">
+          <w:hyperlink w:anchor="_Toc72413910" w:history="1">
             <w:r>
               <w:rPr>
                 <w:rStyle w:val="Hiperligao"/>
@@ -3079,7 +3079,7 @@
                 <w:noProof/>
                 <w:webHidden/>
               </w:rPr>
-              <w:instrText xml:space="preserve"> PAGEREF _Toc71989208 \h </w:instrText>
+              <w:instrText xml:space="preserve"> PAGEREF _Toc72413910 \h </w:instrText>
             </w:r>
             <w:r>
               <w:rPr>
@@ -3099,7 +3099,7 @@
                 <w:noProof/>
                 <w:webHidden/>
               </w:rPr>
-              <w:t>21</w:t>
+              <w:t>28</w:t>
             </w:r>
             <w:r>
               <w:rPr>
@@ -3124,7 +3124,7 @@
               <w:lang w:eastAsia="pt-PT"/>
             </w:rPr>
           </w:pPr>
-          <w:hyperlink w:anchor="_Toc71989209" w:history="1">
+          <w:hyperlink w:anchor="_Toc72413911" w:history="1">
             <w:r>
               <w:rPr>
                 <w:rStyle w:val="Hiperligao"/>
@@ -3167,7 +3167,7 @@
                 <w:noProof/>
                 <w:webHidden/>
               </w:rPr>
-              <w:instrText xml:space="preserve"> PAGEREF _Toc71989209 \h </w:instrText>
+              <w:instrText xml:space="preserve"> PAGEREF _Toc72413911 \h </w:instrText>
             </w:r>
             <w:r>
               <w:rPr>
@@ -3187,7 +3187,7 @@
                 <w:noProof/>
                 <w:webHidden/>
               </w:rPr>
-              <w:t>22</w:t>
+              <w:t>29</w:t>
             </w:r>
             <w:r>
               <w:rPr>
@@ -3214,7 +3214,7 @@
               <w:lang w:eastAsia="pt-PT"/>
             </w:rPr>
           </w:pPr>
-          <w:hyperlink w:anchor="_Toc71989210" w:history="1">
+          <w:hyperlink w:anchor="_Toc72413912" w:history="1">
             <w:r>
               <w:rPr>
                 <w:rStyle w:val="Hiperligao"/>
@@ -3268,7 +3268,7 @@
                 <w:noProof/>
                 <w:webHidden/>
               </w:rPr>
-              <w:instrText xml:space="preserve"> PAGEREF _Toc71989210 \h </w:instrText>
+              <w:instrText xml:space="preserve"> PAGEREF _Toc72413912 \h </w:instrText>
             </w:r>
             <w:r>
               <w:rPr>
@@ -3288,7 +3288,7 @@
                 <w:noProof/>
                 <w:webHidden/>
               </w:rPr>
-              <w:t>23</w:t>
+              <w:t>30</w:t>
             </w:r>
             <w:r>
               <w:rPr>
@@ -3316,7 +3316,7 @@
               <w:lang w:eastAsia="pt-PT"/>
             </w:rPr>
           </w:pPr>
-          <w:hyperlink w:anchor="_Toc71989211" w:history="1">
+          <w:hyperlink w:anchor="_Toc72413913" w:history="1">
             <w:r>
               <w:rPr>
                 <w:rStyle w:val="Hiperligao"/>
@@ -3362,7 +3362,7 @@
                 <w:noProof/>
                 <w:webHidden/>
               </w:rPr>
-              <w:instrText xml:space="preserve"> PAGEREF _Toc71989211 \h </w:instrText>
+              <w:instrText xml:space="preserve"> PAGEREF _Toc72413913 \h </w:instrText>
             </w:r>
             <w:r>
               <w:rPr>
@@ -3382,7 +3382,7 @@
                 <w:noProof/>
                 <w:webHidden/>
               </w:rPr>
-              <w:t>25</w:t>
+              <w:t>32</w:t>
             </w:r>
             <w:r>
               <w:rPr>
@@ -3437,7 +3437,7 @@
           <w:noProof/>
         </w:rPr>
       </w:pPr>
-      <w:bookmarkStart w:id="0" w:name="_Toc71989186"/>
+      <w:bookmarkStart w:id="0" w:name="_Toc72413888"/>
       <w:r>
         <w:rPr>
           <w:noProof/>
@@ -3469,7 +3469,7 @@
       <w:r>
         <w:fldChar w:fldCharType="separate"/>
       </w:r>
-      <w:hyperlink w:anchor="_Toc72316801" w:history="1">
+      <w:hyperlink w:anchor="_Toc72413868" w:history="1">
         <w:r>
           <w:rPr>
             <w:rStyle w:val="Hiperligao"/>
@@ -3496,7 +3496,7 @@
             <w:noProof/>
             <w:webHidden/>
           </w:rPr>
-          <w:instrText xml:space="preserve"> PAGEREF _Toc72316801 \h </w:instrText>
+          <w:instrText xml:space="preserve"> PAGEREF _Toc72413868 \h </w:instrText>
         </w:r>
         <w:r>
           <w:rPr>
@@ -3539,13 +3539,13 @@
           <w:lang w:eastAsia="pt-PT"/>
         </w:rPr>
       </w:pPr>
-      <w:hyperlink w:anchor="_Toc72316802" w:history="1">
+      <w:hyperlink w:anchor="_Toc72413869" w:history="1">
         <w:r>
           <w:rPr>
             <w:rStyle w:val="Hiperligao"/>
             <w:noProof/>
           </w:rPr>
-          <w:t>Figura 2- Descrição do Sage One</w:t>
+          <w:t>Figura 2 - Descrição do Sage One</w:t>
         </w:r>
         <w:r>
           <w:rPr>
@@ -3566,7 +3566,7 @@
             <w:noProof/>
             <w:webHidden/>
           </w:rPr>
-          <w:instrText xml:space="preserve"> PAGEREF _Toc72316802 \h </w:instrText>
+          <w:instrText xml:space="preserve"> PAGEREF _Toc72413869 \h </w:instrText>
         </w:r>
         <w:r>
           <w:rPr>
@@ -3609,13 +3609,13 @@
           <w:lang w:eastAsia="pt-PT"/>
         </w:rPr>
       </w:pPr>
-      <w:hyperlink w:anchor="_Toc72316803" w:history="1">
+      <w:hyperlink w:anchor="_Toc72413870" w:history="1">
         <w:r>
           <w:rPr>
             <w:rStyle w:val="Hiperligao"/>
             <w:noProof/>
           </w:rPr>
-          <w:t>Figura 3- Descrição do Sage X3</w:t>
+          <w:t>Figura 3 - Descrição do Sage X3</w:t>
         </w:r>
         <w:r>
           <w:rPr>
@@ -3636,7 +3636,7 @@
             <w:noProof/>
             <w:webHidden/>
           </w:rPr>
-          <w:instrText xml:space="preserve"> PAGEREF _Toc72316803 \h </w:instrText>
+          <w:instrText xml:space="preserve"> PAGEREF _Toc72413870 \h </w:instrText>
         </w:r>
         <w:r>
           <w:rPr>
@@ -3679,13 +3679,13 @@
           <w:lang w:eastAsia="pt-PT"/>
         </w:rPr>
       </w:pPr>
-      <w:hyperlink w:anchor="_Toc72316804" w:history="1">
+      <w:hyperlink w:anchor="_Toc72413871" w:history="1">
         <w:r>
           <w:rPr>
             <w:rStyle w:val="Hiperligao"/>
             <w:noProof/>
           </w:rPr>
-          <w:t>Figura 4- Descrição do Sage X3 Fast Start</w:t>
+          <w:t>Figura 4 - Descrição do Sage X3 Fast Start</w:t>
         </w:r>
         <w:r>
           <w:rPr>
@@ -3706,7 +3706,7 @@
             <w:noProof/>
             <w:webHidden/>
           </w:rPr>
-          <w:instrText xml:space="preserve"> PAGEREF _Toc72316804 \h </w:instrText>
+          <w:instrText xml:space="preserve"> PAGEREF _Toc72413871 \h </w:instrText>
         </w:r>
         <w:r>
           <w:rPr>
@@ -3749,13 +3749,13 @@
           <w:lang w:eastAsia="pt-PT"/>
         </w:rPr>
       </w:pPr>
-      <w:hyperlink w:anchor="_Toc72316805" w:history="1">
+      <w:hyperlink w:anchor="_Toc72413872" w:history="1">
         <w:r>
           <w:rPr>
             <w:rStyle w:val="Hiperligao"/>
             <w:noProof/>
           </w:rPr>
-          <w:t>Figura 5- Mockup do Formulário de Menu Principal</w:t>
+          <w:t>Figura 5 - Mockup do Formulário de Menu Principal</w:t>
         </w:r>
         <w:r>
           <w:rPr>
@@ -3776,7 +3776,7 @@
             <w:noProof/>
             <w:webHidden/>
           </w:rPr>
-          <w:instrText xml:space="preserve"> PAGEREF _Toc72316805 \h </w:instrText>
+          <w:instrText xml:space="preserve"> PAGEREF _Toc72413872 \h </w:instrText>
         </w:r>
         <w:r>
           <w:rPr>
@@ -3819,13 +3819,13 @@
           <w:lang w:eastAsia="pt-PT"/>
         </w:rPr>
       </w:pPr>
-      <w:hyperlink w:anchor="_Toc72316806" w:history="1">
+      <w:hyperlink w:anchor="_Toc72413873" w:history="1">
         <w:r>
           <w:rPr>
             <w:rStyle w:val="Hiperligao"/>
             <w:noProof/>
           </w:rPr>
-          <w:t>Figura 6- Formulário do Menu Principal</w:t>
+          <w:t>Figura 6 - Formulário do Menu Principal</w:t>
         </w:r>
         <w:r>
           <w:rPr>
@@ -3846,7 +3846,7 @@
             <w:noProof/>
             <w:webHidden/>
           </w:rPr>
-          <w:instrText xml:space="preserve"> PAGEREF _Toc72316806 \h </w:instrText>
+          <w:instrText xml:space="preserve"> PAGEREF _Toc72413873 \h </w:instrText>
         </w:r>
         <w:r>
           <w:rPr>
@@ -3889,13 +3889,13 @@
           <w:lang w:eastAsia="pt-PT"/>
         </w:rPr>
       </w:pPr>
-      <w:hyperlink w:anchor="_Toc72316807" w:history="1">
+      <w:hyperlink w:anchor="_Toc72413874" w:history="1">
         <w:r>
           <w:rPr>
             <w:rStyle w:val="Hiperligao"/>
             <w:noProof/>
           </w:rPr>
-          <w:t>Figura 7- Mockup do formulário de Gestão de documentos</w:t>
+          <w:t>Figura 7 - Mockup do formulário de Gestão de documentos</w:t>
         </w:r>
         <w:r>
           <w:rPr>
@@ -3916,7 +3916,7 @@
             <w:noProof/>
             <w:webHidden/>
           </w:rPr>
-          <w:instrText xml:space="preserve"> PAGEREF _Toc72316807 \h </w:instrText>
+          <w:instrText xml:space="preserve"> PAGEREF _Toc72413874 \h </w:instrText>
         </w:r>
         <w:r>
           <w:rPr>
@@ -3959,13 +3959,13 @@
           <w:lang w:eastAsia="pt-PT"/>
         </w:rPr>
       </w:pPr>
-      <w:hyperlink r:id="rId14" w:anchor="_Toc72316808" w:history="1">
+      <w:hyperlink r:id="rId14" w:anchor="_Toc72413875" w:history="1">
         <w:r>
           <w:rPr>
             <w:rStyle w:val="Hiperligao"/>
             <w:noProof/>
           </w:rPr>
-          <w:t>Figura 8- Formulário de Gestão de Documentos</w:t>
+          <w:t>Figura 8 - Formulário de Gestão de Documentos</w:t>
         </w:r>
         <w:r>
           <w:rPr>
@@ -3986,7 +3986,7 @@
             <w:noProof/>
             <w:webHidden/>
           </w:rPr>
-          <w:instrText xml:space="preserve"> PAGEREF _Toc72316808 \h </w:instrText>
+          <w:instrText xml:space="preserve"> PAGEREF _Toc72413875 \h </w:instrText>
         </w:r>
         <w:r>
           <w:rPr>
@@ -4029,13 +4029,13 @@
           <w:lang w:eastAsia="pt-PT"/>
         </w:rPr>
       </w:pPr>
-      <w:hyperlink r:id="rId15" w:anchor="_Toc72316809" w:history="1">
+      <w:hyperlink r:id="rId15" w:anchor="_Toc72413876" w:history="1">
         <w:r>
           <w:rPr>
             <w:rStyle w:val="Hiperligao"/>
             <w:noProof/>
           </w:rPr>
-          <w:t>Figura 9- Formulário de Gestão de Tipos de Projeto (Edição)</w:t>
+          <w:t>Figura 9 - Formulário de Gestão de Tipos de Projeto (Edição)</w:t>
         </w:r>
         <w:r>
           <w:rPr>
@@ -4056,7 +4056,7 @@
             <w:noProof/>
             <w:webHidden/>
           </w:rPr>
-          <w:instrText xml:space="preserve"> PAGEREF _Toc72316809 \h </w:instrText>
+          <w:instrText xml:space="preserve"> PAGEREF _Toc72413876 \h </w:instrText>
         </w:r>
         <w:r>
           <w:rPr>
@@ -4099,13 +4099,13 @@
           <w:lang w:eastAsia="pt-PT"/>
         </w:rPr>
       </w:pPr>
-      <w:hyperlink w:anchor="_Toc72316810" w:history="1">
+      <w:hyperlink w:anchor="_Toc72413877" w:history="1">
         <w:r>
           <w:rPr>
             <w:rStyle w:val="Hiperligao"/>
             <w:noProof/>
           </w:rPr>
-          <w:t>Figura 10- Formulário de Gestão de Tipos de Projeto (Especialistas)</w:t>
+          <w:t>Figura 10 - Formulário de Gestão de Tipos de Projeto (Especialistas)</w:t>
         </w:r>
         <w:r>
           <w:rPr>
@@ -4126,7 +4126,7 @@
             <w:noProof/>
             <w:webHidden/>
           </w:rPr>
-          <w:instrText xml:space="preserve"> PAGEREF _Toc72316810 \h </w:instrText>
+          <w:instrText xml:space="preserve"> PAGEREF _Toc72413877 \h </w:instrText>
         </w:r>
         <w:r>
           <w:rPr>
@@ -4169,13 +4169,13 @@
           <w:lang w:eastAsia="pt-PT"/>
         </w:rPr>
       </w:pPr>
-      <w:hyperlink r:id="rId16" w:anchor="_Toc72316811" w:history="1">
+      <w:hyperlink r:id="rId16" w:anchor="_Toc72413878" w:history="1">
         <w:r>
           <w:rPr>
             <w:rStyle w:val="Hiperligao"/>
             <w:noProof/>
           </w:rPr>
-          <w:t>Figura 11- Mockup do Formulário de Gestão de Funcionários</w:t>
+          <w:t>Figura 11 - Mockup do Formulário de Gestão de Funcionários</w:t>
         </w:r>
         <w:r>
           <w:rPr>
@@ -4196,7 +4196,7 @@
             <w:noProof/>
             <w:webHidden/>
           </w:rPr>
-          <w:instrText xml:space="preserve"> PAGEREF _Toc72316811 \h </w:instrText>
+          <w:instrText xml:space="preserve"> PAGEREF _Toc72413878 \h </w:instrText>
         </w:r>
         <w:r>
           <w:rPr>
@@ -4239,13 +4239,13 @@
           <w:lang w:eastAsia="pt-PT"/>
         </w:rPr>
       </w:pPr>
-      <w:hyperlink w:anchor="_Toc72316812" w:history="1">
+      <w:hyperlink w:anchor="_Toc72413879" w:history="1">
         <w:r>
           <w:rPr>
             <w:rStyle w:val="Hiperligao"/>
             <w:noProof/>
           </w:rPr>
-          <w:t>Figura 12- Formulário de Gestão de Funcionários</w:t>
+          <w:t>Figura 12 - Formulário de Gestão de Funcionários</w:t>
         </w:r>
         <w:r>
           <w:rPr>
@@ -4266,7 +4266,7 @@
             <w:noProof/>
             <w:webHidden/>
           </w:rPr>
-          <w:instrText xml:space="preserve"> PAGEREF _Toc72316812 \h </w:instrText>
+          <w:instrText xml:space="preserve"> PAGEREF _Toc72413879 \h </w:instrText>
         </w:r>
         <w:r>
           <w:rPr>
@@ -4309,13 +4309,13 @@
           <w:lang w:eastAsia="pt-PT"/>
         </w:rPr>
       </w:pPr>
-      <w:hyperlink w:anchor="_Toc72316813" w:history="1">
+      <w:hyperlink w:anchor="_Toc72413880" w:history="1">
         <w:r>
           <w:rPr>
             <w:rStyle w:val="Hiperligao"/>
             <w:noProof/>
           </w:rPr>
-          <w:t>Figura 13- Mockup do Formulário Gestão de Pareceres</w:t>
+          <w:t>Figura 13 - Mockup do Formulário Gestão de Pareceres</w:t>
         </w:r>
         <w:r>
           <w:rPr>
@@ -4336,7 +4336,7 @@
             <w:noProof/>
             <w:webHidden/>
           </w:rPr>
-          <w:instrText xml:space="preserve"> PAGEREF _Toc72316813 \h </w:instrText>
+          <w:instrText xml:space="preserve"> PAGEREF _Toc72413880 \h </w:instrText>
         </w:r>
         <w:r>
           <w:rPr>
@@ -4379,13 +4379,13 @@
           <w:lang w:eastAsia="pt-PT"/>
         </w:rPr>
       </w:pPr>
-      <w:hyperlink w:anchor="_Toc72316814" w:history="1">
+      <w:hyperlink w:anchor="_Toc72413881" w:history="1">
         <w:r>
           <w:rPr>
             <w:rStyle w:val="Hiperligao"/>
             <w:noProof/>
           </w:rPr>
-          <w:t>Figura 14- Formulário de Gestão de Pareceres</w:t>
+          <w:t>Figura 14 - Formulário de Gestão de Pareceres</w:t>
         </w:r>
         <w:r>
           <w:rPr>
@@ -4406,7 +4406,7 @@
             <w:noProof/>
             <w:webHidden/>
           </w:rPr>
-          <w:instrText xml:space="preserve"> PAGEREF _Toc72316814 \h </w:instrText>
+          <w:instrText xml:space="preserve"> PAGEREF _Toc72413881 \h </w:instrText>
         </w:r>
         <w:r>
           <w:rPr>
@@ -4449,13 +4449,13 @@
           <w:lang w:eastAsia="pt-PT"/>
         </w:rPr>
       </w:pPr>
-      <w:hyperlink r:id="rId17" w:anchor="_Toc72316815" w:history="1">
+      <w:hyperlink r:id="rId17" w:anchor="_Toc72413882" w:history="1">
         <w:r>
           <w:rPr>
             <w:rStyle w:val="Hiperligao"/>
             <w:noProof/>
           </w:rPr>
-          <w:t>Figura 15- Mockup do formulário de Gestão de Processos</w:t>
+          <w:t>Figura 15 - Mockup do formulário de Gestão de Processos</w:t>
         </w:r>
         <w:r>
           <w:rPr>
@@ -4476,7 +4476,7 @@
             <w:noProof/>
             <w:webHidden/>
           </w:rPr>
-          <w:instrText xml:space="preserve"> PAGEREF _Toc72316815 \h </w:instrText>
+          <w:instrText xml:space="preserve"> PAGEREF _Toc72413882 \h </w:instrText>
         </w:r>
         <w:r>
           <w:rPr>
@@ -4519,13 +4519,13 @@
           <w:lang w:eastAsia="pt-PT"/>
         </w:rPr>
       </w:pPr>
-      <w:hyperlink w:anchor="_Toc72316816" w:history="1">
+      <w:hyperlink w:anchor="_Toc72413883" w:history="1">
         <w:r>
           <w:rPr>
             <w:rStyle w:val="Hiperligao"/>
             <w:noProof/>
           </w:rPr>
-          <w:t>Figura 16- Formulário de Gestão de Processos</w:t>
+          <w:t>Figura 16 - Formulário de Gestão de Processos</w:t>
         </w:r>
         <w:r>
           <w:rPr>
@@ -4546,7 +4546,7 @@
             <w:noProof/>
             <w:webHidden/>
           </w:rPr>
-          <w:instrText xml:space="preserve"> PAGEREF _Toc72316816 \h </w:instrText>
+          <w:instrText xml:space="preserve"> PAGEREF _Toc72413883 \h </w:instrText>
         </w:r>
         <w:r>
           <w:rPr>
@@ -4589,13 +4589,13 @@
           <w:lang w:eastAsia="pt-PT"/>
         </w:rPr>
       </w:pPr>
-      <w:hyperlink r:id="rId18" w:anchor="_Toc72316817" w:history="1">
+      <w:hyperlink r:id="rId18" w:anchor="_Toc72413884" w:history="1">
         <w:r>
           <w:rPr>
             <w:rStyle w:val="Hiperligao"/>
             <w:noProof/>
           </w:rPr>
-          <w:t>Figura 17- Mockup do formulário de Gestão de Projetos</w:t>
+          <w:t>Figura 17 - Mockup do formulário de Gestão de Projetos</w:t>
         </w:r>
         <w:r>
           <w:rPr>
@@ -4616,7 +4616,7 @@
             <w:noProof/>
             <w:webHidden/>
           </w:rPr>
-          <w:instrText xml:space="preserve"> PAGEREF _Toc72316817 \h </w:instrText>
+          <w:instrText xml:space="preserve"> PAGEREF _Toc72413884 \h </w:instrText>
         </w:r>
         <w:r>
           <w:rPr>
@@ -4659,13 +4659,13 @@
           <w:lang w:eastAsia="pt-PT"/>
         </w:rPr>
       </w:pPr>
-      <w:hyperlink r:id="rId19" w:anchor="_Toc72316818" w:history="1">
+      <w:hyperlink r:id="rId19" w:anchor="_Toc72413885" w:history="1">
         <w:r>
           <w:rPr>
             <w:rStyle w:val="Hiperligao"/>
             <w:noProof/>
           </w:rPr>
-          <w:t>Figura 18- Formulário de Gestão de Projetos</w:t>
+          <w:t>Figura 18 - Formulário de Gestão de Projetos</w:t>
         </w:r>
         <w:r>
           <w:rPr>
@@ -4686,7 +4686,7 @@
             <w:noProof/>
             <w:webHidden/>
           </w:rPr>
-          <w:instrText xml:space="preserve"> PAGEREF _Toc72316818 \h </w:instrText>
+          <w:instrText xml:space="preserve"> PAGEREF _Toc72413885 \h </w:instrText>
         </w:r>
         <w:r>
           <w:rPr>
@@ -4729,13 +4729,13 @@
           <w:lang w:eastAsia="pt-PT"/>
         </w:rPr>
       </w:pPr>
-      <w:hyperlink r:id="rId20" w:anchor="_Toc72316819" w:history="1">
+      <w:hyperlink r:id="rId20" w:anchor="_Toc72413886" w:history="1">
         <w:r>
           <w:rPr>
             <w:rStyle w:val="Hiperligao"/>
             <w:noProof/>
           </w:rPr>
-          <w:t>Figura 19- Mockup de Gestão de Promotores</w:t>
+          <w:t>Figura 19 - Mockup de Gestão de Promotores</w:t>
         </w:r>
         <w:r>
           <w:rPr>
@@ -4756,7 +4756,7 @@
             <w:noProof/>
             <w:webHidden/>
           </w:rPr>
-          <w:instrText xml:space="preserve"> PAGEREF _Toc72316819 \h </w:instrText>
+          <w:instrText xml:space="preserve"> PAGEREF _Toc72413886 \h </w:instrText>
         </w:r>
         <w:r>
           <w:rPr>
@@ -4799,13 +4799,13 @@
           <w:lang w:eastAsia="pt-PT"/>
         </w:rPr>
       </w:pPr>
-      <w:hyperlink w:anchor="_Toc72316820" w:history="1">
+      <w:hyperlink w:anchor="_Toc72413887" w:history="1">
         <w:r>
           <w:rPr>
             <w:rStyle w:val="Hiperligao"/>
             <w:noProof/>
           </w:rPr>
-          <w:t>Figura 20- Formulário de Gestão de Promotores</w:t>
+          <w:t>Figura 20 - Formulário de Gestão de Promotores</w:t>
         </w:r>
         <w:r>
           <w:rPr>
@@ -4826,7 +4826,7 @@
             <w:noProof/>
             <w:webHidden/>
           </w:rPr>
-          <w:instrText xml:space="preserve"> PAGEREF _Toc72316820 \h </w:instrText>
+          <w:instrText xml:space="preserve"> PAGEREF _Toc72413887 \h </w:instrText>
         </w:r>
         <w:r>
           <w:rPr>
@@ -4877,7 +4877,7 @@
         </w:numPr>
         <w:ind w:left="432" w:hanging="432"/>
       </w:pPr>
-      <w:bookmarkStart w:id="1" w:name="_Toc71989187"/>
+      <w:bookmarkStart w:id="1" w:name="_Toc72413889"/>
       <w:r>
         <w:lastRenderedPageBreak/>
         <w:t>Índice de Tabelas</w:t>
@@ -4978,7 +4978,7 @@
       <w:pPr>
         <w:pStyle w:val="Ttulo1"/>
       </w:pPr>
-      <w:bookmarkStart w:id="2" w:name="_Toc71989188"/>
+      <w:bookmarkStart w:id="2" w:name="_Toc72413890"/>
       <w:r>
         <w:lastRenderedPageBreak/>
         <w:t>Introdução</w:t>
@@ -5028,7 +5028,7 @@
           <w:noProof/>
         </w:rPr>
       </w:pPr>
-      <w:bookmarkStart w:id="3" w:name="_Toc71989189"/>
+      <w:bookmarkStart w:id="3" w:name="_Toc72413891"/>
       <w:r>
         <w:rPr>
           <w:noProof/>
@@ -5093,7 +5093,7 @@
       <w:pPr>
         <w:pStyle w:val="Ttulo1"/>
       </w:pPr>
-      <w:bookmarkStart w:id="4" w:name="_Toc71989190"/>
+      <w:bookmarkStart w:id="4" w:name="_Toc72413892"/>
       <w:r>
         <w:lastRenderedPageBreak/>
         <w:t>Especificação do Sistema</w:t>
@@ -5110,7 +5110,7 @@
       <w:pPr>
         <w:pStyle w:val="Ttulo2"/>
       </w:pPr>
-      <w:bookmarkStart w:id="6" w:name="_Toc71989191"/>
+      <w:bookmarkStart w:id="6" w:name="_Toc72413893"/>
       <w:bookmarkEnd w:id="5"/>
       <w:r>
         <w:t>Definição da Lógica de Negócio</w:t>
@@ -5135,7 +5135,7 @@
       <w:pPr>
         <w:pStyle w:val="Ttulo2"/>
       </w:pPr>
-      <w:bookmarkStart w:id="8" w:name="_Toc71989192"/>
+      <w:bookmarkStart w:id="8" w:name="_Toc72413894"/>
       <w:bookmarkEnd w:id="7"/>
       <w:r>
         <w:t>Análise de Impacto</w:t>
@@ -5147,13 +5147,13 @@
         <w:pStyle w:val="Ttulo3"/>
       </w:pPr>
       <w:bookmarkStart w:id="9" w:name="_Toc70877591"/>
-      <w:bookmarkStart w:id="10" w:name="_Toc71989193"/>
-      <w:bookmarkStart w:id="11" w:name="_Hlk71189423"/>
+      <w:bookmarkStart w:id="10" w:name="_Hlk71189423"/>
+      <w:bookmarkStart w:id="11" w:name="_Toc72413895"/>
       <w:r>
         <w:t>Pontos positivos</w:t>
       </w:r>
       <w:bookmarkEnd w:id="9"/>
-      <w:bookmarkEnd w:id="10"/>
+      <w:bookmarkEnd w:id="11"/>
     </w:p>
     <w:p>
       <w:pPr>
@@ -5203,15 +5203,15 @@
         <w:pStyle w:val="Ttulo3"/>
       </w:pPr>
       <w:bookmarkStart w:id="12" w:name="_Toc70877592"/>
-      <w:bookmarkStart w:id="13" w:name="_Toc71989194"/>
+      <w:bookmarkStart w:id="13" w:name="_Toc72413896"/>
       <w:r>
         <w:t xml:space="preserve">Pontos </w:t>
       </w:r>
       <w:bookmarkEnd w:id="12"/>
+      <w:r>
+        <w:t>de melhoria</w:t>
+      </w:r>
       <w:bookmarkEnd w:id="13"/>
-      <w:r>
-        <w:t>de melhoria</w:t>
-      </w:r>
     </w:p>
     <w:p>
       <w:pPr>
@@ -5304,19 +5304,32 @@
         <w:pStyle w:val="Legenda"/>
         <w:jc w:val="center"/>
       </w:pPr>
-      <w:bookmarkStart w:id="14" w:name="_Toc72316801"/>
-      <w:bookmarkEnd w:id="11"/>
+      <w:bookmarkStart w:id="14" w:name="_Toc72413868"/>
+      <w:bookmarkEnd w:id="10"/>
       <w:r>
         <w:t xml:space="preserve">Figura </w:t>
       </w:r>
-      <w:fldSimple w:instr=" SEQ Figura \* ARABIC ">
-        <w:r>
-          <w:rPr>
-            <w:noProof/>
-          </w:rPr>
-          <w:t>1</w:t>
-        </w:r>
-      </w:fldSimple>
+      <w:r>
+        <w:fldChar w:fldCharType="begin"/>
+      </w:r>
+      <w:r>
+        <w:instrText xml:space="preserve"> SEQ Figura \* ARABIC </w:instrText>
+      </w:r>
+      <w:r>
+        <w:fldChar w:fldCharType="separate"/>
+      </w:r>
+      <w:r>
+        <w:rPr>
+          <w:noProof/>
+        </w:rPr>
+        <w:t>1</w:t>
+      </w:r>
+      <w:r>
+        <w:rPr>
+          <w:noProof/>
+        </w:rPr>
+        <w:fldChar w:fldCharType="end"/>
+      </w:r>
       <w:r>
         <w:t xml:space="preserve"> - Análise de Impacto</w:t>
       </w:r>
@@ -5326,7 +5339,7 @@
       <w:pPr>
         <w:pStyle w:val="Ttulo2"/>
       </w:pPr>
-      <w:bookmarkStart w:id="15" w:name="_Toc71989195"/>
+      <w:bookmarkStart w:id="15" w:name="_Toc72413897"/>
       <w:r>
         <w:lastRenderedPageBreak/>
         <w:t>Análise Concorrencial</w:t>
@@ -5348,7 +5361,7 @@
       <w:pPr>
         <w:pStyle w:val="Ttulo3"/>
       </w:pPr>
-      <w:bookmarkStart w:id="16" w:name="_Toc71989196"/>
+      <w:bookmarkStart w:id="16" w:name="_Toc72413898"/>
       <w:r>
         <w:t>Sage</w:t>
       </w:r>
@@ -5422,31 +5435,18 @@
         <w:pStyle w:val="Legenda"/>
         <w:jc w:val="center"/>
       </w:pPr>
-      <w:bookmarkStart w:id="17" w:name="_Toc72316802"/>
+      <w:bookmarkStart w:id="17" w:name="_Toc72413869"/>
       <w:r>
         <w:t xml:space="preserve">Figura </w:t>
       </w:r>
-      <w:r>
-        <w:fldChar w:fldCharType="begin"/>
-      </w:r>
-      <w:r>
-        <w:instrText xml:space="preserve"> SEQ Figura \* ARABIC </w:instrText>
-      </w:r>
-      <w:r>
-        <w:fldChar w:fldCharType="separate"/>
-      </w:r>
-      <w:r>
-        <w:rPr>
-          <w:noProof/>
-        </w:rPr>
-        <w:t>2</w:t>
-      </w:r>
-      <w:r>
-        <w:rPr>
-          <w:noProof/>
-        </w:rPr>
-        <w:fldChar w:fldCharType="end"/>
-      </w:r>
+      <w:fldSimple w:instr=" SEQ Figura \* ARABIC ">
+        <w:r>
+          <w:rPr>
+            <w:noProof/>
+          </w:rPr>
+          <w:t>2</w:t>
+        </w:r>
+      </w:fldSimple>
       <w:r>
         <w:rPr>
           <w:noProof/>
@@ -5773,7 +5773,7 @@
       <w:pPr>
         <w:pStyle w:val="Ttulo3"/>
       </w:pPr>
-      <w:bookmarkStart w:id="18" w:name="_Toc71989197"/>
+      <w:bookmarkStart w:id="18" w:name="_Toc72413899"/>
       <w:r>
         <w:lastRenderedPageBreak/>
         <w:t>Sage X3</w:t>
@@ -5843,31 +5843,18 @@
         <w:pStyle w:val="Legenda"/>
         <w:jc w:val="center"/>
       </w:pPr>
-      <w:bookmarkStart w:id="19" w:name="_Toc72316803"/>
+      <w:bookmarkStart w:id="19" w:name="_Toc72413870"/>
       <w:r>
         <w:t xml:space="preserve">Figura </w:t>
       </w:r>
-      <w:r>
-        <w:fldChar w:fldCharType="begin"/>
-      </w:r>
-      <w:r>
-        <w:instrText xml:space="preserve"> SEQ Figura \* ARABIC </w:instrText>
-      </w:r>
-      <w:r>
-        <w:fldChar w:fldCharType="separate"/>
-      </w:r>
-      <w:r>
-        <w:rPr>
-          <w:noProof/>
-        </w:rPr>
-        <w:t>3</w:t>
-      </w:r>
-      <w:r>
-        <w:rPr>
-          <w:noProof/>
-        </w:rPr>
-        <w:fldChar w:fldCharType="end"/>
-      </w:r>
+      <w:fldSimple w:instr=" SEQ Figura \* ARABIC ">
+        <w:r>
+          <w:rPr>
+            <w:noProof/>
+          </w:rPr>
+          <w:t>3</w:t>
+        </w:r>
+      </w:fldSimple>
       <w:r>
         <w:rPr>
           <w:noProof/>
@@ -6194,7 +6181,7 @@
       <w:pPr>
         <w:pStyle w:val="Ttulo3"/>
       </w:pPr>
-      <w:bookmarkStart w:id="20" w:name="_Toc71989198"/>
+      <w:bookmarkStart w:id="20" w:name="_Toc72413900"/>
       <w:r>
         <w:lastRenderedPageBreak/>
         <w:t>Sage X3 Fast Start</w:t>
@@ -6264,31 +6251,18 @@
         <w:pStyle w:val="Legenda"/>
         <w:jc w:val="center"/>
       </w:pPr>
-      <w:bookmarkStart w:id="21" w:name="_Toc72316804"/>
+      <w:bookmarkStart w:id="21" w:name="_Toc72413871"/>
       <w:r>
         <w:t xml:space="preserve">Figura </w:t>
       </w:r>
-      <w:r>
-        <w:fldChar w:fldCharType="begin"/>
-      </w:r>
-      <w:r>
-        <w:instrText xml:space="preserve"> SEQ Figura \* ARABIC </w:instrText>
-      </w:r>
-      <w:r>
-        <w:fldChar w:fldCharType="separate"/>
-      </w:r>
-      <w:r>
-        <w:rPr>
-          <w:noProof/>
-        </w:rPr>
-        <w:t>4</w:t>
-      </w:r>
-      <w:r>
-        <w:rPr>
-          <w:noProof/>
-        </w:rPr>
-        <w:fldChar w:fldCharType="end"/>
-      </w:r>
+      <w:fldSimple w:instr=" SEQ Figura \* ARABIC ">
+        <w:r>
+          <w:rPr>
+            <w:noProof/>
+          </w:rPr>
+          <w:t>4</w:t>
+        </w:r>
+      </w:fldSimple>
       <w:r>
         <w:rPr>
           <w:noProof/>
@@ -6612,7 +6586,7 @@
       <w:pPr>
         <w:pStyle w:val="Ttulo3"/>
       </w:pPr>
-      <w:bookmarkStart w:id="22" w:name="_Toc71989199"/>
+      <w:bookmarkStart w:id="22" w:name="_Toc72413901"/>
       <w:r>
         <w:lastRenderedPageBreak/>
         <w:t>Comparação dos Sistemas</w:t>
@@ -6645,27 +6619,14 @@
       <w:r>
         <w:t xml:space="preserve">Tabela </w:t>
       </w:r>
-      <w:r>
-        <w:fldChar w:fldCharType="begin"/>
-      </w:r>
-      <w:r>
-        <w:instrText xml:space="preserve"> SEQ Tabela \* ARABIC </w:instrText>
-      </w:r>
-      <w:r>
-        <w:fldChar w:fldCharType="separate"/>
-      </w:r>
-      <w:r>
-        <w:rPr>
-          <w:noProof/>
-        </w:rPr>
-        <w:t>1</w:t>
-      </w:r>
-      <w:r>
-        <w:rPr>
-          <w:noProof/>
-        </w:rPr>
-        <w:fldChar w:fldCharType="end"/>
-      </w:r>
+      <w:fldSimple w:instr=" SEQ Tabela \* ARABIC ">
+        <w:r>
+          <w:rPr>
+            <w:noProof/>
+          </w:rPr>
+          <w:t>1</w:t>
+        </w:r>
+      </w:fldSimple>
       <w:r>
         <w:t>- Comparação entre os 3 sistemas referidos</w:t>
       </w:r>
@@ -7296,7 +7257,7 @@
       <w:pPr>
         <w:pStyle w:val="Ttulo2"/>
       </w:pPr>
-      <w:bookmarkStart w:id="25" w:name="_Toc71989200"/>
+      <w:bookmarkStart w:id="25" w:name="_Toc72413902"/>
       <w:r>
         <w:lastRenderedPageBreak/>
         <w:t>Wireframes/Mockups</w:t>
@@ -7381,31 +7342,18 @@
         <w:pStyle w:val="Legenda"/>
         <w:jc w:val="center"/>
       </w:pPr>
-      <w:bookmarkStart w:id="26" w:name="_Toc72316805"/>
+      <w:bookmarkStart w:id="26" w:name="_Toc72413872"/>
       <w:r>
         <w:t xml:space="preserve">Figura </w:t>
       </w:r>
-      <w:r>
-        <w:fldChar w:fldCharType="begin"/>
-      </w:r>
-      <w:r>
-        <w:instrText xml:space="preserve"> SEQ Figura \* ARABIC </w:instrText>
-      </w:r>
-      <w:r>
-        <w:fldChar w:fldCharType="separate"/>
-      </w:r>
-      <w:r>
-        <w:rPr>
-          <w:noProof/>
-        </w:rPr>
-        <w:t>5</w:t>
-      </w:r>
-      <w:r>
-        <w:rPr>
-          <w:noProof/>
-        </w:rPr>
-        <w:fldChar w:fldCharType="end"/>
-      </w:r>
+      <w:fldSimple w:instr=" SEQ Figura \* ARABIC ">
+        <w:r>
+          <w:rPr>
+            <w:noProof/>
+          </w:rPr>
+          <w:t>5</w:t>
+        </w:r>
+      </w:fldSimple>
       <w:r>
         <w:rPr>
           <w:noProof/>
@@ -7516,31 +7464,18 @@
         <w:pStyle w:val="Legenda"/>
         <w:jc w:val="center"/>
       </w:pPr>
-      <w:bookmarkStart w:id="27" w:name="_Toc72316806"/>
+      <w:bookmarkStart w:id="27" w:name="_Toc72413873"/>
       <w:r>
         <w:t xml:space="preserve">Figura </w:t>
       </w:r>
-      <w:r>
-        <w:fldChar w:fldCharType="begin"/>
-      </w:r>
-      <w:r>
-        <w:instrText xml:space="preserve"> SEQ Figura \* ARABIC </w:instrText>
-      </w:r>
-      <w:r>
-        <w:fldChar w:fldCharType="separate"/>
-      </w:r>
-      <w:r>
-        <w:rPr>
-          <w:noProof/>
-        </w:rPr>
-        <w:t>6</w:t>
-      </w:r>
-      <w:r>
-        <w:rPr>
-          <w:noProof/>
-        </w:rPr>
-        <w:fldChar w:fldCharType="end"/>
-      </w:r>
+      <w:fldSimple w:instr=" SEQ Figura \* ARABIC ">
+        <w:r>
+          <w:rPr>
+            <w:noProof/>
+          </w:rPr>
+          <w:t>6</w:t>
+        </w:r>
+      </w:fldSimple>
       <w:r>
         <w:rPr>
           <w:noProof/>
@@ -7626,31 +7561,18 @@
         <w:pStyle w:val="Legenda"/>
         <w:jc w:val="center"/>
       </w:pPr>
-      <w:bookmarkStart w:id="28" w:name="_Toc72316807"/>
+      <w:bookmarkStart w:id="28" w:name="_Toc72413874"/>
       <w:r>
         <w:t xml:space="preserve">Figura </w:t>
       </w:r>
-      <w:r>
-        <w:fldChar w:fldCharType="begin"/>
-      </w:r>
-      <w:r>
-        <w:instrText xml:space="preserve"> SEQ Figura \* ARABIC </w:instrText>
-      </w:r>
-      <w:r>
-        <w:fldChar w:fldCharType="separate"/>
-      </w:r>
-      <w:r>
-        <w:rPr>
-          <w:noProof/>
-        </w:rPr>
-        <w:t>7</w:t>
-      </w:r>
-      <w:r>
-        <w:rPr>
-          <w:noProof/>
-        </w:rPr>
-        <w:fldChar w:fldCharType="end"/>
-      </w:r>
+      <w:fldSimple w:instr=" SEQ Figura \* ARABIC ">
+        <w:r>
+          <w:rPr>
+            <w:noProof/>
+          </w:rPr>
+          <w:t>7</w:t>
+        </w:r>
+      </w:fldSimple>
       <w:r>
         <w:rPr>
           <w:noProof/>
@@ -7721,31 +7643,18 @@
                                 <w:noProof/>
                               </w:rPr>
                             </w:pPr>
-                            <w:bookmarkStart w:id="29" w:name="_Toc72316808"/>
+                            <w:bookmarkStart w:id="29" w:name="_Toc72413875"/>
                             <w:r>
                               <w:t xml:space="preserve">Figura </w:t>
                             </w:r>
-                            <w:r>
-                              <w:fldChar w:fldCharType="begin"/>
-                            </w:r>
-                            <w:r>
-                              <w:instrText xml:space="preserve"> SEQ Figura \* ARABIC </w:instrText>
-                            </w:r>
-                            <w:r>
-                              <w:fldChar w:fldCharType="separate"/>
-                            </w:r>
-                            <w:r>
-                              <w:rPr>
-                                <w:noProof/>
-                              </w:rPr>
-                              <w:t>8</w:t>
-                            </w:r>
-                            <w:r>
-                              <w:rPr>
-                                <w:noProof/>
-                              </w:rPr>
-                              <w:fldChar w:fldCharType="end"/>
-                            </w:r>
+                            <w:fldSimple w:instr=" SEQ Figura \* ARABIC ">
+                              <w:r>
+                                <w:rPr>
+                                  <w:noProof/>
+                                </w:rPr>
+                                <w:t>8</w:t>
+                              </w:r>
+                            </w:fldSimple>
                             <w:r>
                               <w:rPr>
                                 <w:noProof/>
@@ -7788,31 +7697,18 @@
                           <w:noProof/>
                         </w:rPr>
                       </w:pPr>
-                      <w:bookmarkStart w:id="30" w:name="_Toc72316808"/>
+                      <w:bookmarkStart w:id="30" w:name="_Toc72413875"/>
                       <w:r>
                         <w:t xml:space="preserve">Figura </w:t>
                       </w:r>
-                      <w:r>
-                        <w:fldChar w:fldCharType="begin"/>
-                      </w:r>
-                      <w:r>
-                        <w:instrText xml:space="preserve"> SEQ Figura \* ARABIC </w:instrText>
-                      </w:r>
-                      <w:r>
-                        <w:fldChar w:fldCharType="separate"/>
-                      </w:r>
-                      <w:r>
-                        <w:rPr>
-                          <w:noProof/>
-                        </w:rPr>
-                        <w:t>8</w:t>
-                      </w:r>
-                      <w:r>
-                        <w:rPr>
-                          <w:noProof/>
-                        </w:rPr>
-                        <w:fldChar w:fldCharType="end"/>
-                      </w:r>
+                      <w:fldSimple w:instr=" SEQ Figura \* ARABIC ">
+                        <w:r>
+                          <w:rPr>
+                            <w:noProof/>
+                          </w:rPr>
+                          <w:t>8</w:t>
+                        </w:r>
+                      </w:fldSimple>
                       <w:r>
                         <w:rPr>
                           <w:noProof/>
@@ -7947,31 +7843,18 @@
                                 <w:noProof/>
                               </w:rPr>
                             </w:pPr>
-                            <w:bookmarkStart w:id="31" w:name="_Toc72316809"/>
+                            <w:bookmarkStart w:id="31" w:name="_Toc72413876"/>
                             <w:r>
                               <w:t xml:space="preserve">Figura </w:t>
                             </w:r>
-                            <w:r>
-                              <w:fldChar w:fldCharType="begin"/>
-                            </w:r>
-                            <w:r>
-                              <w:instrText xml:space="preserve"> SEQ Figura \* ARABIC </w:instrText>
-                            </w:r>
-                            <w:r>
-                              <w:fldChar w:fldCharType="separate"/>
-                            </w:r>
-                            <w:r>
-                              <w:rPr>
-                                <w:noProof/>
-                              </w:rPr>
-                              <w:t>9</w:t>
-                            </w:r>
-                            <w:r>
-                              <w:rPr>
-                                <w:noProof/>
-                              </w:rPr>
-                              <w:fldChar w:fldCharType="end"/>
-                            </w:r>
+                            <w:fldSimple w:instr=" SEQ Figura \* ARABIC ">
+                              <w:r>
+                                <w:rPr>
+                                  <w:noProof/>
+                                </w:rPr>
+                                <w:t>9</w:t>
+                              </w:r>
+                            </w:fldSimple>
                             <w:r>
                               <w:rPr>
                                 <w:noProof/>
@@ -8010,31 +7893,18 @@
                           <w:noProof/>
                         </w:rPr>
                       </w:pPr>
-                      <w:bookmarkStart w:id="32" w:name="_Toc72316809"/>
+                      <w:bookmarkStart w:id="32" w:name="_Toc72413876"/>
                       <w:r>
                         <w:t xml:space="preserve">Figura </w:t>
                       </w:r>
-                      <w:r>
-                        <w:fldChar w:fldCharType="begin"/>
-                      </w:r>
-                      <w:r>
-                        <w:instrText xml:space="preserve"> SEQ Figura \* ARABIC </w:instrText>
-                      </w:r>
-                      <w:r>
-                        <w:fldChar w:fldCharType="separate"/>
-                      </w:r>
-                      <w:r>
-                        <w:rPr>
-                          <w:noProof/>
-                        </w:rPr>
-                        <w:t>9</w:t>
-                      </w:r>
-                      <w:r>
-                        <w:rPr>
-                          <w:noProof/>
-                        </w:rPr>
-                        <w:fldChar w:fldCharType="end"/>
-                      </w:r>
+                      <w:fldSimple w:instr=" SEQ Figura \* ARABIC ">
+                        <w:r>
+                          <w:rPr>
+                            <w:noProof/>
+                          </w:rPr>
+                          <w:t>9</w:t>
+                        </w:r>
+                      </w:fldSimple>
                       <w:r>
                         <w:rPr>
                           <w:noProof/>
@@ -8180,31 +8050,18 @@
         <w:pStyle w:val="Legenda"/>
         <w:jc w:val="center"/>
       </w:pPr>
-      <w:bookmarkStart w:id="33" w:name="_Toc72316810"/>
+      <w:bookmarkStart w:id="33" w:name="_Toc72413877"/>
       <w:r>
         <w:t xml:space="preserve">Figura </w:t>
       </w:r>
-      <w:r>
-        <w:fldChar w:fldCharType="begin"/>
-      </w:r>
-      <w:r>
-        <w:instrText xml:space="preserve"> SEQ Figura \* ARABIC </w:instrText>
-      </w:r>
-      <w:r>
-        <w:fldChar w:fldCharType="separate"/>
-      </w:r>
-      <w:r>
-        <w:rPr>
-          <w:noProof/>
-        </w:rPr>
-        <w:t>10</w:t>
-      </w:r>
-      <w:r>
-        <w:rPr>
-          <w:noProof/>
-        </w:rPr>
-        <w:fldChar w:fldCharType="end"/>
-      </w:r>
+      <w:fldSimple w:instr=" SEQ Figura \* ARABIC ">
+        <w:r>
+          <w:rPr>
+            <w:noProof/>
+          </w:rPr>
+          <w:t>10</w:t>
+        </w:r>
+      </w:fldSimple>
       <w:r>
         <w:rPr>
           <w:noProof/>
@@ -8284,31 +8141,18 @@
                               <w:pStyle w:val="Legenda"/>
                               <w:jc w:val="center"/>
                             </w:pPr>
-                            <w:bookmarkStart w:id="34" w:name="_Toc72316811"/>
+                            <w:bookmarkStart w:id="34" w:name="_Toc72413878"/>
                             <w:r>
                               <w:t xml:space="preserve">Figura </w:t>
                             </w:r>
-                            <w:r>
-                              <w:fldChar w:fldCharType="begin"/>
-                            </w:r>
-                            <w:r>
-                              <w:instrText xml:space="preserve"> SEQ Figura \* ARABIC </w:instrText>
-                            </w:r>
-                            <w:r>
-                              <w:fldChar w:fldCharType="separate"/>
-                            </w:r>
-                            <w:r>
-                              <w:rPr>
-                                <w:noProof/>
-                              </w:rPr>
-                              <w:t>11</w:t>
-                            </w:r>
-                            <w:r>
-                              <w:rPr>
-                                <w:noProof/>
-                              </w:rPr>
-                              <w:fldChar w:fldCharType="end"/>
-                            </w:r>
+                            <w:fldSimple w:instr=" SEQ Figura \* ARABIC ">
+                              <w:r>
+                                <w:rPr>
+                                  <w:noProof/>
+                                </w:rPr>
+                                <w:t>11</w:t>
+                              </w:r>
+                            </w:fldSimple>
                             <w:r>
                               <w:rPr>
                                 <w:noProof/>
@@ -8350,31 +8194,18 @@
                         <w:pStyle w:val="Legenda"/>
                         <w:jc w:val="center"/>
                       </w:pPr>
-                      <w:bookmarkStart w:id="35" w:name="_Toc72316811"/>
+                      <w:bookmarkStart w:id="35" w:name="_Toc72413878"/>
                       <w:r>
                         <w:t xml:space="preserve">Figura </w:t>
                       </w:r>
-                      <w:r>
-                        <w:fldChar w:fldCharType="begin"/>
-                      </w:r>
-                      <w:r>
-                        <w:instrText xml:space="preserve"> SEQ Figura \* ARABIC </w:instrText>
-                      </w:r>
-                      <w:r>
-                        <w:fldChar w:fldCharType="separate"/>
-                      </w:r>
-                      <w:r>
-                        <w:rPr>
-                          <w:noProof/>
-                        </w:rPr>
-                        <w:t>11</w:t>
-                      </w:r>
-                      <w:r>
-                        <w:rPr>
-                          <w:noProof/>
-                        </w:rPr>
-                        <w:fldChar w:fldCharType="end"/>
-                      </w:r>
+                      <w:fldSimple w:instr=" SEQ Figura \* ARABIC ">
+                        <w:r>
+                          <w:rPr>
+                            <w:noProof/>
+                          </w:rPr>
+                          <w:t>11</w:t>
+                        </w:r>
+                      </w:fldSimple>
                       <w:r>
                         <w:rPr>
                           <w:noProof/>
@@ -8512,31 +8343,18 @@
         <w:pStyle w:val="Legenda"/>
         <w:jc w:val="center"/>
       </w:pPr>
-      <w:bookmarkStart w:id="36" w:name="_Toc72316812"/>
+      <w:bookmarkStart w:id="36" w:name="_Toc72413879"/>
       <w:r>
         <w:t xml:space="preserve">Figura </w:t>
       </w:r>
-      <w:r>
-        <w:fldChar w:fldCharType="begin"/>
-      </w:r>
-      <w:r>
-        <w:instrText xml:space="preserve"> SEQ Figura \* ARABIC </w:instrText>
-      </w:r>
-      <w:r>
-        <w:fldChar w:fldCharType="separate"/>
-      </w:r>
-      <w:r>
-        <w:rPr>
-          <w:noProof/>
-        </w:rPr>
-        <w:t>12</w:t>
-      </w:r>
-      <w:r>
-        <w:rPr>
-          <w:noProof/>
-        </w:rPr>
-        <w:fldChar w:fldCharType="end"/>
-      </w:r>
+      <w:fldSimple w:instr=" SEQ Figura \* ARABIC ">
+        <w:r>
+          <w:rPr>
+            <w:noProof/>
+          </w:rPr>
+          <w:t>12</w:t>
+        </w:r>
+      </w:fldSimple>
       <w:r>
         <w:rPr>
           <w:noProof/>
@@ -8690,31 +8508,18 @@
         <w:pStyle w:val="Legenda"/>
         <w:jc w:val="left"/>
       </w:pPr>
-      <w:bookmarkStart w:id="37" w:name="_Toc72316813"/>
+      <w:bookmarkStart w:id="37" w:name="_Toc72413880"/>
       <w:r>
         <w:t xml:space="preserve">Figura </w:t>
       </w:r>
-      <w:r>
-        <w:fldChar w:fldCharType="begin"/>
-      </w:r>
-      <w:r>
-        <w:instrText xml:space="preserve"> SEQ Figura \* ARABIC </w:instrText>
-      </w:r>
-      <w:r>
-        <w:fldChar w:fldCharType="separate"/>
-      </w:r>
-      <w:r>
-        <w:rPr>
-          <w:noProof/>
-        </w:rPr>
-        <w:t>13</w:t>
-      </w:r>
-      <w:r>
-        <w:rPr>
-          <w:noProof/>
-        </w:rPr>
-        <w:fldChar w:fldCharType="end"/>
-      </w:r>
+      <w:fldSimple w:instr=" SEQ Figura \* ARABIC ">
+        <w:r>
+          <w:rPr>
+            <w:noProof/>
+          </w:rPr>
+          <w:t>13</w:t>
+        </w:r>
+      </w:fldSimple>
       <w:r>
         <w:rPr>
           <w:noProof/>
@@ -8808,31 +8613,18 @@
         <w:pStyle w:val="Legenda"/>
         <w:jc w:val="right"/>
       </w:pPr>
-      <w:bookmarkStart w:id="38" w:name="_Toc72316814"/>
+      <w:bookmarkStart w:id="38" w:name="_Toc72413881"/>
       <w:r>
         <w:t xml:space="preserve">Figura </w:t>
       </w:r>
-      <w:r>
-        <w:fldChar w:fldCharType="begin"/>
-      </w:r>
-      <w:r>
-        <w:instrText xml:space="preserve"> SEQ Figura \* ARABIC </w:instrText>
-      </w:r>
-      <w:r>
-        <w:fldChar w:fldCharType="separate"/>
-      </w:r>
-      <w:r>
-        <w:rPr>
-          <w:noProof/>
-        </w:rPr>
-        <w:t>14</w:t>
-      </w:r>
-      <w:r>
-        <w:rPr>
-          <w:noProof/>
-        </w:rPr>
-        <w:fldChar w:fldCharType="end"/>
-      </w:r>
+      <w:fldSimple w:instr=" SEQ Figura \* ARABIC ">
+        <w:r>
+          <w:rPr>
+            <w:noProof/>
+          </w:rPr>
+          <w:t>14</w:t>
+        </w:r>
+      </w:fldSimple>
       <w:r>
         <w:rPr>
           <w:noProof/>
@@ -8918,31 +8710,18 @@
                                 <w:noProof/>
                               </w:rPr>
                             </w:pPr>
-                            <w:bookmarkStart w:id="39" w:name="_Toc72316815"/>
+                            <w:bookmarkStart w:id="39" w:name="_Toc72413882"/>
                             <w:r>
                               <w:t xml:space="preserve">Figura </w:t>
                             </w:r>
-                            <w:r>
-                              <w:fldChar w:fldCharType="begin"/>
-                            </w:r>
-                            <w:r>
-                              <w:instrText xml:space="preserve"> SEQ Figura \* ARABIC </w:instrText>
-                            </w:r>
-                            <w:r>
-                              <w:fldChar w:fldCharType="separate"/>
-                            </w:r>
-                            <w:r>
-                              <w:rPr>
-                                <w:noProof/>
-                              </w:rPr>
-                              <w:t>15</w:t>
-                            </w:r>
-                            <w:r>
-                              <w:rPr>
-                                <w:noProof/>
-                              </w:rPr>
-                              <w:fldChar w:fldCharType="end"/>
-                            </w:r>
+                            <w:fldSimple w:instr=" SEQ Figura \* ARABIC ">
+                              <w:r>
+                                <w:rPr>
+                                  <w:noProof/>
+                                </w:rPr>
+                                <w:t>15</w:t>
+                              </w:r>
+                            </w:fldSimple>
                             <w:r>
                               <w:rPr>
                                 <w:noProof/>
@@ -8981,31 +8760,18 @@
                           <w:noProof/>
                         </w:rPr>
                       </w:pPr>
-                      <w:bookmarkStart w:id="40" w:name="_Toc72316815"/>
+                      <w:bookmarkStart w:id="40" w:name="_Toc72413882"/>
                       <w:r>
                         <w:t xml:space="preserve">Figura </w:t>
                       </w:r>
-                      <w:r>
-                        <w:fldChar w:fldCharType="begin"/>
-                      </w:r>
-                      <w:r>
-                        <w:instrText xml:space="preserve"> SEQ Figura \* ARABIC </w:instrText>
-                      </w:r>
-                      <w:r>
-                        <w:fldChar w:fldCharType="separate"/>
-                      </w:r>
-                      <w:r>
-                        <w:rPr>
-                          <w:noProof/>
-                        </w:rPr>
-                        <w:t>15</w:t>
-                      </w:r>
-                      <w:r>
-                        <w:rPr>
-                          <w:noProof/>
-                        </w:rPr>
-                        <w:fldChar w:fldCharType="end"/>
-                      </w:r>
+                      <w:fldSimple w:instr=" SEQ Figura \* ARABIC ">
+                        <w:r>
+                          <w:rPr>
+                            <w:noProof/>
+                          </w:rPr>
+                          <w:t>15</w:t>
+                        </w:r>
+                      </w:fldSimple>
                       <w:r>
                         <w:rPr>
                           <w:noProof/>
@@ -9150,31 +8916,18 @@
         <w:pStyle w:val="Legenda"/>
         <w:jc w:val="center"/>
       </w:pPr>
-      <w:bookmarkStart w:id="41" w:name="_Toc72316816"/>
+      <w:bookmarkStart w:id="41" w:name="_Toc72413883"/>
       <w:r>
         <w:t xml:space="preserve">Figura </w:t>
       </w:r>
-      <w:r>
-        <w:fldChar w:fldCharType="begin"/>
-      </w:r>
-      <w:r>
-        <w:instrText xml:space="preserve"> SEQ Figura \* ARABIC </w:instrText>
-      </w:r>
-      <w:r>
-        <w:fldChar w:fldCharType="separate"/>
-      </w:r>
-      <w:r>
-        <w:rPr>
-          <w:noProof/>
-        </w:rPr>
-        <w:t>16</w:t>
-      </w:r>
-      <w:r>
-        <w:rPr>
-          <w:noProof/>
-        </w:rPr>
-        <w:fldChar w:fldCharType="end"/>
-      </w:r>
+      <w:fldSimple w:instr=" SEQ Figura \* ARABIC ">
+        <w:r>
+          <w:rPr>
+            <w:noProof/>
+          </w:rPr>
+          <w:t>16</w:t>
+        </w:r>
+      </w:fldSimple>
       <w:r>
         <w:rPr>
           <w:noProof/>
@@ -9254,31 +9007,18 @@
                               <w:pStyle w:val="Legenda"/>
                               <w:jc w:val="center"/>
                             </w:pPr>
-                            <w:bookmarkStart w:id="42" w:name="_Toc72316817"/>
+                            <w:bookmarkStart w:id="42" w:name="_Toc72413884"/>
                             <w:r>
                               <w:t xml:space="preserve">Figura </w:t>
                             </w:r>
-                            <w:r>
-                              <w:fldChar w:fldCharType="begin"/>
-                            </w:r>
-                            <w:r>
-                              <w:instrText xml:space="preserve"> SEQ Figura \* ARABIC </w:instrText>
-                            </w:r>
-                            <w:r>
-                              <w:fldChar w:fldCharType="separate"/>
-                            </w:r>
-                            <w:r>
-                              <w:rPr>
-                                <w:noProof/>
-                              </w:rPr>
-                              <w:t>17</w:t>
-                            </w:r>
-                            <w:r>
-                              <w:rPr>
-                                <w:noProof/>
-                              </w:rPr>
-                              <w:fldChar w:fldCharType="end"/>
-                            </w:r>
+                            <w:fldSimple w:instr=" SEQ Figura \* ARABIC ">
+                              <w:r>
+                                <w:rPr>
+                                  <w:noProof/>
+                                </w:rPr>
+                                <w:t>17</w:t>
+                              </w:r>
+                            </w:fldSimple>
                             <w:r>
                               <w:rPr>
                                 <w:noProof/>
@@ -9317,31 +9057,18 @@
                         <w:pStyle w:val="Legenda"/>
                         <w:jc w:val="center"/>
                       </w:pPr>
-                      <w:bookmarkStart w:id="43" w:name="_Toc72316817"/>
+                      <w:bookmarkStart w:id="43" w:name="_Toc72413884"/>
                       <w:r>
                         <w:t xml:space="preserve">Figura </w:t>
                       </w:r>
-                      <w:r>
-                        <w:fldChar w:fldCharType="begin"/>
-                      </w:r>
-                      <w:r>
-                        <w:instrText xml:space="preserve"> SEQ Figura \* ARABIC </w:instrText>
-                      </w:r>
-                      <w:r>
-                        <w:fldChar w:fldCharType="separate"/>
-                      </w:r>
-                      <w:r>
-                        <w:rPr>
-                          <w:noProof/>
-                        </w:rPr>
-                        <w:t>17</w:t>
-                      </w:r>
-                      <w:r>
-                        <w:rPr>
-                          <w:noProof/>
-                        </w:rPr>
-                        <w:fldChar w:fldCharType="end"/>
-                      </w:r>
+                      <w:fldSimple w:instr=" SEQ Figura \* ARABIC ">
+                        <w:r>
+                          <w:rPr>
+                            <w:noProof/>
+                          </w:rPr>
+                          <w:t>17</w:t>
+                        </w:r>
+                      </w:fldSimple>
                       <w:r>
                         <w:rPr>
                           <w:noProof/>
@@ -9458,31 +9185,18 @@
                                 <w:noProof/>
                               </w:rPr>
                             </w:pPr>
-                            <w:bookmarkStart w:id="44" w:name="_Toc72316818"/>
+                            <w:bookmarkStart w:id="44" w:name="_Toc72413885"/>
                             <w:r>
                               <w:t xml:space="preserve">Figura </w:t>
                             </w:r>
-                            <w:r>
-                              <w:fldChar w:fldCharType="begin"/>
-                            </w:r>
-                            <w:r>
-                              <w:instrText xml:space="preserve"> SEQ Figura \* ARABIC </w:instrText>
-                            </w:r>
-                            <w:r>
-                              <w:fldChar w:fldCharType="separate"/>
-                            </w:r>
-                            <w:r>
-                              <w:rPr>
-                                <w:noProof/>
-                              </w:rPr>
-                              <w:t>18</w:t>
-                            </w:r>
-                            <w:r>
-                              <w:rPr>
-                                <w:noProof/>
-                              </w:rPr>
-                              <w:fldChar w:fldCharType="end"/>
-                            </w:r>
+                            <w:fldSimple w:instr=" SEQ Figura \* ARABIC ">
+                              <w:r>
+                                <w:rPr>
+                                  <w:noProof/>
+                                </w:rPr>
+                                <w:t>18</w:t>
+                              </w:r>
+                            </w:fldSimple>
                             <w:r>
                               <w:rPr>
                                 <w:noProof/>
@@ -9521,31 +9235,18 @@
                           <w:noProof/>
                         </w:rPr>
                       </w:pPr>
-                      <w:bookmarkStart w:id="45" w:name="_Toc72316818"/>
+                      <w:bookmarkStart w:id="45" w:name="_Toc72413885"/>
                       <w:r>
                         <w:t xml:space="preserve">Figura </w:t>
                       </w:r>
-                      <w:r>
-                        <w:fldChar w:fldCharType="begin"/>
-                      </w:r>
-                      <w:r>
-                        <w:instrText xml:space="preserve"> SEQ Figura \* ARABIC </w:instrText>
-                      </w:r>
-                      <w:r>
-                        <w:fldChar w:fldCharType="separate"/>
-                      </w:r>
-                      <w:r>
-                        <w:rPr>
-                          <w:noProof/>
-                        </w:rPr>
-                        <w:t>18</w:t>
-                      </w:r>
-                      <w:r>
-                        <w:rPr>
-                          <w:noProof/>
-                        </w:rPr>
-                        <w:fldChar w:fldCharType="end"/>
-                      </w:r>
+                      <w:fldSimple w:instr=" SEQ Figura \* ARABIC ">
+                        <w:r>
+                          <w:rPr>
+                            <w:noProof/>
+                          </w:rPr>
+                          <w:t>18</w:t>
+                        </w:r>
+                      </w:fldSimple>
                       <w:r>
                         <w:rPr>
                           <w:noProof/>
@@ -9677,31 +9378,18 @@
                                 <w:noProof/>
                               </w:rPr>
                             </w:pPr>
-                            <w:bookmarkStart w:id="46" w:name="_Toc72316819"/>
+                            <w:bookmarkStart w:id="46" w:name="_Toc72413886"/>
                             <w:r>
                               <w:t xml:space="preserve">Figura </w:t>
                             </w:r>
-                            <w:r>
-                              <w:fldChar w:fldCharType="begin"/>
-                            </w:r>
-                            <w:r>
-                              <w:instrText xml:space="preserve"> SEQ Figura \* ARABIC </w:instrText>
-                            </w:r>
-                            <w:r>
-                              <w:fldChar w:fldCharType="separate"/>
-                            </w:r>
-                            <w:r>
-                              <w:rPr>
-                                <w:noProof/>
-                              </w:rPr>
-                              <w:t>19</w:t>
-                            </w:r>
-                            <w:r>
-                              <w:rPr>
-                                <w:noProof/>
-                              </w:rPr>
-                              <w:fldChar w:fldCharType="end"/>
-                            </w:r>
+                            <w:fldSimple w:instr=" SEQ Figura \* ARABIC ">
+                              <w:r>
+                                <w:rPr>
+                                  <w:noProof/>
+                                </w:rPr>
+                                <w:t>19</w:t>
+                              </w:r>
+                            </w:fldSimple>
                             <w:r>
                               <w:rPr>
                                 <w:noProof/>
@@ -9740,31 +9428,18 @@
                           <w:noProof/>
                         </w:rPr>
                       </w:pPr>
-                      <w:bookmarkStart w:id="47" w:name="_Toc72316819"/>
+                      <w:bookmarkStart w:id="47" w:name="_Toc72413886"/>
                       <w:r>
                         <w:t xml:space="preserve">Figura </w:t>
                       </w:r>
-                      <w:r>
-                        <w:fldChar w:fldCharType="begin"/>
-                      </w:r>
-                      <w:r>
-                        <w:instrText xml:space="preserve"> SEQ Figura \* ARABIC </w:instrText>
-                      </w:r>
-                      <w:r>
-                        <w:fldChar w:fldCharType="separate"/>
-                      </w:r>
-                      <w:r>
-                        <w:rPr>
-                          <w:noProof/>
-                        </w:rPr>
-                        <w:t>19</w:t>
-                      </w:r>
-                      <w:r>
-                        <w:rPr>
-                          <w:noProof/>
-                        </w:rPr>
-                        <w:fldChar w:fldCharType="end"/>
-                      </w:r>
+                      <w:fldSimple w:instr=" SEQ Figura \* ARABIC ">
+                        <w:r>
+                          <w:rPr>
+                            <w:noProof/>
+                          </w:rPr>
+                          <w:t>19</w:t>
+                        </w:r>
+                      </w:fldSimple>
                       <w:r>
                         <w:rPr>
                           <w:noProof/>
@@ -9896,31 +9571,18 @@
         <w:pStyle w:val="Legenda"/>
         <w:jc w:val="center"/>
       </w:pPr>
-      <w:bookmarkStart w:id="48" w:name="_Toc72316820"/>
+      <w:bookmarkStart w:id="48" w:name="_Toc72413887"/>
       <w:r>
         <w:t xml:space="preserve">Figura </w:t>
       </w:r>
-      <w:r>
-        <w:fldChar w:fldCharType="begin"/>
-      </w:r>
-      <w:r>
-        <w:instrText xml:space="preserve"> SEQ Figura \* ARABIC </w:instrText>
-      </w:r>
-      <w:r>
-        <w:fldChar w:fldCharType="separate"/>
-      </w:r>
-      <w:r>
-        <w:rPr>
-          <w:noProof/>
-        </w:rPr>
-        <w:t>20</w:t>
-      </w:r>
-      <w:r>
-        <w:rPr>
-          <w:noProof/>
-        </w:rPr>
-        <w:fldChar w:fldCharType="end"/>
-      </w:r>
+      <w:fldSimple w:instr=" SEQ Figura \* ARABIC ">
+        <w:r>
+          <w:rPr>
+            <w:noProof/>
+          </w:rPr>
+          <w:t>20</w:t>
+        </w:r>
+      </w:fldSimple>
       <w:r>
         <w:rPr>
           <w:noProof/>
@@ -9936,7 +9598,7 @@
       <w:pPr>
         <w:pStyle w:val="Ttulo1"/>
       </w:pPr>
-      <w:bookmarkStart w:id="49" w:name="_Toc71989201"/>
+      <w:bookmarkStart w:id="49" w:name="_Toc72413903"/>
       <w:r>
         <w:lastRenderedPageBreak/>
         <w:t>Scrum</w:t>
@@ -9964,7 +9626,7 @@
       <w:pPr>
         <w:pStyle w:val="Ttulo2"/>
       </w:pPr>
-      <w:bookmarkStart w:id="51" w:name="_Toc71989202"/>
+      <w:bookmarkStart w:id="51" w:name="_Toc72413904"/>
       <w:r>
         <w:t>Aplicação do Scrum ao Projeto</w:t>
       </w:r>
@@ -9998,7 +9660,7 @@
       <w:pPr>
         <w:pStyle w:val="Ttulo2"/>
       </w:pPr>
-      <w:bookmarkStart w:id="53" w:name="_Toc71989203"/>
+      <w:bookmarkStart w:id="53" w:name="_Toc72413905"/>
       <w:r>
         <w:t>Stakeholders e Scrum Team</w:t>
       </w:r>
@@ -10478,7 +10140,7 @@
       <w:pPr>
         <w:pStyle w:val="Ttulo2"/>
       </w:pPr>
-      <w:bookmarkStart w:id="54" w:name="_Toc71989204"/>
+      <w:bookmarkStart w:id="54" w:name="_Toc72413906"/>
       <w:r>
         <w:lastRenderedPageBreak/>
         <w:t>User Stories</w:t>
@@ -11678,7 +11340,7 @@
       <w:pPr>
         <w:pStyle w:val="Ttulo2"/>
       </w:pPr>
-      <w:bookmarkStart w:id="55" w:name="_Toc71989205"/>
+      <w:bookmarkStart w:id="55" w:name="_Toc72413907"/>
       <w:r>
         <w:lastRenderedPageBreak/>
         <w:t>Sprints</w:t>
@@ -11689,7 +11351,7 @@
       <w:pPr>
         <w:pStyle w:val="Ttulo3"/>
       </w:pPr>
-      <w:bookmarkStart w:id="56" w:name="_Toc71989206"/>
+      <w:bookmarkStart w:id="56" w:name="_Toc72413908"/>
       <w:r>
         <w:t>Sprint 1 (</w:t>
       </w:r>
@@ -13323,7 +12985,7 @@
       <w:pPr>
         <w:pStyle w:val="Ttulo3"/>
       </w:pPr>
-      <w:bookmarkStart w:id="57" w:name="_Toc71989207"/>
+      <w:bookmarkStart w:id="57" w:name="_Toc72413909"/>
       <w:r>
         <w:lastRenderedPageBreak/>
         <w:t>Sprint 2 (</w:t>
@@ -14918,7 +14580,7 @@
       <w:pPr>
         <w:pStyle w:val="Ttulo3"/>
       </w:pPr>
-      <w:bookmarkStart w:id="58" w:name="_Toc71989208"/>
+      <w:bookmarkStart w:id="58" w:name="_Toc72413910"/>
       <w:r>
         <w:lastRenderedPageBreak/>
         <w:t>Sprint 3 (</w:t>
@@ -16287,7 +15949,7 @@
       <w:pPr>
         <w:pStyle w:val="Ttulo3"/>
       </w:pPr>
-      <w:bookmarkStart w:id="59" w:name="_Toc71989209"/>
+      <w:bookmarkStart w:id="59" w:name="_Toc72413911"/>
       <w:r>
         <w:t>Sprint 4 (</w:t>
       </w:r>
@@ -17655,7 +17317,7 @@
       <w:pPr>
         <w:pStyle w:val="Ttulo2"/>
       </w:pPr>
-      <w:bookmarkStart w:id="60" w:name="_Toc71989210"/>
+      <w:bookmarkStart w:id="60" w:name="_Toc72413912"/>
       <w:proofErr w:type="spellStart"/>
       <w:r>
         <w:rPr>
@@ -18408,7 +18070,7 @@
       <w:pPr>
         <w:pStyle w:val="Ttulo1"/>
       </w:pPr>
-      <w:bookmarkStart w:id="61" w:name="_Toc71989211"/>
+      <w:bookmarkStart w:id="61" w:name="_Toc72413913"/>
       <w:r>
         <w:lastRenderedPageBreak/>
         <w:t>Conclusões</w:t>
@@ -23182,13 +22844,18 @@
 </file>
 
 <file path=customXml/item1.xml><?xml version="1.0" encoding="utf-8"?>
-<b:Sources xmlns:b="http://schemas.openxmlformats.org/officeDocument/2006/bibliography" xmlns="http://schemas.openxmlformats.org/officeDocument/2006/bibliography" SelectedStyle="\APASixthEditionOfficeOnline.xsl" StyleName="APA" Version="6"/>
+<p:properties xmlns:p="http://schemas.microsoft.com/office/2006/metadata/properties" xmlns:xsi="http://www.w3.org/2001/XMLSchema-instance" xmlns:pc="http://schemas.microsoft.com/office/infopath/2007/PartnerControls">
+  <documentManagement/>
+</p:properties>
 </file>
 
 <file path=customXml/item2.xml><?xml version="1.0" encoding="utf-8"?>
-<p:properties xmlns:p="http://schemas.microsoft.com/office/2006/metadata/properties" xmlns:xsi="http://www.w3.org/2001/XMLSchema-instance" xmlns:pc="http://schemas.microsoft.com/office/infopath/2007/PartnerControls">
-  <documentManagement/>
-</p:properties>
+<?mso-contentType ?>
+<FormTemplates xmlns="http://schemas.microsoft.com/sharepoint/v3/contenttype/forms">
+  <Display>DocumentLibraryForm</Display>
+  <Edit>DocumentLibraryForm</Edit>
+  <New>DocumentLibraryForm</New>
+</FormTemplates>
 </file>
 
 <file path=customXml/item3.xml><?xml version="1.0" encoding="utf-8"?>
@@ -23350,27 +23017,22 @@
 </file>
 
 <file path=customXml/item4.xml><?xml version="1.0" encoding="utf-8"?>
-<?mso-contentType ?>
-<FormTemplates xmlns="http://schemas.microsoft.com/sharepoint/v3/contenttype/forms">
-  <Display>DocumentLibraryForm</Display>
-  <Edit>DocumentLibraryForm</Edit>
-  <New>DocumentLibraryForm</New>
-</FormTemplates>
+<b:Sources xmlns:b="http://schemas.openxmlformats.org/officeDocument/2006/bibliography" xmlns="http://schemas.openxmlformats.org/officeDocument/2006/bibliography" SelectedStyle="\APASixthEditionOfficeOnline.xsl" StyleName="APA" Version="6"/>
 </file>
 
 <file path=customXml/itemProps1.xml><?xml version="1.0" encoding="utf-8"?>
-<ds:datastoreItem xmlns:ds="http://schemas.openxmlformats.org/officeDocument/2006/customXml" ds:itemID="{34E35503-31BE-4C22-8EB5-1B8C3DFFC716}">
+<ds:datastoreItem xmlns:ds="http://schemas.openxmlformats.org/officeDocument/2006/customXml" ds:itemID="{9DF3CA16-2820-4B1B-831B-2E9793A00AD0}">
   <ds:schemaRefs>
-    <ds:schemaRef ds:uri="http://schemas.openxmlformats.org/officeDocument/2006/bibliography"/>
+    <ds:schemaRef ds:uri="http://schemas.microsoft.com/office/2006/metadata/properties"/>
+    <ds:schemaRef ds:uri="http://schemas.microsoft.com/office/infopath/2007/PartnerControls"/>
   </ds:schemaRefs>
 </ds:datastoreItem>
 </file>
 
 <file path=customXml/itemProps2.xml><?xml version="1.0" encoding="utf-8"?>
-<ds:datastoreItem xmlns:ds="http://schemas.openxmlformats.org/officeDocument/2006/customXml" ds:itemID="{9DF3CA16-2820-4B1B-831B-2E9793A00AD0}">
+<ds:datastoreItem xmlns:ds="http://schemas.openxmlformats.org/officeDocument/2006/customXml" ds:itemID="{B338E58A-3F62-4B99-9860-4D82DA024BD6}">
   <ds:schemaRefs>
-    <ds:schemaRef ds:uri="http://schemas.microsoft.com/office/2006/metadata/properties"/>
-    <ds:schemaRef ds:uri="http://schemas.microsoft.com/office/infopath/2007/PartnerControls"/>
+    <ds:schemaRef ds:uri="http://schemas.microsoft.com/sharepoint/v3/contenttype/forms"/>
   </ds:schemaRefs>
 </ds:datastoreItem>
 </file>
@@ -23394,9 +23056,9 @@
 </file>
 
 <file path=customXml/itemProps4.xml><?xml version="1.0" encoding="utf-8"?>
-<ds:datastoreItem xmlns:ds="http://schemas.openxmlformats.org/officeDocument/2006/customXml" ds:itemID="{B338E58A-3F62-4B99-9860-4D82DA024BD6}">
+<ds:datastoreItem xmlns:ds="http://schemas.openxmlformats.org/officeDocument/2006/customXml" ds:itemID="{34E35503-31BE-4C22-8EB5-1B8C3DFFC716}">
   <ds:schemaRefs>
-    <ds:schemaRef ds:uri="http://schemas.microsoft.com/sharepoint/v3/contenttype/forms"/>
+    <ds:schemaRef ds:uri="http://schemas.openxmlformats.org/officeDocument/2006/bibliography"/>
   </ds:schemaRefs>
 </ds:datastoreItem>
 </file>
</xml_diff>

<commit_message>
Revisão do relatório para a apresentação, renovação de algumas imagens no relatório
</commit_message>
<xml_diff>
--- a/doc/IPL-TeSP-PSI-MDS-2021-Template_Projeto_DA.docx
+++ b/doc/IPL-TeSP-PSI-MDS-2021-Template_Projeto_DA.docx
@@ -3469,7 +3469,7 @@
       <w:r>
         <w:fldChar w:fldCharType="separate"/>
       </w:r>
-      <w:hyperlink w:anchor="_Toc72413868" w:history="1">
+      <w:hyperlink w:anchor="_Toc72868039" w:history="1">
         <w:r>
           <w:rPr>
             <w:rStyle w:val="Hiperligao"/>
@@ -3496,7 +3496,7 @@
             <w:noProof/>
             <w:webHidden/>
           </w:rPr>
-          <w:instrText xml:space="preserve"> PAGEREF _Toc72413868 \h </w:instrText>
+          <w:instrText xml:space="preserve"> PAGEREF _Toc72868039 \h </w:instrText>
         </w:r>
         <w:r>
           <w:rPr>
@@ -3539,7 +3539,7 @@
           <w:lang w:eastAsia="pt-PT"/>
         </w:rPr>
       </w:pPr>
-      <w:hyperlink w:anchor="_Toc72413869" w:history="1">
+      <w:hyperlink w:anchor="_Toc72868040" w:history="1">
         <w:r>
           <w:rPr>
             <w:rStyle w:val="Hiperligao"/>
@@ -3566,7 +3566,7 @@
             <w:noProof/>
             <w:webHidden/>
           </w:rPr>
-          <w:instrText xml:space="preserve"> PAGEREF _Toc72413869 \h </w:instrText>
+          <w:instrText xml:space="preserve"> PAGEREF _Toc72868040 \h </w:instrText>
         </w:r>
         <w:r>
           <w:rPr>
@@ -3609,7 +3609,7 @@
           <w:lang w:eastAsia="pt-PT"/>
         </w:rPr>
       </w:pPr>
-      <w:hyperlink w:anchor="_Toc72413870" w:history="1">
+      <w:hyperlink w:anchor="_Toc72868041" w:history="1">
         <w:r>
           <w:rPr>
             <w:rStyle w:val="Hiperligao"/>
@@ -3636,7 +3636,7 @@
             <w:noProof/>
             <w:webHidden/>
           </w:rPr>
-          <w:instrText xml:space="preserve"> PAGEREF _Toc72413870 \h </w:instrText>
+          <w:instrText xml:space="preserve"> PAGEREF _Toc72868041 \h </w:instrText>
         </w:r>
         <w:r>
           <w:rPr>
@@ -3679,7 +3679,7 @@
           <w:lang w:eastAsia="pt-PT"/>
         </w:rPr>
       </w:pPr>
-      <w:hyperlink w:anchor="_Toc72413871" w:history="1">
+      <w:hyperlink w:anchor="_Toc72868042" w:history="1">
         <w:r>
           <w:rPr>
             <w:rStyle w:val="Hiperligao"/>
@@ -3706,7 +3706,7 @@
             <w:noProof/>
             <w:webHidden/>
           </w:rPr>
-          <w:instrText xml:space="preserve"> PAGEREF _Toc72413871 \h </w:instrText>
+          <w:instrText xml:space="preserve"> PAGEREF _Toc72868042 \h </w:instrText>
         </w:r>
         <w:r>
           <w:rPr>
@@ -3749,7 +3749,7 @@
           <w:lang w:eastAsia="pt-PT"/>
         </w:rPr>
       </w:pPr>
-      <w:hyperlink w:anchor="_Toc72413872" w:history="1">
+      <w:hyperlink w:anchor="_Toc72868043" w:history="1">
         <w:r>
           <w:rPr>
             <w:rStyle w:val="Hiperligao"/>
@@ -3776,7 +3776,7 @@
             <w:noProof/>
             <w:webHidden/>
           </w:rPr>
-          <w:instrText xml:space="preserve"> PAGEREF _Toc72413872 \h </w:instrText>
+          <w:instrText xml:space="preserve"> PAGEREF _Toc72868043 \h </w:instrText>
         </w:r>
         <w:r>
           <w:rPr>
@@ -3819,13 +3819,13 @@
           <w:lang w:eastAsia="pt-PT"/>
         </w:rPr>
       </w:pPr>
-      <w:hyperlink w:anchor="_Toc72413873" w:history="1">
+      <w:hyperlink r:id="rId14" w:anchor="_Toc72868044" w:history="1">
         <w:r>
           <w:rPr>
             <w:rStyle w:val="Hiperligao"/>
             <w:noProof/>
           </w:rPr>
-          <w:t>Figura 6 - Formulário do Menu Principal</w:t>
+          <w:t>Figura 6- Formulário do Menu Principal</w:t>
         </w:r>
         <w:r>
           <w:rPr>
@@ -3846,7 +3846,7 @@
             <w:noProof/>
             <w:webHidden/>
           </w:rPr>
-          <w:instrText xml:space="preserve"> PAGEREF _Toc72413873 \h </w:instrText>
+          <w:instrText xml:space="preserve"> PAGEREF _Toc72868044 \h </w:instrText>
         </w:r>
         <w:r>
           <w:rPr>
@@ -3889,7 +3889,7 @@
           <w:lang w:eastAsia="pt-PT"/>
         </w:rPr>
       </w:pPr>
-      <w:hyperlink w:anchor="_Toc72413874" w:history="1">
+      <w:hyperlink w:anchor="_Toc72868045" w:history="1">
         <w:r>
           <w:rPr>
             <w:rStyle w:val="Hiperligao"/>
@@ -3916,7 +3916,7 @@
             <w:noProof/>
             <w:webHidden/>
           </w:rPr>
-          <w:instrText xml:space="preserve"> PAGEREF _Toc72413874 \h </w:instrText>
+          <w:instrText xml:space="preserve"> PAGEREF _Toc72868045 \h </w:instrText>
         </w:r>
         <w:r>
           <w:rPr>
@@ -3959,7 +3959,7 @@
           <w:lang w:eastAsia="pt-PT"/>
         </w:rPr>
       </w:pPr>
-      <w:hyperlink r:id="rId14" w:anchor="_Toc72413875" w:history="1">
+      <w:hyperlink r:id="rId15" w:anchor="_Toc72868046" w:history="1">
         <w:r>
           <w:rPr>
             <w:rStyle w:val="Hiperligao"/>
@@ -3986,7 +3986,7 @@
             <w:noProof/>
             <w:webHidden/>
           </w:rPr>
-          <w:instrText xml:space="preserve"> PAGEREF _Toc72413875 \h </w:instrText>
+          <w:instrText xml:space="preserve"> PAGEREF _Toc72868046 \h </w:instrText>
         </w:r>
         <w:r>
           <w:rPr>
@@ -4029,7 +4029,7 @@
           <w:lang w:eastAsia="pt-PT"/>
         </w:rPr>
       </w:pPr>
-      <w:hyperlink r:id="rId15" w:anchor="_Toc72413876" w:history="1">
+      <w:hyperlink r:id="rId16" w:anchor="_Toc72868047" w:history="1">
         <w:r>
           <w:rPr>
             <w:rStyle w:val="Hiperligao"/>
@@ -4056,7 +4056,7 @@
             <w:noProof/>
             <w:webHidden/>
           </w:rPr>
-          <w:instrText xml:space="preserve"> PAGEREF _Toc72413876 \h </w:instrText>
+          <w:instrText xml:space="preserve"> PAGEREF _Toc72868047 \h </w:instrText>
         </w:r>
         <w:r>
           <w:rPr>
@@ -4099,7 +4099,7 @@
           <w:lang w:eastAsia="pt-PT"/>
         </w:rPr>
       </w:pPr>
-      <w:hyperlink w:anchor="_Toc72413877" w:history="1">
+      <w:hyperlink w:anchor="_Toc72868048" w:history="1">
         <w:r>
           <w:rPr>
             <w:rStyle w:val="Hiperligao"/>
@@ -4126,7 +4126,7 @@
             <w:noProof/>
             <w:webHidden/>
           </w:rPr>
-          <w:instrText xml:space="preserve"> PAGEREF _Toc72413877 \h </w:instrText>
+          <w:instrText xml:space="preserve"> PAGEREF _Toc72868048 \h </w:instrText>
         </w:r>
         <w:r>
           <w:rPr>
@@ -4169,7 +4169,7 @@
           <w:lang w:eastAsia="pt-PT"/>
         </w:rPr>
       </w:pPr>
-      <w:hyperlink r:id="rId16" w:anchor="_Toc72413878" w:history="1">
+      <w:hyperlink r:id="rId17" w:anchor="_Toc72868049" w:history="1">
         <w:r>
           <w:rPr>
             <w:rStyle w:val="Hiperligao"/>
@@ -4196,7 +4196,7 @@
             <w:noProof/>
             <w:webHidden/>
           </w:rPr>
-          <w:instrText xml:space="preserve"> PAGEREF _Toc72413878 \h </w:instrText>
+          <w:instrText xml:space="preserve"> PAGEREF _Toc72868049 \h </w:instrText>
         </w:r>
         <w:r>
           <w:rPr>
@@ -4239,7 +4239,7 @@
           <w:lang w:eastAsia="pt-PT"/>
         </w:rPr>
       </w:pPr>
-      <w:hyperlink w:anchor="_Toc72413879" w:history="1">
+      <w:hyperlink w:anchor="_Toc72868050" w:history="1">
         <w:r>
           <w:rPr>
             <w:rStyle w:val="Hiperligao"/>
@@ -4266,7 +4266,7 @@
             <w:noProof/>
             <w:webHidden/>
           </w:rPr>
-          <w:instrText xml:space="preserve"> PAGEREF _Toc72413879 \h </w:instrText>
+          <w:instrText xml:space="preserve"> PAGEREF _Toc72868050 \h </w:instrText>
         </w:r>
         <w:r>
           <w:rPr>
@@ -4309,7 +4309,7 @@
           <w:lang w:eastAsia="pt-PT"/>
         </w:rPr>
       </w:pPr>
-      <w:hyperlink w:anchor="_Toc72413880" w:history="1">
+      <w:hyperlink w:anchor="_Toc72868051" w:history="1">
         <w:r>
           <w:rPr>
             <w:rStyle w:val="Hiperligao"/>
@@ -4336,7 +4336,7 @@
             <w:noProof/>
             <w:webHidden/>
           </w:rPr>
-          <w:instrText xml:space="preserve"> PAGEREF _Toc72413880 \h </w:instrText>
+          <w:instrText xml:space="preserve"> PAGEREF _Toc72868051 \h </w:instrText>
         </w:r>
         <w:r>
           <w:rPr>
@@ -4379,7 +4379,7 @@
           <w:lang w:eastAsia="pt-PT"/>
         </w:rPr>
       </w:pPr>
-      <w:hyperlink w:anchor="_Toc72413881" w:history="1">
+      <w:hyperlink w:anchor="_Toc72868052" w:history="1">
         <w:r>
           <w:rPr>
             <w:rStyle w:val="Hiperligao"/>
@@ -4406,7 +4406,7 @@
             <w:noProof/>
             <w:webHidden/>
           </w:rPr>
-          <w:instrText xml:space="preserve"> PAGEREF _Toc72413881 \h </w:instrText>
+          <w:instrText xml:space="preserve"> PAGEREF _Toc72868052 \h </w:instrText>
         </w:r>
         <w:r>
           <w:rPr>
@@ -4449,7 +4449,7 @@
           <w:lang w:eastAsia="pt-PT"/>
         </w:rPr>
       </w:pPr>
-      <w:hyperlink r:id="rId17" w:anchor="_Toc72413882" w:history="1">
+      <w:hyperlink r:id="rId18" w:anchor="_Toc72868053" w:history="1">
         <w:r>
           <w:rPr>
             <w:rStyle w:val="Hiperligao"/>
@@ -4476,7 +4476,7 @@
             <w:noProof/>
             <w:webHidden/>
           </w:rPr>
-          <w:instrText xml:space="preserve"> PAGEREF _Toc72413882 \h </w:instrText>
+          <w:instrText xml:space="preserve"> PAGEREF _Toc72868053 \h </w:instrText>
         </w:r>
         <w:r>
           <w:rPr>
@@ -4519,7 +4519,7 @@
           <w:lang w:eastAsia="pt-PT"/>
         </w:rPr>
       </w:pPr>
-      <w:hyperlink w:anchor="_Toc72413883" w:history="1">
+      <w:hyperlink w:anchor="_Toc72868054" w:history="1">
         <w:r>
           <w:rPr>
             <w:rStyle w:val="Hiperligao"/>
@@ -4546,7 +4546,7 @@
             <w:noProof/>
             <w:webHidden/>
           </w:rPr>
-          <w:instrText xml:space="preserve"> PAGEREF _Toc72413883 \h </w:instrText>
+          <w:instrText xml:space="preserve"> PAGEREF _Toc72868054 \h </w:instrText>
         </w:r>
         <w:r>
           <w:rPr>
@@ -4589,7 +4589,7 @@
           <w:lang w:eastAsia="pt-PT"/>
         </w:rPr>
       </w:pPr>
-      <w:hyperlink r:id="rId18" w:anchor="_Toc72413884" w:history="1">
+      <w:hyperlink r:id="rId19" w:anchor="_Toc72868055" w:history="1">
         <w:r>
           <w:rPr>
             <w:rStyle w:val="Hiperligao"/>
@@ -4616,7 +4616,7 @@
             <w:noProof/>
             <w:webHidden/>
           </w:rPr>
-          <w:instrText xml:space="preserve"> PAGEREF _Toc72413884 \h </w:instrText>
+          <w:instrText xml:space="preserve"> PAGEREF _Toc72868055 \h </w:instrText>
         </w:r>
         <w:r>
           <w:rPr>
@@ -4659,13 +4659,13 @@
           <w:lang w:eastAsia="pt-PT"/>
         </w:rPr>
       </w:pPr>
-      <w:hyperlink r:id="rId19" w:anchor="_Toc72413885" w:history="1">
+      <w:hyperlink r:id="rId20" w:anchor="_Toc72868056" w:history="1">
         <w:r>
           <w:rPr>
             <w:rStyle w:val="Hiperligao"/>
             <w:noProof/>
           </w:rPr>
-          <w:t>Figura 18 - Formulário de Gestão de Projetos</w:t>
+          <w:t>Figura 18- Formulário de Gestão de Projetos</w:t>
         </w:r>
         <w:r>
           <w:rPr>
@@ -4686,7 +4686,7 @@
             <w:noProof/>
             <w:webHidden/>
           </w:rPr>
-          <w:instrText xml:space="preserve"> PAGEREF _Toc72413885 \h </w:instrText>
+          <w:instrText xml:space="preserve"> PAGEREF _Toc72868056 \h </w:instrText>
         </w:r>
         <w:r>
           <w:rPr>
@@ -4729,7 +4729,7 @@
           <w:lang w:eastAsia="pt-PT"/>
         </w:rPr>
       </w:pPr>
-      <w:hyperlink r:id="rId20" w:anchor="_Toc72413886" w:history="1">
+      <w:hyperlink r:id="rId21" w:anchor="_Toc72868057" w:history="1">
         <w:r>
           <w:rPr>
             <w:rStyle w:val="Hiperligao"/>
@@ -4756,7 +4756,7 @@
             <w:noProof/>
             <w:webHidden/>
           </w:rPr>
-          <w:instrText xml:space="preserve"> PAGEREF _Toc72413886 \h </w:instrText>
+          <w:instrText xml:space="preserve"> PAGEREF _Toc72868057 \h </w:instrText>
         </w:r>
         <w:r>
           <w:rPr>
@@ -4799,7 +4799,7 @@
           <w:lang w:eastAsia="pt-PT"/>
         </w:rPr>
       </w:pPr>
-      <w:hyperlink w:anchor="_Toc72413887" w:history="1">
+      <w:hyperlink w:anchor="_Toc72868058" w:history="1">
         <w:r>
           <w:rPr>
             <w:rStyle w:val="Hiperligao"/>
@@ -4826,7 +4826,7 @@
             <w:noProof/>
             <w:webHidden/>
           </w:rPr>
-          <w:instrText xml:space="preserve"> PAGEREF _Toc72413887 \h </w:instrText>
+          <w:instrText xml:space="preserve"> PAGEREF _Toc72868058 \h </w:instrText>
         </w:r>
         <w:r>
           <w:rPr>
@@ -4847,6 +4847,147 @@
             <w:webHidden/>
           </w:rPr>
           <w:t>19</w:t>
+        </w:r>
+        <w:r>
+          <w:rPr>
+            <w:noProof/>
+            <w:webHidden/>
+          </w:rPr>
+          <w:fldChar w:fldCharType="end"/>
+        </w:r>
+      </w:hyperlink>
+    </w:p>
+    <w:p>
+      <w:pPr>
+        <w:pStyle w:val="ndicedeilustraes"/>
+        <w:tabs>
+          <w:tab w:val="right" w:leader="dot" w:pos="9628"/>
+        </w:tabs>
+        <w:rPr>
+          <w:rFonts w:eastAsiaTheme="minorEastAsia"/>
+          <w:noProof/>
+          <w:lang w:eastAsia="pt-PT"/>
+        </w:rPr>
+      </w:pPr>
+      <w:hyperlink w:anchor="_Toc72868059" w:history="1">
+        <w:r>
+          <w:rPr>
+            <w:rStyle w:val="Hiperligao"/>
+            <w:noProof/>
+            <w:lang w:bidi="he-IL"/>
+          </w:rPr>
+          <w:t>Figura 21- Gráfico Burn-down relativo ao Sprint 1 do Projeto</w:t>
+        </w:r>
+        <w:r>
+          <w:rPr>
+            <w:noProof/>
+            <w:webHidden/>
+          </w:rPr>
+          <w:tab/>
+        </w:r>
+        <w:r>
+          <w:rPr>
+            <w:noProof/>
+            <w:webHidden/>
+          </w:rPr>
+          <w:fldChar w:fldCharType="begin"/>
+        </w:r>
+        <w:r>
+          <w:rPr>
+            <w:noProof/>
+            <w:webHidden/>
+          </w:rPr>
+          <w:instrText xml:space="preserve"> PAGEREF _Toc72868059 \h </w:instrText>
+        </w:r>
+        <w:r>
+          <w:rPr>
+            <w:noProof/>
+            <w:webHidden/>
+          </w:rPr>
+        </w:r>
+        <w:r>
+          <w:rPr>
+            <w:noProof/>
+            <w:webHidden/>
+          </w:rPr>
+          <w:fldChar w:fldCharType="separate"/>
+        </w:r>
+        <w:r>
+          <w:rPr>
+            <w:noProof/>
+            <w:webHidden/>
+          </w:rPr>
+          <w:t>25</w:t>
+        </w:r>
+        <w:r>
+          <w:rPr>
+            <w:noProof/>
+            <w:webHidden/>
+          </w:rPr>
+          <w:fldChar w:fldCharType="end"/>
+        </w:r>
+      </w:hyperlink>
+    </w:p>
+    <w:p>
+      <w:pPr>
+        <w:pStyle w:val="ndicedeilustraes"/>
+        <w:tabs>
+          <w:tab w:val="right" w:leader="dot" w:pos="9628"/>
+        </w:tabs>
+        <w:rPr>
+          <w:rFonts w:eastAsiaTheme="minorEastAsia"/>
+          <w:noProof/>
+          <w:lang w:eastAsia="pt-PT"/>
+        </w:rPr>
+      </w:pPr>
+      <w:hyperlink r:id="rId22" w:anchor="_Toc72868060" w:history="1">
+        <w:r>
+          <w:rPr>
+            <w:rStyle w:val="Hiperligao"/>
+            <w:noProof/>
+          </w:rPr>
+          <w:t>Figura 22- Problemas concluídos no Sprint 1</w:t>
+        </w:r>
+        <w:r>
+          <w:rPr>
+            <w:noProof/>
+            <w:webHidden/>
+          </w:rPr>
+          <w:tab/>
+        </w:r>
+        <w:r>
+          <w:rPr>
+            <w:noProof/>
+            <w:webHidden/>
+          </w:rPr>
+          <w:fldChar w:fldCharType="begin"/>
+        </w:r>
+        <w:r>
+          <w:rPr>
+            <w:noProof/>
+            <w:webHidden/>
+          </w:rPr>
+          <w:instrText xml:space="preserve"> PAGEREF _Toc72868060 \h </w:instrText>
+        </w:r>
+        <w:r>
+          <w:rPr>
+            <w:noProof/>
+            <w:webHidden/>
+          </w:rPr>
+        </w:r>
+        <w:r>
+          <w:rPr>
+            <w:noProof/>
+            <w:webHidden/>
+          </w:rPr>
+          <w:fldChar w:fldCharType="separate"/>
+        </w:r>
+        <w:r>
+          <w:rPr>
+            <w:noProof/>
+            <w:webHidden/>
+          </w:rPr>
+          <w:t>25</w:t>
         </w:r>
         <w:r>
           <w:rPr>
@@ -5166,7 +5307,13 @@
         <w:contextualSpacing w:val="0"/>
       </w:pPr>
       <w:r>
-        <w:t>Os utilizadores da camara municipal em questão poderão facilmente organizar todas as informações de todos os projetos e as suas respetivas documentações e processos.</w:t>
+        <w:t>Os utilizadores da c</w:t>
+      </w:r>
+      <w:r>
+        <w:t>â</w:t>
+      </w:r>
+      <w:r>
+        <w:t>mara municipal em questão poderão facilmente organizar todas as informações de todos os projetos e as suas respetivas documentações e processos.</w:t>
       </w:r>
     </w:p>
     <w:p>
@@ -5272,7 +5419,7 @@
                     <pic:cNvPicPr/>
                   </pic:nvPicPr>
                   <pic:blipFill>
-                    <a:blip r:embed="rId21" cstate="print">
+                    <a:blip r:embed="rId23" cstate="print">
                       <a:extLst>
                         <a:ext uri="{28A0092B-C50C-407E-A947-70E740481C1C}">
                           <a14:useLocalDpi xmlns:a14="http://schemas.microsoft.com/office/drawing/2010/main" val="0"/>
@@ -5304,7 +5451,7 @@
         <w:pStyle w:val="Legenda"/>
         <w:jc w:val="center"/>
       </w:pPr>
-      <w:bookmarkStart w:id="14" w:name="_Toc72413868"/>
+      <w:bookmarkStart w:id="14" w:name="_Toc72868039"/>
       <w:bookmarkEnd w:id="11"/>
       <w:r>
         <w:t xml:space="preserve">Figura </w:t>
@@ -5335,7 +5482,13 @@
     </w:p>
     <w:p>
       <w:r>
-        <w:t>Em várias das camaras municipais ao longo do país, muito provavelmente, muitas delas já utilizam algum tipo de aplicação para fazer a gestão de alguns processos municipais. Assim, entende-se que a nossa aplicação terá concorrência no mercado. Assim, para este efeito, é necessário criar uma aplicação com um design, funcionalidades e um preço que atraiam o cliente.</w:t>
+        <w:t>Em várias das c</w:t>
+      </w:r>
+      <w:r>
+        <w:t>â</w:t>
+      </w:r>
+      <w:r>
+        <w:t>maras municipais ao longo do país, muito provavelmente, muitas delas já utilizam algum tipo de aplicação para fazer a gestão de alguns processos municipais. Assim, entende-se que a nossa aplicação terá concorrência no mercado. Assim, para este efeito, é necessário criar uma aplicação com um design, funcionalidades e um preço que atraiam o cliente.</w:t>
       </w:r>
     </w:p>
     <w:p>
@@ -5385,7 +5538,7 @@
                     </pic:cNvPicPr>
                   </pic:nvPicPr>
                   <pic:blipFill>
-                    <a:blip r:embed="rId22">
+                    <a:blip r:embed="rId24">
                       <a:extLst>
                         <a:ext uri="{28A0092B-C50C-407E-A947-70E740481C1C}">
                           <a14:useLocalDpi xmlns:a14="http://schemas.microsoft.com/office/drawing/2010/main" val="0"/>
@@ -5422,7 +5575,7 @@
         <w:pStyle w:val="Legenda"/>
         <w:jc w:val="center"/>
       </w:pPr>
-      <w:bookmarkStart w:id="17" w:name="_Toc72413869"/>
+      <w:bookmarkStart w:id="17" w:name="_Toc72868040"/>
       <w:r>
         <w:t xml:space="preserve">Figura </w:t>
       </w:r>
@@ -5573,7 +5726,7 @@
               <w:jc w:val="left"/>
               <w:cnfStyle w:val="000000000000" w:firstRow="0" w:lastRow="0" w:firstColumn="0" w:lastColumn="0" w:oddVBand="0" w:evenVBand="0" w:oddHBand="0" w:evenHBand="0" w:firstRowFirstColumn="0" w:firstRowLastColumn="0" w:lastRowFirstColumn="0" w:lastRowLastColumn="0"/>
             </w:pPr>
-            <w:hyperlink r:id="rId23" w:history="1">
+            <w:hyperlink r:id="rId25" w:history="1">
               <w:r>
                 <w:rPr>
                   <w:rStyle w:val="Hiperligao"/>
@@ -5806,7 +5959,7 @@
                     </pic:cNvPicPr>
                   </pic:nvPicPr>
                   <pic:blipFill>
-                    <a:blip r:embed="rId24">
+                    <a:blip r:embed="rId26">
                       <a:extLst>
                         <a:ext uri="{28A0092B-C50C-407E-A947-70E740481C1C}">
                           <a14:useLocalDpi xmlns:a14="http://schemas.microsoft.com/office/drawing/2010/main" val="0"/>
@@ -5843,7 +5996,7 @@
         <w:pStyle w:val="Legenda"/>
         <w:jc w:val="center"/>
       </w:pPr>
-      <w:bookmarkStart w:id="19" w:name="_Toc72413870"/>
+      <w:bookmarkStart w:id="19" w:name="_Toc72868041"/>
       <w:r>
         <w:t xml:space="preserve">Figura </w:t>
       </w:r>
@@ -5994,7 +6147,7 @@
               <w:jc w:val="left"/>
               <w:cnfStyle w:val="000000000000" w:firstRow="0" w:lastRow="0" w:firstColumn="0" w:lastColumn="0" w:oddVBand="0" w:evenVBand="0" w:oddHBand="0" w:evenHBand="0" w:firstRowFirstColumn="0" w:firstRowLastColumn="0" w:lastRowFirstColumn="0" w:lastRowLastColumn="0"/>
             </w:pPr>
-            <w:hyperlink r:id="rId25" w:history="1">
+            <w:hyperlink r:id="rId27" w:history="1">
               <w:r>
                 <w:rPr>
                   <w:rStyle w:val="Hiperligao"/>
@@ -6227,7 +6380,7 @@
                     </pic:cNvPicPr>
                   </pic:nvPicPr>
                   <pic:blipFill>
-                    <a:blip r:embed="rId24">
+                    <a:blip r:embed="rId26">
                       <a:extLst>
                         <a:ext uri="{28A0092B-C50C-407E-A947-70E740481C1C}">
                           <a14:useLocalDpi xmlns:a14="http://schemas.microsoft.com/office/drawing/2010/main" val="0"/>
@@ -6264,7 +6417,7 @@
         <w:pStyle w:val="Legenda"/>
         <w:jc w:val="center"/>
       </w:pPr>
-      <w:bookmarkStart w:id="21" w:name="_Toc72413871"/>
+      <w:bookmarkStart w:id="21" w:name="_Toc72868042"/>
       <w:r>
         <w:t xml:space="preserve">Figura </w:t>
       </w:r>
@@ -6412,7 +6565,7 @@
               <w:jc w:val="left"/>
               <w:cnfStyle w:val="000000000000" w:firstRow="0" w:lastRow="0" w:firstColumn="0" w:lastColumn="0" w:oddVBand="0" w:evenVBand="0" w:oddHBand="0" w:evenHBand="0" w:firstRowFirstColumn="0" w:firstRowLastColumn="0" w:lastRowFirstColumn="0" w:lastRowLastColumn="0"/>
             </w:pPr>
-            <w:hyperlink r:id="rId26" w:history="1">
+            <w:hyperlink r:id="rId28" w:history="1">
               <w:r>
                 <w:rPr>
                   <w:rStyle w:val="Hiperligao"/>
@@ -7319,7 +7472,7 @@
           <w:noProof/>
         </w:rPr>
         <w:drawing>
-          <wp:anchor distT="0" distB="0" distL="114300" distR="114300" simplePos="0" relativeHeight="251659264" behindDoc="0" locked="0" layoutInCell="1" allowOverlap="1" wp14:anchorId="2D139A03" wp14:editId="6F4D275E">
+          <wp:anchor distT="0" distB="0" distL="114300" distR="114300" simplePos="0" relativeHeight="251659264" behindDoc="0" locked="0" layoutInCell="1" allowOverlap="1" wp14:anchorId="2D139A03" wp14:editId="3B1E7BB6">
             <wp:simplePos x="0" y="0"/>
             <wp:positionH relativeFrom="column">
               <wp:posOffset>3810</wp:posOffset>
@@ -7344,7 +7497,7 @@
                     </pic:cNvPicPr>
                   </pic:nvPicPr>
                   <pic:blipFill>
-                    <a:blip r:embed="rId27">
+                    <a:blip r:embed="rId29">
                       <a:extLst>
                         <a:ext uri="{28A0092B-C50C-407E-A947-70E740481C1C}">
                           <a14:useLocalDpi xmlns:a14="http://schemas.microsoft.com/office/drawing/2010/main" val="0"/>
@@ -7381,7 +7534,7 @@
         <w:pStyle w:val="Legenda"/>
         <w:jc w:val="center"/>
       </w:pPr>
-      <w:bookmarkStart w:id="26" w:name="_Toc72413872"/>
+      <w:bookmarkStart w:id="26" w:name="_Toc72868043"/>
       <w:r>
         <w:t xml:space="preserve">Figura </w:t>
       </w:r>
@@ -7421,136 +7574,7 @@
       <w:r>
         <w:t xml:space="preserve"> do Formulário de Menu Principal</w:t>
       </w:r>
-      <w:r>
-        <w:rPr>
-          <w:noProof/>
-        </w:rPr>
-        <w:drawing>
-          <wp:anchor distT="0" distB="0" distL="114300" distR="114300" simplePos="0" relativeHeight="251658240" behindDoc="0" locked="0" layoutInCell="1" allowOverlap="1" wp14:anchorId="03D8B063" wp14:editId="360E2AAB">
-            <wp:simplePos x="0" y="0"/>
-            <wp:positionH relativeFrom="margin">
-              <wp:align>center</wp:align>
-            </wp:positionH>
-            <wp:positionV relativeFrom="paragraph">
-              <wp:posOffset>404495</wp:posOffset>
-            </wp:positionV>
-            <wp:extent cx="5095875" cy="2552700"/>
-            <wp:effectExtent l="133350" t="114300" r="123825" b="171450"/>
-            <wp:wrapTopAndBottom/>
-            <wp:docPr id="10" name="Imagem 10" descr="Uma imagem com texto&#10;&#10;Descrição gerada automaticamente"/>
-            <wp:cNvGraphicFramePr>
-              <a:graphicFrameLocks xmlns:a="http://schemas.openxmlformats.org/drawingml/2006/main" noChangeAspect="1"/>
-            </wp:cNvGraphicFramePr>
-            <a:graphic xmlns:a="http://schemas.openxmlformats.org/drawingml/2006/main">
-              <a:graphicData uri="http://schemas.openxmlformats.org/drawingml/2006/picture">
-                <pic:pic xmlns:pic="http://schemas.openxmlformats.org/drawingml/2006/picture">
-                  <pic:nvPicPr>
-                    <pic:cNvPr id="10" name="Imagem 10" descr="Uma imagem com texto&#10;&#10;Descrição gerada automaticamente"/>
-                    <pic:cNvPicPr/>
-                  </pic:nvPicPr>
-                  <pic:blipFill rotWithShape="1">
-                    <a:blip r:embed="rId28">
-                      <a:extLst>
-                        <a:ext uri="{28A0092B-C50C-407E-A947-70E740481C1C}">
-                          <a14:useLocalDpi xmlns:a14="http://schemas.microsoft.com/office/drawing/2010/main" val="0"/>
-                        </a:ext>
-                      </a:extLst>
-                    </a:blip>
-                    <a:srcRect l="554" t="1780" r="542" b="2835"/>
-                    <a:stretch/>
-                  </pic:blipFill>
-                  <pic:spPr bwMode="auto">
-                    <a:xfrm>
-                      <a:off x="0" y="0"/>
-                      <a:ext cx="5095875" cy="2552700"/>
-                    </a:xfrm>
-                    <a:prstGeom prst="rect">
-                      <a:avLst/>
-                    </a:prstGeom>
-                    <a:solidFill>
-                      <a:srgbClr val="FFFFFF">
-                        <a:shade val="85000"/>
-                      </a:srgbClr>
-                    </a:solidFill>
-                    <a:ln w="88900" cap="sq">
-                      <a:solidFill>
-                        <a:srgbClr val="FFFFFF"/>
-                      </a:solidFill>
-                      <a:miter lim="800000"/>
-                    </a:ln>
-                    <a:effectLst>
-                      <a:outerShdw blurRad="55000" dist="18000" dir="5400000" algn="tl" rotWithShape="0">
-                        <a:srgbClr val="000000">
-                          <a:alpha val="40000"/>
-                        </a:srgbClr>
-                      </a:outerShdw>
-                    </a:effectLst>
-                    <a:scene3d>
-                      <a:camera prst="orthographicFront"/>
-                      <a:lightRig rig="twoPt" dir="t">
-                        <a:rot lat="0" lon="0" rev="7200000"/>
-                      </a:lightRig>
-                    </a:scene3d>
-                    <a:sp3d>
-                      <a:bevelT w="25400" h="19050"/>
-                      <a:contourClr>
-                        <a:srgbClr val="FFFFFF"/>
-                      </a:contourClr>
-                    </a:sp3d>
-                    <a:extLst>
-                      <a:ext uri="{53640926-AAD7-44D8-BBD7-CCE9431645EC}">
-                        <a14:shadowObscured xmlns:a14="http://schemas.microsoft.com/office/drawing/2010/main"/>
-                      </a:ext>
-                    </a:extLst>
-                  </pic:spPr>
-                </pic:pic>
-              </a:graphicData>
-            </a:graphic>
-          </wp:anchor>
-        </w:drawing>
-      </w:r>
       <w:bookmarkEnd w:id="26"/>
-    </w:p>
-    <w:p>
-      <w:pPr>
-        <w:pStyle w:val="Legenda"/>
-        <w:jc w:val="center"/>
-      </w:pPr>
-      <w:bookmarkStart w:id="27" w:name="_Toc72413873"/>
-      <w:r>
-        <w:t xml:space="preserve">Figura </w:t>
-      </w:r>
-      <w:r>
-        <w:fldChar w:fldCharType="begin"/>
-      </w:r>
-      <w:r>
-        <w:instrText xml:space="preserve"> SEQ Figura \* ARABIC </w:instrText>
-      </w:r>
-      <w:r>
-        <w:fldChar w:fldCharType="separate"/>
-      </w:r>
-      <w:r>
-        <w:rPr>
-          <w:noProof/>
-        </w:rPr>
-        <w:t>6</w:t>
-      </w:r>
-      <w:r>
-        <w:rPr>
-          <w:noProof/>
-        </w:rPr>
-        <w:fldChar w:fldCharType="end"/>
-      </w:r>
-      <w:r>
-        <w:rPr>
-          <w:noProof/>
-        </w:rPr>
-        <w:t xml:space="preserve"> </w:t>
-      </w:r>
-      <w:r>
-        <w:t>- Formulário do Menu Principal</w:t>
-      </w:r>
-      <w:bookmarkEnd w:id="27"/>
     </w:p>
     <w:p>
       <w:pPr>
@@ -7564,6 +7588,218 @@
           <w:szCs w:val="18"/>
         </w:rPr>
       </w:pPr>
+      <w:r>
+        <w:rPr>
+          <w:noProof/>
+        </w:rPr>
+        <w:drawing>
+          <wp:anchor distT="0" distB="0" distL="114300" distR="114300" simplePos="0" relativeHeight="251683840" behindDoc="0" locked="0" layoutInCell="1" allowOverlap="1" wp14:anchorId="2C520BC8" wp14:editId="270D9E58">
+            <wp:simplePos x="0" y="0"/>
+            <wp:positionH relativeFrom="margin">
+              <wp:align>center</wp:align>
+            </wp:positionH>
+            <wp:positionV relativeFrom="paragraph">
+              <wp:posOffset>185420</wp:posOffset>
+            </wp:positionV>
+            <wp:extent cx="5021580" cy="3604260"/>
+            <wp:effectExtent l="190500" t="190500" r="198120" b="186690"/>
+            <wp:wrapTopAndBottom/>
+            <wp:docPr id="14" name="Imagem 14"/>
+            <wp:cNvGraphicFramePr>
+              <a:graphicFrameLocks xmlns:a="http://schemas.openxmlformats.org/drawingml/2006/main" noChangeAspect="1"/>
+            </wp:cNvGraphicFramePr>
+            <a:graphic xmlns:a="http://schemas.openxmlformats.org/drawingml/2006/main">
+              <a:graphicData uri="http://schemas.openxmlformats.org/drawingml/2006/picture">
+                <pic:pic xmlns:pic="http://schemas.openxmlformats.org/drawingml/2006/picture">
+                  <pic:nvPicPr>
+                    <pic:cNvPr id="14" name="Imagem 14"/>
+                    <pic:cNvPicPr/>
+                  </pic:nvPicPr>
+                  <pic:blipFill>
+                    <a:blip r:embed="rId30">
+                      <a:extLst>
+                        <a:ext uri="{28A0092B-C50C-407E-A947-70E740481C1C}">
+                          <a14:useLocalDpi xmlns:a14="http://schemas.microsoft.com/office/drawing/2010/main" val="0"/>
+                        </a:ext>
+                      </a:extLst>
+                    </a:blip>
+                    <a:stretch>
+                      <a:fillRect/>
+                    </a:stretch>
+                  </pic:blipFill>
+                  <pic:spPr>
+                    <a:xfrm>
+                      <a:off x="0" y="0"/>
+                      <a:ext cx="5021580" cy="3604260"/>
+                    </a:xfrm>
+                    <a:prstGeom prst="rect">
+                      <a:avLst/>
+                    </a:prstGeom>
+                    <a:ln>
+                      <a:noFill/>
+                    </a:ln>
+                    <a:effectLst>
+                      <a:outerShdw blurRad="190500" algn="tl" rotWithShape="0">
+                        <a:srgbClr val="000000">
+                          <a:alpha val="70000"/>
+                        </a:srgbClr>
+                      </a:outerShdw>
+                    </a:effectLst>
+                  </pic:spPr>
+                </pic:pic>
+              </a:graphicData>
+            </a:graphic>
+          </wp:anchor>
+        </w:drawing>
+      </w:r>
+      <w:r>
+        <w:rPr>
+          <w:noProof/>
+        </w:rPr>
+        <mc:AlternateContent>
+          <mc:Choice Requires="wps">
+            <w:drawing>
+              <wp:anchor distT="0" distB="0" distL="114300" distR="114300" simplePos="0" relativeHeight="251685888" behindDoc="0" locked="0" layoutInCell="1" allowOverlap="1" wp14:anchorId="439ADADA" wp14:editId="4C7B9AF2">
+                <wp:simplePos x="0" y="0"/>
+                <wp:positionH relativeFrom="column">
+                  <wp:posOffset>545465</wp:posOffset>
+                </wp:positionH>
+                <wp:positionV relativeFrom="paragraph">
+                  <wp:posOffset>3846830</wp:posOffset>
+                </wp:positionV>
+                <wp:extent cx="5021580" cy="635"/>
+                <wp:effectExtent l="0" t="0" r="0" b="0"/>
+                <wp:wrapTopAndBottom/>
+                <wp:docPr id="21" name="Caixa de texto 21"/>
+                <wp:cNvGraphicFramePr/>
+                <a:graphic xmlns:a="http://schemas.openxmlformats.org/drawingml/2006/main">
+                  <a:graphicData uri="http://schemas.microsoft.com/office/word/2010/wordprocessingShape">
+                    <wps:wsp>
+                      <wps:cNvSpPr txBox="1"/>
+                      <wps:spPr>
+                        <a:xfrm>
+                          <a:off x="0" y="0"/>
+                          <a:ext cx="5021580" cy="635"/>
+                        </a:xfrm>
+                        <a:prstGeom prst="rect">
+                          <a:avLst/>
+                        </a:prstGeom>
+                        <a:solidFill>
+                          <a:prstClr val="white"/>
+                        </a:solidFill>
+                        <a:ln>
+                          <a:noFill/>
+                        </a:ln>
+                      </wps:spPr>
+                      <wps:txbx>
+                        <w:txbxContent>
+                          <w:p>
+                            <w:pPr>
+                              <w:pStyle w:val="Legenda"/>
+                              <w:jc w:val="center"/>
+                              <w:rPr>
+                                <w:noProof/>
+                              </w:rPr>
+                            </w:pPr>
+                            <w:bookmarkStart w:id="27" w:name="_Toc72868044"/>
+                            <w:r>
+                              <w:t xml:space="preserve">Figura </w:t>
+                            </w:r>
+                            <w:r>
+                              <w:fldChar w:fldCharType="begin"/>
+                            </w:r>
+                            <w:r>
+                              <w:instrText xml:space="preserve"> SEQ Figura \* ARABIC </w:instrText>
+                            </w:r>
+                            <w:r>
+                              <w:fldChar w:fldCharType="separate"/>
+                            </w:r>
+                            <w:r>
+                              <w:rPr>
+                                <w:noProof/>
+                              </w:rPr>
+                              <w:t>6</w:t>
+                            </w:r>
+                            <w:r>
+                              <w:rPr>
+                                <w:noProof/>
+                              </w:rPr>
+                              <w:fldChar w:fldCharType="end"/>
+                            </w:r>
+                            <w:r>
+                              <w:t>- Formulário do Menu Principal</w:t>
+                            </w:r>
+                            <w:bookmarkEnd w:id="27"/>
+                          </w:p>
+                        </w:txbxContent>
+                      </wps:txbx>
+                      <wps:bodyPr rot="0" spcFirstLastPara="0" vertOverflow="overflow" horzOverflow="overflow" vert="horz" wrap="square" lIns="0" tIns="0" rIns="0" bIns="0" numCol="1" spcCol="0" rtlCol="0" fromWordArt="0" anchor="t" anchorCtr="0" forceAA="0" compatLnSpc="1">
+                        <a:prstTxWarp prst="textNoShape">
+                          <a:avLst/>
+                        </a:prstTxWarp>
+                        <a:spAutoFit/>
+                      </wps:bodyPr>
+                    </wps:wsp>
+                  </a:graphicData>
+                </a:graphic>
+              </wp:anchor>
+            </w:drawing>
+          </mc:Choice>
+          <mc:Fallback>
+            <w:pict>
+              <v:shapetype w14:anchorId="439ADADA" id="_x0000_t202" coordsize="21600,21600" o:spt="202" path="m,l,21600r21600,l21600,xe">
+                <v:stroke joinstyle="miter"/>
+                <v:path gradientshapeok="t" o:connecttype="rect"/>
+              </v:shapetype>
+              <v:shape id="Caixa de texto 21" o:spid="_x0000_s1026" type="#_x0000_t202" style="position:absolute;margin-left:42.95pt;margin-top:302.9pt;width:395.4pt;height:.05pt;z-index:251685888;visibility:visible;mso-wrap-style:square;mso-wrap-distance-left:9pt;mso-wrap-distance-top:0;mso-wrap-distance-right:9pt;mso-wrap-distance-bottom:0;mso-position-horizontal:absolute;mso-position-horizontal-relative:text;mso-position-vertical:absolute;mso-position-vertical-relative:text;v-text-anchor:top" o:gfxdata="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" stroked="f">
+                <v:textbox style="mso-fit-shape-to-text:t" inset="0,0,0,0">
+                  <w:txbxContent>
+                    <w:p>
+                      <w:pPr>
+                        <w:pStyle w:val="Legenda"/>
+                        <w:jc w:val="center"/>
+                        <w:rPr>
+                          <w:noProof/>
+                        </w:rPr>
+                      </w:pPr>
+                      <w:bookmarkStart w:id="28" w:name="_Toc72868044"/>
+                      <w:r>
+                        <w:t xml:space="preserve">Figura </w:t>
+                      </w:r>
+                      <w:r>
+                        <w:fldChar w:fldCharType="begin"/>
+                      </w:r>
+                      <w:r>
+                        <w:instrText xml:space="preserve"> SEQ Figura \* ARABIC </w:instrText>
+                      </w:r>
+                      <w:r>
+                        <w:fldChar w:fldCharType="separate"/>
+                      </w:r>
+                      <w:r>
+                        <w:rPr>
+                          <w:noProof/>
+                        </w:rPr>
+                        <w:t>6</w:t>
+                      </w:r>
+                      <w:r>
+                        <w:rPr>
+                          <w:noProof/>
+                        </w:rPr>
+                        <w:fldChar w:fldCharType="end"/>
+                      </w:r>
+                      <w:r>
+                        <w:t>- Formulário do Menu Principal</w:t>
+                      </w:r>
+                      <w:bookmarkEnd w:id="28"/>
+                    </w:p>
+                  </w:txbxContent>
+                </v:textbox>
+                <w10:wrap type="topAndBottom"/>
+              </v:shape>
+            </w:pict>
+          </mc:Fallback>
+        </mc:AlternateContent>
+      </w:r>
       <w:r>
         <w:br w:type="page"/>
       </w:r>
@@ -7594,7 +7830,7 @@
                     <pic:cNvPicPr/>
                   </pic:nvPicPr>
                   <pic:blipFill>
-                    <a:blip r:embed="rId29">
+                    <a:blip r:embed="rId31">
                       <a:extLst>
                         <a:ext uri="{28A0092B-C50C-407E-A947-70E740481C1C}">
                           <a14:useLocalDpi xmlns:a14="http://schemas.microsoft.com/office/drawing/2010/main" val="0"/>
@@ -7626,7 +7862,7 @@
         <w:pStyle w:val="Legenda"/>
         <w:jc w:val="center"/>
       </w:pPr>
-      <w:bookmarkStart w:id="28" w:name="_Toc72413874"/>
+      <w:bookmarkStart w:id="29" w:name="_Toc72868045"/>
       <w:r>
         <w:t xml:space="preserve">Figura </w:t>
       </w:r>
@@ -7666,7 +7902,7 @@
       <w:r>
         <w:t xml:space="preserve"> do formulário de Gestão de documentos</w:t>
       </w:r>
-      <w:bookmarkEnd w:id="28"/>
+      <w:bookmarkEnd w:id="29"/>
     </w:p>
     <w:p>
       <w:pPr>
@@ -7721,7 +7957,7 @@
                                 <w:noProof/>
                               </w:rPr>
                             </w:pPr>
-                            <w:bookmarkStart w:id="29" w:name="_Toc72413875"/>
+                            <w:bookmarkStart w:id="30" w:name="_Toc72868046"/>
                             <w:r>
                               <w:t xml:space="preserve">Figura </w:t>
                             </w:r>
@@ -7755,7 +7991,7 @@
                             <w:r>
                               <w:t>- Formulário de Gestão de Documentos</w:t>
                             </w:r>
-                            <w:bookmarkEnd w:id="29"/>
+                            <w:bookmarkEnd w:id="30"/>
                           </w:p>
                         </w:txbxContent>
                       </wps:txbx>
@@ -7773,11 +8009,7 @@
           </mc:Choice>
           <mc:Fallback>
             <w:pict>
-              <v:shapetype w14:anchorId="75F65D3F" id="_x0000_t202" coordsize="21600,21600" o:spt="202" path="m,l,21600r21600,l21600,xe">
-                <v:stroke joinstyle="miter"/>
-                <v:path gradientshapeok="t" o:connecttype="rect"/>
-              </v:shapetype>
-              <v:shape id="Caixa de texto 17" o:spid="_x0000_s1026" type="#_x0000_t202" style="position:absolute;left:0;text-align:left;margin-left:15.2pt;margin-top:327.55pt;width:451.55pt;height:.05pt;z-index:251662336;visibility:visible;mso-wrap-style:square;mso-wrap-distance-left:9pt;mso-wrap-distance-top:0;mso-wrap-distance-right:9pt;mso-wrap-distance-bottom:0;mso-position-horizontal:absolute;mso-position-horizontal-relative:text;mso-position-vertical:absolute;mso-position-vertical-relative:text;v-text-anchor:top" o:gfxdata="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" stroked="f">
+              <v:shape w14:anchorId="75F65D3F" id="Caixa de texto 17" o:spid="_x0000_s1027" type="#_x0000_t202" style="position:absolute;left:0;text-align:left;margin-left:15.2pt;margin-top:327.55pt;width:451.55pt;height:.05pt;z-index:251662336;visibility:visible;mso-wrap-style:square;mso-wrap-distance-left:9pt;mso-wrap-distance-top:0;mso-wrap-distance-right:9pt;mso-wrap-distance-bottom:0;mso-position-horizontal:absolute;mso-position-horizontal-relative:text;mso-position-vertical:absolute;mso-position-vertical-relative:text;v-text-anchor:top" o:gfxdata="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" stroked="f">
                 <v:textbox style="mso-fit-shape-to-text:t" inset="0,0,0,0">
                   <w:txbxContent>
                     <w:p>
@@ -7788,7 +8020,7 @@
                           <w:noProof/>
                         </w:rPr>
                       </w:pPr>
-                      <w:bookmarkStart w:id="30" w:name="_Toc72413875"/>
+                      <w:bookmarkStart w:id="31" w:name="_Toc72868046"/>
                       <w:r>
                         <w:t xml:space="preserve">Figura </w:t>
                       </w:r>
@@ -7822,7 +8054,7 @@
                       <w:r>
                         <w:t>- Formulário de Gestão de Documentos</w:t>
                       </w:r>
-                      <w:bookmarkEnd w:id="30"/>
+                      <w:bookmarkEnd w:id="31"/>
                     </w:p>
                   </w:txbxContent>
                 </v:textbox>
@@ -7860,7 +8092,7 @@
                     <pic:cNvPicPr/>
                   </pic:nvPicPr>
                   <pic:blipFill>
-                    <a:blip r:embed="rId30">
+                    <a:blip r:embed="rId32">
                       <a:extLst>
                         <a:ext uri="{28A0092B-C50C-407E-A947-70E740481C1C}">
                           <a14:useLocalDpi xmlns:a14="http://schemas.microsoft.com/office/drawing/2010/main" val="0"/>
@@ -7947,7 +8179,7 @@
                                 <w:noProof/>
                               </w:rPr>
                             </w:pPr>
-                            <w:bookmarkStart w:id="31" w:name="_Toc72413876"/>
+                            <w:bookmarkStart w:id="32" w:name="_Toc72868047"/>
                             <w:r>
                               <w:t xml:space="preserve">Figura </w:t>
                             </w:r>
@@ -7981,7 +8213,7 @@
                             <w:r>
                               <w:t>- Formulário de Gestão de Tipos de Projeto (Edição)</w:t>
                             </w:r>
-                            <w:bookmarkEnd w:id="31"/>
+                            <w:bookmarkEnd w:id="32"/>
                           </w:p>
                         </w:txbxContent>
                       </wps:txbx>
@@ -7999,7 +8231,7 @@
           </mc:Choice>
           <mc:Fallback>
             <w:pict>
-              <v:shape w14:anchorId="1F9CF51C" id="Caixa de texto 20" o:spid="_x0000_s1027" type="#_x0000_t202" style="position:absolute;left:0;text-align:left;margin-left:15.2pt;margin-top:300pt;width:451.5pt;height:.05pt;z-index:251665408;visibility:visible;mso-wrap-style:square;mso-wrap-distance-left:9pt;mso-wrap-distance-top:0;mso-wrap-distance-right:9pt;mso-wrap-distance-bottom:0;mso-position-horizontal:absolute;mso-position-horizontal-relative:text;mso-position-vertical:absolute;mso-position-vertical-relative:text;v-text-anchor:top" o:gfxdata="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" stroked="f">
+              <v:shape w14:anchorId="1F9CF51C" id="Caixa de texto 20" o:spid="_x0000_s1028" type="#_x0000_t202" style="position:absolute;left:0;text-align:left;margin-left:15.2pt;margin-top:300pt;width:451.5pt;height:.05pt;z-index:251665408;visibility:visible;mso-wrap-style:square;mso-wrap-distance-left:9pt;mso-wrap-distance-top:0;mso-wrap-distance-right:9pt;mso-wrap-distance-bottom:0;mso-position-horizontal:absolute;mso-position-horizontal-relative:text;mso-position-vertical:absolute;mso-position-vertical-relative:text;v-text-anchor:top" o:gfxdata="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" stroked="f">
                 <v:textbox style="mso-fit-shape-to-text:t" inset="0,0,0,0">
                   <w:txbxContent>
                     <w:p>
@@ -8010,7 +8242,7 @@
                           <w:noProof/>
                         </w:rPr>
                       </w:pPr>
-                      <w:bookmarkStart w:id="32" w:name="_Toc72413876"/>
+                      <w:bookmarkStart w:id="33" w:name="_Toc72868047"/>
                       <w:r>
                         <w:t xml:space="preserve">Figura </w:t>
                       </w:r>
@@ -8044,7 +8276,7 @@
                       <w:r>
                         <w:t>- Formulário de Gestão de Tipos de Projeto (Edição)</w:t>
                       </w:r>
-                      <w:bookmarkEnd w:id="32"/>
+                      <w:bookmarkEnd w:id="33"/>
                     </w:p>
                   </w:txbxContent>
                 </v:textbox>
@@ -8084,7 +8316,7 @@
                     </pic:cNvPicPr>
                   </pic:nvPicPr>
                   <pic:blipFill>
-                    <a:blip r:embed="rId31">
+                    <a:blip r:embed="rId33">
                       <a:extLst>
                         <a:ext uri="{28A0092B-C50C-407E-A947-70E740481C1C}">
                           <a14:useLocalDpi xmlns:a14="http://schemas.microsoft.com/office/drawing/2010/main" val="0"/>
@@ -8143,7 +8375,7 @@
                     </pic:cNvPicPr>
                   </pic:nvPicPr>
                   <pic:blipFill>
-                    <a:blip r:embed="rId32">
+                    <a:blip r:embed="rId34">
                       <a:extLst>
                         <a:ext uri="{28A0092B-C50C-407E-A947-70E740481C1C}">
                           <a14:useLocalDpi xmlns:a14="http://schemas.microsoft.com/office/drawing/2010/main" val="0"/>
@@ -8180,7 +8412,7 @@
         <w:pStyle w:val="Legenda"/>
         <w:jc w:val="center"/>
       </w:pPr>
-      <w:bookmarkStart w:id="33" w:name="_Toc72413877"/>
+      <w:bookmarkStart w:id="34" w:name="_Toc72868048"/>
       <w:r>
         <w:t xml:space="preserve">Figura </w:t>
       </w:r>
@@ -8214,7 +8446,7 @@
       <w:r>
         <w:t>- Formulário de Gestão de Tipos de Projeto (Especialistas)</w:t>
       </w:r>
-      <w:bookmarkEnd w:id="33"/>
+      <w:bookmarkEnd w:id="34"/>
     </w:p>
     <w:p>
       <w:pPr>
@@ -8284,7 +8516,7 @@
                               <w:pStyle w:val="Legenda"/>
                               <w:jc w:val="center"/>
                             </w:pPr>
-                            <w:bookmarkStart w:id="34" w:name="_Toc72413878"/>
+                            <w:bookmarkStart w:id="35" w:name="_Toc72868049"/>
                             <w:r>
                               <w:t xml:space="preserve">Figura </w:t>
                             </w:r>
@@ -8324,7 +8556,7 @@
                             <w:r>
                               <w:t xml:space="preserve"> do Formulário de Gestão de Funcionários</w:t>
                             </w:r>
-                            <w:bookmarkEnd w:id="34"/>
+                            <w:bookmarkEnd w:id="35"/>
                           </w:p>
                         </w:txbxContent>
                       </wps:txbx>
@@ -8342,7 +8574,7 @@
           </mc:Choice>
           <mc:Fallback>
             <w:pict>
-              <v:shape w14:anchorId="7E8B37B5" id="Caixa de texto 26" o:spid="_x0000_s1028" type="#_x0000_t202" style="position:absolute;left:0;text-align:left;margin-left:.3pt;margin-top:259.8pt;width:481.5pt;height:.05pt;z-index:251668480;visibility:visible;mso-wrap-style:square;mso-wrap-distance-left:9pt;mso-wrap-distance-top:0;mso-wrap-distance-right:9pt;mso-wrap-distance-bottom:0;mso-position-horizontal:absolute;mso-position-horizontal-relative:text;mso-position-vertical:absolute;mso-position-vertical-relative:text;v-text-anchor:top" o:gfxdata="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" stroked="f">
+              <v:shape w14:anchorId="7E8B37B5" id="Caixa de texto 26" o:spid="_x0000_s1029" type="#_x0000_t202" style="position:absolute;left:0;text-align:left;margin-left:.3pt;margin-top:259.8pt;width:481.5pt;height:.05pt;z-index:251668480;visibility:visible;mso-wrap-style:square;mso-wrap-distance-left:9pt;mso-wrap-distance-top:0;mso-wrap-distance-right:9pt;mso-wrap-distance-bottom:0;mso-position-horizontal:absolute;mso-position-horizontal-relative:text;mso-position-vertical:absolute;mso-position-vertical-relative:text;v-text-anchor:top" o:gfxdata="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" stroked="f">
                 <v:textbox style="mso-fit-shape-to-text:t" inset="0,0,0,0">
                   <w:txbxContent>
                     <w:p>
@@ -8350,7 +8582,7 @@
                         <w:pStyle w:val="Legenda"/>
                         <w:jc w:val="center"/>
                       </w:pPr>
-                      <w:bookmarkStart w:id="35" w:name="_Toc72413878"/>
+                      <w:bookmarkStart w:id="36" w:name="_Toc72868049"/>
                       <w:r>
                         <w:t xml:space="preserve">Figura </w:t>
                       </w:r>
@@ -8390,7 +8622,7 @@
                       <w:r>
                         <w:t xml:space="preserve"> do Formulário de Gestão de Funcionários</w:t>
                       </w:r>
-                      <w:bookmarkEnd w:id="35"/>
+                      <w:bookmarkEnd w:id="36"/>
                     </w:p>
                   </w:txbxContent>
                 </v:textbox>
@@ -8422,7 +8654,7 @@
                     </pic:cNvPicPr>
                   </pic:nvPicPr>
                   <pic:blipFill>
-                    <a:blip r:embed="rId33">
+                    <a:blip r:embed="rId35">
                       <a:extLst>
                         <a:ext uri="{28A0092B-C50C-407E-A947-70E740481C1C}">
                           <a14:useLocalDpi xmlns:a14="http://schemas.microsoft.com/office/drawing/2010/main" val="0"/>
@@ -8475,7 +8707,7 @@
                     </pic:cNvPicPr>
                   </pic:nvPicPr>
                   <pic:blipFill>
-                    <a:blip r:embed="rId34">
+                    <a:blip r:embed="rId36">
                       <a:extLst>
                         <a:ext uri="{28A0092B-C50C-407E-A947-70E740481C1C}">
                           <a14:useLocalDpi xmlns:a14="http://schemas.microsoft.com/office/drawing/2010/main" val="0"/>
@@ -8512,7 +8744,7 @@
         <w:pStyle w:val="Legenda"/>
         <w:jc w:val="center"/>
       </w:pPr>
-      <w:bookmarkStart w:id="36" w:name="_Toc72413879"/>
+      <w:bookmarkStart w:id="37" w:name="_Toc72868050"/>
       <w:r>
         <w:t xml:space="preserve">Figura </w:t>
       </w:r>
@@ -8546,7 +8778,7 @@
       <w:r>
         <w:t>- Formulário de Gestão de Funcionários</w:t>
       </w:r>
-      <w:bookmarkEnd w:id="36"/>
+      <w:bookmarkEnd w:id="37"/>
     </w:p>
     <w:p>
       <w:pPr>
@@ -8598,7 +8830,7 @@
                     <pic:cNvPicPr/>
                   </pic:nvPicPr>
                   <pic:blipFill>
-                    <a:blip r:embed="rId35">
+                    <a:blip r:embed="rId37">
                       <a:extLst>
                         <a:ext uri="{28A0092B-C50C-407E-A947-70E740481C1C}">
                           <a14:useLocalDpi xmlns:a14="http://schemas.microsoft.com/office/drawing/2010/main" val="0"/>
@@ -8658,7 +8890,7 @@
                     <pic:cNvPicPr/>
                   </pic:nvPicPr>
                   <pic:blipFill>
-                    <a:blip r:embed="rId36">
+                    <a:blip r:embed="rId38">
                       <a:extLst>
                         <a:ext uri="{28A0092B-C50C-407E-A947-70E740481C1C}">
                           <a14:useLocalDpi xmlns:a14="http://schemas.microsoft.com/office/drawing/2010/main" val="0"/>
@@ -8690,7 +8922,7 @@
         <w:pStyle w:val="Legenda"/>
         <w:jc w:val="left"/>
       </w:pPr>
-      <w:bookmarkStart w:id="37" w:name="_Toc72413880"/>
+      <w:bookmarkStart w:id="38" w:name="_Toc72868051"/>
       <w:r>
         <w:t xml:space="preserve">Figura </w:t>
       </w:r>
@@ -8730,7 +8962,7 @@
       <w:r>
         <w:t xml:space="preserve"> do Formulário Gestão de Pareceres</w:t>
       </w:r>
-      <w:bookmarkEnd w:id="37"/>
+      <w:bookmarkEnd w:id="38"/>
     </w:p>
     <w:p>
       <w:pPr>
@@ -8808,7 +9040,7 @@
         <w:pStyle w:val="Legenda"/>
         <w:jc w:val="right"/>
       </w:pPr>
-      <w:bookmarkStart w:id="38" w:name="_Toc72413881"/>
+      <w:bookmarkStart w:id="39" w:name="_Toc72868052"/>
       <w:r>
         <w:t xml:space="preserve">Figura </w:t>
       </w:r>
@@ -8842,7 +9074,7 @@
       <w:r>
         <w:t>- Formulário de Gestão de Pareceres</w:t>
       </w:r>
-      <w:bookmarkEnd w:id="38"/>
+      <w:bookmarkEnd w:id="39"/>
     </w:p>
     <w:p>
       <w:pPr>
@@ -8918,7 +9150,7 @@
                                 <w:noProof/>
                               </w:rPr>
                             </w:pPr>
-                            <w:bookmarkStart w:id="39" w:name="_Toc72413882"/>
+                            <w:bookmarkStart w:id="40" w:name="_Toc72868053"/>
                             <w:r>
                               <w:t xml:space="preserve">Figura </w:t>
                             </w:r>
@@ -8952,7 +9184,7 @@
                             <w:r>
                               <w:t>- Mockup do formulário de Gestão de Processos</w:t>
                             </w:r>
-                            <w:bookmarkEnd w:id="39"/>
+                            <w:bookmarkEnd w:id="40"/>
                           </w:p>
                         </w:txbxContent>
                       </wps:txbx>
@@ -8970,7 +9202,7 @@
           </mc:Choice>
           <mc:Fallback>
             <w:pict>
-              <v:shape w14:anchorId="7799447A" id="Caixa de texto 39" o:spid="_x0000_s1029" type="#_x0000_t202" style="position:absolute;margin-left:.3pt;margin-top:275.55pt;width:481.5pt;height:.05pt;z-index:251673600;visibility:visible;mso-wrap-style:square;mso-wrap-distance-left:9pt;mso-wrap-distance-top:0;mso-wrap-distance-right:9pt;mso-wrap-distance-bottom:0;mso-position-horizontal:absolute;mso-position-horizontal-relative:text;mso-position-vertical:absolute;mso-position-vertical-relative:text;v-text-anchor:top" o:gfxdata="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" stroked="f">
+              <v:shape w14:anchorId="7799447A" id="Caixa de texto 39" o:spid="_x0000_s1030" type="#_x0000_t202" style="position:absolute;margin-left:.3pt;margin-top:275.55pt;width:481.5pt;height:.05pt;z-index:251673600;visibility:visible;mso-wrap-style:square;mso-wrap-distance-left:9pt;mso-wrap-distance-top:0;mso-wrap-distance-right:9pt;mso-wrap-distance-bottom:0;mso-position-horizontal:absolute;mso-position-horizontal-relative:text;mso-position-vertical:absolute;mso-position-vertical-relative:text;v-text-anchor:top" o:gfxdata="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" stroked="f">
                 <v:textbox style="mso-fit-shape-to-text:t" inset="0,0,0,0">
                   <w:txbxContent>
                     <w:p>
@@ -8981,7 +9213,7 @@
                           <w:noProof/>
                         </w:rPr>
                       </w:pPr>
-                      <w:bookmarkStart w:id="40" w:name="_Toc72413882"/>
+                      <w:bookmarkStart w:id="41" w:name="_Toc72868053"/>
                       <w:r>
                         <w:t xml:space="preserve">Figura </w:t>
                       </w:r>
@@ -9015,7 +9247,7 @@
                       <w:r>
                         <w:t>- Mockup do formulário de Gestão de Processos</w:t>
                       </w:r>
-                      <w:bookmarkEnd w:id="40"/>
+                      <w:bookmarkEnd w:id="41"/>
                     </w:p>
                   </w:txbxContent>
                 </v:textbox>
@@ -9055,7 +9287,7 @@
                     </pic:cNvPicPr>
                   </pic:nvPicPr>
                   <pic:blipFill>
-                    <a:blip r:embed="rId37">
+                    <a:blip r:embed="rId39">
                       <a:extLst>
                         <a:ext uri="{28A0092B-C50C-407E-A947-70E740481C1C}">
                           <a14:useLocalDpi xmlns:a14="http://schemas.microsoft.com/office/drawing/2010/main" val="0"/>
@@ -9118,7 +9350,7 @@
                     <pic:cNvPicPr/>
                   </pic:nvPicPr>
                   <pic:blipFill>
-                    <a:blip r:embed="rId38">
+                    <a:blip r:embed="rId40">
                       <a:extLst>
                         <a:ext uri="{28A0092B-C50C-407E-A947-70E740481C1C}">
                           <a14:useLocalDpi xmlns:a14="http://schemas.microsoft.com/office/drawing/2010/main" val="0"/>
@@ -9150,7 +9382,7 @@
         <w:pStyle w:val="Legenda"/>
         <w:jc w:val="center"/>
       </w:pPr>
-      <w:bookmarkStart w:id="41" w:name="_Toc72413883"/>
+      <w:bookmarkStart w:id="42" w:name="_Toc72868054"/>
       <w:r>
         <w:t xml:space="preserve">Figura </w:t>
       </w:r>
@@ -9184,7 +9416,7 @@
       <w:r>
         <w:t>- Formulário de Gestão de Processos</w:t>
       </w:r>
-      <w:bookmarkEnd w:id="41"/>
+      <w:bookmarkEnd w:id="42"/>
     </w:p>
     <w:p>
       <w:pPr>
@@ -9215,7 +9447,7 @@
         <mc:AlternateContent>
           <mc:Choice Requires="wps">
             <w:drawing>
-              <wp:anchor distT="0" distB="0" distL="114300" distR="114300" simplePos="0" relativeHeight="251676672" behindDoc="1" locked="0" layoutInCell="1" allowOverlap="1" wp14:anchorId="27930025" wp14:editId="7D85392F">
+              <wp:anchor distT="0" distB="0" distL="114300" distR="114300" simplePos="0" relativeHeight="251676672" behindDoc="1" locked="0" layoutInCell="1" allowOverlap="1" wp14:anchorId="27930025" wp14:editId="3D9B25DE">
                 <wp:simplePos x="0" y="0"/>
                 <wp:positionH relativeFrom="margin">
                   <wp:align>center</wp:align>
@@ -9254,7 +9486,7 @@
                               <w:pStyle w:val="Legenda"/>
                               <w:jc w:val="center"/>
                             </w:pPr>
-                            <w:bookmarkStart w:id="42" w:name="_Toc72413884"/>
+                            <w:bookmarkStart w:id="43" w:name="_Toc72868055"/>
                             <w:r>
                               <w:t xml:space="preserve">Figura </w:t>
                             </w:r>
@@ -9288,7 +9520,7 @@
                             <w:r>
                               <w:t>- Mockup do formulário de Gestão de Projetos</w:t>
                             </w:r>
-                            <w:bookmarkEnd w:id="42"/>
+                            <w:bookmarkEnd w:id="43"/>
                           </w:p>
                         </w:txbxContent>
                       </wps:txbx>
@@ -9309,7 +9541,7 @@
           </mc:Choice>
           <mc:Fallback>
             <w:pict>
-              <v:shape w14:anchorId="27930025" id="Caixa de texto 46" o:spid="_x0000_s1030" type="#_x0000_t202" style="position:absolute;left:0;text-align:left;margin-left:0;margin-top:312.75pt;width:406.6pt;height:20.25pt;z-index:-251639808;visibility:visible;mso-wrap-style:square;mso-height-percent:0;mso-wrap-distance-left:9pt;mso-wrap-distance-top:0;mso-wrap-distance-right:9pt;mso-wrap-distance-bottom:0;mso-position-horizontal:center;mso-position-horizontal-relative:margin;mso-position-vertical:absolute;mso-position-vertical-relative:text;mso-height-percent:0;mso-height-relative:margin;v-text-anchor:top" o:gfxdata="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" stroked="f">
+              <v:shape w14:anchorId="27930025" id="Caixa de texto 46" o:spid="_x0000_s1031" type="#_x0000_t202" style="position:absolute;left:0;text-align:left;margin-left:0;margin-top:312.75pt;width:406.6pt;height:20.25pt;z-index:-251639808;visibility:visible;mso-wrap-style:square;mso-height-percent:0;mso-wrap-distance-left:9pt;mso-wrap-distance-top:0;mso-wrap-distance-right:9pt;mso-wrap-distance-bottom:0;mso-position-horizontal:center;mso-position-horizontal-relative:margin;mso-position-vertical:absolute;mso-position-vertical-relative:text;mso-height-percent:0;mso-height-relative:margin;v-text-anchor:top" o:gfxdata="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" stroked="f">
                 <v:textbox inset="0,0,0,0">
                   <w:txbxContent>
                     <w:p>
@@ -9317,7 +9549,7 @@
                         <w:pStyle w:val="Legenda"/>
                         <w:jc w:val="center"/>
                       </w:pPr>
-                      <w:bookmarkStart w:id="43" w:name="_Toc72413884"/>
+                      <w:bookmarkStart w:id="44" w:name="_Toc72868055"/>
                       <w:r>
                         <w:t xml:space="preserve">Figura </w:t>
                       </w:r>
@@ -9351,7 +9583,7 @@
                       <w:r>
                         <w:t>- Mockup do formulário de Gestão de Projetos</w:t>
                       </w:r>
-                      <w:bookmarkEnd w:id="43"/>
+                      <w:bookmarkEnd w:id="44"/>
                     </w:p>
                   </w:txbxContent>
                 </v:textbox>
@@ -9381,7 +9613,7 @@
                     <pic:cNvPicPr/>
                   </pic:nvPicPr>
                   <pic:blipFill>
-                    <a:blip r:embed="rId39">
+                    <a:blip r:embed="rId41">
                       <a:extLst>
                         <a:ext uri="{28A0092B-C50C-407E-A947-70E740481C1C}">
                           <a14:useLocalDpi xmlns:a14="http://schemas.microsoft.com/office/drawing/2010/main" val="0"/>
@@ -9416,18 +9648,18 @@
         <mc:AlternateContent>
           <mc:Choice Requires="wps">
             <w:drawing>
-              <wp:anchor distT="0" distB="0" distL="114300" distR="114300" simplePos="0" relativeHeight="251679744" behindDoc="0" locked="0" layoutInCell="1" allowOverlap="1" wp14:anchorId="45A9387A" wp14:editId="2107C38E">
+              <wp:anchor distT="0" distB="0" distL="114300" distR="114300" simplePos="0" relativeHeight="251688960" behindDoc="0" locked="0" layoutInCell="1" allowOverlap="1" wp14:anchorId="50ADBBCE" wp14:editId="4C952E17">
                 <wp:simplePos x="0" y="0"/>
-                <wp:positionH relativeFrom="margin">
-                  <wp:align>center</wp:align>
+                <wp:positionH relativeFrom="column">
+                  <wp:posOffset>0</wp:posOffset>
                 </wp:positionH>
                 <wp:positionV relativeFrom="paragraph">
-                  <wp:posOffset>4445000</wp:posOffset>
+                  <wp:posOffset>4006215</wp:posOffset>
                 </wp:positionV>
-                <wp:extent cx="4629150" cy="635"/>
+                <wp:extent cx="6120130" cy="635"/>
                 <wp:effectExtent l="0" t="0" r="0" b="0"/>
                 <wp:wrapTopAndBottom/>
-                <wp:docPr id="53" name="Caixa de texto 53"/>
+                <wp:docPr id="24" name="Caixa de texto 24"/>
                 <wp:cNvGraphicFramePr/>
                 <a:graphic xmlns:a="http://schemas.openxmlformats.org/drawingml/2006/main">
                   <a:graphicData uri="http://schemas.microsoft.com/office/word/2010/wordprocessingShape">
@@ -9436,7 +9668,7 @@
                       <wps:spPr>
                         <a:xfrm>
                           <a:off x="0" y="0"/>
-                          <a:ext cx="4629150" cy="635"/>
+                          <a:ext cx="6120130" cy="635"/>
                         </a:xfrm>
                         <a:prstGeom prst="rect">
                           <a:avLst/>
@@ -9458,7 +9690,7 @@
                                 <w:noProof/>
                               </w:rPr>
                             </w:pPr>
-                            <w:bookmarkStart w:id="44" w:name="_Toc72413885"/>
+                            <w:bookmarkStart w:id="45" w:name="_Toc72868056"/>
                             <w:r>
                               <w:t xml:space="preserve">Figura </w:t>
                             </w:r>
@@ -9466,7 +9698,10 @@
                               <w:fldChar w:fldCharType="begin"/>
                             </w:r>
                             <w:r>
-                              <w:instrText xml:space="preserve"> SEQ Figura \* ARABIC </w:instrText>
+                              <w:instrText xml:space="preserve"> SEQ Figu</w:instrText>
+                            </w:r>
+                            <w:r>
+                              <w:instrText xml:space="preserve">ra \* ARABIC </w:instrText>
                             </w:r>
                             <w:r>
                               <w:fldChar w:fldCharType="separate"/>
@@ -9484,15 +9719,9 @@
                               <w:fldChar w:fldCharType="end"/>
                             </w:r>
                             <w:r>
-                              <w:rPr>
-                                <w:noProof/>
-                              </w:rPr>
-                              <w:t xml:space="preserve"> </w:t>
-                            </w:r>
-                            <w:r>
                               <w:t>- Formulário de Gestão de Projetos</w:t>
                             </w:r>
-                            <w:bookmarkEnd w:id="44"/>
+                            <w:bookmarkEnd w:id="45"/>
                           </w:p>
                         </w:txbxContent>
                       </wps:txbx>
@@ -9510,7 +9739,7 @@
           </mc:Choice>
           <mc:Fallback>
             <w:pict>
-              <v:shape w14:anchorId="45A9387A" id="Caixa de texto 53" o:spid="_x0000_s1031" type="#_x0000_t202" style="position:absolute;left:0;text-align:left;margin-left:0;margin-top:350pt;width:364.5pt;height:.05pt;z-index:251679744;visibility:visible;mso-wrap-style:square;mso-wrap-distance-left:9pt;mso-wrap-distance-top:0;mso-wrap-distance-right:9pt;mso-wrap-distance-bottom:0;mso-position-horizontal:center;mso-position-horizontal-relative:margin;mso-position-vertical:absolute;mso-position-vertical-relative:text;v-text-anchor:top" o:gfxdata="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" stroked="f">
+              <v:shape w14:anchorId="50ADBBCE" id="Caixa de texto 24" o:spid="_x0000_s1032" type="#_x0000_t202" style="position:absolute;left:0;text-align:left;margin-left:0;margin-top:315.45pt;width:481.9pt;height:.05pt;z-index:251688960;visibility:visible;mso-wrap-style:square;mso-wrap-distance-left:9pt;mso-wrap-distance-top:0;mso-wrap-distance-right:9pt;mso-wrap-distance-bottom:0;mso-position-horizontal:absolute;mso-position-horizontal-relative:text;mso-position-vertical:absolute;mso-position-vertical-relative:text;v-text-anchor:top" o:gfxdata="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" stroked="f">
                 <v:textbox style="mso-fit-shape-to-text:t" inset="0,0,0,0">
                   <w:txbxContent>
                     <w:p>
@@ -9521,7 +9750,7 @@
                           <w:noProof/>
                         </w:rPr>
                       </w:pPr>
-                      <w:bookmarkStart w:id="45" w:name="_Toc72413885"/>
+                      <w:bookmarkStart w:id="46" w:name="_Toc72868056"/>
                       <w:r>
                         <w:t xml:space="preserve">Figura </w:t>
                       </w:r>
@@ -9529,7 +9758,10 @@
                         <w:fldChar w:fldCharType="begin"/>
                       </w:r>
                       <w:r>
-                        <w:instrText xml:space="preserve"> SEQ Figura \* ARABIC </w:instrText>
+                        <w:instrText xml:space="preserve"> SEQ Figu</w:instrText>
+                      </w:r>
+                      <w:r>
+                        <w:instrText xml:space="preserve">ra \* ARABIC </w:instrText>
                       </w:r>
                       <w:r>
                         <w:fldChar w:fldCharType="separate"/>
@@ -9547,19 +9779,13 @@
                         <w:fldChar w:fldCharType="end"/>
                       </w:r>
                       <w:r>
-                        <w:rPr>
-                          <w:noProof/>
-                        </w:rPr>
-                        <w:t xml:space="preserve"> </w:t>
-                      </w:r>
-                      <w:r>
                         <w:t>- Formulário de Gestão de Projetos</w:t>
                       </w:r>
-                      <w:bookmarkEnd w:id="45"/>
+                      <w:bookmarkEnd w:id="46"/>
                     </w:p>
                   </w:txbxContent>
                 </v:textbox>
-                <w10:wrap type="topAndBottom" anchorx="margin"/>
+                <w10:wrap type="topAndBottom"/>
               </v:shape>
             </w:pict>
           </mc:Fallback>
@@ -9570,18 +9796,18 @@
           <w:noProof/>
         </w:rPr>
         <w:drawing>
-          <wp:anchor distT="0" distB="0" distL="114300" distR="114300" simplePos="0" relativeHeight="251677696" behindDoc="0" locked="0" layoutInCell="1" allowOverlap="1" wp14:anchorId="25597D82" wp14:editId="63B1C1F0">
+          <wp:anchor distT="0" distB="0" distL="114300" distR="114300" simplePos="0" relativeHeight="251686912" behindDoc="0" locked="0" layoutInCell="1" allowOverlap="1" wp14:anchorId="33F1C9ED" wp14:editId="6B2D0FC4">
             <wp:simplePos x="0" y="0"/>
             <wp:positionH relativeFrom="margin">
-              <wp:align>center</wp:align>
+              <wp:align>right</wp:align>
             </wp:positionH>
             <wp:positionV relativeFrom="paragraph">
-              <wp:posOffset>194310</wp:posOffset>
+              <wp:posOffset>169333</wp:posOffset>
             </wp:positionV>
-            <wp:extent cx="4629150" cy="4231640"/>
+            <wp:extent cx="6120130" cy="3780155"/>
             <wp:effectExtent l="0" t="0" r="0" b="0"/>
             <wp:wrapTopAndBottom/>
-            <wp:docPr id="51" name="Imagem 51"/>
+            <wp:docPr id="22" name="Imagem 22"/>
             <wp:cNvGraphicFramePr>
               <a:graphicFrameLocks xmlns:a="http://schemas.openxmlformats.org/drawingml/2006/main" noChangeAspect="1"/>
             </wp:cNvGraphicFramePr>
@@ -9589,11 +9815,11 @@
               <a:graphicData uri="http://schemas.openxmlformats.org/drawingml/2006/picture">
                 <pic:pic xmlns:pic="http://schemas.openxmlformats.org/drawingml/2006/picture">
                   <pic:nvPicPr>
-                    <pic:cNvPr id="51" name="Imagem 51"/>
+                    <pic:cNvPr id="22" name="Imagem 22"/>
                     <pic:cNvPicPr/>
                   </pic:nvPicPr>
                   <pic:blipFill>
-                    <a:blip r:embed="rId40">
+                    <a:blip r:embed="rId42">
                       <a:extLst>
                         <a:ext uri="{28A0092B-C50C-407E-A947-70E740481C1C}">
                           <a14:useLocalDpi xmlns:a14="http://schemas.microsoft.com/office/drawing/2010/main" val="0"/>
@@ -9607,7 +9833,7 @@
                   <pic:spPr>
                     <a:xfrm>
                       <a:off x="0" y="0"/>
-                      <a:ext cx="4629150" cy="4231640"/>
+                      <a:ext cx="6120130" cy="3780155"/>
                     </a:xfrm>
                     <a:prstGeom prst="rect">
                       <a:avLst/>
@@ -9616,12 +9842,6 @@
                 </pic:pic>
               </a:graphicData>
             </a:graphic>
-            <wp14:sizeRelH relativeFrom="margin">
-              <wp14:pctWidth>0</wp14:pctWidth>
-            </wp14:sizeRelH>
-            <wp14:sizeRelV relativeFrom="margin">
-              <wp14:pctHeight>0</wp14:pctHeight>
-            </wp14:sizeRelV>
           </wp:anchor>
         </w:drawing>
       </w:r>
@@ -9677,7 +9897,7 @@
                                 <w:noProof/>
                               </w:rPr>
                             </w:pPr>
-                            <w:bookmarkStart w:id="46" w:name="_Toc72413886"/>
+                            <w:bookmarkStart w:id="47" w:name="_Toc72868057"/>
                             <w:r>
                               <w:t xml:space="preserve">Figura </w:t>
                             </w:r>
@@ -9711,7 +9931,7 @@
                             <w:r>
                               <w:t>- Mockup de Gestão de Promotores</w:t>
                             </w:r>
-                            <w:bookmarkEnd w:id="46"/>
+                            <w:bookmarkEnd w:id="47"/>
                           </w:p>
                         </w:txbxContent>
                       </wps:txbx>
@@ -9729,7 +9949,7 @@
           </mc:Choice>
           <mc:Fallback>
             <w:pict>
-              <v:shape w14:anchorId="577C00B4" id="Caixa de texto 55" o:spid="_x0000_s1032" type="#_x0000_t202" style="position:absolute;left:0;text-align:left;margin-left:0;margin-top:281.65pt;width:481.9pt;height:.05pt;z-index:251682816;visibility:visible;mso-wrap-style:square;mso-wrap-distance-left:9pt;mso-wrap-distance-top:0;mso-wrap-distance-right:9pt;mso-wrap-distance-bottom:0;mso-position-horizontal:left;mso-position-horizontal-relative:margin;mso-position-vertical:absolute;mso-position-vertical-relative:text;v-text-anchor:top" o:gfxdata="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" stroked="f">
+              <v:shape w14:anchorId="577C00B4" id="Caixa de texto 55" o:spid="_x0000_s1033" type="#_x0000_t202" style="position:absolute;left:0;text-align:left;margin-left:0;margin-top:281.65pt;width:481.9pt;height:.05pt;z-index:251682816;visibility:visible;mso-wrap-style:square;mso-wrap-distance-left:9pt;mso-wrap-distance-top:0;mso-wrap-distance-right:9pt;mso-wrap-distance-bottom:0;mso-position-horizontal:left;mso-position-horizontal-relative:margin;mso-position-vertical:absolute;mso-position-vertical-relative:text;v-text-anchor:top" o:gfxdata="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" stroked="f">
                 <v:textbox style="mso-fit-shape-to-text:t" inset="0,0,0,0">
                   <w:txbxContent>
                     <w:p>
@@ -9740,7 +9960,7 @@
                           <w:noProof/>
                         </w:rPr>
                       </w:pPr>
-                      <w:bookmarkStart w:id="47" w:name="_Toc72413886"/>
+                      <w:bookmarkStart w:id="48" w:name="_Toc72868057"/>
                       <w:r>
                         <w:t xml:space="preserve">Figura </w:t>
                       </w:r>
@@ -9774,7 +9994,7 @@
                       <w:r>
                         <w:t>- Mockup de Gestão de Promotores</w:t>
                       </w:r>
-                      <w:bookmarkEnd w:id="47"/>
+                      <w:bookmarkEnd w:id="48"/>
                     </w:p>
                   </w:txbxContent>
                 </v:textbox>
@@ -9789,7 +10009,7 @@
           <w:noProof/>
         </w:rPr>
         <w:drawing>
-          <wp:anchor distT="0" distB="0" distL="114300" distR="114300" simplePos="0" relativeHeight="251680768" behindDoc="0" locked="0" layoutInCell="1" allowOverlap="1" wp14:anchorId="05F0C27B" wp14:editId="26463E73">
+          <wp:anchor distT="0" distB="0" distL="114300" distR="114300" simplePos="0" relativeHeight="251680768" behindDoc="1" locked="0" layoutInCell="1" allowOverlap="1" wp14:anchorId="05F0C27B" wp14:editId="445E203B">
             <wp:simplePos x="0" y="0"/>
             <wp:positionH relativeFrom="margin">
               <wp:align>right</wp:align>
@@ -9812,7 +10032,7 @@
                     <pic:cNvPicPr/>
                   </pic:nvPicPr>
                   <pic:blipFill>
-                    <a:blip r:embed="rId41">
+                    <a:blip r:embed="rId43">
                       <a:extLst>
                         <a:ext uri="{28A0092B-C50C-407E-A947-70E740481C1C}">
                           <a14:useLocalDpi xmlns:a14="http://schemas.microsoft.com/office/drawing/2010/main" val="0"/>
@@ -9864,7 +10084,7 @@
                     <pic:cNvPicPr/>
                   </pic:nvPicPr>
                   <pic:blipFill>
-                    <a:blip r:embed="rId42">
+                    <a:blip r:embed="rId44">
                       <a:extLst>
                         <a:ext uri="{28A0092B-C50C-407E-A947-70E740481C1C}">
                           <a14:useLocalDpi xmlns:a14="http://schemas.microsoft.com/office/drawing/2010/main" val="0"/>
@@ -9896,7 +10116,7 @@
         <w:pStyle w:val="Legenda"/>
         <w:jc w:val="center"/>
       </w:pPr>
-      <w:bookmarkStart w:id="48" w:name="_Toc72413887"/>
+      <w:bookmarkStart w:id="49" w:name="_Toc72868058"/>
       <w:r>
         <w:t xml:space="preserve">Figura </w:t>
       </w:r>
@@ -9930,21 +10150,21 @@
       <w:r>
         <w:t>- Formulário de Gestão de Promotores</w:t>
       </w:r>
-      <w:bookmarkEnd w:id="48"/>
-    </w:p>
-    <w:p>
-      <w:pPr>
-        <w:pStyle w:val="Ttulo1"/>
-      </w:pPr>
-      <w:bookmarkStart w:id="49" w:name="_Toc72413903"/>
-      <w:r>
-        <w:lastRenderedPageBreak/>
-        <w:t>Scrum</w:t>
-      </w:r>
       <w:bookmarkEnd w:id="49"/>
     </w:p>
     <w:p>
-      <w:bookmarkStart w:id="50" w:name="_Hlk71191574"/>
+      <w:pPr>
+        <w:pStyle w:val="Ttulo1"/>
+      </w:pPr>
+      <w:bookmarkStart w:id="50" w:name="_Toc72413903"/>
+      <w:r>
+        <w:lastRenderedPageBreak/>
+        <w:t>Scrum</w:t>
+      </w:r>
+      <w:bookmarkEnd w:id="50"/>
+    </w:p>
+    <w:p>
+      <w:bookmarkStart w:id="51" w:name="_Hlk71191574"/>
       <w:r>
         <w:t xml:space="preserve">Nesta secção </w:t>
       </w:r>
@@ -9958,17 +10178,17 @@
         <w:t xml:space="preserve"> Para alem destes aspetos, todos os sprints deste projeto serão desenvolvidos nesta secção.</w:t>
       </w:r>
     </w:p>
-    <w:bookmarkEnd w:id="50"/>
+    <w:bookmarkEnd w:id="51"/>
     <w:p/>
     <w:p>
       <w:pPr>
         <w:pStyle w:val="Ttulo2"/>
       </w:pPr>
-      <w:bookmarkStart w:id="51" w:name="_Toc72413904"/>
+      <w:bookmarkStart w:id="52" w:name="_Toc72413904"/>
       <w:r>
         <w:t>Aplicação do Scrum ao Projeto</w:t>
       </w:r>
-      <w:bookmarkEnd w:id="51"/>
+      <w:bookmarkEnd w:id="52"/>
     </w:p>
     <w:p>
       <w:pPr>
@@ -9976,7 +10196,7 @@
           <w:shd w:val="clear" w:color="auto" w:fill="FFFFFF"/>
         </w:rPr>
       </w:pPr>
-      <w:bookmarkStart w:id="52" w:name="_Hlk71191592"/>
+      <w:bookmarkStart w:id="53" w:name="_Hlk71191592"/>
       <w:r>
         <w:t>Para realizar o controlo do projeto, decidimos utilizar o utilitário Jira, que permite gerir temporalmente o projeto utilizando a metodologia SCRUM</w:t>
       </w:r>
@@ -9992,17 +10212,17 @@
         <w:t xml:space="preserve">A forma de interação entra a equipa ocorria todos os dias antes das aulas, tanto presenciais como em regime online, fazíamos os nossos planeamentos e colocávamos as nossas ideias em prática. Desse modo, todos os dias discutíamos ideias e chegávamos a um consenso. </w:t>
       </w:r>
     </w:p>
-    <w:bookmarkEnd w:id="52"/>
+    <w:bookmarkEnd w:id="53"/>
     <w:p/>
     <w:p>
       <w:pPr>
         <w:pStyle w:val="Ttulo2"/>
       </w:pPr>
-      <w:bookmarkStart w:id="53" w:name="_Toc72413905"/>
+      <w:bookmarkStart w:id="54" w:name="_Toc72413905"/>
       <w:r>
         <w:t>Stakeholders e Scrum Team</w:t>
       </w:r>
-      <w:bookmarkEnd w:id="53"/>
+      <w:bookmarkEnd w:id="54"/>
     </w:p>
     <w:tbl>
       <w:tblPr>
@@ -10478,12 +10698,12 @@
       <w:pPr>
         <w:pStyle w:val="Ttulo2"/>
       </w:pPr>
-      <w:bookmarkStart w:id="54" w:name="_Toc72413906"/>
+      <w:bookmarkStart w:id="55" w:name="_Toc72413906"/>
       <w:r>
         <w:lastRenderedPageBreak/>
         <w:t>User Stories</w:t>
       </w:r>
-      <w:bookmarkEnd w:id="54"/>
+      <w:bookmarkEnd w:id="55"/>
     </w:p>
     <w:tbl>
       <w:tblPr>
@@ -11678,18 +11898,18 @@
       <w:pPr>
         <w:pStyle w:val="Ttulo2"/>
       </w:pPr>
-      <w:bookmarkStart w:id="55" w:name="_Toc72413907"/>
+      <w:bookmarkStart w:id="56" w:name="_Toc72413907"/>
       <w:r>
         <w:lastRenderedPageBreak/>
         <w:t>Sprints</w:t>
       </w:r>
-      <w:bookmarkEnd w:id="55"/>
+      <w:bookmarkEnd w:id="56"/>
     </w:p>
     <w:p>
       <w:pPr>
         <w:pStyle w:val="Ttulo3"/>
       </w:pPr>
-      <w:bookmarkStart w:id="56" w:name="_Toc72413908"/>
+      <w:bookmarkStart w:id="57" w:name="_Toc72413908"/>
       <w:r>
         <w:t>Sprint 1 (</w:t>
       </w:r>
@@ -11714,7 +11934,7 @@
       <w:r>
         <w:t>)</w:t>
       </w:r>
-      <w:bookmarkEnd w:id="56"/>
+      <w:bookmarkEnd w:id="57"/>
     </w:p>
     <w:p>
       <w:r>
@@ -11877,7 +12097,7 @@
                           <pic:cNvPicPr/>
                         </pic:nvPicPr>
                         <pic:blipFill>
-                          <a:blip r:embed="rId43"/>
+                          <a:blip r:embed="rId45"/>
                           <a:stretch>
                             <a:fillRect/>
                           </a:stretch>
@@ -13211,6 +13431,7 @@
           </w:p>
           <w:p>
             <w:pPr>
+              <w:keepNext/>
               <w:rPr>
                 <w:b w:val="0"/>
                 <w:bCs w:val="0"/>
@@ -13222,7 +13443,7 @@
               </w:rPr>
               <w:lastRenderedPageBreak/>
               <w:drawing>
-                <wp:inline distT="0" distB="0" distL="0" distR="0" wp14:anchorId="03EA341E" wp14:editId="4ADE10AE">
+                <wp:inline distT="0" distB="0" distL="0" distR="0" wp14:anchorId="03EA341E" wp14:editId="2A397078">
                   <wp:extent cx="6120130" cy="3816350"/>
                   <wp:effectExtent l="0" t="0" r="0" b="0"/>
                   <wp:docPr id="11" name="Imagem 11"/>
@@ -13237,7 +13458,7 @@
                           <pic:cNvPicPr/>
                         </pic:nvPicPr>
                         <pic:blipFill>
-                          <a:blip r:embed="rId44"/>
+                          <a:blip r:embed="rId46"/>
                           <a:stretch>
                             <a:fillRect/>
                           </a:stretch>
@@ -13259,14 +13480,222 @@
             </w:r>
           </w:p>
           <w:p>
+            <w:pPr>
+              <w:pStyle w:val="Legenda"/>
+              <w:jc w:val="center"/>
+              <w:rPr>
+                <w:b w:val="0"/>
+                <w:bCs w:val="0"/>
+              </w:rPr>
+            </w:pPr>
+            <w:bookmarkStart w:id="58" w:name="_Toc72868059"/>
+            <w:r>
+              <w:rPr>
+                <w:b w:val="0"/>
+                <w:bCs w:val="0"/>
+              </w:rPr>
+              <w:t xml:space="preserve">Figura </w:t>
+            </w:r>
+            <w:r>
+              <w:fldChar w:fldCharType="begin"/>
+            </w:r>
+            <w:r>
+              <w:rPr>
+                <w:b w:val="0"/>
+                <w:bCs w:val="0"/>
+              </w:rPr>
+              <w:instrText xml:space="preserve"> SEQ Figura \* ARABIC </w:instrText>
+            </w:r>
+            <w:r>
+              <w:fldChar w:fldCharType="separate"/>
+            </w:r>
+            <w:r>
+              <w:rPr>
+                <w:b w:val="0"/>
+                <w:bCs w:val="0"/>
+                <w:noProof/>
+              </w:rPr>
+              <w:t>21</w:t>
+            </w:r>
+            <w:r>
+              <w:fldChar w:fldCharType="end"/>
+            </w:r>
+            <w:r>
+              <w:rPr>
+                <w:b w:val="0"/>
+                <w:bCs w:val="0"/>
+              </w:rPr>
+              <w:t>- Gráfico Burn-down relativo ao Sprint 1 do Projeto</w:t>
+            </w:r>
+            <w:bookmarkEnd w:id="58"/>
+          </w:p>
+          <w:p>
+            <w:r>
+              <w:rPr>
+                <w:noProof/>
+              </w:rPr>
+              <mc:AlternateContent>
+                <mc:Choice Requires="wps">
+                  <w:drawing>
+                    <wp:anchor distT="0" distB="0" distL="114300" distR="114300" simplePos="0" relativeHeight="251692032" behindDoc="0" locked="0" layoutInCell="1" allowOverlap="1" wp14:anchorId="68194A9A" wp14:editId="505C9AFC">
+                      <wp:simplePos x="0" y="0"/>
+                      <wp:positionH relativeFrom="column">
+                        <wp:posOffset>70274</wp:posOffset>
+                      </wp:positionH>
+                      <wp:positionV relativeFrom="paragraph">
+                        <wp:posOffset>3682153</wp:posOffset>
+                      </wp:positionV>
+                      <wp:extent cx="6120130" cy="635"/>
+                      <wp:effectExtent l="0" t="0" r="0" b="0"/>
+                      <wp:wrapTopAndBottom/>
+                      <wp:docPr id="27" name="Caixa de texto 27"/>
+                      <wp:cNvGraphicFramePr/>
+                      <a:graphic xmlns:a="http://schemas.openxmlformats.org/drawingml/2006/main">
+                        <a:graphicData uri="http://schemas.microsoft.com/office/word/2010/wordprocessingShape">
+                          <wps:wsp>
+                            <wps:cNvSpPr txBox="1"/>
+                            <wps:spPr>
+                              <a:xfrm>
+                                <a:off x="0" y="0"/>
+                                <a:ext cx="6120130" cy="635"/>
+                              </a:xfrm>
+                              <a:prstGeom prst="rect">
+                                <a:avLst/>
+                              </a:prstGeom>
+                              <a:solidFill>
+                                <a:prstClr val="white"/>
+                              </a:solidFill>
+                              <a:ln>
+                                <a:noFill/>
+                              </a:ln>
+                            </wps:spPr>
+                            <wps:txbx>
+                              <w:txbxContent>
+                                <w:p>
+                                  <w:pPr>
+                                    <w:pStyle w:val="Legenda"/>
+                                    <w:jc w:val="center"/>
+                                    <w:rPr>
+                                      <w:b/>
+                                      <w:bCs/>
+                                      <w:noProof/>
+                                      <w:lang w:bidi="he-IL"/>
+                                    </w:rPr>
+                                  </w:pPr>
+                                  <w:bookmarkStart w:id="59" w:name="_Toc72868060"/>
+                                  <w:r>
+                                    <w:t xml:space="preserve">Figura </w:t>
+                                  </w:r>
+                                  <w:r>
+                                    <w:fldChar w:fldCharType="begin"/>
+                                  </w:r>
+                                  <w:r>
+                                    <w:instrText xml:space="preserve"> SEQ Figura \* ARABIC </w:instrText>
+                                  </w:r>
+                                  <w:r>
+                                    <w:fldChar w:fldCharType="separate"/>
+                                  </w:r>
+                                  <w:r>
+                                    <w:rPr>
+                                      <w:noProof/>
+                                    </w:rPr>
+                                    <w:t>22</w:t>
+                                  </w:r>
+                                  <w:r>
+                                    <w:rPr>
+                                      <w:noProof/>
+                                    </w:rPr>
+                                    <w:fldChar w:fldCharType="end"/>
+                                  </w:r>
+                                  <w:r>
+                                    <w:t>- Problemas concluídos no Sprint 1</w:t>
+                                  </w:r>
+                                  <w:bookmarkEnd w:id="59"/>
+                                </w:p>
+                              </w:txbxContent>
+                            </wps:txbx>
+                            <wps:bodyPr rot="0" spcFirstLastPara="0" vertOverflow="overflow" horzOverflow="overflow" vert="horz" wrap="square" lIns="0" tIns="0" rIns="0" bIns="0" numCol="1" spcCol="0" rtlCol="0" fromWordArt="0" anchor="t" anchorCtr="0" forceAA="0" compatLnSpc="1">
+                              <a:prstTxWarp prst="textNoShape">
+                                <a:avLst/>
+                              </a:prstTxWarp>
+                              <a:spAutoFit/>
+                            </wps:bodyPr>
+                          </wps:wsp>
+                        </a:graphicData>
+                      </a:graphic>
+                    </wp:anchor>
+                  </w:drawing>
+                </mc:Choice>
+                <mc:Fallback>
+                  <w:pict>
+                    <v:shape w14:anchorId="68194A9A" id="Caixa de texto 27" o:spid="_x0000_s1034" type="#_x0000_t202" style="position:absolute;left:0;text-align:left;margin-left:5.55pt;margin-top:289.95pt;width:481.9pt;height:.05pt;z-index:251692032;visibility:visible;mso-wrap-style:square;mso-wrap-distance-left:9pt;mso-wrap-distance-top:0;mso-wrap-distance-right:9pt;mso-wrap-distance-bottom:0;mso-position-horizontal:absolute;mso-position-horizontal-relative:text;mso-position-vertical:absolute;mso-position-vertical-relative:text;v-text-anchor:top" o:gfxdata="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" stroked="f">
+                      <v:textbox style="mso-fit-shape-to-text:t" inset="0,0,0,0">
+                        <w:txbxContent>
+                          <w:p>
+                            <w:pPr>
+                              <w:pStyle w:val="Legenda"/>
+                              <w:jc w:val="center"/>
+                              <w:rPr>
+                                <w:b/>
+                                <w:bCs/>
+                                <w:noProof/>
+                                <w:lang w:bidi="he-IL"/>
+                              </w:rPr>
+                            </w:pPr>
+                            <w:bookmarkStart w:id="60" w:name="_Toc72868060"/>
+                            <w:r>
+                              <w:t xml:space="preserve">Figura </w:t>
+                            </w:r>
+                            <w:r>
+                              <w:fldChar w:fldCharType="begin"/>
+                            </w:r>
+                            <w:r>
+                              <w:instrText xml:space="preserve"> SEQ Figura \* ARABIC </w:instrText>
+                            </w:r>
+                            <w:r>
+                              <w:fldChar w:fldCharType="separate"/>
+                            </w:r>
+                            <w:r>
+                              <w:rPr>
+                                <w:noProof/>
+                              </w:rPr>
+                              <w:t>22</w:t>
+                            </w:r>
+                            <w:r>
+                              <w:rPr>
+                                <w:noProof/>
+                              </w:rPr>
+                              <w:fldChar w:fldCharType="end"/>
+                            </w:r>
+                            <w:r>
+                              <w:t>- Problemas concluídos no Sprint 1</w:t>
+                            </w:r>
+                            <w:bookmarkEnd w:id="60"/>
+                          </w:p>
+                        </w:txbxContent>
+                      </v:textbox>
+                      <w10:wrap type="topAndBottom"/>
+                    </v:shape>
+                  </w:pict>
+                </mc:Fallback>
+              </mc:AlternateContent>
+            </w:r>
             <w:r>
               <w:rPr>
                 <w:noProof/>
               </w:rPr>
               <w:drawing>
-                <wp:inline distT="0" distB="0" distL="0" distR="0" wp14:anchorId="6E3406BD" wp14:editId="5CF385F5">
+                <wp:anchor distT="0" distB="0" distL="114300" distR="114300" simplePos="0" relativeHeight="251689984" behindDoc="0" locked="0" layoutInCell="1" allowOverlap="1" wp14:anchorId="6E3406BD" wp14:editId="0296A525">
+                  <wp:simplePos x="0" y="0"/>
+                  <wp:positionH relativeFrom="column">
+                    <wp:posOffset>70273</wp:posOffset>
+                  </wp:positionH>
+                  <wp:positionV relativeFrom="paragraph">
+                    <wp:posOffset>447463</wp:posOffset>
+                  </wp:positionV>
                   <wp:extent cx="6120130" cy="3216910"/>
                   <wp:effectExtent l="0" t="0" r="0" b="2540"/>
+                  <wp:wrapTopAndBottom/>
                   <wp:docPr id="12" name="Imagem 12"/>
                   <wp:cNvGraphicFramePr>
                     <a:graphicFrameLocks xmlns:a="http://schemas.openxmlformats.org/drawingml/2006/main" noChangeAspect="1"/>
@@ -13279,7 +13708,13 @@
                           <pic:cNvPicPr/>
                         </pic:nvPicPr>
                         <pic:blipFill>
-                          <a:blip r:embed="rId45"/>
+                          <a:blip r:embed="rId47" cstate="print">
+                            <a:extLst>
+                              <a:ext uri="{28A0092B-C50C-407E-A947-70E740481C1C}">
+                                <a14:useLocalDpi xmlns:a14="http://schemas.microsoft.com/office/drawing/2010/main" val="0"/>
+                              </a:ext>
+                            </a:extLst>
+                          </a:blip>
                           <a:stretch>
                             <a:fillRect/>
                           </a:stretch>
@@ -13296,7 +13731,7 @@
                       </pic:pic>
                     </a:graphicData>
                   </a:graphic>
-                </wp:inline>
+                </wp:anchor>
               </w:drawing>
             </w:r>
           </w:p>
@@ -13318,7 +13753,7 @@
       <w:pPr>
         <w:pStyle w:val="Ttulo3"/>
       </w:pPr>
-      <w:bookmarkStart w:id="57" w:name="_Toc72413909"/>
+      <w:bookmarkStart w:id="61" w:name="_Toc72413909"/>
       <w:r>
         <w:lastRenderedPageBreak/>
         <w:t>Sprint 2 (</w:t>
@@ -13341,7 +13776,7 @@
       <w:r>
         <w:t>)</w:t>
       </w:r>
-      <w:bookmarkEnd w:id="57"/>
+      <w:bookmarkEnd w:id="61"/>
     </w:p>
     <w:p>
       <w:r>
@@ -13500,7 +13935,7 @@
                           <pic:cNvPicPr/>
                         </pic:nvPicPr>
                         <pic:blipFill>
-                          <a:blip r:embed="rId46"/>
+                          <a:blip r:embed="rId48"/>
                           <a:stretch>
                             <a:fillRect/>
                           </a:stretch>
@@ -14858,7 +15293,7 @@
       <w:pPr>
         <w:pStyle w:val="Ttulo3"/>
       </w:pPr>
-      <w:bookmarkStart w:id="58" w:name="_Toc72413910"/>
+      <w:bookmarkStart w:id="62" w:name="_Toc72413910"/>
       <w:r>
         <w:lastRenderedPageBreak/>
         <w:t>Sprint 3 (</w:t>
@@ -14881,7 +15316,7 @@
       <w:r>
         <w:t>)</w:t>
       </w:r>
-      <w:bookmarkEnd w:id="58"/>
+      <w:bookmarkEnd w:id="62"/>
     </w:p>
     <w:p>
       <w:r>
@@ -16138,7 +16573,7 @@
       <w:pPr>
         <w:pStyle w:val="Ttulo3"/>
       </w:pPr>
-      <w:bookmarkStart w:id="59" w:name="_Toc72413911"/>
+      <w:bookmarkStart w:id="63" w:name="_Toc72413911"/>
       <w:r>
         <w:t>Sprint 4 (</w:t>
       </w:r>
@@ -16160,7 +16595,7 @@
       <w:r>
         <w:t>)</w:t>
       </w:r>
-      <w:bookmarkEnd w:id="59"/>
+      <w:bookmarkEnd w:id="63"/>
     </w:p>
     <w:p>
       <w:r>
@@ -17417,7 +17852,7 @@
       <w:pPr>
         <w:pStyle w:val="Ttulo2"/>
       </w:pPr>
-      <w:bookmarkStart w:id="60" w:name="_Toc72413912"/>
+      <w:bookmarkStart w:id="64" w:name="_Toc72413912"/>
       <w:r>
         <w:rPr>
           <w:i/>
@@ -17428,7 +17863,7 @@
       <w:r>
         <w:t xml:space="preserve"> do Projeto</w:t>
       </w:r>
-      <w:bookmarkEnd w:id="60"/>
+      <w:bookmarkEnd w:id="64"/>
     </w:p>
     <w:p>
       <w:r>
@@ -18084,12 +18519,12 @@
       <w:pPr>
         <w:pStyle w:val="Ttulo1"/>
       </w:pPr>
-      <w:bookmarkStart w:id="61" w:name="_Toc72413913"/>
+      <w:bookmarkStart w:id="65" w:name="_Toc72413913"/>
       <w:r>
         <w:lastRenderedPageBreak/>
         <w:t>Conclusões</w:t>
       </w:r>
-      <w:bookmarkEnd w:id="61"/>
+      <w:bookmarkEnd w:id="65"/>
     </w:p>
     <w:p>
       <w:pPr>
@@ -18100,7 +18535,7 @@
           <w:color w:val="000000"/>
         </w:rPr>
       </w:pPr>
-      <w:bookmarkStart w:id="62" w:name="_Hlk71188795"/>
+      <w:bookmarkStart w:id="66" w:name="_Hlk71188795"/>
       <w:r>
         <w:t xml:space="preserve">É gratificante concluir com sucesso um projeto nesta área. Com este projeto foi possível desenvolver as nossas capacidades na área programação de aplicações utilizando tecnologias, como por exemplo, a linguagem de programação C# e a </w:t>
       </w:r>
@@ -18144,11 +18579,11 @@
         <w:t>Por fim, é de salientar a importância de ambas as unidades curriculares, MDS e Desenvolvimento de Aplicações, que com o conhecimento adquirido nas aulas, foram extremamente importantes neste projeto, desde o planeamento, o desenvolvimento, as correções e à conclusão. Assim, por mérito dos professores e do grupo, concluímos o projeto com a certeza de que demos a nossa melhor entrega e desempenho para a sua realização.</w:t>
       </w:r>
     </w:p>
-    <w:bookmarkEnd w:id="62"/>
+    <w:bookmarkEnd w:id="66"/>
     <w:p/>
     <w:sectPr>
-      <w:headerReference w:type="default" r:id="rId47"/>
-      <w:footerReference w:type="default" r:id="rId48"/>
+      <w:headerReference w:type="default" r:id="rId49"/>
+      <w:footerReference w:type="default" r:id="rId50"/>
       <w:pgSz w:w="11906" w:h="16838"/>
       <w:pgMar w:top="1134" w:right="1134" w:bottom="1418" w:left="1134" w:header="709" w:footer="692" w:gutter="0"/>
       <w:cols w:space="708"/>
@@ -22858,16 +23293,18 @@
 </file>
 
 <file path=customXml/item1.xml><?xml version="1.0" encoding="utf-8"?>
+<p:properties xmlns:p="http://schemas.microsoft.com/office/2006/metadata/properties" xmlns:xsi="http://www.w3.org/2001/XMLSchema-instance" xmlns:pc="http://schemas.microsoft.com/office/infopath/2007/PartnerControls">
+  <documentManagement/>
+</p:properties>
+</file>
+
+<file path=customXml/item2.xml><?xml version="1.0" encoding="utf-8"?>
 <?mso-contentType ?>
 <FormTemplates xmlns="http://schemas.microsoft.com/sharepoint/v3/contenttype/forms">
   <Display>DocumentLibraryForm</Display>
   <Edit>DocumentLibraryForm</Edit>
   <New>DocumentLibraryForm</New>
 </FormTemplates>
-</file>
-
-<file path=customXml/item2.xml><?xml version="1.0" encoding="utf-8"?>
-<b:Sources xmlns:b="http://schemas.openxmlformats.org/officeDocument/2006/bibliography" xmlns="http://schemas.openxmlformats.org/officeDocument/2006/bibliography" SelectedStyle="\APASixthEditionOfficeOnline.xsl" StyleName="APA" Version="6"/>
 </file>
 
 <file path=customXml/item3.xml><?xml version="1.0" encoding="utf-8"?>
@@ -23029,23 +23466,22 @@
 </file>
 
 <file path=customXml/item4.xml><?xml version="1.0" encoding="utf-8"?>
-<p:properties xmlns:p="http://schemas.microsoft.com/office/2006/metadata/properties" xmlns:xsi="http://www.w3.org/2001/XMLSchema-instance" xmlns:pc="http://schemas.microsoft.com/office/infopath/2007/PartnerControls">
-  <documentManagement/>
-</p:properties>
+<b:Sources xmlns:b="http://schemas.openxmlformats.org/officeDocument/2006/bibliography" xmlns="http://schemas.openxmlformats.org/officeDocument/2006/bibliography" SelectedStyle="\APASixthEditionOfficeOnline.xsl" StyleName="APA" Version="6"/>
 </file>
 
 <file path=customXml/itemProps1.xml><?xml version="1.0" encoding="utf-8"?>
-<ds:datastoreItem xmlns:ds="http://schemas.openxmlformats.org/officeDocument/2006/customXml" ds:itemID="{B338E58A-3F62-4B99-9860-4D82DA024BD6}">
+<ds:datastoreItem xmlns:ds="http://schemas.openxmlformats.org/officeDocument/2006/customXml" ds:itemID="{9DF3CA16-2820-4B1B-831B-2E9793A00AD0}">
   <ds:schemaRefs>
-    <ds:schemaRef ds:uri="http://schemas.microsoft.com/sharepoint/v3/contenttype/forms"/>
+    <ds:schemaRef ds:uri="http://schemas.microsoft.com/office/2006/metadata/properties"/>
+    <ds:schemaRef ds:uri="http://schemas.microsoft.com/office/infopath/2007/PartnerControls"/>
   </ds:schemaRefs>
 </ds:datastoreItem>
 </file>
 
 <file path=customXml/itemProps2.xml><?xml version="1.0" encoding="utf-8"?>
-<ds:datastoreItem xmlns:ds="http://schemas.openxmlformats.org/officeDocument/2006/customXml" ds:itemID="{34E35503-31BE-4C22-8EB5-1B8C3DFFC716}">
+<ds:datastoreItem xmlns:ds="http://schemas.openxmlformats.org/officeDocument/2006/customXml" ds:itemID="{B338E58A-3F62-4B99-9860-4D82DA024BD6}">
   <ds:schemaRefs>
-    <ds:schemaRef ds:uri="http://schemas.openxmlformats.org/officeDocument/2006/bibliography"/>
+    <ds:schemaRef ds:uri="http://schemas.microsoft.com/sharepoint/v3/contenttype/forms"/>
   </ds:schemaRefs>
 </ds:datastoreItem>
 </file>
@@ -23069,10 +23505,9 @@
 </file>
 
 <file path=customXml/itemProps4.xml><?xml version="1.0" encoding="utf-8"?>
-<ds:datastoreItem xmlns:ds="http://schemas.openxmlformats.org/officeDocument/2006/customXml" ds:itemID="{9DF3CA16-2820-4B1B-831B-2E9793A00AD0}">
+<ds:datastoreItem xmlns:ds="http://schemas.openxmlformats.org/officeDocument/2006/customXml" ds:itemID="{34E35503-31BE-4C22-8EB5-1B8C3DFFC716}">
   <ds:schemaRefs>
-    <ds:schemaRef ds:uri="http://schemas.microsoft.com/office/2006/metadata/properties"/>
-    <ds:schemaRef ds:uri="http://schemas.microsoft.com/office/infopath/2007/PartnerControls"/>
+    <ds:schemaRef ds:uri="http://schemas.openxmlformats.org/officeDocument/2006/bibliography"/>
   </ds:schemaRefs>
 </ds:datastoreItem>
 </file>
</xml_diff>

<commit_message>
diagrama de classes :)
</commit_message>
<xml_diff>
--- a/doc/IPL-TeSP-PSI-MDS-2021-Template_Projeto_DA.docx
+++ b/doc/IPL-TeSP-PSI-MDS-2021-Template_Projeto_DA.docx
@@ -1076,7 +1076,7 @@
             </w:rPr>
             <w:fldChar w:fldCharType="separate"/>
           </w:r>
-          <w:hyperlink w:anchor="_Toc73089904" w:history="1">
+          <w:hyperlink w:anchor="_Toc73524785" w:history="1">
             <w:r>
               <w:rPr>
                 <w:rStyle w:val="Hiperligao"/>
@@ -1103,7 +1103,7 @@
                 <w:noProof/>
                 <w:webHidden/>
               </w:rPr>
-              <w:instrText xml:space="preserve"> PAGEREF _Toc73089904 \h </w:instrText>
+              <w:instrText xml:space="preserve"> PAGEREF _Toc73524785 \h </w:instrText>
             </w:r>
             <w:r>
               <w:rPr>
@@ -1150,7 +1150,7 @@
               <w:lang w:eastAsia="pt-PT"/>
             </w:rPr>
           </w:pPr>
-          <w:hyperlink w:anchor="_Toc73089905" w:history="1">
+          <w:hyperlink w:anchor="_Toc73524786" w:history="1">
             <w:r>
               <w:rPr>
                 <w:rStyle w:val="Hiperligao"/>
@@ -1177,7 +1177,7 @@
                 <w:noProof/>
                 <w:webHidden/>
               </w:rPr>
-              <w:instrText xml:space="preserve"> PAGEREF _Toc73089905 \h </w:instrText>
+              <w:instrText xml:space="preserve"> PAGEREF _Toc73524786 \h </w:instrText>
             </w:r>
             <w:r>
               <w:rPr>
@@ -1225,7 +1225,7 @@
               <w:lang w:eastAsia="pt-PT"/>
             </w:rPr>
           </w:pPr>
-          <w:hyperlink w:anchor="_Toc73089906" w:history="1">
+          <w:hyperlink w:anchor="_Toc73524787" w:history="1">
             <w:r>
               <w:rPr>
                 <w:rStyle w:val="Hiperligao"/>
@@ -1271,7 +1271,7 @@
                 <w:noProof/>
                 <w:webHidden/>
               </w:rPr>
-              <w:instrText xml:space="preserve"> PAGEREF _Toc73089906 \h </w:instrText>
+              <w:instrText xml:space="preserve"> PAGEREF _Toc73524787 \h </w:instrText>
             </w:r>
             <w:r>
               <w:rPr>
@@ -1318,7 +1318,7 @@
               <w:lang w:eastAsia="pt-PT"/>
             </w:rPr>
           </w:pPr>
-          <w:hyperlink w:anchor="_Toc73089907" w:history="1">
+          <w:hyperlink w:anchor="_Toc73524788" w:history="1">
             <w:r>
               <w:rPr>
                 <w:rStyle w:val="Hiperligao"/>
@@ -1363,7 +1363,7 @@
                 <w:noProof/>
                 <w:webHidden/>
               </w:rPr>
-              <w:instrText xml:space="preserve"> PAGEREF _Toc73089907 \h </w:instrText>
+              <w:instrText xml:space="preserve"> PAGEREF _Toc73524788 \h </w:instrText>
             </w:r>
             <w:r>
               <w:rPr>
@@ -1411,7 +1411,7 @@
               <w:lang w:eastAsia="pt-PT"/>
             </w:rPr>
           </w:pPr>
-          <w:hyperlink w:anchor="_Toc73089908" w:history="1">
+          <w:hyperlink w:anchor="_Toc73524789" w:history="1">
             <w:r>
               <w:rPr>
                 <w:rStyle w:val="Hiperligao"/>
@@ -1457,7 +1457,7 @@
                 <w:noProof/>
                 <w:webHidden/>
               </w:rPr>
-              <w:instrText xml:space="preserve"> PAGEREF _Toc73089908 \h </w:instrText>
+              <w:instrText xml:space="preserve"> PAGEREF _Toc73524789 \h </w:instrText>
             </w:r>
             <w:r>
               <w:rPr>
@@ -1504,7 +1504,7 @@
               <w:lang w:eastAsia="pt-PT"/>
             </w:rPr>
           </w:pPr>
-          <w:hyperlink w:anchor="_Toc73089909" w:history="1">
+          <w:hyperlink w:anchor="_Toc73524790" w:history="1">
             <w:r>
               <w:rPr>
                 <w:rStyle w:val="Hiperligao"/>
@@ -1549,7 +1549,7 @@
                 <w:noProof/>
                 <w:webHidden/>
               </w:rPr>
-              <w:instrText xml:space="preserve"> PAGEREF _Toc73089909 \h </w:instrText>
+              <w:instrText xml:space="preserve"> PAGEREF _Toc73524790 \h </w:instrText>
             </w:r>
             <w:r>
               <w:rPr>
@@ -1596,7 +1596,7 @@
               <w:lang w:eastAsia="pt-PT"/>
             </w:rPr>
           </w:pPr>
-          <w:hyperlink w:anchor="_Toc73089910" w:history="1">
+          <w:hyperlink w:anchor="_Toc73524791" w:history="1">
             <w:r>
               <w:rPr>
                 <w:rStyle w:val="Hiperligao"/>
@@ -1641,7 +1641,7 @@
                 <w:noProof/>
                 <w:webHidden/>
               </w:rPr>
-              <w:instrText xml:space="preserve"> PAGEREF _Toc73089910 \h </w:instrText>
+              <w:instrText xml:space="preserve"> PAGEREF _Toc73524791 \h </w:instrText>
             </w:r>
             <w:r>
               <w:rPr>
@@ -1686,7 +1686,7 @@
               <w:lang w:eastAsia="pt-PT"/>
             </w:rPr>
           </w:pPr>
-          <w:hyperlink w:anchor="_Toc73089911" w:history="1">
+          <w:hyperlink w:anchor="_Toc73524792" w:history="1">
             <w:r>
               <w:rPr>
                 <w:rStyle w:val="Hiperligao"/>
@@ -1729,7 +1729,7 @@
                 <w:noProof/>
                 <w:webHidden/>
               </w:rPr>
-              <w:instrText xml:space="preserve"> PAGEREF _Toc73089911 \h </w:instrText>
+              <w:instrText xml:space="preserve"> PAGEREF _Toc73524792 \h </w:instrText>
             </w:r>
             <w:r>
               <w:rPr>
@@ -1774,7 +1774,7 @@
               <w:lang w:eastAsia="pt-PT"/>
             </w:rPr>
           </w:pPr>
-          <w:hyperlink w:anchor="_Toc73089912" w:history="1">
+          <w:hyperlink w:anchor="_Toc73524793" w:history="1">
             <w:r>
               <w:rPr>
                 <w:rStyle w:val="Hiperligao"/>
@@ -1817,7 +1817,7 @@
                 <w:noProof/>
                 <w:webHidden/>
               </w:rPr>
-              <w:instrText xml:space="preserve"> PAGEREF _Toc73089912 \h </w:instrText>
+              <w:instrText xml:space="preserve"> PAGEREF _Toc73524793 \h </w:instrText>
             </w:r>
             <w:r>
               <w:rPr>
@@ -1864,7 +1864,7 @@
               <w:lang w:eastAsia="pt-PT"/>
             </w:rPr>
           </w:pPr>
-          <w:hyperlink w:anchor="_Toc73089913" w:history="1">
+          <w:hyperlink w:anchor="_Toc73524794" w:history="1">
             <w:r>
               <w:rPr>
                 <w:rStyle w:val="Hiperligao"/>
@@ -1909,7 +1909,7 @@
                 <w:noProof/>
                 <w:webHidden/>
               </w:rPr>
-              <w:instrText xml:space="preserve"> PAGEREF _Toc73089913 \h </w:instrText>
+              <w:instrText xml:space="preserve"> PAGEREF _Toc73524794 \h </w:instrText>
             </w:r>
             <w:r>
               <w:rPr>
@@ -1954,7 +1954,7 @@
               <w:lang w:eastAsia="pt-PT"/>
             </w:rPr>
           </w:pPr>
-          <w:hyperlink w:anchor="_Toc73089914" w:history="1">
+          <w:hyperlink w:anchor="_Toc73524795" w:history="1">
             <w:r>
               <w:rPr>
                 <w:rStyle w:val="Hiperligao"/>
@@ -1997,7 +1997,7 @@
                 <w:noProof/>
                 <w:webHidden/>
               </w:rPr>
-              <w:instrText xml:space="preserve"> PAGEREF _Toc73089914 \h </w:instrText>
+              <w:instrText xml:space="preserve"> PAGEREF _Toc73524795 \h </w:instrText>
             </w:r>
             <w:r>
               <w:rPr>
@@ -2042,7 +2042,7 @@
               <w:lang w:eastAsia="pt-PT"/>
             </w:rPr>
           </w:pPr>
-          <w:hyperlink w:anchor="_Toc73089915" w:history="1">
+          <w:hyperlink w:anchor="_Toc73524796" w:history="1">
             <w:r>
               <w:rPr>
                 <w:rStyle w:val="Hiperligao"/>
@@ -2085,7 +2085,7 @@
                 <w:noProof/>
                 <w:webHidden/>
               </w:rPr>
-              <w:instrText xml:space="preserve"> PAGEREF _Toc73089915 \h </w:instrText>
+              <w:instrText xml:space="preserve"> PAGEREF _Toc73524796 \h </w:instrText>
             </w:r>
             <w:r>
               <w:rPr>
@@ -2130,7 +2130,7 @@
               <w:lang w:eastAsia="pt-PT"/>
             </w:rPr>
           </w:pPr>
-          <w:hyperlink w:anchor="_Toc73089916" w:history="1">
+          <w:hyperlink w:anchor="_Toc73524797" w:history="1">
             <w:r>
               <w:rPr>
                 <w:rStyle w:val="Hiperligao"/>
@@ -2173,7 +2173,7 @@
                 <w:noProof/>
                 <w:webHidden/>
               </w:rPr>
-              <w:instrText xml:space="preserve"> PAGEREF _Toc73089916 \h </w:instrText>
+              <w:instrText xml:space="preserve"> PAGEREF _Toc73524797 \h </w:instrText>
             </w:r>
             <w:r>
               <w:rPr>
@@ -2218,7 +2218,7 @@
               <w:lang w:eastAsia="pt-PT"/>
             </w:rPr>
           </w:pPr>
-          <w:hyperlink w:anchor="_Toc73089917" w:history="1">
+          <w:hyperlink w:anchor="_Toc73524798" w:history="1">
             <w:r>
               <w:rPr>
                 <w:rStyle w:val="Hiperligao"/>
@@ -2261,7 +2261,7 @@
                 <w:noProof/>
                 <w:webHidden/>
               </w:rPr>
-              <w:instrText xml:space="preserve"> PAGEREF _Toc73089917 \h </w:instrText>
+              <w:instrText xml:space="preserve"> PAGEREF _Toc73524798 \h </w:instrText>
             </w:r>
             <w:r>
               <w:rPr>
@@ -2308,7 +2308,7 @@
               <w:lang w:eastAsia="pt-PT"/>
             </w:rPr>
           </w:pPr>
-          <w:hyperlink w:anchor="_Toc73089918" w:history="1">
+          <w:hyperlink w:anchor="_Toc73524799" w:history="1">
             <w:r>
               <w:rPr>
                 <w:rStyle w:val="Hiperligao"/>
@@ -2353,7 +2353,7 @@
                 <w:noProof/>
                 <w:webHidden/>
               </w:rPr>
-              <w:instrText xml:space="preserve"> PAGEREF _Toc73089918 \h </w:instrText>
+              <w:instrText xml:space="preserve"> PAGEREF _Toc73524799 \h </w:instrText>
             </w:r>
             <w:r>
               <w:rPr>
@@ -2374,6 +2374,98 @@
                 <w:webHidden/>
               </w:rPr>
               <w:t>12</w:t>
+            </w:r>
+            <w:r>
+              <w:rPr>
+                <w:noProof/>
+                <w:webHidden/>
+              </w:rPr>
+              <w:fldChar w:fldCharType="end"/>
+            </w:r>
+          </w:hyperlink>
+        </w:p>
+        <w:p>
+          <w:pPr>
+            <w:pStyle w:val="ndice2"/>
+            <w:tabs>
+              <w:tab w:val="left" w:pos="502"/>
+              <w:tab w:val="right" w:leader="dot" w:pos="9628"/>
+            </w:tabs>
+            <w:rPr>
+              <w:rFonts w:eastAsiaTheme="minorEastAsia"/>
+              <w:b w:val="0"/>
+              <w:bCs w:val="0"/>
+              <w:smallCaps w:val="0"/>
+              <w:noProof/>
+              <w:lang w:eastAsia="pt-PT"/>
+            </w:rPr>
+          </w:pPr>
+          <w:hyperlink w:anchor="_Toc73524800" w:history="1">
+            <w:r>
+              <w:rPr>
+                <w:rStyle w:val="Hiperligao"/>
+                <w:noProof/>
+              </w:rPr>
+              <w:t>2.5</w:t>
+            </w:r>
+            <w:r>
+              <w:rPr>
+                <w:rFonts w:eastAsiaTheme="minorEastAsia"/>
+                <w:b w:val="0"/>
+                <w:bCs w:val="0"/>
+                <w:smallCaps w:val="0"/>
+                <w:noProof/>
+                <w:lang w:eastAsia="pt-PT"/>
+              </w:rPr>
+              <w:tab/>
+            </w:r>
+            <w:r>
+              <w:rPr>
+                <w:rStyle w:val="Hiperligao"/>
+                <w:noProof/>
+              </w:rPr>
+              <w:t>Diagrama de Classes</w:t>
+            </w:r>
+            <w:r>
+              <w:rPr>
+                <w:noProof/>
+                <w:webHidden/>
+              </w:rPr>
+              <w:tab/>
+            </w:r>
+            <w:r>
+              <w:rPr>
+                <w:noProof/>
+                <w:webHidden/>
+              </w:rPr>
+              <w:fldChar w:fldCharType="begin"/>
+            </w:r>
+            <w:r>
+              <w:rPr>
+                <w:noProof/>
+                <w:webHidden/>
+              </w:rPr>
+              <w:instrText xml:space="preserve"> PAGEREF _Toc73524800 \h </w:instrText>
+            </w:r>
+            <w:r>
+              <w:rPr>
+                <w:noProof/>
+                <w:webHidden/>
+              </w:rPr>
+            </w:r>
+            <w:r>
+              <w:rPr>
+                <w:noProof/>
+                <w:webHidden/>
+              </w:rPr>
+              <w:fldChar w:fldCharType="separate"/>
+            </w:r>
+            <w:r>
+              <w:rPr>
+                <w:noProof/>
+                <w:webHidden/>
+              </w:rPr>
+              <w:t>20</w:t>
             </w:r>
             <w:r>
               <w:rPr>
@@ -2401,7 +2493,7 @@
               <w:lang w:eastAsia="pt-PT"/>
             </w:rPr>
           </w:pPr>
-          <w:hyperlink w:anchor="_Toc73089919" w:history="1">
+          <w:hyperlink w:anchor="_Toc73524801" w:history="1">
             <w:r>
               <w:rPr>
                 <w:rStyle w:val="Hiperligao"/>
@@ -2447,7 +2539,7 @@
                 <w:noProof/>
                 <w:webHidden/>
               </w:rPr>
-              <w:instrText xml:space="preserve"> PAGEREF _Toc73089919 \h </w:instrText>
+              <w:instrText xml:space="preserve"> PAGEREF _Toc73524801 \h </w:instrText>
             </w:r>
             <w:r>
               <w:rPr>
@@ -2467,7 +2559,7 @@
                 <w:noProof/>
                 <w:webHidden/>
               </w:rPr>
-              <w:t>20</w:t>
+              <w:t>21</w:t>
             </w:r>
             <w:r>
               <w:rPr>
@@ -2494,7 +2586,7 @@
               <w:lang w:eastAsia="pt-PT"/>
             </w:rPr>
           </w:pPr>
-          <w:hyperlink w:anchor="_Toc73089920" w:history="1">
+          <w:hyperlink w:anchor="_Toc73524802" w:history="1">
             <w:r>
               <w:rPr>
                 <w:rStyle w:val="Hiperligao"/>
@@ -2539,7 +2631,7 @@
                 <w:noProof/>
                 <w:webHidden/>
               </w:rPr>
-              <w:instrText xml:space="preserve"> PAGEREF _Toc73089920 \h </w:instrText>
+              <w:instrText xml:space="preserve"> PAGEREF _Toc73524802 \h </w:instrText>
             </w:r>
             <w:r>
               <w:rPr>
@@ -2559,7 +2651,7 @@
                 <w:noProof/>
                 <w:webHidden/>
               </w:rPr>
-              <w:t>20</w:t>
+              <w:t>21</w:t>
             </w:r>
             <w:r>
               <w:rPr>
@@ -2586,7 +2678,7 @@
               <w:lang w:eastAsia="pt-PT"/>
             </w:rPr>
           </w:pPr>
-          <w:hyperlink w:anchor="_Toc73089921" w:history="1">
+          <w:hyperlink w:anchor="_Toc73524803" w:history="1">
             <w:r>
               <w:rPr>
                 <w:rStyle w:val="Hiperligao"/>
@@ -2631,7 +2723,7 @@
                 <w:noProof/>
                 <w:webHidden/>
               </w:rPr>
-              <w:instrText xml:space="preserve"> PAGEREF _Toc73089921 \h </w:instrText>
+              <w:instrText xml:space="preserve"> PAGEREF _Toc73524803 \h </w:instrText>
             </w:r>
             <w:r>
               <w:rPr>
@@ -2651,7 +2743,7 @@
                 <w:noProof/>
                 <w:webHidden/>
               </w:rPr>
-              <w:t>20</w:t>
+              <w:t>21</w:t>
             </w:r>
             <w:r>
               <w:rPr>
@@ -2678,7 +2770,7 @@
               <w:lang w:eastAsia="pt-PT"/>
             </w:rPr>
           </w:pPr>
-          <w:hyperlink w:anchor="_Toc73089922" w:history="1">
+          <w:hyperlink w:anchor="_Toc73524804" w:history="1">
             <w:r>
               <w:rPr>
                 <w:rStyle w:val="Hiperligao"/>
@@ -2723,7 +2815,7 @@
                 <w:noProof/>
                 <w:webHidden/>
               </w:rPr>
-              <w:instrText xml:space="preserve"> PAGEREF _Toc73089922 \h </w:instrText>
+              <w:instrText xml:space="preserve"> PAGEREF _Toc73524804 \h </w:instrText>
             </w:r>
             <w:r>
               <w:rPr>
@@ -2743,7 +2835,7 @@
                 <w:noProof/>
                 <w:webHidden/>
               </w:rPr>
-              <w:t>22</w:t>
+              <w:t>23</w:t>
             </w:r>
             <w:r>
               <w:rPr>
@@ -2770,7 +2862,7 @@
               <w:lang w:eastAsia="pt-PT"/>
             </w:rPr>
           </w:pPr>
-          <w:hyperlink w:anchor="_Toc73089923" w:history="1">
+          <w:hyperlink w:anchor="_Toc73524805" w:history="1">
             <w:r>
               <w:rPr>
                 <w:rStyle w:val="Hiperligao"/>
@@ -2815,7 +2907,7 @@
                 <w:noProof/>
                 <w:webHidden/>
               </w:rPr>
-              <w:instrText xml:space="preserve"> PAGEREF _Toc73089923 \h </w:instrText>
+              <w:instrText xml:space="preserve"> PAGEREF _Toc73524805 \h </w:instrText>
             </w:r>
             <w:r>
               <w:rPr>
@@ -2835,7 +2927,7 @@
                 <w:noProof/>
                 <w:webHidden/>
               </w:rPr>
-              <w:t>23</w:t>
+              <w:t>24</w:t>
             </w:r>
             <w:r>
               <w:rPr>
@@ -2860,7 +2952,7 @@
               <w:lang w:eastAsia="pt-PT"/>
             </w:rPr>
           </w:pPr>
-          <w:hyperlink w:anchor="_Toc73089924" w:history="1">
+          <w:hyperlink w:anchor="_Toc73524806" w:history="1">
             <w:r>
               <w:rPr>
                 <w:rStyle w:val="Hiperligao"/>
@@ -2903,7 +2995,7 @@
                 <w:noProof/>
                 <w:webHidden/>
               </w:rPr>
-              <w:instrText xml:space="preserve"> PAGEREF _Toc73089924 \h </w:instrText>
+              <w:instrText xml:space="preserve"> PAGEREF _Toc73524806 \h </w:instrText>
             </w:r>
             <w:r>
               <w:rPr>
@@ -2923,7 +3015,7 @@
                 <w:noProof/>
                 <w:webHidden/>
               </w:rPr>
-              <w:t>23</w:t>
+              <w:t>24</w:t>
             </w:r>
             <w:r>
               <w:rPr>
@@ -2948,7 +3040,7 @@
               <w:lang w:eastAsia="pt-PT"/>
             </w:rPr>
           </w:pPr>
-          <w:hyperlink w:anchor="_Toc73089925" w:history="1">
+          <w:hyperlink w:anchor="_Toc73524807" w:history="1">
             <w:r>
               <w:rPr>
                 <w:rStyle w:val="Hiperligao"/>
@@ -2991,7 +3083,7 @@
                 <w:noProof/>
                 <w:webHidden/>
               </w:rPr>
-              <w:instrText xml:space="preserve"> PAGEREF _Toc73089925 \h </w:instrText>
+              <w:instrText xml:space="preserve"> PAGEREF _Toc73524807 \h </w:instrText>
             </w:r>
             <w:r>
               <w:rPr>
@@ -3011,7 +3103,7 @@
                 <w:noProof/>
                 <w:webHidden/>
               </w:rPr>
-              <w:t>26</w:t>
+              <w:t>27</w:t>
             </w:r>
             <w:r>
               <w:rPr>
@@ -3036,7 +3128,7 @@
               <w:lang w:eastAsia="pt-PT"/>
             </w:rPr>
           </w:pPr>
-          <w:hyperlink w:anchor="_Toc73089926" w:history="1">
+          <w:hyperlink w:anchor="_Toc73524808" w:history="1">
             <w:r>
               <w:rPr>
                 <w:rStyle w:val="Hiperligao"/>
@@ -3079,7 +3171,7 @@
                 <w:noProof/>
                 <w:webHidden/>
               </w:rPr>
-              <w:instrText xml:space="preserve"> PAGEREF _Toc73089926 \h </w:instrText>
+              <w:instrText xml:space="preserve"> PAGEREF _Toc73524808 \h </w:instrText>
             </w:r>
             <w:r>
               <w:rPr>
@@ -3099,7 +3191,7 @@
                 <w:noProof/>
                 <w:webHidden/>
               </w:rPr>
-              <w:t>29</w:t>
+              <w:t>30</w:t>
             </w:r>
             <w:r>
               <w:rPr>
@@ -3124,7 +3216,7 @@
               <w:lang w:eastAsia="pt-PT"/>
             </w:rPr>
           </w:pPr>
-          <w:hyperlink w:anchor="_Toc73089927" w:history="1">
+          <w:hyperlink w:anchor="_Toc73524809" w:history="1">
             <w:r>
               <w:rPr>
                 <w:rStyle w:val="Hiperligao"/>
@@ -3167,7 +3259,7 @@
                 <w:noProof/>
                 <w:webHidden/>
               </w:rPr>
-              <w:instrText xml:space="preserve"> PAGEREF _Toc73089927 \h </w:instrText>
+              <w:instrText xml:space="preserve"> PAGEREF _Toc73524809 \h </w:instrText>
             </w:r>
             <w:r>
               <w:rPr>
@@ -3187,7 +3279,7 @@
                 <w:noProof/>
                 <w:webHidden/>
               </w:rPr>
-              <w:t>31</w:t>
+              <w:t>32</w:t>
             </w:r>
             <w:r>
               <w:rPr>
@@ -3214,7 +3306,7 @@
               <w:lang w:eastAsia="pt-PT"/>
             </w:rPr>
           </w:pPr>
-          <w:hyperlink w:anchor="_Toc73089928" w:history="1">
+          <w:hyperlink w:anchor="_Toc73524810" w:history="1">
             <w:r>
               <w:rPr>
                 <w:rStyle w:val="Hiperligao"/>
@@ -3268,7 +3360,7 @@
                 <w:noProof/>
                 <w:webHidden/>
               </w:rPr>
-              <w:instrText xml:space="preserve"> PAGEREF _Toc73089928 \h </w:instrText>
+              <w:instrText xml:space="preserve"> PAGEREF _Toc73524810 \h </w:instrText>
             </w:r>
             <w:r>
               <w:rPr>
@@ -3288,7 +3380,7 @@
                 <w:noProof/>
                 <w:webHidden/>
               </w:rPr>
-              <w:t>33</w:t>
+              <w:t>34</w:t>
             </w:r>
             <w:r>
               <w:rPr>
@@ -3316,7 +3408,7 @@
               <w:lang w:eastAsia="pt-PT"/>
             </w:rPr>
           </w:pPr>
-          <w:hyperlink w:anchor="_Toc73089929" w:history="1">
+          <w:hyperlink w:anchor="_Toc73524811" w:history="1">
             <w:r>
               <w:rPr>
                 <w:rStyle w:val="Hiperligao"/>
@@ -3362,7 +3454,7 @@
                 <w:noProof/>
                 <w:webHidden/>
               </w:rPr>
-              <w:instrText xml:space="preserve"> PAGEREF _Toc73089929 \h </w:instrText>
+              <w:instrText xml:space="preserve"> PAGEREF _Toc73524811 \h </w:instrText>
             </w:r>
             <w:r>
               <w:rPr>
@@ -3382,7 +3474,7 @@
                 <w:noProof/>
                 <w:webHidden/>
               </w:rPr>
-              <w:t>34</w:t>
+              <w:t>35</w:t>
             </w:r>
             <w:r>
               <w:rPr>
@@ -3437,7 +3529,7 @@
           <w:noProof/>
         </w:rPr>
       </w:pPr>
-      <w:bookmarkStart w:id="0" w:name="_Toc73089904"/>
+      <w:bookmarkStart w:id="0" w:name="_Toc73524785"/>
       <w:r>
         <w:rPr>
           <w:noProof/>
@@ -3469,7 +3561,7 @@
       <w:r>
         <w:fldChar w:fldCharType="separate"/>
       </w:r>
-      <w:hyperlink w:anchor="_Toc73089930" w:history="1">
+      <w:hyperlink w:anchor="_Toc73524760" w:history="1">
         <w:r>
           <w:rPr>
             <w:rStyle w:val="Hiperligao"/>
@@ -3496,7 +3588,7 @@
             <w:noProof/>
             <w:webHidden/>
           </w:rPr>
-          <w:instrText xml:space="preserve"> PAGEREF _Toc73089930 \h </w:instrText>
+          <w:instrText xml:space="preserve"> PAGEREF _Toc73524760 \h </w:instrText>
         </w:r>
         <w:r>
           <w:rPr>
@@ -3539,7 +3631,7 @@
           <w:lang w:eastAsia="pt-PT"/>
         </w:rPr>
       </w:pPr>
-      <w:hyperlink w:anchor="_Toc73089931" w:history="1">
+      <w:hyperlink w:anchor="_Toc73524761" w:history="1">
         <w:r>
           <w:rPr>
             <w:rStyle w:val="Hiperligao"/>
@@ -3566,7 +3658,7 @@
             <w:noProof/>
             <w:webHidden/>
           </w:rPr>
-          <w:instrText xml:space="preserve"> PAGEREF _Toc73089931 \h </w:instrText>
+          <w:instrText xml:space="preserve"> PAGEREF _Toc73524761 \h </w:instrText>
         </w:r>
         <w:r>
           <w:rPr>
@@ -3609,7 +3701,7 @@
           <w:lang w:eastAsia="pt-PT"/>
         </w:rPr>
       </w:pPr>
-      <w:hyperlink w:anchor="_Toc73089932" w:history="1">
+      <w:hyperlink w:anchor="_Toc73524762" w:history="1">
         <w:r>
           <w:rPr>
             <w:rStyle w:val="Hiperligao"/>
@@ -3636,7 +3728,7 @@
             <w:noProof/>
             <w:webHidden/>
           </w:rPr>
-          <w:instrText xml:space="preserve"> PAGEREF _Toc73089932 \h </w:instrText>
+          <w:instrText xml:space="preserve"> PAGEREF _Toc73524762 \h </w:instrText>
         </w:r>
         <w:r>
           <w:rPr>
@@ -3679,7 +3771,7 @@
           <w:lang w:eastAsia="pt-PT"/>
         </w:rPr>
       </w:pPr>
-      <w:hyperlink w:anchor="_Toc73089933" w:history="1">
+      <w:hyperlink w:anchor="_Toc73524763" w:history="1">
         <w:r>
           <w:rPr>
             <w:rStyle w:val="Hiperligao"/>
@@ -3706,7 +3798,7 @@
             <w:noProof/>
             <w:webHidden/>
           </w:rPr>
-          <w:instrText xml:space="preserve"> PAGEREF _Toc73089933 \h </w:instrText>
+          <w:instrText xml:space="preserve"> PAGEREF _Toc73524763 \h </w:instrText>
         </w:r>
         <w:r>
           <w:rPr>
@@ -3749,7 +3841,7 @@
           <w:lang w:eastAsia="pt-PT"/>
         </w:rPr>
       </w:pPr>
-      <w:hyperlink w:anchor="_Toc73089934" w:history="1">
+      <w:hyperlink w:anchor="_Toc73524764" w:history="1">
         <w:r>
           <w:rPr>
             <w:rStyle w:val="Hiperligao"/>
@@ -3776,7 +3868,7 @@
             <w:noProof/>
             <w:webHidden/>
           </w:rPr>
-          <w:instrText xml:space="preserve"> PAGEREF _Toc73089934 \h </w:instrText>
+          <w:instrText xml:space="preserve"> PAGEREF _Toc73524764 \h </w:instrText>
         </w:r>
         <w:r>
           <w:rPr>
@@ -3819,7 +3911,7 @@
           <w:lang w:eastAsia="pt-PT"/>
         </w:rPr>
       </w:pPr>
-      <w:hyperlink r:id="rId14" w:anchor="_Toc73089935" w:history="1">
+      <w:hyperlink r:id="rId14" w:anchor="_Toc73524765" w:history="1">
         <w:r>
           <w:rPr>
             <w:rStyle w:val="Hiperligao"/>
@@ -3846,7 +3938,7 @@
             <w:noProof/>
             <w:webHidden/>
           </w:rPr>
-          <w:instrText xml:space="preserve"> PAGEREF _Toc73089935 \h </w:instrText>
+          <w:instrText xml:space="preserve"> PAGEREF _Toc73524765 \h </w:instrText>
         </w:r>
         <w:r>
           <w:rPr>
@@ -3889,7 +3981,7 @@
           <w:lang w:eastAsia="pt-PT"/>
         </w:rPr>
       </w:pPr>
-      <w:hyperlink w:anchor="_Toc73089936" w:history="1">
+      <w:hyperlink w:anchor="_Toc73524766" w:history="1">
         <w:r>
           <w:rPr>
             <w:rStyle w:val="Hiperligao"/>
@@ -3916,7 +4008,7 @@
             <w:noProof/>
             <w:webHidden/>
           </w:rPr>
-          <w:instrText xml:space="preserve"> PAGEREF _Toc73089936 \h </w:instrText>
+          <w:instrText xml:space="preserve"> PAGEREF _Toc73524766 \h </w:instrText>
         </w:r>
         <w:r>
           <w:rPr>
@@ -3959,7 +4051,7 @@
           <w:lang w:eastAsia="pt-PT"/>
         </w:rPr>
       </w:pPr>
-      <w:hyperlink r:id="rId15" w:anchor="_Toc73089937" w:history="1">
+      <w:hyperlink r:id="rId15" w:anchor="_Toc73524767" w:history="1">
         <w:r>
           <w:rPr>
             <w:rStyle w:val="Hiperligao"/>
@@ -3986,7 +4078,7 @@
             <w:noProof/>
             <w:webHidden/>
           </w:rPr>
-          <w:instrText xml:space="preserve"> PAGEREF _Toc73089937 \h </w:instrText>
+          <w:instrText xml:space="preserve"> PAGEREF _Toc73524767 \h </w:instrText>
         </w:r>
         <w:r>
           <w:rPr>
@@ -4029,7 +4121,7 @@
           <w:lang w:eastAsia="pt-PT"/>
         </w:rPr>
       </w:pPr>
-      <w:hyperlink r:id="rId16" w:anchor="_Toc73089938" w:history="1">
+      <w:hyperlink r:id="rId16" w:anchor="_Toc73524768" w:history="1">
         <w:r>
           <w:rPr>
             <w:rStyle w:val="Hiperligao"/>
@@ -4056,7 +4148,7 @@
             <w:noProof/>
             <w:webHidden/>
           </w:rPr>
-          <w:instrText xml:space="preserve"> PAGEREF _Toc73089938 \h </w:instrText>
+          <w:instrText xml:space="preserve"> PAGEREF _Toc73524768 \h </w:instrText>
         </w:r>
         <w:r>
           <w:rPr>
@@ -4099,7 +4191,7 @@
           <w:lang w:eastAsia="pt-PT"/>
         </w:rPr>
       </w:pPr>
-      <w:hyperlink w:anchor="_Toc73089939" w:history="1">
+      <w:hyperlink w:anchor="_Toc73524769" w:history="1">
         <w:r>
           <w:rPr>
             <w:rStyle w:val="Hiperligao"/>
@@ -4126,7 +4218,7 @@
             <w:noProof/>
             <w:webHidden/>
           </w:rPr>
-          <w:instrText xml:space="preserve"> PAGEREF _Toc73089939 \h </w:instrText>
+          <w:instrText xml:space="preserve"> PAGEREF _Toc73524769 \h </w:instrText>
         </w:r>
         <w:r>
           <w:rPr>
@@ -4169,7 +4261,7 @@
           <w:lang w:eastAsia="pt-PT"/>
         </w:rPr>
       </w:pPr>
-      <w:hyperlink r:id="rId17" w:anchor="_Toc73089940" w:history="1">
+      <w:hyperlink r:id="rId17" w:anchor="_Toc73524770" w:history="1">
         <w:r>
           <w:rPr>
             <w:rStyle w:val="Hiperligao"/>
@@ -4196,7 +4288,7 @@
             <w:noProof/>
             <w:webHidden/>
           </w:rPr>
-          <w:instrText xml:space="preserve"> PAGEREF _Toc73089940 \h </w:instrText>
+          <w:instrText xml:space="preserve"> PAGEREF _Toc73524770 \h </w:instrText>
         </w:r>
         <w:r>
           <w:rPr>
@@ -4239,7 +4331,7 @@
           <w:lang w:eastAsia="pt-PT"/>
         </w:rPr>
       </w:pPr>
-      <w:hyperlink w:anchor="_Toc73089941" w:history="1">
+      <w:hyperlink w:anchor="_Toc73524771" w:history="1">
         <w:r>
           <w:rPr>
             <w:rStyle w:val="Hiperligao"/>
@@ -4266,7 +4358,7 @@
             <w:noProof/>
             <w:webHidden/>
           </w:rPr>
-          <w:instrText xml:space="preserve"> PAGEREF _Toc73089941 \h </w:instrText>
+          <w:instrText xml:space="preserve"> PAGEREF _Toc73524771 \h </w:instrText>
         </w:r>
         <w:r>
           <w:rPr>
@@ -4309,7 +4401,7 @@
           <w:lang w:eastAsia="pt-PT"/>
         </w:rPr>
       </w:pPr>
-      <w:hyperlink w:anchor="_Toc73089942" w:history="1">
+      <w:hyperlink w:anchor="_Toc73524772" w:history="1">
         <w:r>
           <w:rPr>
             <w:rStyle w:val="Hiperligao"/>
@@ -4336,7 +4428,7 @@
             <w:noProof/>
             <w:webHidden/>
           </w:rPr>
-          <w:instrText xml:space="preserve"> PAGEREF _Toc73089942 \h </w:instrText>
+          <w:instrText xml:space="preserve"> PAGEREF _Toc73524772 \h </w:instrText>
         </w:r>
         <w:r>
           <w:rPr>
@@ -4379,7 +4471,7 @@
           <w:lang w:eastAsia="pt-PT"/>
         </w:rPr>
       </w:pPr>
-      <w:hyperlink w:anchor="_Toc73089943" w:history="1">
+      <w:hyperlink w:anchor="_Toc73524773" w:history="1">
         <w:r>
           <w:rPr>
             <w:rStyle w:val="Hiperligao"/>
@@ -4406,7 +4498,7 @@
             <w:noProof/>
             <w:webHidden/>
           </w:rPr>
-          <w:instrText xml:space="preserve"> PAGEREF _Toc73089943 \h </w:instrText>
+          <w:instrText xml:space="preserve"> PAGEREF _Toc73524773 \h </w:instrText>
         </w:r>
         <w:r>
           <w:rPr>
@@ -4449,7 +4541,7 @@
           <w:lang w:eastAsia="pt-PT"/>
         </w:rPr>
       </w:pPr>
-      <w:hyperlink r:id="rId18" w:anchor="_Toc73089944" w:history="1">
+      <w:hyperlink r:id="rId18" w:anchor="_Toc73524774" w:history="1">
         <w:r>
           <w:rPr>
             <w:rStyle w:val="Hiperligao"/>
@@ -4476,7 +4568,7 @@
             <w:noProof/>
             <w:webHidden/>
           </w:rPr>
-          <w:instrText xml:space="preserve"> PAGEREF _Toc73089944 \h </w:instrText>
+          <w:instrText xml:space="preserve"> PAGEREF _Toc73524774 \h </w:instrText>
         </w:r>
         <w:r>
           <w:rPr>
@@ -4519,7 +4611,7 @@
           <w:lang w:eastAsia="pt-PT"/>
         </w:rPr>
       </w:pPr>
-      <w:hyperlink w:anchor="_Toc73089945" w:history="1">
+      <w:hyperlink w:anchor="_Toc73524775" w:history="1">
         <w:r>
           <w:rPr>
             <w:rStyle w:val="Hiperligao"/>
@@ -4546,7 +4638,7 @@
             <w:noProof/>
             <w:webHidden/>
           </w:rPr>
-          <w:instrText xml:space="preserve"> PAGEREF _Toc73089945 \h </w:instrText>
+          <w:instrText xml:space="preserve"> PAGEREF _Toc73524775 \h </w:instrText>
         </w:r>
         <w:r>
           <w:rPr>
@@ -4589,7 +4681,7 @@
           <w:lang w:eastAsia="pt-PT"/>
         </w:rPr>
       </w:pPr>
-      <w:hyperlink r:id="rId19" w:anchor="_Toc73089946" w:history="1">
+      <w:hyperlink r:id="rId19" w:anchor="_Toc73524776" w:history="1">
         <w:r>
           <w:rPr>
             <w:rStyle w:val="Hiperligao"/>
@@ -4616,7 +4708,7 @@
             <w:noProof/>
             <w:webHidden/>
           </w:rPr>
-          <w:instrText xml:space="preserve"> PAGEREF _Toc73089946 \h </w:instrText>
+          <w:instrText xml:space="preserve"> PAGEREF _Toc73524776 \h </w:instrText>
         </w:r>
         <w:r>
           <w:rPr>
@@ -4659,7 +4751,7 @@
           <w:lang w:eastAsia="pt-PT"/>
         </w:rPr>
       </w:pPr>
-      <w:hyperlink r:id="rId20" w:anchor="_Toc73089947" w:history="1">
+      <w:hyperlink r:id="rId20" w:anchor="_Toc73524777" w:history="1">
         <w:r>
           <w:rPr>
             <w:rStyle w:val="Hiperligao"/>
@@ -4686,7 +4778,7 @@
             <w:noProof/>
             <w:webHidden/>
           </w:rPr>
-          <w:instrText xml:space="preserve"> PAGEREF _Toc73089947 \h </w:instrText>
+          <w:instrText xml:space="preserve"> PAGEREF _Toc73524777 \h </w:instrText>
         </w:r>
         <w:r>
           <w:rPr>
@@ -4729,7 +4821,7 @@
           <w:lang w:eastAsia="pt-PT"/>
         </w:rPr>
       </w:pPr>
-      <w:hyperlink r:id="rId21" w:anchor="_Toc73089948" w:history="1">
+      <w:hyperlink r:id="rId21" w:anchor="_Toc73524778" w:history="1">
         <w:r>
           <w:rPr>
             <w:rStyle w:val="Hiperligao"/>
@@ -4756,7 +4848,7 @@
             <w:noProof/>
             <w:webHidden/>
           </w:rPr>
-          <w:instrText xml:space="preserve"> PAGEREF _Toc73089948 \h </w:instrText>
+          <w:instrText xml:space="preserve"> PAGEREF _Toc73524778 \h </w:instrText>
         </w:r>
         <w:r>
           <w:rPr>
@@ -4799,7 +4891,7 @@
           <w:lang w:eastAsia="pt-PT"/>
         </w:rPr>
       </w:pPr>
-      <w:hyperlink w:anchor="_Toc73089949" w:history="1">
+      <w:hyperlink w:anchor="_Toc73524779" w:history="1">
         <w:r>
           <w:rPr>
             <w:rStyle w:val="Hiperligao"/>
@@ -4826,7 +4918,7 @@
             <w:noProof/>
             <w:webHidden/>
           </w:rPr>
-          <w:instrText xml:space="preserve"> PAGEREF _Toc73089949 \h </w:instrText>
+          <w:instrText xml:space="preserve"> PAGEREF _Toc73524779 \h </w:instrText>
         </w:r>
         <w:r>
           <w:rPr>
@@ -4869,14 +4961,13 @@
           <w:lang w:eastAsia="pt-PT"/>
         </w:rPr>
       </w:pPr>
-      <w:hyperlink w:anchor="_Toc73089950" w:history="1">
+      <w:hyperlink w:anchor="_Toc73524780" w:history="1">
         <w:r>
           <w:rPr>
             <w:rStyle w:val="Hiperligao"/>
             <w:noProof/>
-            <w:lang w:bidi="he-IL"/>
           </w:rPr>
-          <w:t>Figura 21- Gráfico Burn-down relativo ao Sprint 1 do Projeto</w:t>
+          <w:t>Figura 21 - Diagrama de classes do Projeto de DA (Gestão de Câmara Municipal)</w:t>
         </w:r>
         <w:r>
           <w:rPr>
@@ -4897,7 +4988,7 @@
             <w:noProof/>
             <w:webHidden/>
           </w:rPr>
-          <w:instrText xml:space="preserve"> PAGEREF _Toc73089950 \h </w:instrText>
+          <w:instrText xml:space="preserve"> PAGEREF _Toc73524780 \h </w:instrText>
         </w:r>
         <w:r>
           <w:rPr>
@@ -4917,7 +5008,7 @@
             <w:noProof/>
             <w:webHidden/>
           </w:rPr>
-          <w:t>25</w:t>
+          <w:t>20</w:t>
         </w:r>
         <w:r>
           <w:rPr>
@@ -4940,13 +5031,14 @@
           <w:lang w:eastAsia="pt-PT"/>
         </w:rPr>
       </w:pPr>
-      <w:hyperlink r:id="rId22" w:anchor="_Toc73089951" w:history="1">
+      <w:hyperlink w:anchor="_Toc73524781" w:history="1">
         <w:r>
           <w:rPr>
             <w:rStyle w:val="Hiperligao"/>
             <w:noProof/>
+            <w:lang w:bidi="he-IL"/>
           </w:rPr>
-          <w:t>Figura 22- Problemas concluídos no Sprint 1</w:t>
+          <w:t>Figura 22- Gráfico Burn-down relativo ao Sprint 1 do Projeto</w:t>
         </w:r>
         <w:r>
           <w:rPr>
@@ -4967,7 +5059,7 @@
             <w:noProof/>
             <w:webHidden/>
           </w:rPr>
-          <w:instrText xml:space="preserve"> PAGEREF _Toc73089951 \h </w:instrText>
+          <w:instrText xml:space="preserve"> PAGEREF _Toc73524781 \h </w:instrText>
         </w:r>
         <w:r>
           <w:rPr>
@@ -4987,7 +5079,7 @@
             <w:noProof/>
             <w:webHidden/>
           </w:rPr>
-          <w:t>25</w:t>
+          <w:t>26</w:t>
         </w:r>
         <w:r>
           <w:rPr>
@@ -5010,14 +5102,13 @@
           <w:lang w:eastAsia="pt-PT"/>
         </w:rPr>
       </w:pPr>
-      <w:hyperlink w:anchor="_Toc73089952" w:history="1">
+      <w:hyperlink r:id="rId22" w:anchor="_Toc73524782" w:history="1">
         <w:r>
           <w:rPr>
             <w:rStyle w:val="Hiperligao"/>
             <w:noProof/>
-            <w:lang w:bidi="he-IL"/>
           </w:rPr>
-          <w:t>Figura 23 - Gráfico Burn-down relativo ao Sprint 1 do Projeto</w:t>
+          <w:t>Figura 23- Problemas concluídos no Sprint 1</w:t>
         </w:r>
         <w:r>
           <w:rPr>
@@ -5038,7 +5129,7 @@
             <w:noProof/>
             <w:webHidden/>
           </w:rPr>
-          <w:instrText xml:space="preserve"> PAGEREF _Toc73089952 \h </w:instrText>
+          <w:instrText xml:space="preserve"> PAGEREF _Toc73524782 \h </w:instrText>
         </w:r>
         <w:r>
           <w:rPr>
@@ -5058,7 +5149,7 @@
             <w:noProof/>
             <w:webHidden/>
           </w:rPr>
-          <w:t>28</w:t>
+          <w:t>26</w:t>
         </w:r>
         <w:r>
           <w:rPr>
@@ -5081,14 +5172,14 @@
           <w:lang w:eastAsia="pt-PT"/>
         </w:rPr>
       </w:pPr>
-      <w:hyperlink w:anchor="_Toc73089953" w:history="1">
+      <w:hyperlink w:anchor="_Toc73524783" w:history="1">
         <w:r>
           <w:rPr>
             <w:rStyle w:val="Hiperligao"/>
             <w:noProof/>
             <w:lang w:bidi="he-IL"/>
           </w:rPr>
-          <w:t>Figura 24 - Problemas Concluídos no Sprint 2</w:t>
+          <w:t>Figura 24 - Gráfico Burn-down relativo ao Sprint 1 do Projeto</w:t>
         </w:r>
         <w:r>
           <w:rPr>
@@ -5109,7 +5200,7 @@
             <w:noProof/>
             <w:webHidden/>
           </w:rPr>
-          <w:instrText xml:space="preserve"> PAGEREF _Toc73089953 \h </w:instrText>
+          <w:instrText xml:space="preserve"> PAGEREF _Toc73524783 \h </w:instrText>
         </w:r>
         <w:r>
           <w:rPr>
@@ -5129,7 +5220,7 @@
             <w:noProof/>
             <w:webHidden/>
           </w:rPr>
-          <w:t>28</w:t>
+          <w:t>29</w:t>
         </w:r>
         <w:r>
           <w:rPr>
@@ -5141,34 +5232,6 @@
       </w:hyperlink>
     </w:p>
     <w:p>
-      <w:r>
-        <w:fldChar w:fldCharType="end"/>
-      </w:r>
-    </w:p>
-    <w:p/>
-    <w:p>
-      <w:r>
-        <w:br w:type="page"/>
-      </w:r>
-    </w:p>
-    <w:p>
-      <w:pPr>
-        <w:pStyle w:val="Ttulo1"/>
-        <w:numPr>
-          <w:ilvl w:val="0"/>
-          <w:numId w:val="0"/>
-        </w:numPr>
-        <w:ind w:left="432" w:hanging="432"/>
-      </w:pPr>
-      <w:bookmarkStart w:id="1" w:name="_Toc73089905"/>
-      <w:r>
-        <w:lastRenderedPageBreak/>
-        <w:t>Índice de Tabelas</w:t>
-      </w:r>
-      <w:bookmarkEnd w:id="1"/>
-    </w:p>
-    <w:p/>
-    <w:p>
       <w:pPr>
         <w:pStyle w:val="ndicedeilustraes"/>
         <w:tabs>
@@ -5180,6 +5243,105 @@
           <w:lang w:eastAsia="pt-PT"/>
         </w:rPr>
       </w:pPr>
+      <w:hyperlink w:anchor="_Toc73524784" w:history="1">
+        <w:r>
+          <w:rPr>
+            <w:rStyle w:val="Hiperligao"/>
+            <w:noProof/>
+            <w:lang w:bidi="he-IL"/>
+          </w:rPr>
+          <w:t>Figura 25 - Problemas Concluídos no Sprint 2</w:t>
+        </w:r>
+        <w:r>
+          <w:rPr>
+            <w:noProof/>
+            <w:webHidden/>
+          </w:rPr>
+          <w:tab/>
+        </w:r>
+        <w:r>
+          <w:rPr>
+            <w:noProof/>
+            <w:webHidden/>
+          </w:rPr>
+          <w:fldChar w:fldCharType="begin"/>
+        </w:r>
+        <w:r>
+          <w:rPr>
+            <w:noProof/>
+            <w:webHidden/>
+          </w:rPr>
+          <w:instrText xml:space="preserve"> PAGEREF _Toc73524784 \h </w:instrText>
+        </w:r>
+        <w:r>
+          <w:rPr>
+            <w:noProof/>
+            <w:webHidden/>
+          </w:rPr>
+        </w:r>
+        <w:r>
+          <w:rPr>
+            <w:noProof/>
+            <w:webHidden/>
+          </w:rPr>
+          <w:fldChar w:fldCharType="separate"/>
+        </w:r>
+        <w:r>
+          <w:rPr>
+            <w:noProof/>
+            <w:webHidden/>
+          </w:rPr>
+          <w:t>29</w:t>
+        </w:r>
+        <w:r>
+          <w:rPr>
+            <w:noProof/>
+            <w:webHidden/>
+          </w:rPr>
+          <w:fldChar w:fldCharType="end"/>
+        </w:r>
+      </w:hyperlink>
+    </w:p>
+    <w:p>
+      <w:r>
+        <w:fldChar w:fldCharType="end"/>
+      </w:r>
+    </w:p>
+    <w:p/>
+    <w:p>
+      <w:r>
+        <w:br w:type="page"/>
+      </w:r>
+    </w:p>
+    <w:p>
+      <w:pPr>
+        <w:pStyle w:val="Ttulo1"/>
+        <w:numPr>
+          <w:ilvl w:val="0"/>
+          <w:numId w:val="0"/>
+        </w:numPr>
+        <w:ind w:left="432" w:hanging="432"/>
+      </w:pPr>
+      <w:bookmarkStart w:id="1" w:name="_Toc73524786"/>
+      <w:r>
+        <w:lastRenderedPageBreak/>
+        <w:t>Índice de Tabelas</w:t>
+      </w:r>
+      <w:bookmarkEnd w:id="1"/>
+    </w:p>
+    <w:p/>
+    <w:p>
+      <w:pPr>
+        <w:pStyle w:val="ndicedeilustraes"/>
+        <w:tabs>
+          <w:tab w:val="right" w:leader="dot" w:pos="9628"/>
+        </w:tabs>
+        <w:rPr>
+          <w:rFonts w:eastAsiaTheme="minorEastAsia"/>
+          <w:noProof/>
+          <w:lang w:eastAsia="pt-PT"/>
+        </w:rPr>
+      </w:pPr>
       <w:r>
         <w:fldChar w:fldCharType="begin"/>
       </w:r>
@@ -5189,7 +5351,7 @@
       <w:r>
         <w:fldChar w:fldCharType="separate"/>
       </w:r>
-      <w:hyperlink w:anchor="_Toc72308598" w:history="1">
+      <w:hyperlink w:anchor="_Toc73524812" w:history="1">
         <w:r>
           <w:rPr>
             <w:rStyle w:val="Hiperligao"/>
@@ -5216,7 +5378,7 @@
             <w:noProof/>
             <w:webHidden/>
           </w:rPr>
-          <w:instrText xml:space="preserve"> PAGEREF _Toc72308598 \h </w:instrText>
+          <w:instrText xml:space="preserve"> PAGEREF _Toc73524812 \h </w:instrText>
         </w:r>
         <w:r>
           <w:rPr>
@@ -5261,7 +5423,7 @@
       <w:pPr>
         <w:pStyle w:val="Ttulo1"/>
       </w:pPr>
-      <w:bookmarkStart w:id="2" w:name="_Toc73089906"/>
+      <w:bookmarkStart w:id="2" w:name="_Toc73524787"/>
       <w:r>
         <w:lastRenderedPageBreak/>
         <w:t>Introdução</w:t>
@@ -5311,7 +5473,7 @@
           <w:noProof/>
         </w:rPr>
       </w:pPr>
-      <w:bookmarkStart w:id="3" w:name="_Toc73089907"/>
+      <w:bookmarkStart w:id="3" w:name="_Toc73524788"/>
       <w:r>
         <w:rPr>
           <w:noProof/>
@@ -5376,7 +5538,7 @@
       <w:pPr>
         <w:pStyle w:val="Ttulo1"/>
       </w:pPr>
-      <w:bookmarkStart w:id="4" w:name="_Toc73089908"/>
+      <w:bookmarkStart w:id="4" w:name="_Toc73524789"/>
       <w:r>
         <w:lastRenderedPageBreak/>
         <w:t>Especificação do Sistema</w:t>
@@ -5393,7 +5555,7 @@
       <w:pPr>
         <w:pStyle w:val="Ttulo2"/>
       </w:pPr>
-      <w:bookmarkStart w:id="6" w:name="_Toc73089909"/>
+      <w:bookmarkStart w:id="6" w:name="_Toc73524790"/>
       <w:bookmarkEnd w:id="5"/>
       <w:r>
         <w:t>Definição da Lógica de Negócio</w:t>
@@ -5418,7 +5580,7 @@
       <w:pPr>
         <w:pStyle w:val="Ttulo2"/>
       </w:pPr>
-      <w:bookmarkStart w:id="8" w:name="_Toc73089910"/>
+      <w:bookmarkStart w:id="8" w:name="_Toc73524791"/>
       <w:bookmarkEnd w:id="7"/>
       <w:r>
         <w:t>Análise de Impacto</w:t>
@@ -5430,13 +5592,13 @@
         <w:pStyle w:val="Ttulo3"/>
       </w:pPr>
       <w:bookmarkStart w:id="9" w:name="_Toc70877591"/>
-      <w:bookmarkStart w:id="10" w:name="_Toc73089911"/>
-      <w:bookmarkStart w:id="11" w:name="_Hlk71189423"/>
+      <w:bookmarkStart w:id="10" w:name="_Hlk71189423"/>
+      <w:bookmarkStart w:id="11" w:name="_Toc73524792"/>
       <w:r>
         <w:t>Pontos positivos</w:t>
       </w:r>
       <w:bookmarkEnd w:id="9"/>
-      <w:bookmarkEnd w:id="10"/>
+      <w:bookmarkEnd w:id="11"/>
     </w:p>
     <w:p>
       <w:pPr>
@@ -5492,7 +5654,7 @@
         <w:pStyle w:val="Ttulo3"/>
       </w:pPr>
       <w:bookmarkStart w:id="12" w:name="_Toc70877592"/>
-      <w:bookmarkStart w:id="13" w:name="_Toc73089912"/>
+      <w:bookmarkStart w:id="13" w:name="_Toc73524793"/>
       <w:r>
         <w:t xml:space="preserve">Pontos </w:t>
       </w:r>
@@ -5593,19 +5755,32 @@
         <w:pStyle w:val="Legenda"/>
         <w:jc w:val="center"/>
       </w:pPr>
-      <w:bookmarkStart w:id="14" w:name="_Toc73089930"/>
-      <w:bookmarkEnd w:id="11"/>
+      <w:bookmarkStart w:id="14" w:name="_Toc73524760"/>
+      <w:bookmarkEnd w:id="10"/>
       <w:r>
         <w:t xml:space="preserve">Figura </w:t>
       </w:r>
-      <w:fldSimple w:instr=" SEQ Figura \* ARABIC ">
-        <w:r>
-          <w:rPr>
-            <w:noProof/>
-          </w:rPr>
-          <w:t>1</w:t>
-        </w:r>
-      </w:fldSimple>
+      <w:r>
+        <w:fldChar w:fldCharType="begin"/>
+      </w:r>
+      <w:r>
+        <w:instrText xml:space="preserve"> SEQ Figura \* ARABIC </w:instrText>
+      </w:r>
+      <w:r>
+        <w:fldChar w:fldCharType="separate"/>
+      </w:r>
+      <w:r>
+        <w:rPr>
+          <w:noProof/>
+        </w:rPr>
+        <w:t>1</w:t>
+      </w:r>
+      <w:r>
+        <w:rPr>
+          <w:noProof/>
+        </w:rPr>
+        <w:fldChar w:fldCharType="end"/>
+      </w:r>
       <w:r>
         <w:t xml:space="preserve"> - Análise de Impacto</w:t>
       </w:r>
@@ -5615,7 +5790,7 @@
       <w:pPr>
         <w:pStyle w:val="Ttulo2"/>
       </w:pPr>
-      <w:bookmarkStart w:id="15" w:name="_Toc73089913"/>
+      <w:bookmarkStart w:id="15" w:name="_Toc73524794"/>
       <w:r>
         <w:lastRenderedPageBreak/>
         <w:t>Análise Concorrencial</w:t>
@@ -5643,7 +5818,7 @@
       <w:pPr>
         <w:pStyle w:val="Ttulo3"/>
       </w:pPr>
-      <w:bookmarkStart w:id="16" w:name="_Toc73089914"/>
+      <w:bookmarkStart w:id="16" w:name="_Toc73524795"/>
       <w:r>
         <w:t>Sage</w:t>
       </w:r>
@@ -5717,31 +5892,18 @@
         <w:pStyle w:val="Legenda"/>
         <w:jc w:val="center"/>
       </w:pPr>
-      <w:bookmarkStart w:id="17" w:name="_Toc73089931"/>
+      <w:bookmarkStart w:id="17" w:name="_Toc73524761"/>
       <w:r>
         <w:t xml:space="preserve">Figura </w:t>
       </w:r>
-      <w:r>
-        <w:fldChar w:fldCharType="begin"/>
-      </w:r>
-      <w:r>
-        <w:instrText xml:space="preserve"> SEQ Figura \* ARABIC </w:instrText>
-      </w:r>
-      <w:r>
-        <w:fldChar w:fldCharType="separate"/>
-      </w:r>
-      <w:r>
-        <w:rPr>
-          <w:noProof/>
-        </w:rPr>
-        <w:t>2</w:t>
-      </w:r>
-      <w:r>
-        <w:rPr>
-          <w:noProof/>
-        </w:rPr>
-        <w:fldChar w:fldCharType="end"/>
-      </w:r>
+      <w:fldSimple w:instr=" SEQ Figura \* ARABIC ">
+        <w:r>
+          <w:rPr>
+            <w:noProof/>
+          </w:rPr>
+          <w:t>2</w:t>
+        </w:r>
+      </w:fldSimple>
       <w:r>
         <w:rPr>
           <w:noProof/>
@@ -6068,7 +6230,7 @@
       <w:pPr>
         <w:pStyle w:val="Ttulo3"/>
       </w:pPr>
-      <w:bookmarkStart w:id="18" w:name="_Toc73089915"/>
+      <w:bookmarkStart w:id="18" w:name="_Toc73524796"/>
       <w:r>
         <w:lastRenderedPageBreak/>
         <w:t>Sage X3</w:t>
@@ -6138,31 +6300,18 @@
         <w:pStyle w:val="Legenda"/>
         <w:jc w:val="center"/>
       </w:pPr>
-      <w:bookmarkStart w:id="19" w:name="_Toc73089932"/>
+      <w:bookmarkStart w:id="19" w:name="_Toc73524762"/>
       <w:r>
         <w:t xml:space="preserve">Figura </w:t>
       </w:r>
-      <w:r>
-        <w:fldChar w:fldCharType="begin"/>
-      </w:r>
-      <w:r>
-        <w:instrText xml:space="preserve"> SEQ Figura \* ARABIC </w:instrText>
-      </w:r>
-      <w:r>
-        <w:fldChar w:fldCharType="separate"/>
-      </w:r>
-      <w:r>
-        <w:rPr>
-          <w:noProof/>
-        </w:rPr>
-        <w:t>3</w:t>
-      </w:r>
-      <w:r>
-        <w:rPr>
-          <w:noProof/>
-        </w:rPr>
-        <w:fldChar w:fldCharType="end"/>
-      </w:r>
+      <w:fldSimple w:instr=" SEQ Figura \* ARABIC ">
+        <w:r>
+          <w:rPr>
+            <w:noProof/>
+          </w:rPr>
+          <w:t>3</w:t>
+        </w:r>
+      </w:fldSimple>
       <w:r>
         <w:rPr>
           <w:noProof/>
@@ -6489,7 +6638,7 @@
       <w:pPr>
         <w:pStyle w:val="Ttulo3"/>
       </w:pPr>
-      <w:bookmarkStart w:id="20" w:name="_Toc73089916"/>
+      <w:bookmarkStart w:id="20" w:name="_Toc73524797"/>
       <w:r>
         <w:lastRenderedPageBreak/>
         <w:t>Sage X3 Fast Start</w:t>
@@ -6559,31 +6708,18 @@
         <w:pStyle w:val="Legenda"/>
         <w:jc w:val="center"/>
       </w:pPr>
-      <w:bookmarkStart w:id="21" w:name="_Toc73089933"/>
+      <w:bookmarkStart w:id="21" w:name="_Toc73524763"/>
       <w:r>
         <w:t xml:space="preserve">Figura </w:t>
       </w:r>
-      <w:r>
-        <w:fldChar w:fldCharType="begin"/>
-      </w:r>
-      <w:r>
-        <w:instrText xml:space="preserve"> SEQ Figura \* ARABIC </w:instrText>
-      </w:r>
-      <w:r>
-        <w:fldChar w:fldCharType="separate"/>
-      </w:r>
-      <w:r>
-        <w:rPr>
-          <w:noProof/>
-        </w:rPr>
-        <w:t>4</w:t>
-      </w:r>
-      <w:r>
-        <w:rPr>
-          <w:noProof/>
-        </w:rPr>
-        <w:fldChar w:fldCharType="end"/>
-      </w:r>
+      <w:fldSimple w:instr=" SEQ Figura \* ARABIC ">
+        <w:r>
+          <w:rPr>
+            <w:noProof/>
+          </w:rPr>
+          <w:t>4</w:t>
+        </w:r>
+      </w:fldSimple>
       <w:r>
         <w:rPr>
           <w:noProof/>
@@ -6907,7 +7043,7 @@
       <w:pPr>
         <w:pStyle w:val="Ttulo3"/>
       </w:pPr>
-      <w:bookmarkStart w:id="22" w:name="_Toc73089917"/>
+      <w:bookmarkStart w:id="22" w:name="_Toc73524798"/>
       <w:r>
         <w:lastRenderedPageBreak/>
         <w:t>Comparação dos Sistemas</w:t>
@@ -6936,31 +7072,18 @@
         <w:keepNext/>
         <w:jc w:val="center"/>
       </w:pPr>
-      <w:bookmarkStart w:id="24" w:name="_Toc72308598"/>
+      <w:bookmarkStart w:id="24" w:name="_Toc73524812"/>
       <w:r>
         <w:t xml:space="preserve">Tabela </w:t>
       </w:r>
-      <w:r>
-        <w:fldChar w:fldCharType="begin"/>
-      </w:r>
-      <w:r>
-        <w:instrText xml:space="preserve"> SEQ Tabela \* ARABIC </w:instrText>
-      </w:r>
-      <w:r>
-        <w:fldChar w:fldCharType="separate"/>
-      </w:r>
-      <w:r>
-        <w:rPr>
-          <w:noProof/>
-        </w:rPr>
-        <w:t>1</w:t>
-      </w:r>
-      <w:r>
-        <w:rPr>
-          <w:noProof/>
-        </w:rPr>
-        <w:fldChar w:fldCharType="end"/>
-      </w:r>
+      <w:fldSimple w:instr=" SEQ Tabela \* ARABIC ">
+        <w:r>
+          <w:rPr>
+            <w:noProof/>
+          </w:rPr>
+          <w:t>1</w:t>
+        </w:r>
+      </w:fldSimple>
       <w:r>
         <w:t>- Comparação entre os 3 sistemas referidos</w:t>
       </w:r>
@@ -7591,7 +7714,7 @@
       <w:pPr>
         <w:pStyle w:val="Ttulo2"/>
       </w:pPr>
-      <w:bookmarkStart w:id="25" w:name="_Toc73089918"/>
+      <w:bookmarkStart w:id="25" w:name="_Toc73524799"/>
       <w:r>
         <w:lastRenderedPageBreak/>
         <w:t>Wireframes/Mockups</w:t>
@@ -7676,31 +7799,18 @@
         <w:pStyle w:val="Legenda"/>
         <w:jc w:val="center"/>
       </w:pPr>
-      <w:bookmarkStart w:id="26" w:name="_Toc73089934"/>
+      <w:bookmarkStart w:id="26" w:name="_Toc73524764"/>
       <w:r>
         <w:t xml:space="preserve">Figura </w:t>
       </w:r>
-      <w:r>
-        <w:fldChar w:fldCharType="begin"/>
-      </w:r>
-      <w:r>
-        <w:instrText xml:space="preserve"> SEQ Figura \* ARABIC </w:instrText>
-      </w:r>
-      <w:r>
-        <w:fldChar w:fldCharType="separate"/>
-      </w:r>
-      <w:r>
-        <w:rPr>
-          <w:noProof/>
-        </w:rPr>
-        <w:t>5</w:t>
-      </w:r>
-      <w:r>
-        <w:rPr>
-          <w:noProof/>
-        </w:rPr>
-        <w:fldChar w:fldCharType="end"/>
-      </w:r>
+      <w:fldSimple w:instr=" SEQ Figura \* ARABIC ">
+        <w:r>
+          <w:rPr>
+            <w:noProof/>
+          </w:rPr>
+          <w:t>5</w:t>
+        </w:r>
+      </w:fldSimple>
       <w:r>
         <w:rPr>
           <w:noProof/>
@@ -7843,31 +7953,18 @@
                                 <w:noProof/>
                               </w:rPr>
                             </w:pPr>
-                            <w:bookmarkStart w:id="27" w:name="_Toc73089935"/>
+                            <w:bookmarkStart w:id="27" w:name="_Toc73524765"/>
                             <w:r>
                               <w:t xml:space="preserve">Figura </w:t>
                             </w:r>
-                            <w:r>
-                              <w:fldChar w:fldCharType="begin"/>
-                            </w:r>
-                            <w:r>
-                              <w:instrText xml:space="preserve"> SEQ Figura \* ARABIC </w:instrText>
-                            </w:r>
-                            <w:r>
-                              <w:fldChar w:fldCharType="separate"/>
-                            </w:r>
-                            <w:r>
-                              <w:rPr>
-                                <w:noProof/>
-                              </w:rPr>
-                              <w:t>6</w:t>
-                            </w:r>
-                            <w:r>
-                              <w:rPr>
-                                <w:noProof/>
-                              </w:rPr>
-                              <w:fldChar w:fldCharType="end"/>
-                            </w:r>
+                            <w:fldSimple w:instr=" SEQ Figura \* ARABIC ">
+                              <w:r>
+                                <w:rPr>
+                                  <w:noProof/>
+                                </w:rPr>
+                                <w:t>6</w:t>
+                              </w:r>
+                            </w:fldSimple>
                             <w:r>
                               <w:t>- Formulário do Menu Principal</w:t>
                             </w:r>
@@ -7904,31 +8001,18 @@
                           <w:noProof/>
                         </w:rPr>
                       </w:pPr>
-                      <w:bookmarkStart w:id="28" w:name="_Toc73089935"/>
+                      <w:bookmarkStart w:id="28" w:name="_Toc73524765"/>
                       <w:r>
                         <w:t xml:space="preserve">Figura </w:t>
                       </w:r>
-                      <w:r>
-                        <w:fldChar w:fldCharType="begin"/>
-                      </w:r>
-                      <w:r>
-                        <w:instrText xml:space="preserve"> SEQ Figura \* ARABIC </w:instrText>
-                      </w:r>
-                      <w:r>
-                        <w:fldChar w:fldCharType="separate"/>
-                      </w:r>
-                      <w:r>
-                        <w:rPr>
-                          <w:noProof/>
-                        </w:rPr>
-                        <w:t>6</w:t>
-                      </w:r>
-                      <w:r>
-                        <w:rPr>
-                          <w:noProof/>
-                        </w:rPr>
-                        <w:fldChar w:fldCharType="end"/>
-                      </w:r>
+                      <w:fldSimple w:instr=" SEQ Figura \* ARABIC ">
+                        <w:r>
+                          <w:rPr>
+                            <w:noProof/>
+                          </w:rPr>
+                          <w:t>6</w:t>
+                        </w:r>
+                      </w:fldSimple>
                       <w:r>
                         <w:t>- Formulário do Menu Principal</w:t>
                       </w:r>
@@ -8004,31 +8088,18 @@
         <w:pStyle w:val="Legenda"/>
         <w:jc w:val="center"/>
       </w:pPr>
-      <w:bookmarkStart w:id="29" w:name="_Toc73089936"/>
+      <w:bookmarkStart w:id="29" w:name="_Toc73524766"/>
       <w:r>
         <w:t xml:space="preserve">Figura </w:t>
       </w:r>
-      <w:r>
-        <w:fldChar w:fldCharType="begin"/>
-      </w:r>
-      <w:r>
-        <w:instrText xml:space="preserve"> SEQ Figura \* ARABIC </w:instrText>
-      </w:r>
-      <w:r>
-        <w:fldChar w:fldCharType="separate"/>
-      </w:r>
-      <w:r>
-        <w:rPr>
-          <w:noProof/>
-        </w:rPr>
-        <w:t>7</w:t>
-      </w:r>
-      <w:r>
-        <w:rPr>
-          <w:noProof/>
-        </w:rPr>
-        <w:fldChar w:fldCharType="end"/>
-      </w:r>
+      <w:fldSimple w:instr=" SEQ Figura \* ARABIC ">
+        <w:r>
+          <w:rPr>
+            <w:noProof/>
+          </w:rPr>
+          <w:t>7</w:t>
+        </w:r>
+      </w:fldSimple>
       <w:r>
         <w:rPr>
           <w:noProof/>
@@ -8099,31 +8170,18 @@
                                 <w:noProof/>
                               </w:rPr>
                             </w:pPr>
-                            <w:bookmarkStart w:id="30" w:name="_Toc73089937"/>
+                            <w:bookmarkStart w:id="30" w:name="_Toc73524767"/>
                             <w:r>
                               <w:t xml:space="preserve">Figura </w:t>
                             </w:r>
-                            <w:r>
-                              <w:fldChar w:fldCharType="begin"/>
-                            </w:r>
-                            <w:r>
-                              <w:instrText xml:space="preserve"> SEQ Figura \* ARABIC </w:instrText>
-                            </w:r>
-                            <w:r>
-                              <w:fldChar w:fldCharType="separate"/>
-                            </w:r>
-                            <w:r>
-                              <w:rPr>
-                                <w:noProof/>
-                              </w:rPr>
-                              <w:t>8</w:t>
-                            </w:r>
-                            <w:r>
-                              <w:rPr>
-                                <w:noProof/>
-                              </w:rPr>
-                              <w:fldChar w:fldCharType="end"/>
-                            </w:r>
+                            <w:fldSimple w:instr=" SEQ Figura \* ARABIC ">
+                              <w:r>
+                                <w:rPr>
+                                  <w:noProof/>
+                                </w:rPr>
+                                <w:t>8</w:t>
+                              </w:r>
+                            </w:fldSimple>
                             <w:r>
                               <w:rPr>
                                 <w:noProof/>
@@ -8162,31 +8220,18 @@
                           <w:noProof/>
                         </w:rPr>
                       </w:pPr>
-                      <w:bookmarkStart w:id="31" w:name="_Toc73089937"/>
+                      <w:bookmarkStart w:id="31" w:name="_Toc73524767"/>
                       <w:r>
                         <w:t xml:space="preserve">Figura </w:t>
                       </w:r>
-                      <w:r>
-                        <w:fldChar w:fldCharType="begin"/>
-                      </w:r>
-                      <w:r>
-                        <w:instrText xml:space="preserve"> SEQ Figura \* ARABIC </w:instrText>
-                      </w:r>
-                      <w:r>
-                        <w:fldChar w:fldCharType="separate"/>
-                      </w:r>
-                      <w:r>
-                        <w:rPr>
-                          <w:noProof/>
-                        </w:rPr>
-                        <w:t>8</w:t>
-                      </w:r>
-                      <w:r>
-                        <w:rPr>
-                          <w:noProof/>
-                        </w:rPr>
-                        <w:fldChar w:fldCharType="end"/>
-                      </w:r>
+                      <w:fldSimple w:instr=" SEQ Figura \* ARABIC ">
+                        <w:r>
+                          <w:rPr>
+                            <w:noProof/>
+                          </w:rPr>
+                          <w:t>8</w:t>
+                        </w:r>
+                      </w:fldSimple>
                       <w:r>
                         <w:rPr>
                           <w:noProof/>
@@ -8321,31 +8366,18 @@
                                 <w:noProof/>
                               </w:rPr>
                             </w:pPr>
-                            <w:bookmarkStart w:id="32" w:name="_Toc73089938"/>
+                            <w:bookmarkStart w:id="32" w:name="_Toc73524768"/>
                             <w:r>
                               <w:t xml:space="preserve">Figura </w:t>
                             </w:r>
-                            <w:r>
-                              <w:fldChar w:fldCharType="begin"/>
-                            </w:r>
-                            <w:r>
-                              <w:instrText xml:space="preserve"> SEQ Figura \* ARABIC </w:instrText>
-                            </w:r>
-                            <w:r>
-                              <w:fldChar w:fldCharType="separate"/>
-                            </w:r>
-                            <w:r>
-                              <w:rPr>
-                                <w:noProof/>
-                              </w:rPr>
-                              <w:t>9</w:t>
-                            </w:r>
-                            <w:r>
-                              <w:rPr>
-                                <w:noProof/>
-                              </w:rPr>
-                              <w:fldChar w:fldCharType="end"/>
-                            </w:r>
+                            <w:fldSimple w:instr=" SEQ Figura \* ARABIC ">
+                              <w:r>
+                                <w:rPr>
+                                  <w:noProof/>
+                                </w:rPr>
+                                <w:t>9</w:t>
+                              </w:r>
+                            </w:fldSimple>
                             <w:r>
                               <w:rPr>
                                 <w:noProof/>
@@ -8384,31 +8416,18 @@
                           <w:noProof/>
                         </w:rPr>
                       </w:pPr>
-                      <w:bookmarkStart w:id="33" w:name="_Toc73089938"/>
+                      <w:bookmarkStart w:id="33" w:name="_Toc73524768"/>
                       <w:r>
                         <w:t xml:space="preserve">Figura </w:t>
                       </w:r>
-                      <w:r>
-                        <w:fldChar w:fldCharType="begin"/>
-                      </w:r>
-                      <w:r>
-                        <w:instrText xml:space="preserve"> SEQ Figura \* ARABIC </w:instrText>
-                      </w:r>
-                      <w:r>
-                        <w:fldChar w:fldCharType="separate"/>
-                      </w:r>
-                      <w:r>
-                        <w:rPr>
-                          <w:noProof/>
-                        </w:rPr>
-                        <w:t>9</w:t>
-                      </w:r>
-                      <w:r>
-                        <w:rPr>
-                          <w:noProof/>
-                        </w:rPr>
-                        <w:fldChar w:fldCharType="end"/>
-                      </w:r>
+                      <w:fldSimple w:instr=" SEQ Figura \* ARABIC ">
+                        <w:r>
+                          <w:rPr>
+                            <w:noProof/>
+                          </w:rPr>
+                          <w:t>9</w:t>
+                        </w:r>
+                      </w:fldSimple>
                       <w:r>
                         <w:rPr>
                           <w:noProof/>
@@ -8554,31 +8573,18 @@
         <w:pStyle w:val="Legenda"/>
         <w:jc w:val="center"/>
       </w:pPr>
-      <w:bookmarkStart w:id="34" w:name="_Toc73089939"/>
+      <w:bookmarkStart w:id="34" w:name="_Toc73524769"/>
       <w:r>
         <w:t xml:space="preserve">Figura </w:t>
       </w:r>
-      <w:r>
-        <w:fldChar w:fldCharType="begin"/>
-      </w:r>
-      <w:r>
-        <w:instrText xml:space="preserve"> SEQ Figura \* ARABIC </w:instrText>
-      </w:r>
-      <w:r>
-        <w:fldChar w:fldCharType="separate"/>
-      </w:r>
-      <w:r>
-        <w:rPr>
-          <w:noProof/>
-        </w:rPr>
-        <w:t>10</w:t>
-      </w:r>
-      <w:r>
-        <w:rPr>
-          <w:noProof/>
-        </w:rPr>
-        <w:fldChar w:fldCharType="end"/>
-      </w:r>
+      <w:fldSimple w:instr=" SEQ Figura \* ARABIC ">
+        <w:r>
+          <w:rPr>
+            <w:noProof/>
+          </w:rPr>
+          <w:t>10</w:t>
+        </w:r>
+      </w:fldSimple>
       <w:r>
         <w:rPr>
           <w:noProof/>
@@ -8658,31 +8664,18 @@
                               <w:pStyle w:val="Legenda"/>
                               <w:jc w:val="center"/>
                             </w:pPr>
-                            <w:bookmarkStart w:id="35" w:name="_Toc73089940"/>
+                            <w:bookmarkStart w:id="35" w:name="_Toc73524770"/>
                             <w:r>
                               <w:t xml:space="preserve">Figura </w:t>
                             </w:r>
-                            <w:r>
-                              <w:fldChar w:fldCharType="begin"/>
-                            </w:r>
-                            <w:r>
-                              <w:instrText xml:space="preserve"> SEQ Figura \* ARABIC </w:instrText>
-                            </w:r>
-                            <w:r>
-                              <w:fldChar w:fldCharType="separate"/>
-                            </w:r>
-                            <w:r>
-                              <w:rPr>
-                                <w:noProof/>
-                              </w:rPr>
-                              <w:t>11</w:t>
-                            </w:r>
-                            <w:r>
-                              <w:rPr>
-                                <w:noProof/>
-                              </w:rPr>
-                              <w:fldChar w:fldCharType="end"/>
-                            </w:r>
+                            <w:fldSimple w:instr=" SEQ Figura \* ARABIC ">
+                              <w:r>
+                                <w:rPr>
+                                  <w:noProof/>
+                                </w:rPr>
+                                <w:t>11</w:t>
+                              </w:r>
+                            </w:fldSimple>
                             <w:r>
                               <w:rPr>
                                 <w:noProof/>
@@ -8724,31 +8717,18 @@
                         <w:pStyle w:val="Legenda"/>
                         <w:jc w:val="center"/>
                       </w:pPr>
-                      <w:bookmarkStart w:id="36" w:name="_Toc73089940"/>
+                      <w:bookmarkStart w:id="36" w:name="_Toc73524770"/>
                       <w:r>
                         <w:t xml:space="preserve">Figura </w:t>
                       </w:r>
-                      <w:r>
-                        <w:fldChar w:fldCharType="begin"/>
-                      </w:r>
-                      <w:r>
-                        <w:instrText xml:space="preserve"> SEQ Figura \* ARABIC </w:instrText>
-                      </w:r>
-                      <w:r>
-                        <w:fldChar w:fldCharType="separate"/>
-                      </w:r>
-                      <w:r>
-                        <w:rPr>
-                          <w:noProof/>
-                        </w:rPr>
-                        <w:t>11</w:t>
-                      </w:r>
-                      <w:r>
-                        <w:rPr>
-                          <w:noProof/>
-                        </w:rPr>
-                        <w:fldChar w:fldCharType="end"/>
-                      </w:r>
+                      <w:fldSimple w:instr=" SEQ Figura \* ARABIC ">
+                        <w:r>
+                          <w:rPr>
+                            <w:noProof/>
+                          </w:rPr>
+                          <w:t>11</w:t>
+                        </w:r>
+                      </w:fldSimple>
                       <w:r>
                         <w:rPr>
                           <w:noProof/>
@@ -8886,31 +8866,18 @@
         <w:pStyle w:val="Legenda"/>
         <w:jc w:val="center"/>
       </w:pPr>
-      <w:bookmarkStart w:id="37" w:name="_Toc73089941"/>
+      <w:bookmarkStart w:id="37" w:name="_Toc73524771"/>
       <w:r>
         <w:t xml:space="preserve">Figura </w:t>
       </w:r>
-      <w:r>
-        <w:fldChar w:fldCharType="begin"/>
-      </w:r>
-      <w:r>
-        <w:instrText xml:space="preserve"> SEQ Figura \* ARABIC </w:instrText>
-      </w:r>
-      <w:r>
-        <w:fldChar w:fldCharType="separate"/>
-      </w:r>
-      <w:r>
-        <w:rPr>
-          <w:noProof/>
-        </w:rPr>
-        <w:t>12</w:t>
-      </w:r>
-      <w:r>
-        <w:rPr>
-          <w:noProof/>
-        </w:rPr>
-        <w:fldChar w:fldCharType="end"/>
-      </w:r>
+      <w:fldSimple w:instr=" SEQ Figura \* ARABIC ">
+        <w:r>
+          <w:rPr>
+            <w:noProof/>
+          </w:rPr>
+          <w:t>12</w:t>
+        </w:r>
+      </w:fldSimple>
       <w:r>
         <w:rPr>
           <w:noProof/>
@@ -9064,31 +9031,18 @@
         <w:pStyle w:val="Legenda"/>
         <w:jc w:val="left"/>
       </w:pPr>
-      <w:bookmarkStart w:id="38" w:name="_Toc73089942"/>
+      <w:bookmarkStart w:id="38" w:name="_Toc73524772"/>
       <w:r>
         <w:t xml:space="preserve">Figura </w:t>
       </w:r>
-      <w:r>
-        <w:fldChar w:fldCharType="begin"/>
-      </w:r>
-      <w:r>
-        <w:instrText xml:space="preserve"> SEQ Figura \* ARABIC </w:instrText>
-      </w:r>
-      <w:r>
-        <w:fldChar w:fldCharType="separate"/>
-      </w:r>
-      <w:r>
-        <w:rPr>
-          <w:noProof/>
-        </w:rPr>
-        <w:t>13</w:t>
-      </w:r>
-      <w:r>
-        <w:rPr>
-          <w:noProof/>
-        </w:rPr>
-        <w:fldChar w:fldCharType="end"/>
-      </w:r>
+      <w:fldSimple w:instr=" SEQ Figura \* ARABIC ">
+        <w:r>
+          <w:rPr>
+            <w:noProof/>
+          </w:rPr>
+          <w:t>13</w:t>
+        </w:r>
+      </w:fldSimple>
       <w:r>
         <w:rPr>
           <w:noProof/>
@@ -9182,31 +9136,18 @@
         <w:pStyle w:val="Legenda"/>
         <w:jc w:val="right"/>
       </w:pPr>
-      <w:bookmarkStart w:id="39" w:name="_Toc73089943"/>
+      <w:bookmarkStart w:id="39" w:name="_Toc73524773"/>
       <w:r>
         <w:t xml:space="preserve">Figura </w:t>
       </w:r>
-      <w:r>
-        <w:fldChar w:fldCharType="begin"/>
-      </w:r>
-      <w:r>
-        <w:instrText xml:space="preserve"> SEQ Figura \* ARABIC </w:instrText>
-      </w:r>
-      <w:r>
-        <w:fldChar w:fldCharType="separate"/>
-      </w:r>
-      <w:r>
-        <w:rPr>
-          <w:noProof/>
-        </w:rPr>
-        <w:t>14</w:t>
-      </w:r>
-      <w:r>
-        <w:rPr>
-          <w:noProof/>
-        </w:rPr>
-        <w:fldChar w:fldCharType="end"/>
-      </w:r>
+      <w:fldSimple w:instr=" SEQ Figura \* ARABIC ">
+        <w:r>
+          <w:rPr>
+            <w:noProof/>
+          </w:rPr>
+          <w:t>14</w:t>
+        </w:r>
+      </w:fldSimple>
       <w:r>
         <w:rPr>
           <w:noProof/>
@@ -9292,31 +9233,18 @@
                                 <w:noProof/>
                               </w:rPr>
                             </w:pPr>
-                            <w:bookmarkStart w:id="40" w:name="_Toc73089944"/>
+                            <w:bookmarkStart w:id="40" w:name="_Toc73524774"/>
                             <w:r>
                               <w:t xml:space="preserve">Figura </w:t>
                             </w:r>
-                            <w:r>
-                              <w:fldChar w:fldCharType="begin"/>
-                            </w:r>
-                            <w:r>
-                              <w:instrText xml:space="preserve"> SEQ Figura \* ARABIC </w:instrText>
-                            </w:r>
-                            <w:r>
-                              <w:fldChar w:fldCharType="separate"/>
-                            </w:r>
-                            <w:r>
-                              <w:rPr>
-                                <w:noProof/>
-                              </w:rPr>
-                              <w:t>15</w:t>
-                            </w:r>
-                            <w:r>
-                              <w:rPr>
-                                <w:noProof/>
-                              </w:rPr>
-                              <w:fldChar w:fldCharType="end"/>
-                            </w:r>
+                            <w:fldSimple w:instr=" SEQ Figura \* ARABIC ">
+                              <w:r>
+                                <w:rPr>
+                                  <w:noProof/>
+                                </w:rPr>
+                                <w:t>15</w:t>
+                              </w:r>
+                            </w:fldSimple>
                             <w:r>
                               <w:rPr>
                                 <w:noProof/>
@@ -9355,31 +9283,18 @@
                           <w:noProof/>
                         </w:rPr>
                       </w:pPr>
-                      <w:bookmarkStart w:id="41" w:name="_Toc73089944"/>
+                      <w:bookmarkStart w:id="41" w:name="_Toc73524774"/>
                       <w:r>
                         <w:t xml:space="preserve">Figura </w:t>
                       </w:r>
-                      <w:r>
-                        <w:fldChar w:fldCharType="begin"/>
-                      </w:r>
-                      <w:r>
-                        <w:instrText xml:space="preserve"> SEQ Figura \* ARABIC </w:instrText>
-                      </w:r>
-                      <w:r>
-                        <w:fldChar w:fldCharType="separate"/>
-                      </w:r>
-                      <w:r>
-                        <w:rPr>
-                          <w:noProof/>
-                        </w:rPr>
-                        <w:t>15</w:t>
-                      </w:r>
-                      <w:r>
-                        <w:rPr>
-                          <w:noProof/>
-                        </w:rPr>
-                        <w:fldChar w:fldCharType="end"/>
-                      </w:r>
+                      <w:fldSimple w:instr=" SEQ Figura \* ARABIC ">
+                        <w:r>
+                          <w:rPr>
+                            <w:noProof/>
+                          </w:rPr>
+                          <w:t>15</w:t>
+                        </w:r>
+                      </w:fldSimple>
                       <w:r>
                         <w:rPr>
                           <w:noProof/>
@@ -9524,31 +9439,18 @@
         <w:pStyle w:val="Legenda"/>
         <w:jc w:val="center"/>
       </w:pPr>
-      <w:bookmarkStart w:id="42" w:name="_Toc73089945"/>
+      <w:bookmarkStart w:id="42" w:name="_Toc73524775"/>
       <w:r>
         <w:t xml:space="preserve">Figura </w:t>
       </w:r>
-      <w:r>
-        <w:fldChar w:fldCharType="begin"/>
-      </w:r>
-      <w:r>
-        <w:instrText xml:space="preserve"> SEQ Figura \* ARABIC </w:instrText>
-      </w:r>
-      <w:r>
-        <w:fldChar w:fldCharType="separate"/>
-      </w:r>
-      <w:r>
-        <w:rPr>
-          <w:noProof/>
-        </w:rPr>
-        <w:t>16</w:t>
-      </w:r>
-      <w:r>
-        <w:rPr>
-          <w:noProof/>
-        </w:rPr>
-        <w:fldChar w:fldCharType="end"/>
-      </w:r>
+      <w:fldSimple w:instr=" SEQ Figura \* ARABIC ">
+        <w:r>
+          <w:rPr>
+            <w:noProof/>
+          </w:rPr>
+          <w:t>16</w:t>
+        </w:r>
+      </w:fldSimple>
       <w:r>
         <w:rPr>
           <w:noProof/>
@@ -9628,31 +9530,18 @@
                               <w:pStyle w:val="Legenda"/>
                               <w:jc w:val="center"/>
                             </w:pPr>
-                            <w:bookmarkStart w:id="43" w:name="_Toc73089946"/>
+                            <w:bookmarkStart w:id="43" w:name="_Toc73524776"/>
                             <w:r>
                               <w:t xml:space="preserve">Figura </w:t>
                             </w:r>
-                            <w:r>
-                              <w:fldChar w:fldCharType="begin"/>
-                            </w:r>
-                            <w:r>
-                              <w:instrText xml:space="preserve"> SEQ Figura \* ARABIC </w:instrText>
-                            </w:r>
-                            <w:r>
-                              <w:fldChar w:fldCharType="separate"/>
-                            </w:r>
-                            <w:r>
-                              <w:rPr>
-                                <w:noProof/>
-                              </w:rPr>
-                              <w:t>17</w:t>
-                            </w:r>
-                            <w:r>
-                              <w:rPr>
-                                <w:noProof/>
-                              </w:rPr>
-                              <w:fldChar w:fldCharType="end"/>
-                            </w:r>
+                            <w:fldSimple w:instr=" SEQ Figura \* ARABIC ">
+                              <w:r>
+                                <w:rPr>
+                                  <w:noProof/>
+                                </w:rPr>
+                                <w:t>17</w:t>
+                              </w:r>
+                            </w:fldSimple>
                             <w:r>
                               <w:rPr>
                                 <w:noProof/>
@@ -9691,31 +9580,18 @@
                         <w:pStyle w:val="Legenda"/>
                         <w:jc w:val="center"/>
                       </w:pPr>
-                      <w:bookmarkStart w:id="44" w:name="_Toc73089946"/>
+                      <w:bookmarkStart w:id="44" w:name="_Toc73524776"/>
                       <w:r>
                         <w:t xml:space="preserve">Figura </w:t>
                       </w:r>
-                      <w:r>
-                        <w:fldChar w:fldCharType="begin"/>
-                      </w:r>
-                      <w:r>
-                        <w:instrText xml:space="preserve"> SEQ Figura \* ARABIC </w:instrText>
-                      </w:r>
-                      <w:r>
-                        <w:fldChar w:fldCharType="separate"/>
-                      </w:r>
-                      <w:r>
-                        <w:rPr>
-                          <w:noProof/>
-                        </w:rPr>
-                        <w:t>17</w:t>
-                      </w:r>
-                      <w:r>
-                        <w:rPr>
-                          <w:noProof/>
-                        </w:rPr>
-                        <w:fldChar w:fldCharType="end"/>
-                      </w:r>
+                      <w:fldSimple w:instr=" SEQ Figura \* ARABIC ">
+                        <w:r>
+                          <w:rPr>
+                            <w:noProof/>
+                          </w:rPr>
+                          <w:t>17</w:t>
+                        </w:r>
+                      </w:fldSimple>
                       <w:r>
                         <w:rPr>
                           <w:noProof/>
@@ -9832,31 +9708,18 @@
                                 <w:noProof/>
                               </w:rPr>
                             </w:pPr>
-                            <w:bookmarkStart w:id="45" w:name="_Toc73089947"/>
+                            <w:bookmarkStart w:id="45" w:name="_Toc73524777"/>
                             <w:r>
                               <w:t xml:space="preserve">Figura </w:t>
                             </w:r>
-                            <w:r>
-                              <w:fldChar w:fldCharType="begin"/>
-                            </w:r>
-                            <w:r>
-                              <w:instrText xml:space="preserve"> SEQ Figura \* ARABIC </w:instrText>
-                            </w:r>
-                            <w:r>
-                              <w:fldChar w:fldCharType="separate"/>
-                            </w:r>
-                            <w:r>
-                              <w:rPr>
-                                <w:noProof/>
-                              </w:rPr>
-                              <w:t>18</w:t>
-                            </w:r>
-                            <w:r>
-                              <w:rPr>
-                                <w:noProof/>
-                              </w:rPr>
-                              <w:fldChar w:fldCharType="end"/>
-                            </w:r>
+                            <w:fldSimple w:instr=" SEQ Figura \* ARABIC ">
+                              <w:r>
+                                <w:rPr>
+                                  <w:noProof/>
+                                </w:rPr>
+                                <w:t>18</w:t>
+                              </w:r>
+                            </w:fldSimple>
                             <w:r>
                               <w:t>- Formulário de Gestão de Projetos</w:t>
                             </w:r>
@@ -9889,31 +9752,18 @@
                           <w:noProof/>
                         </w:rPr>
                       </w:pPr>
-                      <w:bookmarkStart w:id="46" w:name="_Toc73089947"/>
+                      <w:bookmarkStart w:id="46" w:name="_Toc73524777"/>
                       <w:r>
                         <w:t xml:space="preserve">Figura </w:t>
                       </w:r>
-                      <w:r>
-                        <w:fldChar w:fldCharType="begin"/>
-                      </w:r>
-                      <w:r>
-                        <w:instrText xml:space="preserve"> SEQ Figura \* ARABIC </w:instrText>
-                      </w:r>
-                      <w:r>
-                        <w:fldChar w:fldCharType="separate"/>
-                      </w:r>
-                      <w:r>
-                        <w:rPr>
-                          <w:noProof/>
-                        </w:rPr>
-                        <w:t>18</w:t>
-                      </w:r>
-                      <w:r>
-                        <w:rPr>
-                          <w:noProof/>
-                        </w:rPr>
-                        <w:fldChar w:fldCharType="end"/>
-                      </w:r>
+                      <w:fldSimple w:instr=" SEQ Figura \* ARABIC ">
+                        <w:r>
+                          <w:rPr>
+                            <w:noProof/>
+                          </w:rPr>
+                          <w:t>18</w:t>
+                        </w:r>
+                      </w:fldSimple>
                       <w:r>
                         <w:t>- Formulário de Gestão de Projetos</w:t>
                       </w:r>
@@ -10033,31 +9883,18 @@
                                 <w:noProof/>
                               </w:rPr>
                             </w:pPr>
-                            <w:bookmarkStart w:id="47" w:name="_Toc73089948"/>
+                            <w:bookmarkStart w:id="47" w:name="_Toc73524778"/>
                             <w:r>
                               <w:t xml:space="preserve">Figura </w:t>
                             </w:r>
-                            <w:r>
-                              <w:fldChar w:fldCharType="begin"/>
-                            </w:r>
-                            <w:r>
-                              <w:instrText xml:space="preserve"> SEQ Figura \* ARABIC </w:instrText>
-                            </w:r>
-                            <w:r>
-                              <w:fldChar w:fldCharType="separate"/>
-                            </w:r>
-                            <w:r>
-                              <w:rPr>
-                                <w:noProof/>
-                              </w:rPr>
-                              <w:t>19</w:t>
-                            </w:r>
-                            <w:r>
-                              <w:rPr>
-                                <w:noProof/>
-                              </w:rPr>
-                              <w:fldChar w:fldCharType="end"/>
-                            </w:r>
+                            <w:fldSimple w:instr=" SEQ Figura \* ARABIC ">
+                              <w:r>
+                                <w:rPr>
+                                  <w:noProof/>
+                                </w:rPr>
+                                <w:t>19</w:t>
+                              </w:r>
+                            </w:fldSimple>
                             <w:r>
                               <w:rPr>
                                 <w:noProof/>
@@ -10096,31 +9933,18 @@
                           <w:noProof/>
                         </w:rPr>
                       </w:pPr>
-                      <w:bookmarkStart w:id="48" w:name="_Toc73089948"/>
+                      <w:bookmarkStart w:id="48" w:name="_Toc73524778"/>
                       <w:r>
                         <w:t xml:space="preserve">Figura </w:t>
                       </w:r>
-                      <w:r>
-                        <w:fldChar w:fldCharType="begin"/>
-                      </w:r>
-                      <w:r>
-                        <w:instrText xml:space="preserve"> SEQ Figura \* ARABIC </w:instrText>
-                      </w:r>
-                      <w:r>
-                        <w:fldChar w:fldCharType="separate"/>
-                      </w:r>
-                      <w:r>
-                        <w:rPr>
-                          <w:noProof/>
-                        </w:rPr>
-                        <w:t>19</w:t>
-                      </w:r>
-                      <w:r>
-                        <w:rPr>
-                          <w:noProof/>
-                        </w:rPr>
-                        <w:fldChar w:fldCharType="end"/>
-                      </w:r>
+                      <w:fldSimple w:instr=" SEQ Figura \* ARABIC ">
+                        <w:r>
+                          <w:rPr>
+                            <w:noProof/>
+                          </w:rPr>
+                          <w:t>19</w:t>
+                        </w:r>
+                      </w:fldSimple>
                       <w:r>
                         <w:rPr>
                           <w:noProof/>
@@ -10252,31 +10076,18 @@
         <w:pStyle w:val="Legenda"/>
         <w:jc w:val="center"/>
       </w:pPr>
-      <w:bookmarkStart w:id="49" w:name="_Toc73089949"/>
+      <w:bookmarkStart w:id="49" w:name="_Toc73524779"/>
       <w:r>
         <w:t xml:space="preserve">Figura </w:t>
       </w:r>
-      <w:r>
-        <w:fldChar w:fldCharType="begin"/>
-      </w:r>
-      <w:r>
-        <w:instrText xml:space="preserve"> SEQ Figura \* ARABIC </w:instrText>
-      </w:r>
-      <w:r>
-        <w:fldChar w:fldCharType="separate"/>
-      </w:r>
-      <w:r>
-        <w:rPr>
-          <w:noProof/>
-        </w:rPr>
-        <w:t>20</w:t>
-      </w:r>
-      <w:r>
-        <w:rPr>
-          <w:noProof/>
-        </w:rPr>
-        <w:fldChar w:fldCharType="end"/>
-      </w:r>
+      <w:fldSimple w:instr=" SEQ Figura \* ARABIC ">
+        <w:r>
+          <w:rPr>
+            <w:noProof/>
+          </w:rPr>
+          <w:t>20</w:t>
+        </w:r>
+      </w:fldSimple>
       <w:r>
         <w:rPr>
           <w:noProof/>
@@ -10290,49 +10101,168 @@
     </w:p>
     <w:p>
       <w:pPr>
-        <w:pStyle w:val="Ttulo1"/>
-      </w:pPr>
-      <w:bookmarkStart w:id="50" w:name="_Toc73089919"/>
-      <w:r>
-        <w:lastRenderedPageBreak/>
-        <w:t>Scrum</w:t>
-      </w:r>
-      <w:bookmarkEnd w:id="50"/>
+        <w:spacing w:after="160"/>
+        <w:jc w:val="left"/>
+        <w:rPr>
+          <w:i/>
+          <w:iCs/>
+          <w:color w:val="44546A" w:themeColor="text2"/>
+          <w:sz w:val="18"/>
+          <w:szCs w:val="18"/>
+        </w:rPr>
+      </w:pPr>
+      <w:r>
+        <w:br w:type="page"/>
+      </w:r>
     </w:p>
     <w:p>
-      <w:bookmarkStart w:id="51" w:name="_Hlk71191574"/>
-      <w:r>
-        <w:t xml:space="preserve">Nesta secção </w:t>
-      </w:r>
-      <w:r>
-        <w:t>vão ser</w:t>
-      </w:r>
-      <w:r>
-        <w:t xml:space="preserve"> explicadas as metodologias de trabalho e o controlo do projeto feito pela equipa de desenvolvimento. A equipa de desenvolvimento é apresentada nesta secção.</w:t>
-      </w:r>
-      <w:r>
-        <w:t xml:space="preserve"> Para alem destes aspetos, todos os sprints deste projeto serão desenvolvidos nesta secção.</w:t>
-      </w:r>
+      <w:pPr>
+        <w:pStyle w:val="Ttulo2"/>
+      </w:pPr>
+      <w:bookmarkStart w:id="50" w:name="_Toc73090971"/>
+      <w:bookmarkStart w:id="51" w:name="_Toc73524800"/>
+      <w:r>
+        <w:lastRenderedPageBreak/>
+        <w:t>Diagrama de Classes</w:t>
+      </w:r>
+      <w:bookmarkEnd w:id="50"/>
+      <w:bookmarkEnd w:id="51"/>
     </w:p>
-    <w:bookmarkEnd w:id="51"/>
+    <w:p>
+      <w:pPr>
+        <w:keepNext/>
+        <w:jc w:val="left"/>
+      </w:pPr>
+      <w:r>
+        <w:t>O diagrama de classes identifica os diferentes tipos de objetos que existem no sistema e as relações existentes entre os diferentes tipos de objetos</w:t>
+      </w:r>
+      <w:r>
+        <w:t>.</w:t>
+      </w:r>
+    </w:p>
+    <w:p/>
     <w:p/>
     <w:p>
-      <w:pPr>
-        <w:pStyle w:val="Ttulo2"/>
-      </w:pPr>
-      <w:bookmarkStart w:id="52" w:name="_Toc73089920"/>
-      <w:r>
-        <w:t>Aplicação do Scrum ao Projeto</w:t>
+      <w:r>
+        <w:drawing>
+          <wp:inline distT="0" distB="0" distL="0" distR="0" wp14:anchorId="36EB268D" wp14:editId="2B580E7B">
+            <wp:extent cx="6120130" cy="3773170"/>
+            <wp:effectExtent l="0" t="0" r="0" b="0"/>
+            <wp:docPr id="33" name="Imagem 33"/>
+            <wp:cNvGraphicFramePr>
+              <a:graphicFrameLocks xmlns:a="http://schemas.openxmlformats.org/drawingml/2006/main" noChangeAspect="1"/>
+            </wp:cNvGraphicFramePr>
+            <a:graphic xmlns:a="http://schemas.openxmlformats.org/drawingml/2006/main">
+              <a:graphicData uri="http://schemas.openxmlformats.org/drawingml/2006/picture">
+                <pic:pic xmlns:pic="http://schemas.openxmlformats.org/drawingml/2006/picture">
+                  <pic:nvPicPr>
+                    <pic:cNvPr id="1" name=""/>
+                    <pic:cNvPicPr/>
+                  </pic:nvPicPr>
+                  <pic:blipFill>
+                    <a:blip r:embed="rId45"/>
+                    <a:stretch>
+                      <a:fillRect/>
+                    </a:stretch>
+                  </pic:blipFill>
+                  <pic:spPr>
+                    <a:xfrm>
+                      <a:off x="0" y="0"/>
+                      <a:ext cx="6120130" cy="3773170"/>
+                    </a:xfrm>
+                    <a:prstGeom prst="rect">
+                      <a:avLst/>
+                    </a:prstGeom>
+                  </pic:spPr>
+                </pic:pic>
+              </a:graphicData>
+            </a:graphic>
+          </wp:inline>
+        </w:drawing>
+      </w:r>
+    </w:p>
+    <w:p>
+      <w:pPr>
+        <w:pStyle w:val="Legenda"/>
+        <w:jc w:val="center"/>
+      </w:pPr>
+      <w:bookmarkStart w:id="52" w:name="_Toc73524780"/>
+      <w:r>
+        <w:t xml:space="preserve">Figura </w:t>
+      </w:r>
+      <w:fldSimple w:instr=" SEQ Figura \* ARABIC ">
+        <w:r>
+          <w:rPr>
+            <w:noProof/>
+          </w:rPr>
+          <w:t>21</w:t>
+        </w:r>
+      </w:fldSimple>
+      <w:r>
+        <w:t xml:space="preserve"> - </w:t>
+      </w:r>
+      <w:r>
+        <w:t xml:space="preserve">Diagrama de classes do Projeto de </w:t>
+      </w:r>
+      <w:r>
+        <w:t>DA</w:t>
+      </w:r>
+      <w:r>
+        <w:t xml:space="preserve"> (</w:t>
+      </w:r>
+      <w:r>
+        <w:t>Gestão de Câmara Municipal</w:t>
+      </w:r>
+      <w:r>
+        <w:t>)</w:t>
       </w:r>
       <w:bookmarkEnd w:id="52"/>
     </w:p>
     <w:p>
       <w:pPr>
+        <w:pStyle w:val="Ttulo1"/>
+      </w:pPr>
+      <w:bookmarkStart w:id="53" w:name="_Toc73524801"/>
+      <w:r>
+        <w:lastRenderedPageBreak/>
+        <w:t>Scrum</w:t>
+      </w:r>
+      <w:bookmarkEnd w:id="53"/>
+    </w:p>
+    <w:p>
+      <w:bookmarkStart w:id="54" w:name="_Hlk71191574"/>
+      <w:r>
+        <w:t xml:space="preserve">Nesta secção </w:t>
+      </w:r>
+      <w:r>
+        <w:t>vão ser</w:t>
+      </w:r>
+      <w:r>
+        <w:t xml:space="preserve"> explicadas as metodologias de trabalho e o controlo do projeto feito pela equipa de desenvolvimento. A equipa de desenvolvimento é apresentada nesta secção.</w:t>
+      </w:r>
+      <w:r>
+        <w:t xml:space="preserve"> Para alem destes aspetos, todos os sprints deste projeto serão desenvolvidos nesta secção.</w:t>
+      </w:r>
+    </w:p>
+    <w:bookmarkEnd w:id="54"/>
+    <w:p/>
+    <w:p>
+      <w:pPr>
+        <w:pStyle w:val="Ttulo2"/>
+      </w:pPr>
+      <w:bookmarkStart w:id="55" w:name="_Toc73524802"/>
+      <w:r>
+        <w:t>Aplicação do Scrum ao Projeto</w:t>
+      </w:r>
+      <w:bookmarkEnd w:id="55"/>
+    </w:p>
+    <w:p>
+      <w:pPr>
         <w:rPr>
           <w:shd w:val="clear" w:color="auto" w:fill="FFFFFF"/>
         </w:rPr>
       </w:pPr>
-      <w:bookmarkStart w:id="53" w:name="_Hlk71191592"/>
+      <w:bookmarkStart w:id="56" w:name="_Hlk71191592"/>
       <w:r>
         <w:t>Para realizar o controlo do projeto, decidimos utilizar o utilitário Jira, que permite gerir temporalmente o projeto utilizando a metodologia SCRUM</w:t>
       </w:r>
@@ -10354,17 +10284,17 @@
         <w:t xml:space="preserve"> a equipa ocorria todos os dias antes das aulas, tanto presenciais como em regime online, fazíamos os nossos planeamentos e colocávamos as nossas ideias em prática. Desse modo, todos os dias discutíamos ideias e chegávamos a um consenso. </w:t>
       </w:r>
     </w:p>
-    <w:bookmarkEnd w:id="53"/>
+    <w:bookmarkEnd w:id="56"/>
     <w:p/>
     <w:p>
       <w:pPr>
         <w:pStyle w:val="Ttulo2"/>
       </w:pPr>
-      <w:bookmarkStart w:id="54" w:name="_Toc73089921"/>
+      <w:bookmarkStart w:id="57" w:name="_Toc73524803"/>
       <w:r>
         <w:t>Stakeholders e Scrum Team</w:t>
       </w:r>
-      <w:bookmarkEnd w:id="54"/>
+      <w:bookmarkEnd w:id="57"/>
     </w:p>
     <w:tbl>
       <w:tblPr>
@@ -10840,12 +10770,12 @@
       <w:pPr>
         <w:pStyle w:val="Ttulo2"/>
       </w:pPr>
-      <w:bookmarkStart w:id="55" w:name="_Toc73089922"/>
+      <w:bookmarkStart w:id="58" w:name="_Toc73524804"/>
       <w:r>
         <w:lastRenderedPageBreak/>
         <w:t>User Stories</w:t>
       </w:r>
-      <w:bookmarkEnd w:id="55"/>
+      <w:bookmarkEnd w:id="58"/>
     </w:p>
     <w:tbl>
       <w:tblPr>
@@ -12040,18 +11970,18 @@
       <w:pPr>
         <w:pStyle w:val="Ttulo2"/>
       </w:pPr>
-      <w:bookmarkStart w:id="56" w:name="_Toc73089923"/>
+      <w:bookmarkStart w:id="59" w:name="_Toc73524805"/>
       <w:r>
         <w:lastRenderedPageBreak/>
         <w:t>Sprints</w:t>
       </w:r>
-      <w:bookmarkEnd w:id="56"/>
+      <w:bookmarkEnd w:id="59"/>
     </w:p>
     <w:p>
       <w:pPr>
         <w:pStyle w:val="Ttulo3"/>
       </w:pPr>
-      <w:bookmarkStart w:id="57" w:name="_Toc73089924"/>
+      <w:bookmarkStart w:id="60" w:name="_Toc73524806"/>
       <w:r>
         <w:t>Sprint 1 (</w:t>
       </w:r>
@@ -12076,7 +12006,7 @@
       <w:r>
         <w:t>)</w:t>
       </w:r>
-      <w:bookmarkEnd w:id="57"/>
+      <w:bookmarkEnd w:id="60"/>
     </w:p>
     <w:p>
       <w:r>
@@ -12239,7 +12169,7 @@
                           <pic:cNvPicPr/>
                         </pic:nvPicPr>
                         <pic:blipFill>
-                          <a:blip r:embed="rId45"/>
+                          <a:blip r:embed="rId46"/>
                           <a:stretch>
                             <a:fillRect/>
                           </a:stretch>
@@ -13600,7 +13530,7 @@
                           <pic:cNvPicPr/>
                         </pic:nvPicPr>
                         <pic:blipFill>
-                          <a:blip r:embed="rId46"/>
+                          <a:blip r:embed="rId47"/>
                           <a:stretch>
                             <a:fillRect/>
                           </a:stretch>
@@ -13630,7 +13560,7 @@
                 <w:bCs w:val="0"/>
               </w:rPr>
             </w:pPr>
-            <w:bookmarkStart w:id="58" w:name="_Toc73089950"/>
+            <w:bookmarkStart w:id="61" w:name="_Toc73524781"/>
             <w:r>
               <w:rPr>
                 <w:b w:val="0"/>
@@ -13657,7 +13587,7 @@
                 <w:bCs w:val="0"/>
                 <w:noProof/>
               </w:rPr>
-              <w:t>21</w:t>
+              <w:t>22</w:t>
             </w:r>
             <w:r>
               <w:fldChar w:fldCharType="end"/>
@@ -13685,7 +13615,7 @@
               </w:rPr>
               <w:t xml:space="preserve"> relativo ao Sprint 1 do Projeto</w:t>
             </w:r>
-            <w:bookmarkEnd w:id="58"/>
+            <w:bookmarkEnd w:id="61"/>
           </w:p>
           <w:p>
             <w:r>
@@ -13740,35 +13670,22 @@
                                       <w:lang w:bidi="he-IL"/>
                                     </w:rPr>
                                   </w:pPr>
-                                  <w:bookmarkStart w:id="59" w:name="_Toc73089951"/>
+                                  <w:bookmarkStart w:id="62" w:name="_Toc73524782"/>
                                   <w:r>
                                     <w:t xml:space="preserve">Figura </w:t>
                                   </w:r>
-                                  <w:r>
-                                    <w:fldChar w:fldCharType="begin"/>
-                                  </w:r>
-                                  <w:r>
-                                    <w:instrText xml:space="preserve"> SEQ Figura \* ARABIC </w:instrText>
-                                  </w:r>
-                                  <w:r>
-                                    <w:fldChar w:fldCharType="separate"/>
-                                  </w:r>
-                                  <w:r>
-                                    <w:rPr>
-                                      <w:noProof/>
-                                    </w:rPr>
-                                    <w:t>22</w:t>
-                                  </w:r>
-                                  <w:r>
-                                    <w:rPr>
-                                      <w:noProof/>
-                                    </w:rPr>
-                                    <w:fldChar w:fldCharType="end"/>
-                                  </w:r>
+                                  <w:fldSimple w:instr=" SEQ Figura \* ARABIC ">
+                                    <w:r>
+                                      <w:rPr>
+                                        <w:noProof/>
+                                      </w:rPr>
+                                      <w:t>23</w:t>
+                                    </w:r>
+                                  </w:fldSimple>
                                   <w:r>
                                     <w:t>- Problemas concluídos no Sprint 1</w:t>
                                   </w:r>
-                                  <w:bookmarkEnd w:id="59"/>
+                                  <w:bookmarkEnd w:id="62"/>
                                 </w:p>
                               </w:txbxContent>
                             </wps:txbx>
@@ -13800,35 +13717,22 @@
                                 <w:lang w:bidi="he-IL"/>
                               </w:rPr>
                             </w:pPr>
-                            <w:bookmarkStart w:id="60" w:name="_Toc73089951"/>
+                            <w:bookmarkStart w:id="63" w:name="_Toc73524782"/>
                             <w:r>
                               <w:t xml:space="preserve">Figura </w:t>
                             </w:r>
-                            <w:r>
-                              <w:fldChar w:fldCharType="begin"/>
-                            </w:r>
-                            <w:r>
-                              <w:instrText xml:space="preserve"> SEQ Figura \* ARABIC </w:instrText>
-                            </w:r>
-                            <w:r>
-                              <w:fldChar w:fldCharType="separate"/>
-                            </w:r>
-                            <w:r>
-                              <w:rPr>
-                                <w:noProof/>
-                              </w:rPr>
-                              <w:t>22</w:t>
-                            </w:r>
-                            <w:r>
-                              <w:rPr>
-                                <w:noProof/>
-                              </w:rPr>
-                              <w:fldChar w:fldCharType="end"/>
-                            </w:r>
+                            <w:fldSimple w:instr=" SEQ Figura \* ARABIC ">
+                              <w:r>
+                                <w:rPr>
+                                  <w:noProof/>
+                                </w:rPr>
+                                <w:t>23</w:t>
+                              </w:r>
+                            </w:fldSimple>
                             <w:r>
                               <w:t>- Problemas concluídos no Sprint 1</w:t>
                             </w:r>
-                            <w:bookmarkEnd w:id="60"/>
+                            <w:bookmarkEnd w:id="63"/>
                           </w:p>
                         </w:txbxContent>
                       </v:textbox>
@@ -13866,7 +13770,7 @@
                           <pic:cNvPicPr/>
                         </pic:nvPicPr>
                         <pic:blipFill>
-                          <a:blip r:embed="rId47" cstate="print">
+                          <a:blip r:embed="rId48" cstate="print">
                             <a:extLst>
                               <a:ext uri="{28A0092B-C50C-407E-A947-70E740481C1C}">
                                 <a14:useLocalDpi xmlns:a14="http://schemas.microsoft.com/office/drawing/2010/main" val="0"/>
@@ -13911,7 +13815,7 @@
       <w:pPr>
         <w:pStyle w:val="Ttulo3"/>
       </w:pPr>
-      <w:bookmarkStart w:id="61" w:name="_Toc73089925"/>
+      <w:bookmarkStart w:id="64" w:name="_Toc73524807"/>
       <w:r>
         <w:lastRenderedPageBreak/>
         <w:t>Sprint 2 (</w:t>
@@ -13934,7 +13838,7 @@
       <w:r>
         <w:t>)</w:t>
       </w:r>
-      <w:bookmarkEnd w:id="61"/>
+      <w:bookmarkEnd w:id="64"/>
     </w:p>
     <w:p>
       <w:r>
@@ -14093,7 +13997,7 @@
                           <pic:cNvPicPr/>
                         </pic:nvPicPr>
                         <pic:blipFill>
-                          <a:blip r:embed="rId48"/>
+                          <a:blip r:embed="rId49"/>
                           <a:stretch>
                             <a:fillRect/>
                           </a:stretch>
@@ -15476,7 +15380,7 @@
                           <pic:cNvPicPr/>
                         </pic:nvPicPr>
                         <pic:blipFill>
-                          <a:blip r:embed="rId49"/>
+                          <a:blip r:embed="rId50"/>
                           <a:stretch>
                             <a:fillRect/>
                           </a:stretch>
@@ -15506,7 +15410,7 @@
                 <w:bCs w:val="0"/>
               </w:rPr>
             </w:pPr>
-            <w:bookmarkStart w:id="62" w:name="_Toc73089952"/>
+            <w:bookmarkStart w:id="65" w:name="_Toc73524783"/>
             <w:r>
               <w:rPr>
                 <w:b w:val="0"/>
@@ -15533,7 +15437,7 @@
                 <w:bCs w:val="0"/>
                 <w:noProof/>
               </w:rPr>
-              <w:t>23</w:t>
+              <w:t>24</w:t>
             </w:r>
             <w:r>
               <w:fldChar w:fldCharType="end"/>
@@ -15568,7 +15472,7 @@
               </w:rPr>
               <w:t xml:space="preserve"> relativo ao Sprint 1 do Projeto</w:t>
             </w:r>
-            <w:bookmarkEnd w:id="62"/>
+            <w:bookmarkEnd w:id="65"/>
           </w:p>
           <w:p>
             <w:pPr>
@@ -15611,7 +15515,7 @@
                           <pic:cNvPicPr/>
                         </pic:nvPicPr>
                         <pic:blipFill>
-                          <a:blip r:embed="rId50"/>
+                          <a:blip r:embed="rId51"/>
                           <a:stretch>
                             <a:fillRect/>
                           </a:stretch>
@@ -15641,7 +15545,7 @@
                 <w:bCs w:val="0"/>
               </w:rPr>
             </w:pPr>
-            <w:bookmarkStart w:id="63" w:name="_Toc73089953"/>
+            <w:bookmarkStart w:id="66" w:name="_Toc73524784"/>
             <w:r>
               <w:rPr>
                 <w:b w:val="0"/>
@@ -15666,8 +15570,9 @@
               <w:rPr>
                 <w:b w:val="0"/>
                 <w:bCs w:val="0"/>
-              </w:rPr>
-              <w:t>24</w:t>
+                <w:noProof/>
+              </w:rPr>
+              <w:t>25</w:t>
             </w:r>
             <w:r>
               <w:fldChar w:fldCharType="end"/>
@@ -15679,7 +15584,7 @@
               </w:rPr>
               <w:t xml:space="preserve"> - Problemas Concluídos no Sprint 2</w:t>
             </w:r>
-            <w:bookmarkEnd w:id="63"/>
+            <w:bookmarkEnd w:id="66"/>
             <w:r>
               <w:tab/>
             </w:r>
@@ -15706,7 +15611,7 @@
       <w:pPr>
         <w:pStyle w:val="Ttulo3"/>
       </w:pPr>
-      <w:bookmarkStart w:id="64" w:name="_Toc73089926"/>
+      <w:bookmarkStart w:id="67" w:name="_Toc73524808"/>
       <w:r>
         <w:lastRenderedPageBreak/>
         <w:t>Sprint 3 (</w:t>
@@ -15729,7 +15634,7 @@
       <w:r>
         <w:t>)</w:t>
       </w:r>
-      <w:bookmarkEnd w:id="64"/>
+      <w:bookmarkEnd w:id="67"/>
     </w:p>
     <w:p>
       <w:r>
@@ -15888,7 +15793,7 @@
                           <pic:cNvPicPr/>
                         </pic:nvPicPr>
                         <pic:blipFill>
-                          <a:blip r:embed="rId51"/>
+                          <a:blip r:embed="rId52"/>
                           <a:stretch>
                             <a:fillRect/>
                           </a:stretch>
@@ -17270,7 +17175,7 @@
       <w:pPr>
         <w:pStyle w:val="Ttulo3"/>
       </w:pPr>
-      <w:bookmarkStart w:id="65" w:name="_Toc73089927"/>
+      <w:bookmarkStart w:id="68" w:name="_Toc73524809"/>
       <w:r>
         <w:lastRenderedPageBreak/>
         <w:t>Sprint 4 (</w:t>
@@ -17293,7 +17198,7 @@
       <w:r>
         <w:t>)</w:t>
       </w:r>
-      <w:bookmarkEnd w:id="65"/>
+      <w:bookmarkEnd w:id="68"/>
     </w:p>
     <w:p>
       <w:r>
@@ -17460,7 +17365,7 @@
                           <pic:cNvPicPr/>
                         </pic:nvPicPr>
                         <pic:blipFill>
-                          <a:blip r:embed="rId52"/>
+                          <a:blip r:embed="rId53"/>
                           <a:stretch>
                             <a:fillRect/>
                           </a:stretch>
@@ -18805,7 +18710,7 @@
       <w:pPr>
         <w:pStyle w:val="Ttulo2"/>
       </w:pPr>
-      <w:bookmarkStart w:id="66" w:name="_Toc73089928"/>
+      <w:bookmarkStart w:id="69" w:name="_Toc73524810"/>
       <w:r>
         <w:rPr>
           <w:i/>
@@ -18817,7 +18722,7 @@
       <w:r>
         <w:t xml:space="preserve"> do Projeto</w:t>
       </w:r>
-      <w:bookmarkEnd w:id="66"/>
+      <w:bookmarkEnd w:id="69"/>
     </w:p>
     <w:tbl>
       <w:tblPr>
@@ -19578,12 +19483,12 @@
       <w:pPr>
         <w:pStyle w:val="Ttulo1"/>
       </w:pPr>
-      <w:bookmarkStart w:id="67" w:name="_Toc73089929"/>
+      <w:bookmarkStart w:id="70" w:name="_Toc73524811"/>
       <w:r>
         <w:lastRenderedPageBreak/>
         <w:t>Conclusões</w:t>
       </w:r>
-      <w:bookmarkEnd w:id="67"/>
+      <w:bookmarkEnd w:id="70"/>
     </w:p>
     <w:p>
       <w:pPr>
@@ -19594,7 +19499,7 @@
           <w:color w:val="000000"/>
         </w:rPr>
       </w:pPr>
-      <w:bookmarkStart w:id="68" w:name="_Hlk71188795"/>
+      <w:bookmarkStart w:id="71" w:name="_Hlk71188795"/>
       <w:r>
         <w:t xml:space="preserve">É gratificante concluir com sucesso um projeto nesta área. Com este projeto foi possível desenvolver as nossas capacidades na área programação de aplicações utilizando tecnologias, como por exemplo, a linguagem de programação C# e a </w:t>
       </w:r>
@@ -19638,11 +19543,11 @@
         <w:t>Por fim, é de salientar a importância de ambas as unidades curriculares, MDS e Desenvolvimento de Aplicações, que com o conhecimento adquirido nas aulas, foram extremamente importantes neste projeto, desde o planeamento, o desenvolvimento, as correções e à conclusão. Assim, por mérito dos professores e do grupo, concluímos o projeto com a certeza de que demos a nossa melhor entrega e desempenho para a sua realização.</w:t>
       </w:r>
     </w:p>
-    <w:bookmarkEnd w:id="68"/>
+    <w:bookmarkEnd w:id="71"/>
     <w:p/>
     <w:sectPr>
-      <w:headerReference w:type="default" r:id="rId53"/>
-      <w:footerReference w:type="default" r:id="rId54"/>
+      <w:headerReference w:type="default" r:id="rId54"/>
+      <w:footerReference w:type="default" r:id="rId55"/>
       <w:pgSz w:w="11906" w:h="16838"/>
       <w:pgMar w:top="1134" w:right="1134" w:bottom="1418" w:left="1134" w:header="709" w:footer="692" w:gutter="0"/>
       <w:cols w:space="708"/>
@@ -24352,16 +24257,13 @@
 </file>
 
 <file path=customXml/item1.xml><?xml version="1.0" encoding="utf-8"?>
-<?mso-contentType ?>
-<FormTemplates xmlns="http://schemas.microsoft.com/sharepoint/v3/contenttype/forms">
-  <Display>DocumentLibraryForm</Display>
-  <Edit>DocumentLibraryForm</Edit>
-  <New>DocumentLibraryForm</New>
-</FormTemplates>
+<b:Sources xmlns:b="http://schemas.openxmlformats.org/officeDocument/2006/bibliography" xmlns="http://schemas.openxmlformats.org/officeDocument/2006/bibliography" SelectedStyle="\APASixthEditionOfficeOnline.xsl" StyleName="APA" Version="6"/>
 </file>
 
 <file path=customXml/item2.xml><?xml version="1.0" encoding="utf-8"?>
-<b:Sources xmlns:b="http://schemas.openxmlformats.org/officeDocument/2006/bibliography" xmlns="http://schemas.openxmlformats.org/officeDocument/2006/bibliography" SelectedStyle="\APASixthEditionOfficeOnline.xsl" StyleName="APA" Version="6"/>
+<p:properties xmlns:p="http://schemas.microsoft.com/office/2006/metadata/properties" xmlns:xsi="http://www.w3.org/2001/XMLSchema-instance" xmlns:pc="http://schemas.microsoft.com/office/infopath/2007/PartnerControls">
+  <documentManagement/>
+</p:properties>
 </file>
 
 <file path=customXml/item3.xml><?xml version="1.0" encoding="utf-8"?>
@@ -24523,23 +24425,27 @@
 </file>
 
 <file path=customXml/item4.xml><?xml version="1.0" encoding="utf-8"?>
-<p:properties xmlns:p="http://schemas.microsoft.com/office/2006/metadata/properties" xmlns:xsi="http://www.w3.org/2001/XMLSchema-instance" xmlns:pc="http://schemas.microsoft.com/office/infopath/2007/PartnerControls">
-  <documentManagement/>
-</p:properties>
+<?mso-contentType ?>
+<FormTemplates xmlns="http://schemas.microsoft.com/sharepoint/v3/contenttype/forms">
+  <Display>DocumentLibraryForm</Display>
+  <Edit>DocumentLibraryForm</Edit>
+  <New>DocumentLibraryForm</New>
+</FormTemplates>
 </file>
 
 <file path=customXml/itemProps1.xml><?xml version="1.0" encoding="utf-8"?>
-<ds:datastoreItem xmlns:ds="http://schemas.openxmlformats.org/officeDocument/2006/customXml" ds:itemID="{B338E58A-3F62-4B99-9860-4D82DA024BD6}">
+<ds:datastoreItem xmlns:ds="http://schemas.openxmlformats.org/officeDocument/2006/customXml" ds:itemID="{34E35503-31BE-4C22-8EB5-1B8C3DFFC716}">
   <ds:schemaRefs>
-    <ds:schemaRef ds:uri="http://schemas.microsoft.com/sharepoint/v3/contenttype/forms"/>
+    <ds:schemaRef ds:uri="http://schemas.openxmlformats.org/officeDocument/2006/bibliography"/>
   </ds:schemaRefs>
 </ds:datastoreItem>
 </file>
 
 <file path=customXml/itemProps2.xml><?xml version="1.0" encoding="utf-8"?>
-<ds:datastoreItem xmlns:ds="http://schemas.openxmlformats.org/officeDocument/2006/customXml" ds:itemID="{34E35503-31BE-4C22-8EB5-1B8C3DFFC716}">
+<ds:datastoreItem xmlns:ds="http://schemas.openxmlformats.org/officeDocument/2006/customXml" ds:itemID="{9DF3CA16-2820-4B1B-831B-2E9793A00AD0}">
   <ds:schemaRefs>
-    <ds:schemaRef ds:uri="http://schemas.openxmlformats.org/officeDocument/2006/bibliography"/>
+    <ds:schemaRef ds:uri="http://schemas.microsoft.com/office/2006/metadata/properties"/>
+    <ds:schemaRef ds:uri="http://schemas.microsoft.com/office/infopath/2007/PartnerControls"/>
   </ds:schemaRefs>
 </ds:datastoreItem>
 </file>
@@ -24563,10 +24469,9 @@
 </file>
 
 <file path=customXml/itemProps4.xml><?xml version="1.0" encoding="utf-8"?>
-<ds:datastoreItem xmlns:ds="http://schemas.openxmlformats.org/officeDocument/2006/customXml" ds:itemID="{9DF3CA16-2820-4B1B-831B-2E9793A00AD0}">
+<ds:datastoreItem xmlns:ds="http://schemas.openxmlformats.org/officeDocument/2006/customXml" ds:itemID="{B338E58A-3F62-4B99-9860-4D82DA024BD6}">
   <ds:schemaRefs>
-    <ds:schemaRef ds:uri="http://schemas.microsoft.com/office/2006/metadata/properties"/>
-    <ds:schemaRef ds:uri="http://schemas.microsoft.com/office/infopath/2007/PartnerControls"/>
+    <ds:schemaRef ds:uri="http://schemas.microsoft.com/sharepoint/v3/contenttype/forms"/>
   </ds:schemaRefs>
 </ds:datastoreItem>
 </file>
</xml_diff>

<commit_message>
correções comparação de sistemas
</commit_message>
<xml_diff>
--- a/doc/IPL-TeSP-PSI-MDS-2021-Template_Projeto_DA.docx
+++ b/doc/IPL-TeSP-PSI-MDS-2021-Template_Projeto_DA.docx
@@ -1076,7 +1076,7 @@
             </w:rPr>
             <w:fldChar w:fldCharType="separate"/>
           </w:r>
-          <w:hyperlink w:anchor="_Toc73524785" w:history="1">
+          <w:hyperlink w:anchor="_Toc74130226" w:history="1">
             <w:r>
               <w:rPr>
                 <w:rStyle w:val="Hiperligao"/>
@@ -1103,7 +1103,7 @@
                 <w:noProof/>
                 <w:webHidden/>
               </w:rPr>
-              <w:instrText xml:space="preserve"> PAGEREF _Toc73524785 \h </w:instrText>
+              <w:instrText xml:space="preserve"> PAGEREF _Toc74130226 \h </w:instrText>
             </w:r>
             <w:r>
               <w:rPr>
@@ -1150,7 +1150,7 @@
               <w:lang w:eastAsia="pt-PT"/>
             </w:rPr>
           </w:pPr>
-          <w:hyperlink w:anchor="_Toc73524786" w:history="1">
+          <w:hyperlink w:anchor="_Toc74130227" w:history="1">
             <w:r>
               <w:rPr>
                 <w:rStyle w:val="Hiperligao"/>
@@ -1177,7 +1177,7 @@
                 <w:noProof/>
                 <w:webHidden/>
               </w:rPr>
-              <w:instrText xml:space="preserve"> PAGEREF _Toc73524786 \h </w:instrText>
+              <w:instrText xml:space="preserve"> PAGEREF _Toc74130227 \h </w:instrText>
             </w:r>
             <w:r>
               <w:rPr>
@@ -1225,7 +1225,7 @@
               <w:lang w:eastAsia="pt-PT"/>
             </w:rPr>
           </w:pPr>
-          <w:hyperlink w:anchor="_Toc73524787" w:history="1">
+          <w:hyperlink w:anchor="_Toc74130228" w:history="1">
             <w:r>
               <w:rPr>
                 <w:rStyle w:val="Hiperligao"/>
@@ -1271,7 +1271,7 @@
                 <w:noProof/>
                 <w:webHidden/>
               </w:rPr>
-              <w:instrText xml:space="preserve"> PAGEREF _Toc73524787 \h </w:instrText>
+              <w:instrText xml:space="preserve"> PAGEREF _Toc74130228 \h </w:instrText>
             </w:r>
             <w:r>
               <w:rPr>
@@ -1318,7 +1318,7 @@
               <w:lang w:eastAsia="pt-PT"/>
             </w:rPr>
           </w:pPr>
-          <w:hyperlink w:anchor="_Toc73524788" w:history="1">
+          <w:hyperlink w:anchor="_Toc74130229" w:history="1">
             <w:r>
               <w:rPr>
                 <w:rStyle w:val="Hiperligao"/>
@@ -1363,7 +1363,7 @@
                 <w:noProof/>
                 <w:webHidden/>
               </w:rPr>
-              <w:instrText xml:space="preserve"> PAGEREF _Toc73524788 \h </w:instrText>
+              <w:instrText xml:space="preserve"> PAGEREF _Toc74130229 \h </w:instrText>
             </w:r>
             <w:r>
               <w:rPr>
@@ -1411,7 +1411,7 @@
               <w:lang w:eastAsia="pt-PT"/>
             </w:rPr>
           </w:pPr>
-          <w:hyperlink w:anchor="_Toc73524789" w:history="1">
+          <w:hyperlink w:anchor="_Toc74130230" w:history="1">
             <w:r>
               <w:rPr>
                 <w:rStyle w:val="Hiperligao"/>
@@ -1457,7 +1457,7 @@
                 <w:noProof/>
                 <w:webHidden/>
               </w:rPr>
-              <w:instrText xml:space="preserve"> PAGEREF _Toc73524789 \h </w:instrText>
+              <w:instrText xml:space="preserve"> PAGEREF _Toc74130230 \h </w:instrText>
             </w:r>
             <w:r>
               <w:rPr>
@@ -1504,7 +1504,7 @@
               <w:lang w:eastAsia="pt-PT"/>
             </w:rPr>
           </w:pPr>
-          <w:hyperlink w:anchor="_Toc73524790" w:history="1">
+          <w:hyperlink w:anchor="_Toc74130231" w:history="1">
             <w:r>
               <w:rPr>
                 <w:rStyle w:val="Hiperligao"/>
@@ -1549,7 +1549,7 @@
                 <w:noProof/>
                 <w:webHidden/>
               </w:rPr>
-              <w:instrText xml:space="preserve"> PAGEREF _Toc73524790 \h </w:instrText>
+              <w:instrText xml:space="preserve"> PAGEREF _Toc74130231 \h </w:instrText>
             </w:r>
             <w:r>
               <w:rPr>
@@ -1596,7 +1596,7 @@
               <w:lang w:eastAsia="pt-PT"/>
             </w:rPr>
           </w:pPr>
-          <w:hyperlink w:anchor="_Toc73524791" w:history="1">
+          <w:hyperlink w:anchor="_Toc74130232" w:history="1">
             <w:r>
               <w:rPr>
                 <w:rStyle w:val="Hiperligao"/>
@@ -1641,7 +1641,7 @@
                 <w:noProof/>
                 <w:webHidden/>
               </w:rPr>
-              <w:instrText xml:space="preserve"> PAGEREF _Toc73524791 \h </w:instrText>
+              <w:instrText xml:space="preserve"> PAGEREF _Toc74130232 \h </w:instrText>
             </w:r>
             <w:r>
               <w:rPr>
@@ -1686,7 +1686,7 @@
               <w:lang w:eastAsia="pt-PT"/>
             </w:rPr>
           </w:pPr>
-          <w:hyperlink w:anchor="_Toc73524792" w:history="1">
+          <w:hyperlink w:anchor="_Toc74130233" w:history="1">
             <w:r>
               <w:rPr>
                 <w:rStyle w:val="Hiperligao"/>
@@ -1729,7 +1729,7 @@
                 <w:noProof/>
                 <w:webHidden/>
               </w:rPr>
-              <w:instrText xml:space="preserve"> PAGEREF _Toc73524792 \h </w:instrText>
+              <w:instrText xml:space="preserve"> PAGEREF _Toc74130233 \h </w:instrText>
             </w:r>
             <w:r>
               <w:rPr>
@@ -1774,7 +1774,7 @@
               <w:lang w:eastAsia="pt-PT"/>
             </w:rPr>
           </w:pPr>
-          <w:hyperlink w:anchor="_Toc73524793" w:history="1">
+          <w:hyperlink w:anchor="_Toc74130234" w:history="1">
             <w:r>
               <w:rPr>
                 <w:rStyle w:val="Hiperligao"/>
@@ -1817,7 +1817,7 @@
                 <w:noProof/>
                 <w:webHidden/>
               </w:rPr>
-              <w:instrText xml:space="preserve"> PAGEREF _Toc73524793 \h </w:instrText>
+              <w:instrText xml:space="preserve"> PAGEREF _Toc74130234 \h </w:instrText>
             </w:r>
             <w:r>
               <w:rPr>
@@ -1864,7 +1864,7 @@
               <w:lang w:eastAsia="pt-PT"/>
             </w:rPr>
           </w:pPr>
-          <w:hyperlink w:anchor="_Toc73524794" w:history="1">
+          <w:hyperlink w:anchor="_Toc74130235" w:history="1">
             <w:r>
               <w:rPr>
                 <w:rStyle w:val="Hiperligao"/>
@@ -1909,7 +1909,7 @@
                 <w:noProof/>
                 <w:webHidden/>
               </w:rPr>
-              <w:instrText xml:space="preserve"> PAGEREF _Toc73524794 \h </w:instrText>
+              <w:instrText xml:space="preserve"> PAGEREF _Toc74130235 \h </w:instrText>
             </w:r>
             <w:r>
               <w:rPr>
@@ -1954,7 +1954,7 @@
               <w:lang w:eastAsia="pt-PT"/>
             </w:rPr>
           </w:pPr>
-          <w:hyperlink w:anchor="_Toc73524795" w:history="1">
+          <w:hyperlink w:anchor="_Toc74130236" w:history="1">
             <w:r>
               <w:rPr>
                 <w:rStyle w:val="Hiperligao"/>
@@ -1997,7 +1997,7 @@
                 <w:noProof/>
                 <w:webHidden/>
               </w:rPr>
-              <w:instrText xml:space="preserve"> PAGEREF _Toc73524795 \h </w:instrText>
+              <w:instrText xml:space="preserve"> PAGEREF _Toc74130236 \h </w:instrText>
             </w:r>
             <w:r>
               <w:rPr>
@@ -2042,7 +2042,7 @@
               <w:lang w:eastAsia="pt-PT"/>
             </w:rPr>
           </w:pPr>
-          <w:hyperlink w:anchor="_Toc73524796" w:history="1">
+          <w:hyperlink w:anchor="_Toc74130237" w:history="1">
             <w:r>
               <w:rPr>
                 <w:rStyle w:val="Hiperligao"/>
@@ -2085,7 +2085,7 @@
                 <w:noProof/>
                 <w:webHidden/>
               </w:rPr>
-              <w:instrText xml:space="preserve"> PAGEREF _Toc73524796 \h </w:instrText>
+              <w:instrText xml:space="preserve"> PAGEREF _Toc74130237 \h </w:instrText>
             </w:r>
             <w:r>
               <w:rPr>
@@ -2130,7 +2130,7 @@
               <w:lang w:eastAsia="pt-PT"/>
             </w:rPr>
           </w:pPr>
-          <w:hyperlink w:anchor="_Toc73524797" w:history="1">
+          <w:hyperlink w:anchor="_Toc74130238" w:history="1">
             <w:r>
               <w:rPr>
                 <w:rStyle w:val="Hiperligao"/>
@@ -2173,7 +2173,7 @@
                 <w:noProof/>
                 <w:webHidden/>
               </w:rPr>
-              <w:instrText xml:space="preserve"> PAGEREF _Toc73524797 \h </w:instrText>
+              <w:instrText xml:space="preserve"> PAGEREF _Toc74130238 \h </w:instrText>
             </w:r>
             <w:r>
               <w:rPr>
@@ -2218,7 +2218,7 @@
               <w:lang w:eastAsia="pt-PT"/>
             </w:rPr>
           </w:pPr>
-          <w:hyperlink w:anchor="_Toc73524798" w:history="1">
+          <w:hyperlink w:anchor="_Toc74130239" w:history="1">
             <w:r>
               <w:rPr>
                 <w:rStyle w:val="Hiperligao"/>
@@ -2261,7 +2261,7 @@
                 <w:noProof/>
                 <w:webHidden/>
               </w:rPr>
-              <w:instrText xml:space="preserve"> PAGEREF _Toc73524798 \h </w:instrText>
+              <w:instrText xml:space="preserve"> PAGEREF _Toc74130239 \h </w:instrText>
             </w:r>
             <w:r>
               <w:rPr>
@@ -2308,7 +2308,7 @@
               <w:lang w:eastAsia="pt-PT"/>
             </w:rPr>
           </w:pPr>
-          <w:hyperlink w:anchor="_Toc73524799" w:history="1">
+          <w:hyperlink w:anchor="_Toc74130240" w:history="1">
             <w:r>
               <w:rPr>
                 <w:rStyle w:val="Hiperligao"/>
@@ -2353,7 +2353,7 @@
                 <w:noProof/>
                 <w:webHidden/>
               </w:rPr>
-              <w:instrText xml:space="preserve"> PAGEREF _Toc73524799 \h </w:instrText>
+              <w:instrText xml:space="preserve"> PAGEREF _Toc74130240 \h </w:instrText>
             </w:r>
             <w:r>
               <w:rPr>
@@ -2400,7 +2400,7 @@
               <w:lang w:eastAsia="pt-PT"/>
             </w:rPr>
           </w:pPr>
-          <w:hyperlink w:anchor="_Toc73524800" w:history="1">
+          <w:hyperlink w:anchor="_Toc74130241" w:history="1">
             <w:r>
               <w:rPr>
                 <w:rStyle w:val="Hiperligao"/>
@@ -2445,7 +2445,7 @@
                 <w:noProof/>
                 <w:webHidden/>
               </w:rPr>
-              <w:instrText xml:space="preserve"> PAGEREF _Toc73524800 \h </w:instrText>
+              <w:instrText xml:space="preserve"> PAGEREF _Toc74130241 \h </w:instrText>
             </w:r>
             <w:r>
               <w:rPr>
@@ -2493,7 +2493,7 @@
               <w:lang w:eastAsia="pt-PT"/>
             </w:rPr>
           </w:pPr>
-          <w:hyperlink w:anchor="_Toc73524801" w:history="1">
+          <w:hyperlink w:anchor="_Toc74130242" w:history="1">
             <w:r>
               <w:rPr>
                 <w:rStyle w:val="Hiperligao"/>
@@ -2539,7 +2539,7 @@
                 <w:noProof/>
                 <w:webHidden/>
               </w:rPr>
-              <w:instrText xml:space="preserve"> PAGEREF _Toc73524801 \h </w:instrText>
+              <w:instrText xml:space="preserve"> PAGEREF _Toc74130242 \h </w:instrText>
             </w:r>
             <w:r>
               <w:rPr>
@@ -2586,7 +2586,7 @@
               <w:lang w:eastAsia="pt-PT"/>
             </w:rPr>
           </w:pPr>
-          <w:hyperlink w:anchor="_Toc73524802" w:history="1">
+          <w:hyperlink w:anchor="_Toc74130243" w:history="1">
             <w:r>
               <w:rPr>
                 <w:rStyle w:val="Hiperligao"/>
@@ -2631,7 +2631,7 @@
                 <w:noProof/>
                 <w:webHidden/>
               </w:rPr>
-              <w:instrText xml:space="preserve"> PAGEREF _Toc73524802 \h </w:instrText>
+              <w:instrText xml:space="preserve"> PAGEREF _Toc74130243 \h </w:instrText>
             </w:r>
             <w:r>
               <w:rPr>
@@ -2678,7 +2678,7 @@
               <w:lang w:eastAsia="pt-PT"/>
             </w:rPr>
           </w:pPr>
-          <w:hyperlink w:anchor="_Toc73524803" w:history="1">
+          <w:hyperlink w:anchor="_Toc74130244" w:history="1">
             <w:r>
               <w:rPr>
                 <w:rStyle w:val="Hiperligao"/>
@@ -2723,7 +2723,7 @@
                 <w:noProof/>
                 <w:webHidden/>
               </w:rPr>
-              <w:instrText xml:space="preserve"> PAGEREF _Toc73524803 \h </w:instrText>
+              <w:instrText xml:space="preserve"> PAGEREF _Toc74130244 \h </w:instrText>
             </w:r>
             <w:r>
               <w:rPr>
@@ -2770,7 +2770,7 @@
               <w:lang w:eastAsia="pt-PT"/>
             </w:rPr>
           </w:pPr>
-          <w:hyperlink w:anchor="_Toc73524804" w:history="1">
+          <w:hyperlink w:anchor="_Toc74130245" w:history="1">
             <w:r>
               <w:rPr>
                 <w:rStyle w:val="Hiperligao"/>
@@ -2815,7 +2815,7 @@
                 <w:noProof/>
                 <w:webHidden/>
               </w:rPr>
-              <w:instrText xml:space="preserve"> PAGEREF _Toc73524804 \h </w:instrText>
+              <w:instrText xml:space="preserve"> PAGEREF _Toc74130245 \h </w:instrText>
             </w:r>
             <w:r>
               <w:rPr>
@@ -2862,7 +2862,7 @@
               <w:lang w:eastAsia="pt-PT"/>
             </w:rPr>
           </w:pPr>
-          <w:hyperlink w:anchor="_Toc73524805" w:history="1">
+          <w:hyperlink w:anchor="_Toc74130246" w:history="1">
             <w:r>
               <w:rPr>
                 <w:rStyle w:val="Hiperligao"/>
@@ -2907,7 +2907,7 @@
                 <w:noProof/>
                 <w:webHidden/>
               </w:rPr>
-              <w:instrText xml:space="preserve"> PAGEREF _Toc73524805 \h </w:instrText>
+              <w:instrText xml:space="preserve"> PAGEREF _Toc74130246 \h </w:instrText>
             </w:r>
             <w:r>
               <w:rPr>
@@ -2952,7 +2952,7 @@
               <w:lang w:eastAsia="pt-PT"/>
             </w:rPr>
           </w:pPr>
-          <w:hyperlink w:anchor="_Toc73524806" w:history="1">
+          <w:hyperlink w:anchor="_Toc74130247" w:history="1">
             <w:r>
               <w:rPr>
                 <w:rStyle w:val="Hiperligao"/>
@@ -2995,7 +2995,7 @@
                 <w:noProof/>
                 <w:webHidden/>
               </w:rPr>
-              <w:instrText xml:space="preserve"> PAGEREF _Toc73524806 \h </w:instrText>
+              <w:instrText xml:space="preserve"> PAGEREF _Toc74130247 \h </w:instrText>
             </w:r>
             <w:r>
               <w:rPr>
@@ -3040,7 +3040,7 @@
               <w:lang w:eastAsia="pt-PT"/>
             </w:rPr>
           </w:pPr>
-          <w:hyperlink w:anchor="_Toc73524807" w:history="1">
+          <w:hyperlink w:anchor="_Toc74130248" w:history="1">
             <w:r>
               <w:rPr>
                 <w:rStyle w:val="Hiperligao"/>
@@ -3083,7 +3083,7 @@
                 <w:noProof/>
                 <w:webHidden/>
               </w:rPr>
-              <w:instrText xml:space="preserve"> PAGEREF _Toc73524807 \h </w:instrText>
+              <w:instrText xml:space="preserve"> PAGEREF _Toc74130248 \h </w:instrText>
             </w:r>
             <w:r>
               <w:rPr>
@@ -3128,7 +3128,7 @@
               <w:lang w:eastAsia="pt-PT"/>
             </w:rPr>
           </w:pPr>
-          <w:hyperlink w:anchor="_Toc73524808" w:history="1">
+          <w:hyperlink w:anchor="_Toc74130249" w:history="1">
             <w:r>
               <w:rPr>
                 <w:rStyle w:val="Hiperligao"/>
@@ -3171,7 +3171,7 @@
                 <w:noProof/>
                 <w:webHidden/>
               </w:rPr>
-              <w:instrText xml:space="preserve"> PAGEREF _Toc73524808 \h </w:instrText>
+              <w:instrText xml:space="preserve"> PAGEREF _Toc74130249 \h </w:instrText>
             </w:r>
             <w:r>
               <w:rPr>
@@ -3216,7 +3216,7 @@
               <w:lang w:eastAsia="pt-PT"/>
             </w:rPr>
           </w:pPr>
-          <w:hyperlink w:anchor="_Toc73524809" w:history="1">
+          <w:hyperlink w:anchor="_Toc74130250" w:history="1">
             <w:r>
               <w:rPr>
                 <w:rStyle w:val="Hiperligao"/>
@@ -3259,7 +3259,7 @@
                 <w:noProof/>
                 <w:webHidden/>
               </w:rPr>
-              <w:instrText xml:space="preserve"> PAGEREF _Toc73524809 \h </w:instrText>
+              <w:instrText xml:space="preserve"> PAGEREF _Toc74130250 \h </w:instrText>
             </w:r>
             <w:r>
               <w:rPr>
@@ -3306,7 +3306,7 @@
               <w:lang w:eastAsia="pt-PT"/>
             </w:rPr>
           </w:pPr>
-          <w:hyperlink w:anchor="_Toc73524810" w:history="1">
+          <w:hyperlink w:anchor="_Toc74130251" w:history="1">
             <w:r>
               <w:rPr>
                 <w:rStyle w:val="Hiperligao"/>
@@ -3360,7 +3360,7 @@
                 <w:noProof/>
                 <w:webHidden/>
               </w:rPr>
-              <w:instrText xml:space="preserve"> PAGEREF _Toc73524810 \h </w:instrText>
+              <w:instrText xml:space="preserve"> PAGEREF _Toc74130251 \h </w:instrText>
             </w:r>
             <w:r>
               <w:rPr>
@@ -3408,7 +3408,7 @@
               <w:lang w:eastAsia="pt-PT"/>
             </w:rPr>
           </w:pPr>
-          <w:hyperlink w:anchor="_Toc73524811" w:history="1">
+          <w:hyperlink w:anchor="_Toc74130252" w:history="1">
             <w:r>
               <w:rPr>
                 <w:rStyle w:val="Hiperligao"/>
@@ -3454,7 +3454,7 @@
                 <w:noProof/>
                 <w:webHidden/>
               </w:rPr>
-              <w:instrText xml:space="preserve"> PAGEREF _Toc73524811 \h </w:instrText>
+              <w:instrText xml:space="preserve"> PAGEREF _Toc74130252 \h </w:instrText>
             </w:r>
             <w:r>
               <w:rPr>
@@ -3529,7 +3529,7 @@
           <w:noProof/>
         </w:rPr>
       </w:pPr>
-      <w:bookmarkStart w:id="0" w:name="_Toc73524785"/>
+      <w:bookmarkStart w:id="0" w:name="_Toc74130226"/>
       <w:r>
         <w:rPr>
           <w:noProof/>
@@ -5322,7 +5322,7 @@
         </w:numPr>
         <w:ind w:left="432" w:hanging="432"/>
       </w:pPr>
-      <w:bookmarkStart w:id="1" w:name="_Toc73524786"/>
+      <w:bookmarkStart w:id="1" w:name="_Toc74130227"/>
       <w:r>
         <w:lastRenderedPageBreak/>
         <w:t>Índice de Tabelas</w:t>
@@ -5423,7 +5423,7 @@
       <w:pPr>
         <w:pStyle w:val="Ttulo1"/>
       </w:pPr>
-      <w:bookmarkStart w:id="2" w:name="_Toc73524787"/>
+      <w:bookmarkStart w:id="2" w:name="_Toc74130228"/>
       <w:r>
         <w:lastRenderedPageBreak/>
         <w:t>Introdução</w:t>
@@ -5473,7 +5473,7 @@
           <w:noProof/>
         </w:rPr>
       </w:pPr>
-      <w:bookmarkStart w:id="3" w:name="_Toc73524788"/>
+      <w:bookmarkStart w:id="3" w:name="_Toc74130229"/>
       <w:r>
         <w:rPr>
           <w:noProof/>
@@ -5538,7 +5538,7 @@
       <w:pPr>
         <w:pStyle w:val="Ttulo1"/>
       </w:pPr>
-      <w:bookmarkStart w:id="4" w:name="_Toc73524789"/>
+      <w:bookmarkStart w:id="4" w:name="_Toc74130230"/>
       <w:r>
         <w:lastRenderedPageBreak/>
         <w:t>Especificação do Sistema</w:t>
@@ -5555,7 +5555,7 @@
       <w:pPr>
         <w:pStyle w:val="Ttulo2"/>
       </w:pPr>
-      <w:bookmarkStart w:id="6" w:name="_Toc73524790"/>
+      <w:bookmarkStart w:id="6" w:name="_Toc74130231"/>
       <w:bookmarkEnd w:id="5"/>
       <w:r>
         <w:t>Definição da Lógica de Negócio</w:t>
@@ -5580,7 +5580,7 @@
       <w:pPr>
         <w:pStyle w:val="Ttulo2"/>
       </w:pPr>
-      <w:bookmarkStart w:id="8" w:name="_Toc73524791"/>
+      <w:bookmarkStart w:id="8" w:name="_Toc74130232"/>
       <w:bookmarkEnd w:id="7"/>
       <w:r>
         <w:t>Análise de Impacto</w:t>
@@ -5593,7 +5593,7 @@
       </w:pPr>
       <w:bookmarkStart w:id="9" w:name="_Toc70877591"/>
       <w:bookmarkStart w:id="10" w:name="_Hlk71189423"/>
-      <w:bookmarkStart w:id="11" w:name="_Toc73524792"/>
+      <w:bookmarkStart w:id="11" w:name="_Toc74130233"/>
       <w:r>
         <w:t>Pontos positivos</w:t>
       </w:r>
@@ -5654,7 +5654,7 @@
         <w:pStyle w:val="Ttulo3"/>
       </w:pPr>
       <w:bookmarkStart w:id="12" w:name="_Toc70877592"/>
-      <w:bookmarkStart w:id="13" w:name="_Toc73524793"/>
+      <w:bookmarkStart w:id="13" w:name="_Toc74130234"/>
       <w:r>
         <w:t xml:space="preserve">Pontos </w:t>
       </w:r>
@@ -5760,27 +5760,14 @@
       <w:r>
         <w:t xml:space="preserve">Figura </w:t>
       </w:r>
-      <w:r>
-        <w:fldChar w:fldCharType="begin"/>
-      </w:r>
-      <w:r>
-        <w:instrText xml:space="preserve"> SEQ Figura \* ARABIC </w:instrText>
-      </w:r>
-      <w:r>
-        <w:fldChar w:fldCharType="separate"/>
-      </w:r>
-      <w:r>
-        <w:rPr>
-          <w:noProof/>
-        </w:rPr>
-        <w:t>1</w:t>
-      </w:r>
-      <w:r>
-        <w:rPr>
-          <w:noProof/>
-        </w:rPr>
-        <w:fldChar w:fldCharType="end"/>
-      </w:r>
+      <w:fldSimple w:instr=" SEQ Figura \* ARABIC ">
+        <w:r>
+          <w:rPr>
+            <w:noProof/>
+          </w:rPr>
+          <w:t>1</w:t>
+        </w:r>
+      </w:fldSimple>
       <w:r>
         <w:t xml:space="preserve"> - Análise de Impacto</w:t>
       </w:r>
@@ -5790,7 +5777,7 @@
       <w:pPr>
         <w:pStyle w:val="Ttulo2"/>
       </w:pPr>
-      <w:bookmarkStart w:id="15" w:name="_Toc73524794"/>
+      <w:bookmarkStart w:id="15" w:name="_Toc74130235"/>
       <w:r>
         <w:lastRenderedPageBreak/>
         <w:t>Análise Concorrencial</w:t>
@@ -5818,7 +5805,7 @@
       <w:pPr>
         <w:pStyle w:val="Ttulo3"/>
       </w:pPr>
-      <w:bookmarkStart w:id="16" w:name="_Toc73524795"/>
+      <w:bookmarkStart w:id="16" w:name="_Toc74130236"/>
       <w:r>
         <w:t>Sage</w:t>
       </w:r>
@@ -5896,14 +5883,27 @@
       <w:r>
         <w:t xml:space="preserve">Figura </w:t>
       </w:r>
-      <w:fldSimple w:instr=" SEQ Figura \* ARABIC ">
-        <w:r>
-          <w:rPr>
-            <w:noProof/>
-          </w:rPr>
-          <w:t>2</w:t>
-        </w:r>
-      </w:fldSimple>
+      <w:r>
+        <w:fldChar w:fldCharType="begin"/>
+      </w:r>
+      <w:r>
+        <w:instrText xml:space="preserve"> SEQ Figura \* ARABIC </w:instrText>
+      </w:r>
+      <w:r>
+        <w:fldChar w:fldCharType="separate"/>
+      </w:r>
+      <w:r>
+        <w:rPr>
+          <w:noProof/>
+        </w:rPr>
+        <w:t>2</w:t>
+      </w:r>
+      <w:r>
+        <w:rPr>
+          <w:noProof/>
+        </w:rPr>
+        <w:fldChar w:fldCharType="end"/>
+      </w:r>
       <w:r>
         <w:rPr>
           <w:noProof/>
@@ -6230,7 +6230,7 @@
       <w:pPr>
         <w:pStyle w:val="Ttulo3"/>
       </w:pPr>
-      <w:bookmarkStart w:id="18" w:name="_Toc73524796"/>
+      <w:bookmarkStart w:id="18" w:name="_Toc74130237"/>
       <w:r>
         <w:lastRenderedPageBreak/>
         <w:t>Sage X3</w:t>
@@ -6304,14 +6304,27 @@
       <w:r>
         <w:t xml:space="preserve">Figura </w:t>
       </w:r>
-      <w:fldSimple w:instr=" SEQ Figura \* ARABIC ">
-        <w:r>
-          <w:rPr>
-            <w:noProof/>
-          </w:rPr>
-          <w:t>3</w:t>
-        </w:r>
-      </w:fldSimple>
+      <w:r>
+        <w:fldChar w:fldCharType="begin"/>
+      </w:r>
+      <w:r>
+        <w:instrText xml:space="preserve"> SEQ Figura \* ARABIC </w:instrText>
+      </w:r>
+      <w:r>
+        <w:fldChar w:fldCharType="separate"/>
+      </w:r>
+      <w:r>
+        <w:rPr>
+          <w:noProof/>
+        </w:rPr>
+        <w:t>3</w:t>
+      </w:r>
+      <w:r>
+        <w:rPr>
+          <w:noProof/>
+        </w:rPr>
+        <w:fldChar w:fldCharType="end"/>
+      </w:r>
       <w:r>
         <w:rPr>
           <w:noProof/>
@@ -6638,7 +6651,7 @@
       <w:pPr>
         <w:pStyle w:val="Ttulo3"/>
       </w:pPr>
-      <w:bookmarkStart w:id="20" w:name="_Toc73524797"/>
+      <w:bookmarkStart w:id="20" w:name="_Toc74130238"/>
       <w:r>
         <w:lastRenderedPageBreak/>
         <w:t>Sage X3 Fast Start</w:t>
@@ -6712,14 +6725,27 @@
       <w:r>
         <w:t xml:space="preserve">Figura </w:t>
       </w:r>
-      <w:fldSimple w:instr=" SEQ Figura \* ARABIC ">
-        <w:r>
-          <w:rPr>
-            <w:noProof/>
-          </w:rPr>
-          <w:t>4</w:t>
-        </w:r>
-      </w:fldSimple>
+      <w:r>
+        <w:fldChar w:fldCharType="begin"/>
+      </w:r>
+      <w:r>
+        <w:instrText xml:space="preserve"> SEQ Figura \* ARABIC </w:instrText>
+      </w:r>
+      <w:r>
+        <w:fldChar w:fldCharType="separate"/>
+      </w:r>
+      <w:r>
+        <w:rPr>
+          <w:noProof/>
+        </w:rPr>
+        <w:t>4</w:t>
+      </w:r>
+      <w:r>
+        <w:rPr>
+          <w:noProof/>
+        </w:rPr>
+        <w:fldChar w:fldCharType="end"/>
+      </w:r>
       <w:r>
         <w:rPr>
           <w:noProof/>
@@ -7043,7 +7069,7 @@
       <w:pPr>
         <w:pStyle w:val="Ttulo3"/>
       </w:pPr>
-      <w:bookmarkStart w:id="22" w:name="_Toc73524798"/>
+      <w:bookmarkStart w:id="22" w:name="_Toc74130239"/>
       <w:r>
         <w:lastRenderedPageBreak/>
         <w:t>Comparação dos Sistemas</w:t>
@@ -7076,14 +7102,27 @@
       <w:r>
         <w:t xml:space="preserve">Tabela </w:t>
       </w:r>
-      <w:fldSimple w:instr=" SEQ Tabela \* ARABIC ">
-        <w:r>
-          <w:rPr>
-            <w:noProof/>
-          </w:rPr>
-          <w:t>1</w:t>
-        </w:r>
-      </w:fldSimple>
+      <w:r>
+        <w:fldChar w:fldCharType="begin"/>
+      </w:r>
+      <w:r>
+        <w:instrText xml:space="preserve"> SEQ Tabela \* ARABIC </w:instrText>
+      </w:r>
+      <w:r>
+        <w:fldChar w:fldCharType="separate"/>
+      </w:r>
+      <w:r>
+        <w:rPr>
+          <w:noProof/>
+        </w:rPr>
+        <w:t>1</w:t>
+      </w:r>
+      <w:r>
+        <w:rPr>
+          <w:noProof/>
+        </w:rPr>
+        <w:fldChar w:fldCharType="end"/>
+      </w:r>
       <w:r>
         <w:t>- Comparação entre os 3 sistemas referidos</w:t>
       </w:r>
@@ -7699,6 +7738,408 @@
           </w:p>
         </w:tc>
       </w:tr>
+      <w:tr>
+        <w:tc>
+          <w:tcPr>
+            <w:cnfStyle w:val="001000000000" w:firstRow="0" w:lastRow="0" w:firstColumn="1" w:lastColumn="0" w:oddVBand="0" w:evenVBand="0" w:oddHBand="0" w:evenHBand="0" w:firstRowFirstColumn="0" w:firstRowLastColumn="0" w:lastRowFirstColumn="0" w:lastRowLastColumn="0"/>
+            <w:tcW w:w="2142" w:type="dxa"/>
+          </w:tcPr>
+          <w:p>
+            <w:r>
+              <w:t>Atribuição de Pareceres aos Projetos</w:t>
+            </w:r>
+          </w:p>
+        </w:tc>
+        <w:tc>
+          <w:tcPr>
+            <w:tcW w:w="1900" w:type="dxa"/>
+          </w:tcPr>
+          <w:p>
+            <w:pPr>
+              <w:jc w:val="center"/>
+              <w:cnfStyle w:val="000000000000" w:firstRow="0" w:lastRow="0" w:firstColumn="0" w:lastColumn="0" w:oddVBand="0" w:evenVBand="0" w:oddHBand="0" w:evenHBand="0" w:firstRowFirstColumn="0" w:firstRowLastColumn="0" w:lastRowFirstColumn="0" w:lastRowLastColumn="0"/>
+            </w:pPr>
+          </w:p>
+          <w:p>
+            <w:pPr>
+              <w:jc w:val="center"/>
+              <w:cnfStyle w:val="000000000000" w:firstRow="0" w:lastRow="0" w:firstColumn="0" w:lastColumn="0" w:oddVBand="0" w:evenVBand="0" w:oddHBand="0" w:evenHBand="0" w:firstRowFirstColumn="0" w:firstRowLastColumn="0" w:lastRowFirstColumn="0" w:lastRowLastColumn="0"/>
+            </w:pPr>
+            <w:r>
+              <w:t>-</w:t>
+            </w:r>
+          </w:p>
+        </w:tc>
+        <w:tc>
+          <w:tcPr>
+            <w:tcW w:w="1901" w:type="dxa"/>
+          </w:tcPr>
+          <w:p>
+            <w:pPr>
+              <w:jc w:val="center"/>
+              <w:cnfStyle w:val="000000000000" w:firstRow="0" w:lastRow="0" w:firstColumn="0" w:lastColumn="0" w:oddVBand="0" w:evenVBand="0" w:oddHBand="0" w:evenHBand="0" w:firstRowFirstColumn="0" w:firstRowLastColumn="0" w:lastRowFirstColumn="0" w:lastRowLastColumn="0"/>
+            </w:pPr>
+          </w:p>
+          <w:p>
+            <w:pPr>
+              <w:jc w:val="center"/>
+              <w:cnfStyle w:val="000000000000" w:firstRow="0" w:lastRow="0" w:firstColumn="0" w:lastColumn="0" w:oddVBand="0" w:evenVBand="0" w:oddHBand="0" w:evenHBand="0" w:firstRowFirstColumn="0" w:firstRowLastColumn="0" w:lastRowFirstColumn="0" w:lastRowLastColumn="0"/>
+            </w:pPr>
+            <w:r>
+              <w:t>-</w:t>
+            </w:r>
+          </w:p>
+        </w:tc>
+        <w:tc>
+          <w:tcPr>
+            <w:tcW w:w="1905" w:type="dxa"/>
+          </w:tcPr>
+          <w:p>
+            <w:pPr>
+              <w:jc w:val="center"/>
+              <w:cnfStyle w:val="000000000000" w:firstRow="0" w:lastRow="0" w:firstColumn="0" w:lastColumn="0" w:oddVBand="0" w:evenVBand="0" w:oddHBand="0" w:evenHBand="0" w:firstRowFirstColumn="0" w:firstRowLastColumn="0" w:lastRowFirstColumn="0" w:lastRowLastColumn="0"/>
+            </w:pPr>
+          </w:p>
+          <w:p>
+            <w:pPr>
+              <w:jc w:val="center"/>
+              <w:cnfStyle w:val="000000000000" w:firstRow="0" w:lastRow="0" w:firstColumn="0" w:lastColumn="0" w:oddVBand="0" w:evenVBand="0" w:oddHBand="0" w:evenHBand="0" w:firstRowFirstColumn="0" w:firstRowLastColumn="0" w:lastRowFirstColumn="0" w:lastRowLastColumn="0"/>
+            </w:pPr>
+            <w:r>
+              <w:t>-</w:t>
+            </w:r>
+          </w:p>
+        </w:tc>
+        <w:tc>
+          <w:tcPr>
+            <w:tcW w:w="1790" w:type="dxa"/>
+          </w:tcPr>
+          <w:p>
+            <w:pPr>
+              <w:jc w:val="center"/>
+              <w:cnfStyle w:val="000000000000" w:firstRow="0" w:lastRow="0" w:firstColumn="0" w:lastColumn="0" w:oddVBand="0" w:evenVBand="0" w:oddHBand="0" w:evenHBand="0" w:firstRowFirstColumn="0" w:firstRowLastColumn="0" w:lastRowFirstColumn="0" w:lastRowLastColumn="0"/>
+            </w:pPr>
+          </w:p>
+          <w:p>
+            <w:pPr>
+              <w:jc w:val="center"/>
+              <w:cnfStyle w:val="000000000000" w:firstRow="0" w:lastRow="0" w:firstColumn="0" w:lastColumn="0" w:oddVBand="0" w:evenVBand="0" w:oddHBand="0" w:evenHBand="0" w:firstRowFirstColumn="0" w:firstRowLastColumn="0" w:lastRowFirstColumn="0" w:lastRowLastColumn="0"/>
+            </w:pPr>
+            <w:r>
+              <w:t>X</w:t>
+            </w:r>
+          </w:p>
+        </w:tc>
+      </w:tr>
+      <w:tr>
+        <w:trPr>
+          <w:cnfStyle w:val="000000100000" w:firstRow="0" w:lastRow="0" w:firstColumn="0" w:lastColumn="0" w:oddVBand="0" w:evenVBand="0" w:oddHBand="1" w:evenHBand="0" w:firstRowFirstColumn="0" w:firstRowLastColumn="0" w:lastRowFirstColumn="0" w:lastRowLastColumn="0"/>
+        </w:trPr>
+        <w:tc>
+          <w:tcPr>
+            <w:cnfStyle w:val="001000000000" w:firstRow="0" w:lastRow="0" w:firstColumn="1" w:lastColumn="0" w:oddVBand="0" w:evenVBand="0" w:oddHBand="0" w:evenHBand="0" w:firstRowFirstColumn="0" w:firstRowLastColumn="0" w:lastRowFirstColumn="0" w:lastRowLastColumn="0"/>
+            <w:tcW w:w="2142" w:type="dxa"/>
+          </w:tcPr>
+          <w:p>
+            <w:r>
+              <w:t xml:space="preserve">Criação de Múltiplos Projetos </w:t>
+            </w:r>
+            <w:r>
+              <w:t>para um dado Processo</w:t>
+            </w:r>
+          </w:p>
+        </w:tc>
+        <w:tc>
+          <w:tcPr>
+            <w:tcW w:w="1900" w:type="dxa"/>
+          </w:tcPr>
+          <w:p>
+            <w:pPr>
+              <w:jc w:val="center"/>
+              <w:cnfStyle w:val="000000100000" w:firstRow="0" w:lastRow="0" w:firstColumn="0" w:lastColumn="0" w:oddVBand="0" w:evenVBand="0" w:oddHBand="1" w:evenHBand="0" w:firstRowFirstColumn="0" w:firstRowLastColumn="0" w:lastRowFirstColumn="0" w:lastRowLastColumn="0"/>
+            </w:pPr>
+          </w:p>
+          <w:p>
+            <w:pPr>
+              <w:jc w:val="center"/>
+              <w:cnfStyle w:val="000000100000" w:firstRow="0" w:lastRow="0" w:firstColumn="0" w:lastColumn="0" w:oddVBand="0" w:evenVBand="0" w:oddHBand="1" w:evenHBand="0" w:firstRowFirstColumn="0" w:firstRowLastColumn="0" w:lastRowFirstColumn="0" w:lastRowLastColumn="0"/>
+            </w:pPr>
+            <w:r>
+              <w:t>-</w:t>
+            </w:r>
+          </w:p>
+        </w:tc>
+        <w:tc>
+          <w:tcPr>
+            <w:tcW w:w="1901" w:type="dxa"/>
+          </w:tcPr>
+          <w:p>
+            <w:pPr>
+              <w:jc w:val="center"/>
+              <w:cnfStyle w:val="000000100000" w:firstRow="0" w:lastRow="0" w:firstColumn="0" w:lastColumn="0" w:oddVBand="0" w:evenVBand="0" w:oddHBand="1" w:evenHBand="0" w:firstRowFirstColumn="0" w:firstRowLastColumn="0" w:lastRowFirstColumn="0" w:lastRowLastColumn="0"/>
+            </w:pPr>
+          </w:p>
+          <w:p>
+            <w:pPr>
+              <w:jc w:val="center"/>
+              <w:cnfStyle w:val="000000100000" w:firstRow="0" w:lastRow="0" w:firstColumn="0" w:lastColumn="0" w:oddVBand="0" w:evenVBand="0" w:oddHBand="1" w:evenHBand="0" w:firstRowFirstColumn="0" w:firstRowLastColumn="0" w:lastRowFirstColumn="0" w:lastRowLastColumn="0"/>
+            </w:pPr>
+            <w:r>
+              <w:t>-</w:t>
+            </w:r>
+          </w:p>
+        </w:tc>
+        <w:tc>
+          <w:tcPr>
+            <w:tcW w:w="1905" w:type="dxa"/>
+          </w:tcPr>
+          <w:p>
+            <w:pPr>
+              <w:jc w:val="center"/>
+              <w:cnfStyle w:val="000000100000" w:firstRow="0" w:lastRow="0" w:firstColumn="0" w:lastColumn="0" w:oddVBand="0" w:evenVBand="0" w:oddHBand="1" w:evenHBand="0" w:firstRowFirstColumn="0" w:firstRowLastColumn="0" w:lastRowFirstColumn="0" w:lastRowLastColumn="0"/>
+            </w:pPr>
+          </w:p>
+          <w:p>
+            <w:pPr>
+              <w:jc w:val="center"/>
+              <w:cnfStyle w:val="000000100000" w:firstRow="0" w:lastRow="0" w:firstColumn="0" w:lastColumn="0" w:oddVBand="0" w:evenVBand="0" w:oddHBand="1" w:evenHBand="0" w:firstRowFirstColumn="0" w:firstRowLastColumn="0" w:lastRowFirstColumn="0" w:lastRowLastColumn="0"/>
+            </w:pPr>
+            <w:r>
+              <w:t>-</w:t>
+            </w:r>
+          </w:p>
+        </w:tc>
+        <w:tc>
+          <w:tcPr>
+            <w:tcW w:w="1790" w:type="dxa"/>
+          </w:tcPr>
+          <w:p>
+            <w:pPr>
+              <w:jc w:val="center"/>
+              <w:cnfStyle w:val="000000100000" w:firstRow="0" w:lastRow="0" w:firstColumn="0" w:lastColumn="0" w:oddVBand="0" w:evenVBand="0" w:oddHBand="1" w:evenHBand="0" w:firstRowFirstColumn="0" w:firstRowLastColumn="0" w:lastRowFirstColumn="0" w:lastRowLastColumn="0"/>
+            </w:pPr>
+          </w:p>
+          <w:p>
+            <w:pPr>
+              <w:jc w:val="center"/>
+              <w:cnfStyle w:val="000000100000" w:firstRow="0" w:lastRow="0" w:firstColumn="0" w:lastColumn="0" w:oddVBand="0" w:evenVBand="0" w:oddHBand="1" w:evenHBand="0" w:firstRowFirstColumn="0" w:firstRowLastColumn="0" w:lastRowFirstColumn="0" w:lastRowLastColumn="0"/>
+            </w:pPr>
+            <w:r>
+              <w:t>X</w:t>
+            </w:r>
+          </w:p>
+        </w:tc>
+      </w:tr>
+      <w:tr>
+        <w:tc>
+          <w:tcPr>
+            <w:cnfStyle w:val="001000000000" w:firstRow="0" w:lastRow="0" w:firstColumn="1" w:lastColumn="0" w:oddVBand="0" w:evenVBand="0" w:oddHBand="0" w:evenHBand="0" w:firstRowFirstColumn="0" w:firstRowLastColumn="0" w:lastRowFirstColumn="0" w:lastRowLastColumn="0"/>
+            <w:tcW w:w="2142" w:type="dxa"/>
+          </w:tcPr>
+          <w:p>
+            <w:r>
+              <w:t>Execução de Múltiplos formulários</w:t>
+            </w:r>
+          </w:p>
+        </w:tc>
+        <w:tc>
+          <w:tcPr>
+            <w:tcW w:w="1900" w:type="dxa"/>
+          </w:tcPr>
+          <w:p>
+            <w:pPr>
+              <w:jc w:val="center"/>
+              <w:cnfStyle w:val="000000000000" w:firstRow="0" w:lastRow="0" w:firstColumn="0" w:lastColumn="0" w:oddVBand="0" w:evenVBand="0" w:oddHBand="0" w:evenHBand="0" w:firstRowFirstColumn="0" w:firstRowLastColumn="0" w:lastRowFirstColumn="0" w:lastRowLastColumn="0"/>
+            </w:pPr>
+            <w:r>
+              <w:t>X</w:t>
+            </w:r>
+          </w:p>
+        </w:tc>
+        <w:tc>
+          <w:tcPr>
+            <w:tcW w:w="1901" w:type="dxa"/>
+          </w:tcPr>
+          <w:p>
+            <w:pPr>
+              <w:jc w:val="center"/>
+              <w:cnfStyle w:val="000000000000" w:firstRow="0" w:lastRow="0" w:firstColumn="0" w:lastColumn="0" w:oddVBand="0" w:evenVBand="0" w:oddHBand="0" w:evenHBand="0" w:firstRowFirstColumn="0" w:firstRowLastColumn="0" w:lastRowFirstColumn="0" w:lastRowLastColumn="0"/>
+            </w:pPr>
+            <w:r>
+              <w:t>X</w:t>
+            </w:r>
+          </w:p>
+        </w:tc>
+        <w:tc>
+          <w:tcPr>
+            <w:tcW w:w="1905" w:type="dxa"/>
+          </w:tcPr>
+          <w:p>
+            <w:pPr>
+              <w:jc w:val="center"/>
+              <w:cnfStyle w:val="000000000000" w:firstRow="0" w:lastRow="0" w:firstColumn="0" w:lastColumn="0" w:oddVBand="0" w:evenVBand="0" w:oddHBand="0" w:evenHBand="0" w:firstRowFirstColumn="0" w:firstRowLastColumn="0" w:lastRowFirstColumn="0" w:lastRowLastColumn="0"/>
+            </w:pPr>
+            <w:r>
+              <w:t>X</w:t>
+            </w:r>
+          </w:p>
+        </w:tc>
+        <w:tc>
+          <w:tcPr>
+            <w:tcW w:w="1790" w:type="dxa"/>
+          </w:tcPr>
+          <w:p>
+            <w:pPr>
+              <w:jc w:val="center"/>
+              <w:cnfStyle w:val="000000000000" w:firstRow="0" w:lastRow="0" w:firstColumn="0" w:lastColumn="0" w:oddVBand="0" w:evenVBand="0" w:oddHBand="0" w:evenHBand="0" w:firstRowFirstColumn="0" w:firstRowLastColumn="0" w:lastRowFirstColumn="0" w:lastRowLastColumn="0"/>
+            </w:pPr>
+            <w:r>
+              <w:t>X</w:t>
+            </w:r>
+          </w:p>
+        </w:tc>
+      </w:tr>
+      <w:tr>
+        <w:trPr>
+          <w:cnfStyle w:val="000000100000" w:firstRow="0" w:lastRow="0" w:firstColumn="0" w:lastColumn="0" w:oddVBand="0" w:evenVBand="0" w:oddHBand="1" w:evenHBand="0" w:firstRowFirstColumn="0" w:firstRowLastColumn="0" w:lastRowFirstColumn="0" w:lastRowLastColumn="0"/>
+        </w:trPr>
+        <w:tc>
+          <w:tcPr>
+            <w:cnfStyle w:val="001000000000" w:firstRow="0" w:lastRow="0" w:firstColumn="1" w:lastColumn="0" w:oddVBand="0" w:evenVBand="0" w:oddHBand="0" w:evenHBand="0" w:firstRowFirstColumn="0" w:firstRowLastColumn="0" w:lastRowFirstColumn="0" w:lastRowLastColumn="0"/>
+            <w:tcW w:w="2142" w:type="dxa"/>
+          </w:tcPr>
+          <w:p>
+            <w:r>
+              <w:t>Correção de dados inseridos</w:t>
+            </w:r>
+          </w:p>
+        </w:tc>
+        <w:tc>
+          <w:tcPr>
+            <w:tcW w:w="1900" w:type="dxa"/>
+          </w:tcPr>
+          <w:p>
+            <w:pPr>
+              <w:jc w:val="center"/>
+              <w:cnfStyle w:val="000000100000" w:firstRow="0" w:lastRow="0" w:firstColumn="0" w:lastColumn="0" w:oddVBand="0" w:evenVBand="0" w:oddHBand="1" w:evenHBand="0" w:firstRowFirstColumn="0" w:firstRowLastColumn="0" w:lastRowFirstColumn="0" w:lastRowLastColumn="0"/>
+            </w:pPr>
+            <w:r>
+              <w:t>X</w:t>
+            </w:r>
+          </w:p>
+        </w:tc>
+        <w:tc>
+          <w:tcPr>
+            <w:tcW w:w="1901" w:type="dxa"/>
+          </w:tcPr>
+          <w:p>
+            <w:pPr>
+              <w:jc w:val="center"/>
+              <w:cnfStyle w:val="000000100000" w:firstRow="0" w:lastRow="0" w:firstColumn="0" w:lastColumn="0" w:oddVBand="0" w:evenVBand="0" w:oddHBand="1" w:evenHBand="0" w:firstRowFirstColumn="0" w:firstRowLastColumn="0" w:lastRowFirstColumn="0" w:lastRowLastColumn="0"/>
+            </w:pPr>
+            <w:r>
+              <w:t>X</w:t>
+            </w:r>
+          </w:p>
+        </w:tc>
+        <w:tc>
+          <w:tcPr>
+            <w:tcW w:w="1905" w:type="dxa"/>
+          </w:tcPr>
+          <w:p>
+            <w:pPr>
+              <w:jc w:val="center"/>
+              <w:cnfStyle w:val="000000100000" w:firstRow="0" w:lastRow="0" w:firstColumn="0" w:lastColumn="0" w:oddVBand="0" w:evenVBand="0" w:oddHBand="1" w:evenHBand="0" w:firstRowFirstColumn="0" w:firstRowLastColumn="0" w:lastRowFirstColumn="0" w:lastRowLastColumn="0"/>
+            </w:pPr>
+            <w:r>
+              <w:t>X</w:t>
+            </w:r>
+          </w:p>
+        </w:tc>
+        <w:tc>
+          <w:tcPr>
+            <w:tcW w:w="1790" w:type="dxa"/>
+          </w:tcPr>
+          <w:p>
+            <w:pPr>
+              <w:jc w:val="center"/>
+              <w:cnfStyle w:val="000000100000" w:firstRow="0" w:lastRow="0" w:firstColumn="0" w:lastColumn="0" w:oddVBand="0" w:evenVBand="0" w:oddHBand="1" w:evenHBand="0" w:firstRowFirstColumn="0" w:firstRowLastColumn="0" w:lastRowFirstColumn="0" w:lastRowLastColumn="0"/>
+            </w:pPr>
+            <w:r>
+              <w:t>X</w:t>
+            </w:r>
+          </w:p>
+        </w:tc>
+      </w:tr>
+      <w:tr>
+        <w:tc>
+          <w:tcPr>
+            <w:cnfStyle w:val="001000000000" w:firstRow="0" w:lastRow="0" w:firstColumn="1" w:lastColumn="0" w:oddVBand="0" w:evenVBand="0" w:oddHBand="0" w:evenHBand="0" w:firstRowFirstColumn="0" w:firstRowLastColumn="0" w:lastRowFirstColumn="0" w:lastRowLastColumn="0"/>
+            <w:tcW w:w="2142" w:type="dxa"/>
+          </w:tcPr>
+          <w:p>
+            <w:r>
+              <w:t>Gestão de Ficheiros e Documentos</w:t>
+            </w:r>
+          </w:p>
+        </w:tc>
+        <w:tc>
+          <w:tcPr>
+            <w:tcW w:w="1900" w:type="dxa"/>
+          </w:tcPr>
+          <w:p>
+            <w:pPr>
+              <w:jc w:val="center"/>
+              <w:cnfStyle w:val="000000000000" w:firstRow="0" w:lastRow="0" w:firstColumn="0" w:lastColumn="0" w:oddVBand="0" w:evenVBand="0" w:oddHBand="0" w:evenHBand="0" w:firstRowFirstColumn="0" w:firstRowLastColumn="0" w:lastRowFirstColumn="0" w:lastRowLastColumn="0"/>
+            </w:pPr>
+            <w:r>
+              <w:t>X</w:t>
+            </w:r>
+          </w:p>
+        </w:tc>
+        <w:tc>
+          <w:tcPr>
+            <w:tcW w:w="1901" w:type="dxa"/>
+          </w:tcPr>
+          <w:p>
+            <w:pPr>
+              <w:jc w:val="center"/>
+              <w:cnfStyle w:val="000000000000" w:firstRow="0" w:lastRow="0" w:firstColumn="0" w:lastColumn="0" w:oddVBand="0" w:evenVBand="0" w:oddHBand="0" w:evenHBand="0" w:firstRowFirstColumn="0" w:firstRowLastColumn="0" w:lastRowFirstColumn="0" w:lastRowLastColumn="0"/>
+            </w:pPr>
+            <w:r>
+              <w:t>X</w:t>
+            </w:r>
+          </w:p>
+        </w:tc>
+        <w:tc>
+          <w:tcPr>
+            <w:tcW w:w="1905" w:type="dxa"/>
+          </w:tcPr>
+          <w:p>
+            <w:pPr>
+              <w:jc w:val="center"/>
+              <w:cnfStyle w:val="000000000000" w:firstRow="0" w:lastRow="0" w:firstColumn="0" w:lastColumn="0" w:oddVBand="0" w:evenVBand="0" w:oddHBand="0" w:evenHBand="0" w:firstRowFirstColumn="0" w:firstRowLastColumn="0" w:lastRowFirstColumn="0" w:lastRowLastColumn="0"/>
+            </w:pPr>
+            <w:r>
+              <w:t>X</w:t>
+            </w:r>
+          </w:p>
+        </w:tc>
+        <w:tc>
+          <w:tcPr>
+            <w:tcW w:w="1790" w:type="dxa"/>
+          </w:tcPr>
+          <w:p>
+            <w:pPr>
+              <w:jc w:val="center"/>
+              <w:cnfStyle w:val="000000000000" w:firstRow="0" w:lastRow="0" w:firstColumn="0" w:lastColumn="0" w:oddVBand="0" w:evenVBand="0" w:oddHBand="0" w:evenHBand="0" w:firstRowFirstColumn="0" w:firstRowLastColumn="0" w:lastRowFirstColumn="0" w:lastRowLastColumn="0"/>
+            </w:pPr>
+            <w:r>
+              <w:t>X</w:t>
+            </w:r>
+          </w:p>
+        </w:tc>
+      </w:tr>
     </w:tbl>
     <w:p/>
     <w:p>
@@ -7714,7 +8155,7 @@
       <w:pPr>
         <w:pStyle w:val="Ttulo2"/>
       </w:pPr>
-      <w:bookmarkStart w:id="25" w:name="_Toc73524799"/>
+      <w:bookmarkStart w:id="25" w:name="_Toc74130240"/>
       <w:r>
         <w:lastRenderedPageBreak/>
         <w:t>Wireframes/Mockups</w:t>
@@ -7803,14 +8244,27 @@
       <w:r>
         <w:t xml:space="preserve">Figura </w:t>
       </w:r>
-      <w:fldSimple w:instr=" SEQ Figura \* ARABIC ">
-        <w:r>
-          <w:rPr>
-            <w:noProof/>
-          </w:rPr>
-          <w:t>5</w:t>
-        </w:r>
-      </w:fldSimple>
+      <w:r>
+        <w:fldChar w:fldCharType="begin"/>
+      </w:r>
+      <w:r>
+        <w:instrText xml:space="preserve"> SEQ Figura \* ARABIC </w:instrText>
+      </w:r>
+      <w:r>
+        <w:fldChar w:fldCharType="separate"/>
+      </w:r>
+      <w:r>
+        <w:rPr>
+          <w:noProof/>
+        </w:rPr>
+        <w:t>5</w:t>
+      </w:r>
+      <w:r>
+        <w:rPr>
+          <w:noProof/>
+        </w:rPr>
+        <w:fldChar w:fldCharType="end"/>
+      </w:r>
       <w:r>
         <w:rPr>
           <w:noProof/>
@@ -7957,14 +8411,27 @@
                             <w:r>
                               <w:t xml:space="preserve">Figura </w:t>
                             </w:r>
-                            <w:fldSimple w:instr=" SEQ Figura \* ARABIC ">
-                              <w:r>
-                                <w:rPr>
-                                  <w:noProof/>
-                                </w:rPr>
-                                <w:t>6</w:t>
-                              </w:r>
-                            </w:fldSimple>
+                            <w:r>
+                              <w:fldChar w:fldCharType="begin"/>
+                            </w:r>
+                            <w:r>
+                              <w:instrText xml:space="preserve"> SEQ Figura \* ARABIC </w:instrText>
+                            </w:r>
+                            <w:r>
+                              <w:fldChar w:fldCharType="separate"/>
+                            </w:r>
+                            <w:r>
+                              <w:rPr>
+                                <w:noProof/>
+                              </w:rPr>
+                              <w:t>6</w:t>
+                            </w:r>
+                            <w:r>
+                              <w:rPr>
+                                <w:noProof/>
+                              </w:rPr>
+                              <w:fldChar w:fldCharType="end"/>
+                            </w:r>
                             <w:r>
                               <w:t>- Formulário do Menu Principal</w:t>
                             </w:r>
@@ -8005,14 +8472,27 @@
                       <w:r>
                         <w:t xml:space="preserve">Figura </w:t>
                       </w:r>
-                      <w:fldSimple w:instr=" SEQ Figura \* ARABIC ">
-                        <w:r>
-                          <w:rPr>
-                            <w:noProof/>
-                          </w:rPr>
-                          <w:t>6</w:t>
-                        </w:r>
-                      </w:fldSimple>
+                      <w:r>
+                        <w:fldChar w:fldCharType="begin"/>
+                      </w:r>
+                      <w:r>
+                        <w:instrText xml:space="preserve"> SEQ Figura \* ARABIC </w:instrText>
+                      </w:r>
+                      <w:r>
+                        <w:fldChar w:fldCharType="separate"/>
+                      </w:r>
+                      <w:r>
+                        <w:rPr>
+                          <w:noProof/>
+                        </w:rPr>
+                        <w:t>6</w:t>
+                      </w:r>
+                      <w:r>
+                        <w:rPr>
+                          <w:noProof/>
+                        </w:rPr>
+                        <w:fldChar w:fldCharType="end"/>
+                      </w:r>
                       <w:r>
                         <w:t>- Formulário do Menu Principal</w:t>
                       </w:r>
@@ -8092,14 +8572,27 @@
       <w:r>
         <w:t xml:space="preserve">Figura </w:t>
       </w:r>
-      <w:fldSimple w:instr=" SEQ Figura \* ARABIC ">
-        <w:r>
-          <w:rPr>
-            <w:noProof/>
-          </w:rPr>
-          <w:t>7</w:t>
-        </w:r>
-      </w:fldSimple>
+      <w:r>
+        <w:fldChar w:fldCharType="begin"/>
+      </w:r>
+      <w:r>
+        <w:instrText xml:space="preserve"> SEQ Figura \* ARABIC </w:instrText>
+      </w:r>
+      <w:r>
+        <w:fldChar w:fldCharType="separate"/>
+      </w:r>
+      <w:r>
+        <w:rPr>
+          <w:noProof/>
+        </w:rPr>
+        <w:t>7</w:t>
+      </w:r>
+      <w:r>
+        <w:rPr>
+          <w:noProof/>
+        </w:rPr>
+        <w:fldChar w:fldCharType="end"/>
+      </w:r>
       <w:r>
         <w:rPr>
           <w:noProof/>
@@ -8174,14 +8667,27 @@
                             <w:r>
                               <w:t xml:space="preserve">Figura </w:t>
                             </w:r>
-                            <w:fldSimple w:instr=" SEQ Figura \* ARABIC ">
-                              <w:r>
-                                <w:rPr>
-                                  <w:noProof/>
-                                </w:rPr>
-                                <w:t>8</w:t>
-                              </w:r>
-                            </w:fldSimple>
+                            <w:r>
+                              <w:fldChar w:fldCharType="begin"/>
+                            </w:r>
+                            <w:r>
+                              <w:instrText xml:space="preserve"> SEQ Figura \* ARABIC </w:instrText>
+                            </w:r>
+                            <w:r>
+                              <w:fldChar w:fldCharType="separate"/>
+                            </w:r>
+                            <w:r>
+                              <w:rPr>
+                                <w:noProof/>
+                              </w:rPr>
+                              <w:t>8</w:t>
+                            </w:r>
+                            <w:r>
+                              <w:rPr>
+                                <w:noProof/>
+                              </w:rPr>
+                              <w:fldChar w:fldCharType="end"/>
+                            </w:r>
                             <w:r>
                               <w:rPr>
                                 <w:noProof/>
@@ -8224,14 +8730,27 @@
                       <w:r>
                         <w:t xml:space="preserve">Figura </w:t>
                       </w:r>
-                      <w:fldSimple w:instr=" SEQ Figura \* ARABIC ">
-                        <w:r>
-                          <w:rPr>
-                            <w:noProof/>
-                          </w:rPr>
-                          <w:t>8</w:t>
-                        </w:r>
-                      </w:fldSimple>
+                      <w:r>
+                        <w:fldChar w:fldCharType="begin"/>
+                      </w:r>
+                      <w:r>
+                        <w:instrText xml:space="preserve"> SEQ Figura \* ARABIC </w:instrText>
+                      </w:r>
+                      <w:r>
+                        <w:fldChar w:fldCharType="separate"/>
+                      </w:r>
+                      <w:r>
+                        <w:rPr>
+                          <w:noProof/>
+                        </w:rPr>
+                        <w:t>8</w:t>
+                      </w:r>
+                      <w:r>
+                        <w:rPr>
+                          <w:noProof/>
+                        </w:rPr>
+                        <w:fldChar w:fldCharType="end"/>
+                      </w:r>
                       <w:r>
                         <w:rPr>
                           <w:noProof/>
@@ -8370,14 +8889,27 @@
                             <w:r>
                               <w:t xml:space="preserve">Figura </w:t>
                             </w:r>
-                            <w:fldSimple w:instr=" SEQ Figura \* ARABIC ">
-                              <w:r>
-                                <w:rPr>
-                                  <w:noProof/>
-                                </w:rPr>
-                                <w:t>9</w:t>
-                              </w:r>
-                            </w:fldSimple>
+                            <w:r>
+                              <w:fldChar w:fldCharType="begin"/>
+                            </w:r>
+                            <w:r>
+                              <w:instrText xml:space="preserve"> SEQ Figura \* ARABIC </w:instrText>
+                            </w:r>
+                            <w:r>
+                              <w:fldChar w:fldCharType="separate"/>
+                            </w:r>
+                            <w:r>
+                              <w:rPr>
+                                <w:noProof/>
+                              </w:rPr>
+                              <w:t>9</w:t>
+                            </w:r>
+                            <w:r>
+                              <w:rPr>
+                                <w:noProof/>
+                              </w:rPr>
+                              <w:fldChar w:fldCharType="end"/>
+                            </w:r>
                             <w:r>
                               <w:rPr>
                                 <w:noProof/>
@@ -8420,14 +8952,27 @@
                       <w:r>
                         <w:t xml:space="preserve">Figura </w:t>
                       </w:r>
-                      <w:fldSimple w:instr=" SEQ Figura \* ARABIC ">
-                        <w:r>
-                          <w:rPr>
-                            <w:noProof/>
-                          </w:rPr>
-                          <w:t>9</w:t>
-                        </w:r>
-                      </w:fldSimple>
+                      <w:r>
+                        <w:fldChar w:fldCharType="begin"/>
+                      </w:r>
+                      <w:r>
+                        <w:instrText xml:space="preserve"> SEQ Figura \* ARABIC </w:instrText>
+                      </w:r>
+                      <w:r>
+                        <w:fldChar w:fldCharType="separate"/>
+                      </w:r>
+                      <w:r>
+                        <w:rPr>
+                          <w:noProof/>
+                        </w:rPr>
+                        <w:t>9</w:t>
+                      </w:r>
+                      <w:r>
+                        <w:rPr>
+                          <w:noProof/>
+                        </w:rPr>
+                        <w:fldChar w:fldCharType="end"/>
+                      </w:r>
                       <w:r>
                         <w:rPr>
                           <w:noProof/>
@@ -8577,14 +9122,27 @@
       <w:r>
         <w:t xml:space="preserve">Figura </w:t>
       </w:r>
-      <w:fldSimple w:instr=" SEQ Figura \* ARABIC ">
-        <w:r>
-          <w:rPr>
-            <w:noProof/>
-          </w:rPr>
-          <w:t>10</w:t>
-        </w:r>
-      </w:fldSimple>
+      <w:r>
+        <w:fldChar w:fldCharType="begin"/>
+      </w:r>
+      <w:r>
+        <w:instrText xml:space="preserve"> SEQ Figura \* ARABIC </w:instrText>
+      </w:r>
+      <w:r>
+        <w:fldChar w:fldCharType="separate"/>
+      </w:r>
+      <w:r>
+        <w:rPr>
+          <w:noProof/>
+        </w:rPr>
+        <w:t>10</w:t>
+      </w:r>
+      <w:r>
+        <w:rPr>
+          <w:noProof/>
+        </w:rPr>
+        <w:fldChar w:fldCharType="end"/>
+      </w:r>
       <w:r>
         <w:rPr>
           <w:noProof/>
@@ -8668,14 +9226,27 @@
                             <w:r>
                               <w:t xml:space="preserve">Figura </w:t>
                             </w:r>
-                            <w:fldSimple w:instr=" SEQ Figura \* ARABIC ">
-                              <w:r>
-                                <w:rPr>
-                                  <w:noProof/>
-                                </w:rPr>
-                                <w:t>11</w:t>
-                              </w:r>
-                            </w:fldSimple>
+                            <w:r>
+                              <w:fldChar w:fldCharType="begin"/>
+                            </w:r>
+                            <w:r>
+                              <w:instrText xml:space="preserve"> SEQ Figura \* ARABIC </w:instrText>
+                            </w:r>
+                            <w:r>
+                              <w:fldChar w:fldCharType="separate"/>
+                            </w:r>
+                            <w:r>
+                              <w:rPr>
+                                <w:noProof/>
+                              </w:rPr>
+                              <w:t>11</w:t>
+                            </w:r>
+                            <w:r>
+                              <w:rPr>
+                                <w:noProof/>
+                              </w:rPr>
+                              <w:fldChar w:fldCharType="end"/>
+                            </w:r>
                             <w:r>
                               <w:rPr>
                                 <w:noProof/>
@@ -8721,14 +9292,27 @@
                       <w:r>
                         <w:t xml:space="preserve">Figura </w:t>
                       </w:r>
-                      <w:fldSimple w:instr=" SEQ Figura \* ARABIC ">
-                        <w:r>
-                          <w:rPr>
-                            <w:noProof/>
-                          </w:rPr>
-                          <w:t>11</w:t>
-                        </w:r>
-                      </w:fldSimple>
+                      <w:r>
+                        <w:fldChar w:fldCharType="begin"/>
+                      </w:r>
+                      <w:r>
+                        <w:instrText xml:space="preserve"> SEQ Figura \* ARABIC </w:instrText>
+                      </w:r>
+                      <w:r>
+                        <w:fldChar w:fldCharType="separate"/>
+                      </w:r>
+                      <w:r>
+                        <w:rPr>
+                          <w:noProof/>
+                        </w:rPr>
+                        <w:t>11</w:t>
+                      </w:r>
+                      <w:r>
+                        <w:rPr>
+                          <w:noProof/>
+                        </w:rPr>
+                        <w:fldChar w:fldCharType="end"/>
+                      </w:r>
                       <w:r>
                         <w:rPr>
                           <w:noProof/>
@@ -8870,14 +9454,27 @@
       <w:r>
         <w:t xml:space="preserve">Figura </w:t>
       </w:r>
-      <w:fldSimple w:instr=" SEQ Figura \* ARABIC ">
-        <w:r>
-          <w:rPr>
-            <w:noProof/>
-          </w:rPr>
-          <w:t>12</w:t>
-        </w:r>
-      </w:fldSimple>
+      <w:r>
+        <w:fldChar w:fldCharType="begin"/>
+      </w:r>
+      <w:r>
+        <w:instrText xml:space="preserve"> SEQ Figura \* ARABIC </w:instrText>
+      </w:r>
+      <w:r>
+        <w:fldChar w:fldCharType="separate"/>
+      </w:r>
+      <w:r>
+        <w:rPr>
+          <w:noProof/>
+        </w:rPr>
+        <w:t>12</w:t>
+      </w:r>
+      <w:r>
+        <w:rPr>
+          <w:noProof/>
+        </w:rPr>
+        <w:fldChar w:fldCharType="end"/>
+      </w:r>
       <w:r>
         <w:rPr>
           <w:noProof/>
@@ -9035,14 +9632,27 @@
       <w:r>
         <w:t xml:space="preserve">Figura </w:t>
       </w:r>
-      <w:fldSimple w:instr=" SEQ Figura \* ARABIC ">
-        <w:r>
-          <w:rPr>
-            <w:noProof/>
-          </w:rPr>
-          <w:t>13</w:t>
-        </w:r>
-      </w:fldSimple>
+      <w:r>
+        <w:fldChar w:fldCharType="begin"/>
+      </w:r>
+      <w:r>
+        <w:instrText xml:space="preserve"> SEQ Figura \* ARABIC </w:instrText>
+      </w:r>
+      <w:r>
+        <w:fldChar w:fldCharType="separate"/>
+      </w:r>
+      <w:r>
+        <w:rPr>
+          <w:noProof/>
+        </w:rPr>
+        <w:t>13</w:t>
+      </w:r>
+      <w:r>
+        <w:rPr>
+          <w:noProof/>
+        </w:rPr>
+        <w:fldChar w:fldCharType="end"/>
+      </w:r>
       <w:r>
         <w:rPr>
           <w:noProof/>
@@ -9140,14 +9750,27 @@
       <w:r>
         <w:t xml:space="preserve">Figura </w:t>
       </w:r>
-      <w:fldSimple w:instr=" SEQ Figura \* ARABIC ">
-        <w:r>
-          <w:rPr>
-            <w:noProof/>
-          </w:rPr>
-          <w:t>14</w:t>
-        </w:r>
-      </w:fldSimple>
+      <w:r>
+        <w:fldChar w:fldCharType="begin"/>
+      </w:r>
+      <w:r>
+        <w:instrText xml:space="preserve"> SEQ Figura \* ARABIC </w:instrText>
+      </w:r>
+      <w:r>
+        <w:fldChar w:fldCharType="separate"/>
+      </w:r>
+      <w:r>
+        <w:rPr>
+          <w:noProof/>
+        </w:rPr>
+        <w:t>14</w:t>
+      </w:r>
+      <w:r>
+        <w:rPr>
+          <w:noProof/>
+        </w:rPr>
+        <w:fldChar w:fldCharType="end"/>
+      </w:r>
       <w:r>
         <w:rPr>
           <w:noProof/>
@@ -9237,14 +9860,27 @@
                             <w:r>
                               <w:t xml:space="preserve">Figura </w:t>
                             </w:r>
-                            <w:fldSimple w:instr=" SEQ Figura \* ARABIC ">
-                              <w:r>
-                                <w:rPr>
-                                  <w:noProof/>
-                                </w:rPr>
-                                <w:t>15</w:t>
-                              </w:r>
-                            </w:fldSimple>
+                            <w:r>
+                              <w:fldChar w:fldCharType="begin"/>
+                            </w:r>
+                            <w:r>
+                              <w:instrText xml:space="preserve"> SEQ Figura \* ARABIC </w:instrText>
+                            </w:r>
+                            <w:r>
+                              <w:fldChar w:fldCharType="separate"/>
+                            </w:r>
+                            <w:r>
+                              <w:rPr>
+                                <w:noProof/>
+                              </w:rPr>
+                              <w:t>15</w:t>
+                            </w:r>
+                            <w:r>
+                              <w:rPr>
+                                <w:noProof/>
+                              </w:rPr>
+                              <w:fldChar w:fldCharType="end"/>
+                            </w:r>
                             <w:r>
                               <w:rPr>
                                 <w:noProof/>
@@ -9287,14 +9923,27 @@
                       <w:r>
                         <w:t xml:space="preserve">Figura </w:t>
                       </w:r>
-                      <w:fldSimple w:instr=" SEQ Figura \* ARABIC ">
-                        <w:r>
-                          <w:rPr>
-                            <w:noProof/>
-                          </w:rPr>
-                          <w:t>15</w:t>
-                        </w:r>
-                      </w:fldSimple>
+                      <w:r>
+                        <w:fldChar w:fldCharType="begin"/>
+                      </w:r>
+                      <w:r>
+                        <w:instrText xml:space="preserve"> SEQ Figura \* ARABIC </w:instrText>
+                      </w:r>
+                      <w:r>
+                        <w:fldChar w:fldCharType="separate"/>
+                      </w:r>
+                      <w:r>
+                        <w:rPr>
+                          <w:noProof/>
+                        </w:rPr>
+                        <w:t>15</w:t>
+                      </w:r>
+                      <w:r>
+                        <w:rPr>
+                          <w:noProof/>
+                        </w:rPr>
+                        <w:fldChar w:fldCharType="end"/>
+                      </w:r>
                       <w:r>
                         <w:rPr>
                           <w:noProof/>
@@ -9443,14 +10092,27 @@
       <w:r>
         <w:t xml:space="preserve">Figura </w:t>
       </w:r>
-      <w:fldSimple w:instr=" SEQ Figura \* ARABIC ">
-        <w:r>
-          <w:rPr>
-            <w:noProof/>
-          </w:rPr>
-          <w:t>16</w:t>
-        </w:r>
-      </w:fldSimple>
+      <w:r>
+        <w:fldChar w:fldCharType="begin"/>
+      </w:r>
+      <w:r>
+        <w:instrText xml:space="preserve"> SEQ Figura \* ARABIC </w:instrText>
+      </w:r>
+      <w:r>
+        <w:fldChar w:fldCharType="separate"/>
+      </w:r>
+      <w:r>
+        <w:rPr>
+          <w:noProof/>
+        </w:rPr>
+        <w:t>16</w:t>
+      </w:r>
+      <w:r>
+        <w:rPr>
+          <w:noProof/>
+        </w:rPr>
+        <w:fldChar w:fldCharType="end"/>
+      </w:r>
       <w:r>
         <w:rPr>
           <w:noProof/>
@@ -9534,14 +10196,27 @@
                             <w:r>
                               <w:t xml:space="preserve">Figura </w:t>
                             </w:r>
-                            <w:fldSimple w:instr=" SEQ Figura \* ARABIC ">
-                              <w:r>
-                                <w:rPr>
-                                  <w:noProof/>
-                                </w:rPr>
-                                <w:t>17</w:t>
-                              </w:r>
-                            </w:fldSimple>
+                            <w:r>
+                              <w:fldChar w:fldCharType="begin"/>
+                            </w:r>
+                            <w:r>
+                              <w:instrText xml:space="preserve"> SEQ Figura \* ARABIC </w:instrText>
+                            </w:r>
+                            <w:r>
+                              <w:fldChar w:fldCharType="separate"/>
+                            </w:r>
+                            <w:r>
+                              <w:rPr>
+                                <w:noProof/>
+                              </w:rPr>
+                              <w:t>17</w:t>
+                            </w:r>
+                            <w:r>
+                              <w:rPr>
+                                <w:noProof/>
+                              </w:rPr>
+                              <w:fldChar w:fldCharType="end"/>
+                            </w:r>
                             <w:r>
                               <w:rPr>
                                 <w:noProof/>
@@ -9584,14 +10259,27 @@
                       <w:r>
                         <w:t xml:space="preserve">Figura </w:t>
                       </w:r>
-                      <w:fldSimple w:instr=" SEQ Figura \* ARABIC ">
-                        <w:r>
-                          <w:rPr>
-                            <w:noProof/>
-                          </w:rPr>
-                          <w:t>17</w:t>
-                        </w:r>
-                      </w:fldSimple>
+                      <w:r>
+                        <w:fldChar w:fldCharType="begin"/>
+                      </w:r>
+                      <w:r>
+                        <w:instrText xml:space="preserve"> SEQ Figura \* ARABIC </w:instrText>
+                      </w:r>
+                      <w:r>
+                        <w:fldChar w:fldCharType="separate"/>
+                      </w:r>
+                      <w:r>
+                        <w:rPr>
+                          <w:noProof/>
+                        </w:rPr>
+                        <w:t>17</w:t>
+                      </w:r>
+                      <w:r>
+                        <w:rPr>
+                          <w:noProof/>
+                        </w:rPr>
+                        <w:fldChar w:fldCharType="end"/>
+                      </w:r>
                       <w:r>
                         <w:rPr>
                           <w:noProof/>
@@ -9712,14 +10400,27 @@
                             <w:r>
                               <w:t xml:space="preserve">Figura </w:t>
                             </w:r>
-                            <w:fldSimple w:instr=" SEQ Figura \* ARABIC ">
-                              <w:r>
-                                <w:rPr>
-                                  <w:noProof/>
-                                </w:rPr>
-                                <w:t>18</w:t>
-                              </w:r>
-                            </w:fldSimple>
+                            <w:r>
+                              <w:fldChar w:fldCharType="begin"/>
+                            </w:r>
+                            <w:r>
+                              <w:instrText xml:space="preserve"> SEQ Figura \* ARABIC </w:instrText>
+                            </w:r>
+                            <w:r>
+                              <w:fldChar w:fldCharType="separate"/>
+                            </w:r>
+                            <w:r>
+                              <w:rPr>
+                                <w:noProof/>
+                              </w:rPr>
+                              <w:t>18</w:t>
+                            </w:r>
+                            <w:r>
+                              <w:rPr>
+                                <w:noProof/>
+                              </w:rPr>
+                              <w:fldChar w:fldCharType="end"/>
+                            </w:r>
                             <w:r>
                               <w:t>- Formulário de Gestão de Projetos</w:t>
                             </w:r>
@@ -9756,14 +10457,27 @@
                       <w:r>
                         <w:t xml:space="preserve">Figura </w:t>
                       </w:r>
-                      <w:fldSimple w:instr=" SEQ Figura \* ARABIC ">
-                        <w:r>
-                          <w:rPr>
-                            <w:noProof/>
-                          </w:rPr>
-                          <w:t>18</w:t>
-                        </w:r>
-                      </w:fldSimple>
+                      <w:r>
+                        <w:fldChar w:fldCharType="begin"/>
+                      </w:r>
+                      <w:r>
+                        <w:instrText xml:space="preserve"> SEQ Figura \* ARABIC </w:instrText>
+                      </w:r>
+                      <w:r>
+                        <w:fldChar w:fldCharType="separate"/>
+                      </w:r>
+                      <w:r>
+                        <w:rPr>
+                          <w:noProof/>
+                        </w:rPr>
+                        <w:t>18</w:t>
+                      </w:r>
+                      <w:r>
+                        <w:rPr>
+                          <w:noProof/>
+                        </w:rPr>
+                        <w:fldChar w:fldCharType="end"/>
+                      </w:r>
                       <w:r>
                         <w:t>- Formulário de Gestão de Projetos</w:t>
                       </w:r>
@@ -9887,14 +10601,27 @@
                             <w:r>
                               <w:t xml:space="preserve">Figura </w:t>
                             </w:r>
-                            <w:fldSimple w:instr=" SEQ Figura \* ARABIC ">
-                              <w:r>
-                                <w:rPr>
-                                  <w:noProof/>
-                                </w:rPr>
-                                <w:t>19</w:t>
-                              </w:r>
-                            </w:fldSimple>
+                            <w:r>
+                              <w:fldChar w:fldCharType="begin"/>
+                            </w:r>
+                            <w:r>
+                              <w:instrText xml:space="preserve"> SEQ Figura \* ARABIC </w:instrText>
+                            </w:r>
+                            <w:r>
+                              <w:fldChar w:fldCharType="separate"/>
+                            </w:r>
+                            <w:r>
+                              <w:rPr>
+                                <w:noProof/>
+                              </w:rPr>
+                              <w:t>19</w:t>
+                            </w:r>
+                            <w:r>
+                              <w:rPr>
+                                <w:noProof/>
+                              </w:rPr>
+                              <w:fldChar w:fldCharType="end"/>
+                            </w:r>
                             <w:r>
                               <w:rPr>
                                 <w:noProof/>
@@ -9937,14 +10664,27 @@
                       <w:r>
                         <w:t xml:space="preserve">Figura </w:t>
                       </w:r>
-                      <w:fldSimple w:instr=" SEQ Figura \* ARABIC ">
-                        <w:r>
-                          <w:rPr>
-                            <w:noProof/>
-                          </w:rPr>
-                          <w:t>19</w:t>
-                        </w:r>
-                      </w:fldSimple>
+                      <w:r>
+                        <w:fldChar w:fldCharType="begin"/>
+                      </w:r>
+                      <w:r>
+                        <w:instrText xml:space="preserve"> SEQ Figura \* ARABIC </w:instrText>
+                      </w:r>
+                      <w:r>
+                        <w:fldChar w:fldCharType="separate"/>
+                      </w:r>
+                      <w:r>
+                        <w:rPr>
+                          <w:noProof/>
+                        </w:rPr>
+                        <w:t>19</w:t>
+                      </w:r>
+                      <w:r>
+                        <w:rPr>
+                          <w:noProof/>
+                        </w:rPr>
+                        <w:fldChar w:fldCharType="end"/>
+                      </w:r>
                       <w:r>
                         <w:rPr>
                           <w:noProof/>
@@ -10080,14 +10820,27 @@
       <w:r>
         <w:t xml:space="preserve">Figura </w:t>
       </w:r>
-      <w:fldSimple w:instr=" SEQ Figura \* ARABIC ">
-        <w:r>
-          <w:rPr>
-            <w:noProof/>
-          </w:rPr>
-          <w:t>20</w:t>
-        </w:r>
-      </w:fldSimple>
+      <w:r>
+        <w:fldChar w:fldCharType="begin"/>
+      </w:r>
+      <w:r>
+        <w:instrText xml:space="preserve"> SEQ Figura \* ARABIC </w:instrText>
+      </w:r>
+      <w:r>
+        <w:fldChar w:fldCharType="separate"/>
+      </w:r>
+      <w:r>
+        <w:rPr>
+          <w:noProof/>
+        </w:rPr>
+        <w:t>20</w:t>
+      </w:r>
+      <w:r>
+        <w:rPr>
+          <w:noProof/>
+        </w:rPr>
+        <w:fldChar w:fldCharType="end"/>
+      </w:r>
       <w:r>
         <w:rPr>
           <w:noProof/>
@@ -10120,7 +10873,7 @@
         <w:pStyle w:val="Ttulo2"/>
       </w:pPr>
       <w:bookmarkStart w:id="50" w:name="_Toc73090971"/>
-      <w:bookmarkStart w:id="51" w:name="_Toc73524800"/>
+      <w:bookmarkStart w:id="51" w:name="_Toc74130241"/>
       <w:r>
         <w:lastRenderedPageBreak/>
         <w:t>Diagrama de Classes</w:t>
@@ -10144,6 +10897,9 @@
     <w:p/>
     <w:p>
       <w:r>
+        <w:rPr>
+          <w:noProof/>
+        </w:rPr>
         <w:drawing>
           <wp:inline distT="0" distB="0" distL="0" distR="0" wp14:anchorId="36EB268D" wp14:editId="2B580E7B">
             <wp:extent cx="6120130" cy="3773170"/>
@@ -10190,14 +10946,27 @@
       <w:r>
         <w:t xml:space="preserve">Figura </w:t>
       </w:r>
-      <w:fldSimple w:instr=" SEQ Figura \* ARABIC ">
-        <w:r>
-          <w:rPr>
-            <w:noProof/>
-          </w:rPr>
-          <w:t>21</w:t>
-        </w:r>
-      </w:fldSimple>
+      <w:r>
+        <w:fldChar w:fldCharType="begin"/>
+      </w:r>
+      <w:r>
+        <w:instrText xml:space="preserve"> SEQ Figura \* ARABIC </w:instrText>
+      </w:r>
+      <w:r>
+        <w:fldChar w:fldCharType="separate"/>
+      </w:r>
+      <w:r>
+        <w:rPr>
+          <w:noProof/>
+        </w:rPr>
+        <w:t>21</w:t>
+      </w:r>
+      <w:r>
+        <w:rPr>
+          <w:noProof/>
+        </w:rPr>
+        <w:fldChar w:fldCharType="end"/>
+      </w:r>
       <w:r>
         <w:t xml:space="preserve"> - </w:t>
       </w:r>
@@ -10222,7 +10991,7 @@
       <w:pPr>
         <w:pStyle w:val="Ttulo1"/>
       </w:pPr>
-      <w:bookmarkStart w:id="53" w:name="_Toc73524801"/>
+      <w:bookmarkStart w:id="53" w:name="_Toc74130242"/>
       <w:r>
         <w:lastRenderedPageBreak/>
         <w:t>Scrum</w:t>
@@ -10250,7 +11019,7 @@
       <w:pPr>
         <w:pStyle w:val="Ttulo2"/>
       </w:pPr>
-      <w:bookmarkStart w:id="55" w:name="_Toc73524802"/>
+      <w:bookmarkStart w:id="55" w:name="_Toc74130243"/>
       <w:r>
         <w:t>Aplicação do Scrum ao Projeto</w:t>
       </w:r>
@@ -10290,7 +11059,7 @@
       <w:pPr>
         <w:pStyle w:val="Ttulo2"/>
       </w:pPr>
-      <w:bookmarkStart w:id="57" w:name="_Toc73524803"/>
+      <w:bookmarkStart w:id="57" w:name="_Toc74130244"/>
       <w:r>
         <w:t>Stakeholders e Scrum Team</w:t>
       </w:r>
@@ -10770,7 +11539,7 @@
       <w:pPr>
         <w:pStyle w:val="Ttulo2"/>
       </w:pPr>
-      <w:bookmarkStart w:id="58" w:name="_Toc73524804"/>
+      <w:bookmarkStart w:id="58" w:name="_Toc74130245"/>
       <w:r>
         <w:lastRenderedPageBreak/>
         <w:t>User Stories</w:t>
@@ -11970,7 +12739,7 @@
       <w:pPr>
         <w:pStyle w:val="Ttulo2"/>
       </w:pPr>
-      <w:bookmarkStart w:id="59" w:name="_Toc73524805"/>
+      <w:bookmarkStart w:id="59" w:name="_Toc74130246"/>
       <w:r>
         <w:lastRenderedPageBreak/>
         <w:t>Sprints</w:t>
@@ -11981,7 +12750,7 @@
       <w:pPr>
         <w:pStyle w:val="Ttulo3"/>
       </w:pPr>
-      <w:bookmarkStart w:id="60" w:name="_Toc73524806"/>
+      <w:bookmarkStart w:id="60" w:name="_Toc74130247"/>
       <w:r>
         <w:t>Sprint 1 (</w:t>
       </w:r>
@@ -13674,14 +14443,27 @@
                                   <w:r>
                                     <w:t xml:space="preserve">Figura </w:t>
                                   </w:r>
-                                  <w:fldSimple w:instr=" SEQ Figura \* ARABIC ">
-                                    <w:r>
-                                      <w:rPr>
-                                        <w:noProof/>
-                                      </w:rPr>
-                                      <w:t>23</w:t>
-                                    </w:r>
-                                  </w:fldSimple>
+                                  <w:r>
+                                    <w:fldChar w:fldCharType="begin"/>
+                                  </w:r>
+                                  <w:r>
+                                    <w:instrText xml:space="preserve"> SEQ Figura \* ARABIC </w:instrText>
+                                  </w:r>
+                                  <w:r>
+                                    <w:fldChar w:fldCharType="separate"/>
+                                  </w:r>
+                                  <w:r>
+                                    <w:rPr>
+                                      <w:noProof/>
+                                    </w:rPr>
+                                    <w:t>23</w:t>
+                                  </w:r>
+                                  <w:r>
+                                    <w:rPr>
+                                      <w:noProof/>
+                                    </w:rPr>
+                                    <w:fldChar w:fldCharType="end"/>
+                                  </w:r>
                                   <w:r>
                                     <w:t>- Problemas concluídos no Sprint 1</w:t>
                                   </w:r>
@@ -13721,14 +14503,27 @@
                             <w:r>
                               <w:t xml:space="preserve">Figura </w:t>
                             </w:r>
-                            <w:fldSimple w:instr=" SEQ Figura \* ARABIC ">
-                              <w:r>
-                                <w:rPr>
-                                  <w:noProof/>
-                                </w:rPr>
-                                <w:t>23</w:t>
-                              </w:r>
-                            </w:fldSimple>
+                            <w:r>
+                              <w:fldChar w:fldCharType="begin"/>
+                            </w:r>
+                            <w:r>
+                              <w:instrText xml:space="preserve"> SEQ Figura \* ARABIC </w:instrText>
+                            </w:r>
+                            <w:r>
+                              <w:fldChar w:fldCharType="separate"/>
+                            </w:r>
+                            <w:r>
+                              <w:rPr>
+                                <w:noProof/>
+                              </w:rPr>
+                              <w:t>23</w:t>
+                            </w:r>
+                            <w:r>
+                              <w:rPr>
+                                <w:noProof/>
+                              </w:rPr>
+                              <w:fldChar w:fldCharType="end"/>
+                            </w:r>
                             <w:r>
                               <w:t>- Problemas concluídos no Sprint 1</w:t>
                             </w:r>
@@ -13815,7 +14610,7 @@
       <w:pPr>
         <w:pStyle w:val="Ttulo3"/>
       </w:pPr>
-      <w:bookmarkStart w:id="64" w:name="_Toc73524807"/>
+      <w:bookmarkStart w:id="64" w:name="_Toc74130248"/>
       <w:r>
         <w:lastRenderedPageBreak/>
         <w:t>Sprint 2 (</w:t>
@@ -15611,7 +16406,7 @@
       <w:pPr>
         <w:pStyle w:val="Ttulo3"/>
       </w:pPr>
-      <w:bookmarkStart w:id="67" w:name="_Toc73524808"/>
+      <w:bookmarkStart w:id="67" w:name="_Toc74130249"/>
       <w:r>
         <w:lastRenderedPageBreak/>
         <w:t>Sprint 3 (</w:t>
@@ -17175,7 +17970,7 @@
       <w:pPr>
         <w:pStyle w:val="Ttulo3"/>
       </w:pPr>
-      <w:bookmarkStart w:id="68" w:name="_Toc73524809"/>
+      <w:bookmarkStart w:id="68" w:name="_Toc74130250"/>
       <w:r>
         <w:lastRenderedPageBreak/>
         <w:t>Sprint 4 (</w:t>
@@ -18710,7 +19505,7 @@
       <w:pPr>
         <w:pStyle w:val="Ttulo2"/>
       </w:pPr>
-      <w:bookmarkStart w:id="69" w:name="_Toc73524810"/>
+      <w:bookmarkStart w:id="69" w:name="_Toc74130251"/>
       <w:r>
         <w:rPr>
           <w:i/>
@@ -19483,7 +20278,7 @@
       <w:pPr>
         <w:pStyle w:val="Ttulo1"/>
       </w:pPr>
-      <w:bookmarkStart w:id="70" w:name="_Toc73524811"/>
+      <w:bookmarkStart w:id="70" w:name="_Toc74130252"/>
       <w:r>
         <w:lastRenderedPageBreak/>
         <w:t>Conclusões</w:t>
@@ -24257,13 +25052,18 @@
 </file>
 
 <file path=customXml/item1.xml><?xml version="1.0" encoding="utf-8"?>
-<b:Sources xmlns:b="http://schemas.openxmlformats.org/officeDocument/2006/bibliography" xmlns="http://schemas.openxmlformats.org/officeDocument/2006/bibliography" SelectedStyle="\APASixthEditionOfficeOnline.xsl" StyleName="APA" Version="6"/>
+<p:properties xmlns:p="http://schemas.microsoft.com/office/2006/metadata/properties" xmlns:xsi="http://www.w3.org/2001/XMLSchema-instance" xmlns:pc="http://schemas.microsoft.com/office/infopath/2007/PartnerControls">
+  <documentManagement/>
+</p:properties>
 </file>
 
 <file path=customXml/item2.xml><?xml version="1.0" encoding="utf-8"?>
-<p:properties xmlns:p="http://schemas.microsoft.com/office/2006/metadata/properties" xmlns:xsi="http://www.w3.org/2001/XMLSchema-instance" xmlns:pc="http://schemas.microsoft.com/office/infopath/2007/PartnerControls">
-  <documentManagement/>
-</p:properties>
+<?mso-contentType ?>
+<FormTemplates xmlns="http://schemas.microsoft.com/sharepoint/v3/contenttype/forms">
+  <Display>DocumentLibraryForm</Display>
+  <Edit>DocumentLibraryForm</Edit>
+  <New>DocumentLibraryForm</New>
+</FormTemplates>
 </file>
 
 <file path=customXml/item3.xml><?xml version="1.0" encoding="utf-8"?>
@@ -24425,27 +25225,22 @@
 </file>
 
 <file path=customXml/item4.xml><?xml version="1.0" encoding="utf-8"?>
-<?mso-contentType ?>
-<FormTemplates xmlns="http://schemas.microsoft.com/sharepoint/v3/contenttype/forms">
-  <Display>DocumentLibraryForm</Display>
-  <Edit>DocumentLibraryForm</Edit>
-  <New>DocumentLibraryForm</New>
-</FormTemplates>
+<b:Sources xmlns:b="http://schemas.openxmlformats.org/officeDocument/2006/bibliography" xmlns="http://schemas.openxmlformats.org/officeDocument/2006/bibliography" SelectedStyle="\APASixthEditionOfficeOnline.xsl" StyleName="APA" Version="6"/>
 </file>
 
 <file path=customXml/itemProps1.xml><?xml version="1.0" encoding="utf-8"?>
-<ds:datastoreItem xmlns:ds="http://schemas.openxmlformats.org/officeDocument/2006/customXml" ds:itemID="{34E35503-31BE-4C22-8EB5-1B8C3DFFC716}">
+<ds:datastoreItem xmlns:ds="http://schemas.openxmlformats.org/officeDocument/2006/customXml" ds:itemID="{9DF3CA16-2820-4B1B-831B-2E9793A00AD0}">
   <ds:schemaRefs>
-    <ds:schemaRef ds:uri="http://schemas.openxmlformats.org/officeDocument/2006/bibliography"/>
+    <ds:schemaRef ds:uri="http://schemas.microsoft.com/office/2006/metadata/properties"/>
+    <ds:schemaRef ds:uri="http://schemas.microsoft.com/office/infopath/2007/PartnerControls"/>
   </ds:schemaRefs>
 </ds:datastoreItem>
 </file>
 
 <file path=customXml/itemProps2.xml><?xml version="1.0" encoding="utf-8"?>
-<ds:datastoreItem xmlns:ds="http://schemas.openxmlformats.org/officeDocument/2006/customXml" ds:itemID="{9DF3CA16-2820-4B1B-831B-2E9793A00AD0}">
+<ds:datastoreItem xmlns:ds="http://schemas.openxmlformats.org/officeDocument/2006/customXml" ds:itemID="{B338E58A-3F62-4B99-9860-4D82DA024BD6}">
   <ds:schemaRefs>
-    <ds:schemaRef ds:uri="http://schemas.microsoft.com/office/2006/metadata/properties"/>
-    <ds:schemaRef ds:uri="http://schemas.microsoft.com/office/infopath/2007/PartnerControls"/>
+    <ds:schemaRef ds:uri="http://schemas.microsoft.com/sharepoint/v3/contenttype/forms"/>
   </ds:schemaRefs>
 </ds:datastoreItem>
 </file>
@@ -24469,9 +25264,9 @@
 </file>
 
 <file path=customXml/itemProps4.xml><?xml version="1.0" encoding="utf-8"?>
-<ds:datastoreItem xmlns:ds="http://schemas.openxmlformats.org/officeDocument/2006/customXml" ds:itemID="{B338E58A-3F62-4B99-9860-4D82DA024BD6}">
+<ds:datastoreItem xmlns:ds="http://schemas.openxmlformats.org/officeDocument/2006/customXml" ds:itemID="{34E35503-31BE-4C22-8EB5-1B8C3DFFC716}">
   <ds:schemaRefs>
-    <ds:schemaRef ds:uri="http://schemas.microsoft.com/sharepoint/v3/contenttype/forms"/>
+    <ds:schemaRef ds:uri="http://schemas.openxmlformats.org/officeDocument/2006/bibliography"/>
   </ds:schemaRefs>
 </ds:datastoreItem>
 </file>
</xml_diff>

<commit_message>
Manual do utilizador completo e decisões tomandas
</commit_message>
<xml_diff>
--- a/doc/IPL-TeSP-PSI-MDS-2021-Template_Projeto_DA.docx
+++ b/doc/IPL-TeSP-PSI-MDS-2021-Template_Projeto_DA.docx
@@ -1076,7 +1076,7 @@
             </w:rPr>
             <w:fldChar w:fldCharType="separate"/>
           </w:r>
-          <w:hyperlink w:anchor="_Toc74295238" w:history="1">
+          <w:hyperlink w:anchor="_Toc74303512" w:history="1">
             <w:r>
               <w:rPr>
                 <w:rStyle w:val="Hiperligao"/>
@@ -1103,7 +1103,7 @@
                 <w:noProof/>
                 <w:webHidden/>
               </w:rPr>
-              <w:instrText xml:space="preserve"> PAGEREF _Toc74295238 \h </w:instrText>
+              <w:instrText xml:space="preserve"> PAGEREF _Toc74303512 \h </w:instrText>
             </w:r>
             <w:r>
               <w:rPr>
@@ -1150,7 +1150,7 @@
               <w:lang w:eastAsia="pt-PT"/>
             </w:rPr>
           </w:pPr>
-          <w:hyperlink w:anchor="_Toc74295239" w:history="1">
+          <w:hyperlink w:anchor="_Toc74303513" w:history="1">
             <w:r>
               <w:rPr>
                 <w:rStyle w:val="Hiperligao"/>
@@ -1177,7 +1177,7 @@
                 <w:noProof/>
                 <w:webHidden/>
               </w:rPr>
-              <w:instrText xml:space="preserve"> PAGEREF _Toc74295239 \h </w:instrText>
+              <w:instrText xml:space="preserve"> PAGEREF _Toc74303513 \h </w:instrText>
             </w:r>
             <w:r>
               <w:rPr>
@@ -1225,7 +1225,7 @@
               <w:lang w:eastAsia="pt-PT"/>
             </w:rPr>
           </w:pPr>
-          <w:hyperlink w:anchor="_Toc74295240" w:history="1">
+          <w:hyperlink w:anchor="_Toc74303514" w:history="1">
             <w:r>
               <w:rPr>
                 <w:rStyle w:val="Hiperligao"/>
@@ -1271,7 +1271,7 @@
                 <w:noProof/>
                 <w:webHidden/>
               </w:rPr>
-              <w:instrText xml:space="preserve"> PAGEREF _Toc74295240 \h </w:instrText>
+              <w:instrText xml:space="preserve"> PAGEREF _Toc74303514 \h </w:instrText>
             </w:r>
             <w:r>
               <w:rPr>
@@ -1318,7 +1318,7 @@
               <w:lang w:eastAsia="pt-PT"/>
             </w:rPr>
           </w:pPr>
-          <w:hyperlink w:anchor="_Toc74295241" w:history="1">
+          <w:hyperlink w:anchor="_Toc74303515" w:history="1">
             <w:r>
               <w:rPr>
                 <w:rStyle w:val="Hiperligao"/>
@@ -1363,7 +1363,7 @@
                 <w:noProof/>
                 <w:webHidden/>
               </w:rPr>
-              <w:instrText xml:space="preserve"> PAGEREF _Toc74295241 \h </w:instrText>
+              <w:instrText xml:space="preserve"> PAGEREF _Toc74303515 \h </w:instrText>
             </w:r>
             <w:r>
               <w:rPr>
@@ -1411,7 +1411,7 @@
               <w:lang w:eastAsia="pt-PT"/>
             </w:rPr>
           </w:pPr>
-          <w:hyperlink w:anchor="_Toc74295242" w:history="1">
+          <w:hyperlink w:anchor="_Toc74303516" w:history="1">
             <w:r>
               <w:rPr>
                 <w:rStyle w:val="Hiperligao"/>
@@ -1457,7 +1457,7 @@
                 <w:noProof/>
                 <w:webHidden/>
               </w:rPr>
-              <w:instrText xml:space="preserve"> PAGEREF _Toc74295242 \h </w:instrText>
+              <w:instrText xml:space="preserve"> PAGEREF _Toc74303516 \h </w:instrText>
             </w:r>
             <w:r>
               <w:rPr>
@@ -1504,7 +1504,7 @@
               <w:lang w:eastAsia="pt-PT"/>
             </w:rPr>
           </w:pPr>
-          <w:hyperlink w:anchor="_Toc74295243" w:history="1">
+          <w:hyperlink w:anchor="_Toc74303517" w:history="1">
             <w:r>
               <w:rPr>
                 <w:rStyle w:val="Hiperligao"/>
@@ -1549,7 +1549,7 @@
                 <w:noProof/>
                 <w:webHidden/>
               </w:rPr>
-              <w:instrText xml:space="preserve"> PAGEREF _Toc74295243 \h </w:instrText>
+              <w:instrText xml:space="preserve"> PAGEREF _Toc74303517 \h </w:instrText>
             </w:r>
             <w:r>
               <w:rPr>
@@ -1596,7 +1596,7 @@
               <w:lang w:eastAsia="pt-PT"/>
             </w:rPr>
           </w:pPr>
-          <w:hyperlink w:anchor="_Toc74295244" w:history="1">
+          <w:hyperlink w:anchor="_Toc74303518" w:history="1">
             <w:r>
               <w:rPr>
                 <w:rStyle w:val="Hiperligao"/>
@@ -1641,7 +1641,7 @@
                 <w:noProof/>
                 <w:webHidden/>
               </w:rPr>
-              <w:instrText xml:space="preserve"> PAGEREF _Toc74295244 \h </w:instrText>
+              <w:instrText xml:space="preserve"> PAGEREF _Toc74303518 \h </w:instrText>
             </w:r>
             <w:r>
               <w:rPr>
@@ -1686,7 +1686,7 @@
               <w:lang w:eastAsia="pt-PT"/>
             </w:rPr>
           </w:pPr>
-          <w:hyperlink w:anchor="_Toc74295245" w:history="1">
+          <w:hyperlink w:anchor="_Toc74303519" w:history="1">
             <w:r>
               <w:rPr>
                 <w:rStyle w:val="Hiperligao"/>
@@ -1729,7 +1729,7 @@
                 <w:noProof/>
                 <w:webHidden/>
               </w:rPr>
-              <w:instrText xml:space="preserve"> PAGEREF _Toc74295245 \h </w:instrText>
+              <w:instrText xml:space="preserve"> PAGEREF _Toc74303519 \h </w:instrText>
             </w:r>
             <w:r>
               <w:rPr>
@@ -1774,7 +1774,7 @@
               <w:lang w:eastAsia="pt-PT"/>
             </w:rPr>
           </w:pPr>
-          <w:hyperlink w:anchor="_Toc74295246" w:history="1">
+          <w:hyperlink w:anchor="_Toc74303520" w:history="1">
             <w:r>
               <w:rPr>
                 <w:rStyle w:val="Hiperligao"/>
@@ -1817,7 +1817,7 @@
                 <w:noProof/>
                 <w:webHidden/>
               </w:rPr>
-              <w:instrText xml:space="preserve"> PAGEREF _Toc74295246 \h </w:instrText>
+              <w:instrText xml:space="preserve"> PAGEREF _Toc74303520 \h </w:instrText>
             </w:r>
             <w:r>
               <w:rPr>
@@ -1864,7 +1864,7 @@
               <w:lang w:eastAsia="pt-PT"/>
             </w:rPr>
           </w:pPr>
-          <w:hyperlink w:anchor="_Toc74295247" w:history="1">
+          <w:hyperlink w:anchor="_Toc74303521" w:history="1">
             <w:r>
               <w:rPr>
                 <w:rStyle w:val="Hiperligao"/>
@@ -1909,7 +1909,7 @@
                 <w:noProof/>
                 <w:webHidden/>
               </w:rPr>
-              <w:instrText xml:space="preserve"> PAGEREF _Toc74295247 \h </w:instrText>
+              <w:instrText xml:space="preserve"> PAGEREF _Toc74303521 \h </w:instrText>
             </w:r>
             <w:r>
               <w:rPr>
@@ -1954,7 +1954,7 @@
               <w:lang w:eastAsia="pt-PT"/>
             </w:rPr>
           </w:pPr>
-          <w:hyperlink w:anchor="_Toc74295248" w:history="1">
+          <w:hyperlink w:anchor="_Toc74303522" w:history="1">
             <w:r>
               <w:rPr>
                 <w:rStyle w:val="Hiperligao"/>
@@ -1997,7 +1997,7 @@
                 <w:noProof/>
                 <w:webHidden/>
               </w:rPr>
-              <w:instrText xml:space="preserve"> PAGEREF _Toc74295248 \h </w:instrText>
+              <w:instrText xml:space="preserve"> PAGEREF _Toc74303522 \h </w:instrText>
             </w:r>
             <w:r>
               <w:rPr>
@@ -2042,7 +2042,7 @@
               <w:lang w:eastAsia="pt-PT"/>
             </w:rPr>
           </w:pPr>
-          <w:hyperlink w:anchor="_Toc74295249" w:history="1">
+          <w:hyperlink w:anchor="_Toc74303523" w:history="1">
             <w:r>
               <w:rPr>
                 <w:rStyle w:val="Hiperligao"/>
@@ -2085,7 +2085,7 @@
                 <w:noProof/>
                 <w:webHidden/>
               </w:rPr>
-              <w:instrText xml:space="preserve"> PAGEREF _Toc74295249 \h </w:instrText>
+              <w:instrText xml:space="preserve"> PAGEREF _Toc74303523 \h </w:instrText>
             </w:r>
             <w:r>
               <w:rPr>
@@ -2130,7 +2130,7 @@
               <w:lang w:eastAsia="pt-PT"/>
             </w:rPr>
           </w:pPr>
-          <w:hyperlink w:anchor="_Toc74295250" w:history="1">
+          <w:hyperlink w:anchor="_Toc74303524" w:history="1">
             <w:r>
               <w:rPr>
                 <w:rStyle w:val="Hiperligao"/>
@@ -2173,7 +2173,7 @@
                 <w:noProof/>
                 <w:webHidden/>
               </w:rPr>
-              <w:instrText xml:space="preserve"> PAGEREF _Toc74295250 \h </w:instrText>
+              <w:instrText xml:space="preserve"> PAGEREF _Toc74303524 \h </w:instrText>
             </w:r>
             <w:r>
               <w:rPr>
@@ -2218,7 +2218,7 @@
               <w:lang w:eastAsia="pt-PT"/>
             </w:rPr>
           </w:pPr>
-          <w:hyperlink w:anchor="_Toc74295251" w:history="1">
+          <w:hyperlink w:anchor="_Toc74303525" w:history="1">
             <w:r>
               <w:rPr>
                 <w:rStyle w:val="Hiperligao"/>
@@ -2261,7 +2261,7 @@
                 <w:noProof/>
                 <w:webHidden/>
               </w:rPr>
-              <w:instrText xml:space="preserve"> PAGEREF _Toc74295251 \h </w:instrText>
+              <w:instrText xml:space="preserve"> PAGEREF _Toc74303525 \h </w:instrText>
             </w:r>
             <w:r>
               <w:rPr>
@@ -2308,7 +2308,7 @@
               <w:lang w:eastAsia="pt-PT"/>
             </w:rPr>
           </w:pPr>
-          <w:hyperlink w:anchor="_Toc74295252" w:history="1">
+          <w:hyperlink w:anchor="_Toc74303526" w:history="1">
             <w:r>
               <w:rPr>
                 <w:rStyle w:val="Hiperligao"/>
@@ -2353,7 +2353,7 @@
                 <w:noProof/>
                 <w:webHidden/>
               </w:rPr>
-              <w:instrText xml:space="preserve"> PAGEREF _Toc74295252 \h </w:instrText>
+              <w:instrText xml:space="preserve"> PAGEREF _Toc74303526 \h </w:instrText>
             </w:r>
             <w:r>
               <w:rPr>
@@ -2400,7 +2400,7 @@
               <w:lang w:eastAsia="pt-PT"/>
             </w:rPr>
           </w:pPr>
-          <w:hyperlink w:anchor="_Toc74295253" w:history="1">
+          <w:hyperlink w:anchor="_Toc74303527" w:history="1">
             <w:r>
               <w:rPr>
                 <w:rStyle w:val="Hiperligao"/>
@@ -2424,6 +2424,98 @@
                 <w:rStyle w:val="Hiperligao"/>
                 <w:noProof/>
               </w:rPr>
+              <w:t>Decisões Tomadas</w:t>
+            </w:r>
+            <w:r>
+              <w:rPr>
+                <w:noProof/>
+                <w:webHidden/>
+              </w:rPr>
+              <w:tab/>
+            </w:r>
+            <w:r>
+              <w:rPr>
+                <w:noProof/>
+                <w:webHidden/>
+              </w:rPr>
+              <w:fldChar w:fldCharType="begin"/>
+            </w:r>
+            <w:r>
+              <w:rPr>
+                <w:noProof/>
+                <w:webHidden/>
+              </w:rPr>
+              <w:instrText xml:space="preserve"> PAGEREF _Toc74303527 \h </w:instrText>
+            </w:r>
+            <w:r>
+              <w:rPr>
+                <w:noProof/>
+                <w:webHidden/>
+              </w:rPr>
+            </w:r>
+            <w:r>
+              <w:rPr>
+                <w:noProof/>
+                <w:webHidden/>
+              </w:rPr>
+              <w:fldChar w:fldCharType="separate"/>
+            </w:r>
+            <w:r>
+              <w:rPr>
+                <w:noProof/>
+                <w:webHidden/>
+              </w:rPr>
+              <w:t>20</w:t>
+            </w:r>
+            <w:r>
+              <w:rPr>
+                <w:noProof/>
+                <w:webHidden/>
+              </w:rPr>
+              <w:fldChar w:fldCharType="end"/>
+            </w:r>
+          </w:hyperlink>
+        </w:p>
+        <w:p>
+          <w:pPr>
+            <w:pStyle w:val="ndice2"/>
+            <w:tabs>
+              <w:tab w:val="left" w:pos="502"/>
+              <w:tab w:val="right" w:leader="dot" w:pos="9628"/>
+            </w:tabs>
+            <w:rPr>
+              <w:rFonts w:eastAsiaTheme="minorEastAsia"/>
+              <w:b w:val="0"/>
+              <w:bCs w:val="0"/>
+              <w:smallCaps w:val="0"/>
+              <w:noProof/>
+              <w:lang w:eastAsia="pt-PT"/>
+            </w:rPr>
+          </w:pPr>
+          <w:hyperlink w:anchor="_Toc74303528" w:history="1">
+            <w:r>
+              <w:rPr>
+                <w:rStyle w:val="Hiperligao"/>
+                <w:noProof/>
+              </w:rPr>
+              <w:t>2.6</w:t>
+            </w:r>
+            <w:r>
+              <w:rPr>
+                <w:rFonts w:eastAsiaTheme="minorEastAsia"/>
+                <w:b w:val="0"/>
+                <w:bCs w:val="0"/>
+                <w:smallCaps w:val="0"/>
+                <w:noProof/>
+                <w:lang w:eastAsia="pt-PT"/>
+              </w:rPr>
+              <w:tab/>
+            </w:r>
+            <w:r>
+              <w:rPr>
+                <w:rStyle w:val="Hiperligao"/>
+                <w:noProof/>
+              </w:rPr>
               <w:t>Diagrama de Classes</w:t>
             </w:r>
             <w:r>
@@ -2445,7 +2537,7 @@
                 <w:noProof/>
                 <w:webHidden/>
               </w:rPr>
-              <w:instrText xml:space="preserve"> PAGEREF _Toc74295253 \h </w:instrText>
+              <w:instrText xml:space="preserve"> PAGEREF _Toc74303528 \h </w:instrText>
             </w:r>
             <w:r>
               <w:rPr>
@@ -2465,7 +2557,7 @@
                 <w:noProof/>
                 <w:webHidden/>
               </w:rPr>
-              <w:t>20</w:t>
+              <w:t>21</w:t>
             </w:r>
             <w:r>
               <w:rPr>
@@ -2493,7 +2585,7 @@
               <w:lang w:eastAsia="pt-PT"/>
             </w:rPr>
           </w:pPr>
-          <w:hyperlink w:anchor="_Toc74295254" w:history="1">
+          <w:hyperlink w:anchor="_Toc74303529" w:history="1">
             <w:r>
               <w:rPr>
                 <w:rStyle w:val="Hiperligao"/>
@@ -2539,7 +2631,7 @@
                 <w:noProof/>
                 <w:webHidden/>
               </w:rPr>
-              <w:instrText xml:space="preserve"> PAGEREF _Toc74295254 \h </w:instrText>
+              <w:instrText xml:space="preserve"> PAGEREF _Toc74303529 \h </w:instrText>
             </w:r>
             <w:r>
               <w:rPr>
@@ -2559,7 +2651,7 @@
                 <w:noProof/>
                 <w:webHidden/>
               </w:rPr>
-              <w:t>21</w:t>
+              <w:t>22</w:t>
             </w:r>
             <w:r>
               <w:rPr>
@@ -2586,7 +2678,7 @@
               <w:lang w:eastAsia="pt-PT"/>
             </w:rPr>
           </w:pPr>
-          <w:hyperlink w:anchor="_Toc74295255" w:history="1">
+          <w:hyperlink w:anchor="_Toc74303530" w:history="1">
             <w:r>
               <w:rPr>
                 <w:rStyle w:val="Hiperligao"/>
@@ -2631,7 +2723,7 @@
                 <w:noProof/>
                 <w:webHidden/>
               </w:rPr>
-              <w:instrText xml:space="preserve"> PAGEREF _Toc74295255 \h </w:instrText>
+              <w:instrText xml:space="preserve"> PAGEREF _Toc74303530 \h </w:instrText>
             </w:r>
             <w:r>
               <w:rPr>
@@ -2651,7 +2743,7 @@
                 <w:noProof/>
                 <w:webHidden/>
               </w:rPr>
-              <w:t>21</w:t>
+              <w:t>22</w:t>
             </w:r>
             <w:r>
               <w:rPr>
@@ -2678,7 +2770,7 @@
               <w:lang w:eastAsia="pt-PT"/>
             </w:rPr>
           </w:pPr>
-          <w:hyperlink w:anchor="_Toc74295256" w:history="1">
+          <w:hyperlink w:anchor="_Toc74303531" w:history="1">
             <w:r>
               <w:rPr>
                 <w:rStyle w:val="Hiperligao"/>
@@ -2723,7 +2815,7 @@
                 <w:noProof/>
                 <w:webHidden/>
               </w:rPr>
-              <w:instrText xml:space="preserve"> PAGEREF _Toc74295256 \h </w:instrText>
+              <w:instrText xml:space="preserve"> PAGEREF _Toc74303531 \h </w:instrText>
             </w:r>
             <w:r>
               <w:rPr>
@@ -2743,7 +2835,7 @@
                 <w:noProof/>
                 <w:webHidden/>
               </w:rPr>
-              <w:t>21</w:t>
+              <w:t>22</w:t>
             </w:r>
             <w:r>
               <w:rPr>
@@ -2770,7 +2862,7 @@
               <w:lang w:eastAsia="pt-PT"/>
             </w:rPr>
           </w:pPr>
-          <w:hyperlink w:anchor="_Toc74295257" w:history="1">
+          <w:hyperlink w:anchor="_Toc74303532" w:history="1">
             <w:r>
               <w:rPr>
                 <w:rStyle w:val="Hiperligao"/>
@@ -2815,7 +2907,7 @@
                 <w:noProof/>
                 <w:webHidden/>
               </w:rPr>
-              <w:instrText xml:space="preserve"> PAGEREF _Toc74295257 \h </w:instrText>
+              <w:instrText xml:space="preserve"> PAGEREF _Toc74303532 \h </w:instrText>
             </w:r>
             <w:r>
               <w:rPr>
@@ -2835,7 +2927,7 @@
                 <w:noProof/>
                 <w:webHidden/>
               </w:rPr>
-              <w:t>23</w:t>
+              <w:t>24</w:t>
             </w:r>
             <w:r>
               <w:rPr>
@@ -2862,7 +2954,7 @@
               <w:lang w:eastAsia="pt-PT"/>
             </w:rPr>
           </w:pPr>
-          <w:hyperlink w:anchor="_Toc74295258" w:history="1">
+          <w:hyperlink w:anchor="_Toc74303533" w:history="1">
             <w:r>
               <w:rPr>
                 <w:rStyle w:val="Hiperligao"/>
@@ -2907,7 +2999,7 @@
                 <w:noProof/>
                 <w:webHidden/>
               </w:rPr>
-              <w:instrText xml:space="preserve"> PAGEREF _Toc74295258 \h </w:instrText>
+              <w:instrText xml:space="preserve"> PAGEREF _Toc74303533 \h </w:instrText>
             </w:r>
             <w:r>
               <w:rPr>
@@ -2927,7 +3019,7 @@
                 <w:noProof/>
                 <w:webHidden/>
               </w:rPr>
-              <w:t>24</w:t>
+              <w:t>25</w:t>
             </w:r>
             <w:r>
               <w:rPr>
@@ -2952,7 +3044,7 @@
               <w:lang w:eastAsia="pt-PT"/>
             </w:rPr>
           </w:pPr>
-          <w:hyperlink w:anchor="_Toc74295259" w:history="1">
+          <w:hyperlink w:anchor="_Toc74303534" w:history="1">
             <w:r>
               <w:rPr>
                 <w:rStyle w:val="Hiperligao"/>
@@ -2995,7 +3087,7 @@
                 <w:noProof/>
                 <w:webHidden/>
               </w:rPr>
-              <w:instrText xml:space="preserve"> PAGEREF _Toc74295259 \h </w:instrText>
+              <w:instrText xml:space="preserve"> PAGEREF _Toc74303534 \h </w:instrText>
             </w:r>
             <w:r>
               <w:rPr>
@@ -3015,7 +3107,7 @@
                 <w:noProof/>
                 <w:webHidden/>
               </w:rPr>
-              <w:t>24</w:t>
+              <w:t>25</w:t>
             </w:r>
             <w:r>
               <w:rPr>
@@ -3040,7 +3132,7 @@
               <w:lang w:eastAsia="pt-PT"/>
             </w:rPr>
           </w:pPr>
-          <w:hyperlink w:anchor="_Toc74295260" w:history="1">
+          <w:hyperlink w:anchor="_Toc74303535" w:history="1">
             <w:r>
               <w:rPr>
                 <w:rStyle w:val="Hiperligao"/>
@@ -3083,7 +3175,7 @@
                 <w:noProof/>
                 <w:webHidden/>
               </w:rPr>
-              <w:instrText xml:space="preserve"> PAGEREF _Toc74295260 \h </w:instrText>
+              <w:instrText xml:space="preserve"> PAGEREF _Toc74303535 \h </w:instrText>
             </w:r>
             <w:r>
               <w:rPr>
@@ -3103,7 +3195,7 @@
                 <w:noProof/>
                 <w:webHidden/>
               </w:rPr>
-              <w:t>27</w:t>
+              <w:t>28</w:t>
             </w:r>
             <w:r>
               <w:rPr>
@@ -3128,7 +3220,7 @@
               <w:lang w:eastAsia="pt-PT"/>
             </w:rPr>
           </w:pPr>
-          <w:hyperlink w:anchor="_Toc74295261" w:history="1">
+          <w:hyperlink w:anchor="_Toc74303536" w:history="1">
             <w:r>
               <w:rPr>
                 <w:rStyle w:val="Hiperligao"/>
@@ -3171,7 +3263,7 @@
                 <w:noProof/>
                 <w:webHidden/>
               </w:rPr>
-              <w:instrText xml:space="preserve"> PAGEREF _Toc74295261 \h </w:instrText>
+              <w:instrText xml:space="preserve"> PAGEREF _Toc74303536 \h </w:instrText>
             </w:r>
             <w:r>
               <w:rPr>
@@ -3191,7 +3283,7 @@
                 <w:noProof/>
                 <w:webHidden/>
               </w:rPr>
-              <w:t>30</w:t>
+              <w:t>31</w:t>
             </w:r>
             <w:r>
               <w:rPr>
@@ -3216,7 +3308,7 @@
               <w:lang w:eastAsia="pt-PT"/>
             </w:rPr>
           </w:pPr>
-          <w:hyperlink w:anchor="_Toc74295262" w:history="1">
+          <w:hyperlink w:anchor="_Toc74303537" w:history="1">
             <w:r>
               <w:rPr>
                 <w:rStyle w:val="Hiperligao"/>
@@ -3259,7 +3351,7 @@
                 <w:noProof/>
                 <w:webHidden/>
               </w:rPr>
-              <w:instrText xml:space="preserve"> PAGEREF _Toc74295262 \h </w:instrText>
+              <w:instrText xml:space="preserve"> PAGEREF _Toc74303537 \h </w:instrText>
             </w:r>
             <w:r>
               <w:rPr>
@@ -3279,7 +3371,7 @@
                 <w:noProof/>
                 <w:webHidden/>
               </w:rPr>
-              <w:t>33</w:t>
+              <w:t>34</w:t>
             </w:r>
             <w:r>
               <w:rPr>
@@ -3306,7 +3398,7 @@
               <w:lang w:eastAsia="pt-PT"/>
             </w:rPr>
           </w:pPr>
-          <w:hyperlink w:anchor="_Toc74295263" w:history="1">
+          <w:hyperlink w:anchor="_Toc74303538" w:history="1">
             <w:r>
               <w:rPr>
                 <w:rStyle w:val="Hiperligao"/>
@@ -3360,7 +3452,7 @@
                 <w:noProof/>
                 <w:webHidden/>
               </w:rPr>
-              <w:instrText xml:space="preserve"> PAGEREF _Toc74295263 \h </w:instrText>
+              <w:instrText xml:space="preserve"> PAGEREF _Toc74303538 \h </w:instrText>
             </w:r>
             <w:r>
               <w:rPr>
@@ -3380,7 +3472,7 @@
                 <w:noProof/>
                 <w:webHidden/>
               </w:rPr>
-              <w:t>35</w:t>
+              <w:t>36</w:t>
             </w:r>
             <w:r>
               <w:rPr>
@@ -3408,7 +3500,7 @@
               <w:lang w:eastAsia="pt-PT"/>
             </w:rPr>
           </w:pPr>
-          <w:hyperlink w:anchor="_Toc74295264" w:history="1">
+          <w:hyperlink w:anchor="_Toc74303539" w:history="1">
             <w:r>
               <w:rPr>
                 <w:rStyle w:val="Hiperligao"/>
@@ -3454,7 +3546,7 @@
                 <w:noProof/>
                 <w:webHidden/>
               </w:rPr>
-              <w:instrText xml:space="preserve"> PAGEREF _Toc74295264 \h </w:instrText>
+              <w:instrText xml:space="preserve"> PAGEREF _Toc74303539 \h </w:instrText>
             </w:r>
             <w:r>
               <w:rPr>
@@ -3474,7 +3566,7 @@
                 <w:noProof/>
                 <w:webHidden/>
               </w:rPr>
-              <w:t>36</w:t>
+              <w:t>37</w:t>
             </w:r>
             <w:r>
               <w:rPr>
@@ -3529,7 +3621,7 @@
           <w:noProof/>
         </w:rPr>
       </w:pPr>
-      <w:bookmarkStart w:id="0" w:name="_Toc74295238"/>
+      <w:bookmarkStart w:id="0" w:name="_Toc74303512"/>
       <w:r>
         <w:rPr>
           <w:noProof/>
@@ -3561,7 +3653,7 @@
       <w:r>
         <w:fldChar w:fldCharType="separate"/>
       </w:r>
-      <w:hyperlink w:anchor="_Toc74295265" w:history="1">
+      <w:hyperlink w:anchor="_Toc74303540" w:history="1">
         <w:r>
           <w:rPr>
             <w:rStyle w:val="Hiperligao"/>
@@ -3588,7 +3680,7 @@
             <w:noProof/>
             <w:webHidden/>
           </w:rPr>
-          <w:instrText xml:space="preserve"> PAGEREF _Toc74295265 \h </w:instrText>
+          <w:instrText xml:space="preserve"> PAGEREF _Toc74303540 \h </w:instrText>
         </w:r>
         <w:r>
           <w:rPr>
@@ -3631,7 +3723,7 @@
           <w:lang w:eastAsia="pt-PT"/>
         </w:rPr>
       </w:pPr>
-      <w:hyperlink w:anchor="_Toc74295266" w:history="1">
+      <w:hyperlink w:anchor="_Toc74303541" w:history="1">
         <w:r>
           <w:rPr>
             <w:rStyle w:val="Hiperligao"/>
@@ -3658,7 +3750,7 @@
             <w:noProof/>
             <w:webHidden/>
           </w:rPr>
-          <w:instrText xml:space="preserve"> PAGEREF _Toc74295266 \h </w:instrText>
+          <w:instrText xml:space="preserve"> PAGEREF _Toc74303541 \h </w:instrText>
         </w:r>
         <w:r>
           <w:rPr>
@@ -3701,7 +3793,7 @@
           <w:lang w:eastAsia="pt-PT"/>
         </w:rPr>
       </w:pPr>
-      <w:hyperlink w:anchor="_Toc74295267" w:history="1">
+      <w:hyperlink w:anchor="_Toc74303542" w:history="1">
         <w:r>
           <w:rPr>
             <w:rStyle w:val="Hiperligao"/>
@@ -3728,7 +3820,7 @@
             <w:noProof/>
             <w:webHidden/>
           </w:rPr>
-          <w:instrText xml:space="preserve"> PAGEREF _Toc74295267 \h </w:instrText>
+          <w:instrText xml:space="preserve"> PAGEREF _Toc74303542 \h </w:instrText>
         </w:r>
         <w:r>
           <w:rPr>
@@ -3771,7 +3863,7 @@
           <w:lang w:eastAsia="pt-PT"/>
         </w:rPr>
       </w:pPr>
-      <w:hyperlink w:anchor="_Toc74295268" w:history="1">
+      <w:hyperlink w:anchor="_Toc74303543" w:history="1">
         <w:r>
           <w:rPr>
             <w:rStyle w:val="Hiperligao"/>
@@ -3798,7 +3890,7 @@
             <w:noProof/>
             <w:webHidden/>
           </w:rPr>
-          <w:instrText xml:space="preserve"> PAGEREF _Toc74295268 \h </w:instrText>
+          <w:instrText xml:space="preserve"> PAGEREF _Toc74303543 \h </w:instrText>
         </w:r>
         <w:r>
           <w:rPr>
@@ -3841,7 +3933,7 @@
           <w:lang w:eastAsia="pt-PT"/>
         </w:rPr>
       </w:pPr>
-      <w:hyperlink w:anchor="_Toc74295269" w:history="1">
+      <w:hyperlink w:anchor="_Toc74303544" w:history="1">
         <w:r>
           <w:rPr>
             <w:rStyle w:val="Hiperligao"/>
@@ -3868,7 +3960,7 @@
             <w:noProof/>
             <w:webHidden/>
           </w:rPr>
-          <w:instrText xml:space="preserve"> PAGEREF _Toc74295269 \h </w:instrText>
+          <w:instrText xml:space="preserve"> PAGEREF _Toc74303544 \h </w:instrText>
         </w:r>
         <w:r>
           <w:rPr>
@@ -3911,7 +4003,7 @@
           <w:lang w:eastAsia="pt-PT"/>
         </w:rPr>
       </w:pPr>
-      <w:hyperlink r:id="rId14" w:anchor="_Toc74295270" w:history="1">
+      <w:hyperlink r:id="rId14" w:anchor="_Toc74303545" w:history="1">
         <w:r>
           <w:rPr>
             <w:rStyle w:val="Hiperligao"/>
@@ -3938,7 +4030,7 @@
             <w:noProof/>
             <w:webHidden/>
           </w:rPr>
-          <w:instrText xml:space="preserve"> PAGEREF _Toc74295270 \h </w:instrText>
+          <w:instrText xml:space="preserve"> PAGEREF _Toc74303545 \h </w:instrText>
         </w:r>
         <w:r>
           <w:rPr>
@@ -3981,7 +4073,7 @@
           <w:lang w:eastAsia="pt-PT"/>
         </w:rPr>
       </w:pPr>
-      <w:hyperlink w:anchor="_Toc74295271" w:history="1">
+      <w:hyperlink w:anchor="_Toc74303546" w:history="1">
         <w:r>
           <w:rPr>
             <w:rStyle w:val="Hiperligao"/>
@@ -4008,7 +4100,7 @@
             <w:noProof/>
             <w:webHidden/>
           </w:rPr>
-          <w:instrText xml:space="preserve"> PAGEREF _Toc74295271 \h </w:instrText>
+          <w:instrText xml:space="preserve"> PAGEREF _Toc74303546 \h </w:instrText>
         </w:r>
         <w:r>
           <w:rPr>
@@ -4051,7 +4143,7 @@
           <w:lang w:eastAsia="pt-PT"/>
         </w:rPr>
       </w:pPr>
-      <w:hyperlink r:id="rId15" w:anchor="_Toc74295272" w:history="1">
+      <w:hyperlink r:id="rId15" w:anchor="_Toc74303547" w:history="1">
         <w:r>
           <w:rPr>
             <w:rStyle w:val="Hiperligao"/>
@@ -4078,7 +4170,7 @@
             <w:noProof/>
             <w:webHidden/>
           </w:rPr>
-          <w:instrText xml:space="preserve"> PAGEREF _Toc74295272 \h </w:instrText>
+          <w:instrText xml:space="preserve"> PAGEREF _Toc74303547 \h </w:instrText>
         </w:r>
         <w:r>
           <w:rPr>
@@ -4121,7 +4213,7 @@
           <w:lang w:eastAsia="pt-PT"/>
         </w:rPr>
       </w:pPr>
-      <w:hyperlink r:id="rId16" w:anchor="_Toc74295273" w:history="1">
+      <w:hyperlink r:id="rId16" w:anchor="_Toc74303548" w:history="1">
         <w:r>
           <w:rPr>
             <w:rStyle w:val="Hiperligao"/>
@@ -4148,7 +4240,77 @@
             <w:noProof/>
             <w:webHidden/>
           </w:rPr>
-          <w:instrText xml:space="preserve"> PAGEREF _Toc74295273 \h </w:instrText>
+          <w:instrText xml:space="preserve"> PAGEREF _Toc74303548 \h </w:instrText>
+        </w:r>
+        <w:r>
+          <w:rPr>
+            <w:noProof/>
+            <w:webHidden/>
+          </w:rPr>
+        </w:r>
+        <w:r>
+          <w:rPr>
+            <w:noProof/>
+            <w:webHidden/>
+          </w:rPr>
+          <w:fldChar w:fldCharType="separate"/>
+        </w:r>
+        <w:r>
+          <w:rPr>
+            <w:noProof/>
+            <w:webHidden/>
+          </w:rPr>
+          <w:t>13</w:t>
+        </w:r>
+        <w:r>
+          <w:rPr>
+            <w:noProof/>
+            <w:webHidden/>
+          </w:rPr>
+          <w:fldChar w:fldCharType="end"/>
+        </w:r>
+      </w:hyperlink>
+    </w:p>
+    <w:p>
+      <w:pPr>
+        <w:pStyle w:val="ndicedeilustraes"/>
+        <w:tabs>
+          <w:tab w:val="right" w:leader="dot" w:pos="9628"/>
+        </w:tabs>
+        <w:rPr>
+          <w:rFonts w:eastAsiaTheme="minorEastAsia"/>
+          <w:noProof/>
+          <w:lang w:eastAsia="pt-PT"/>
+        </w:rPr>
+      </w:pPr>
+      <w:hyperlink w:anchor="_Toc74303549" w:history="1">
+        <w:r>
+          <w:rPr>
+            <w:rStyle w:val="Hiperligao"/>
+            <w:noProof/>
+          </w:rPr>
+          <w:t>Figura 10 - Formulário de Gestão de Tipos de Projeto (Especialistas)</w:t>
+        </w:r>
+        <w:r>
+          <w:rPr>
+            <w:noProof/>
+            <w:webHidden/>
+          </w:rPr>
+          <w:tab/>
+        </w:r>
+        <w:r>
+          <w:rPr>
+            <w:noProof/>
+            <w:webHidden/>
+          </w:rPr>
+          <w:fldChar w:fldCharType="begin"/>
+        </w:r>
+        <w:r>
+          <w:rPr>
+            <w:noProof/>
+            <w:webHidden/>
+          </w:rPr>
+          <w:instrText xml:space="preserve"> PAGEREF _Toc74303549 \h </w:instrText>
         </w:r>
         <w:r>
           <w:rPr>
@@ -4191,77 +4353,7 @@
           <w:lang w:eastAsia="pt-PT"/>
         </w:rPr>
       </w:pPr>
-      <w:hyperlink w:anchor="_Toc74295274" w:history="1">
-        <w:r>
-          <w:rPr>
-            <w:rStyle w:val="Hiperligao"/>
-            <w:noProof/>
-          </w:rPr>
-          <w:t>Figura 10 - Formulário de Gestão de Tipos de Projeto (Especialistas)</w:t>
-        </w:r>
-        <w:r>
-          <w:rPr>
-            <w:noProof/>
-            <w:webHidden/>
-          </w:rPr>
-          <w:tab/>
-        </w:r>
-        <w:r>
-          <w:rPr>
-            <w:noProof/>
-            <w:webHidden/>
-          </w:rPr>
-          <w:fldChar w:fldCharType="begin"/>
-        </w:r>
-        <w:r>
-          <w:rPr>
-            <w:noProof/>
-            <w:webHidden/>
-          </w:rPr>
-          <w:instrText xml:space="preserve"> PAGEREF _Toc74295274 \h </w:instrText>
-        </w:r>
-        <w:r>
-          <w:rPr>
-            <w:noProof/>
-            <w:webHidden/>
-          </w:rPr>
-        </w:r>
-        <w:r>
-          <w:rPr>
-            <w:noProof/>
-            <w:webHidden/>
-          </w:rPr>
-          <w:fldChar w:fldCharType="separate"/>
-        </w:r>
-        <w:r>
-          <w:rPr>
-            <w:noProof/>
-            <w:webHidden/>
-          </w:rPr>
-          <w:t>14</w:t>
-        </w:r>
-        <w:r>
-          <w:rPr>
-            <w:noProof/>
-            <w:webHidden/>
-          </w:rPr>
-          <w:fldChar w:fldCharType="end"/>
-        </w:r>
-      </w:hyperlink>
-    </w:p>
-    <w:p>
-      <w:pPr>
-        <w:pStyle w:val="ndicedeilustraes"/>
-        <w:tabs>
-          <w:tab w:val="right" w:leader="dot" w:pos="9628"/>
-        </w:tabs>
-        <w:rPr>
-          <w:rFonts w:eastAsiaTheme="minorEastAsia"/>
-          <w:noProof/>
-          <w:lang w:eastAsia="pt-PT"/>
-        </w:rPr>
-      </w:pPr>
-      <w:hyperlink r:id="rId17" w:anchor="_Toc74295275" w:history="1">
+      <w:hyperlink r:id="rId17" w:anchor="_Toc74303550" w:history="1">
         <w:r>
           <w:rPr>
             <w:rStyle w:val="Hiperligao"/>
@@ -4288,7 +4380,7 @@
             <w:noProof/>
             <w:webHidden/>
           </w:rPr>
-          <w:instrText xml:space="preserve"> PAGEREF _Toc74295275 \h </w:instrText>
+          <w:instrText xml:space="preserve"> PAGEREF _Toc74303550 \h </w:instrText>
         </w:r>
         <w:r>
           <w:rPr>
@@ -4331,7 +4423,7 @@
           <w:lang w:eastAsia="pt-PT"/>
         </w:rPr>
       </w:pPr>
-      <w:hyperlink w:anchor="_Toc74295276" w:history="1">
+      <w:hyperlink w:anchor="_Toc74303551" w:history="1">
         <w:r>
           <w:rPr>
             <w:rStyle w:val="Hiperligao"/>
@@ -4358,7 +4450,7 @@
             <w:noProof/>
             <w:webHidden/>
           </w:rPr>
-          <w:instrText xml:space="preserve"> PAGEREF _Toc74295276 \h </w:instrText>
+          <w:instrText xml:space="preserve"> PAGEREF _Toc74303551 \h </w:instrText>
         </w:r>
         <w:r>
           <w:rPr>
@@ -4401,7 +4493,7 @@
           <w:lang w:eastAsia="pt-PT"/>
         </w:rPr>
       </w:pPr>
-      <w:hyperlink w:anchor="_Toc74295277" w:history="1">
+      <w:hyperlink w:anchor="_Toc74303552" w:history="1">
         <w:r>
           <w:rPr>
             <w:rStyle w:val="Hiperligao"/>
@@ -4428,7 +4520,7 @@
             <w:noProof/>
             <w:webHidden/>
           </w:rPr>
-          <w:instrText xml:space="preserve"> PAGEREF _Toc74295277 \h </w:instrText>
+          <w:instrText xml:space="preserve"> PAGEREF _Toc74303552 \h </w:instrText>
         </w:r>
         <w:r>
           <w:rPr>
@@ -4471,7 +4563,7 @@
           <w:lang w:eastAsia="pt-PT"/>
         </w:rPr>
       </w:pPr>
-      <w:hyperlink w:anchor="_Toc74295278" w:history="1">
+      <w:hyperlink w:anchor="_Toc74303553" w:history="1">
         <w:r>
           <w:rPr>
             <w:rStyle w:val="Hiperligao"/>
@@ -4498,7 +4590,7 @@
             <w:noProof/>
             <w:webHidden/>
           </w:rPr>
-          <w:instrText xml:space="preserve"> PAGEREF _Toc74295278 \h </w:instrText>
+          <w:instrText xml:space="preserve"> PAGEREF _Toc74303553 \h </w:instrText>
         </w:r>
         <w:r>
           <w:rPr>
@@ -4541,7 +4633,7 @@
           <w:lang w:eastAsia="pt-PT"/>
         </w:rPr>
       </w:pPr>
-      <w:hyperlink r:id="rId18" w:anchor="_Toc74295279" w:history="1">
+      <w:hyperlink r:id="rId18" w:anchor="_Toc74303554" w:history="1">
         <w:r>
           <w:rPr>
             <w:rStyle w:val="Hiperligao"/>
@@ -4568,7 +4660,7 @@
             <w:noProof/>
             <w:webHidden/>
           </w:rPr>
-          <w:instrText xml:space="preserve"> PAGEREF _Toc74295279 \h </w:instrText>
+          <w:instrText xml:space="preserve"> PAGEREF _Toc74303554 \h </w:instrText>
         </w:r>
         <w:r>
           <w:rPr>
@@ -4611,7 +4703,7 @@
           <w:lang w:eastAsia="pt-PT"/>
         </w:rPr>
       </w:pPr>
-      <w:hyperlink w:anchor="_Toc74295280" w:history="1">
+      <w:hyperlink w:anchor="_Toc74303555" w:history="1">
         <w:r>
           <w:rPr>
             <w:rStyle w:val="Hiperligao"/>
@@ -4638,7 +4730,7 @@
             <w:noProof/>
             <w:webHidden/>
           </w:rPr>
-          <w:instrText xml:space="preserve"> PAGEREF _Toc74295280 \h </w:instrText>
+          <w:instrText xml:space="preserve"> PAGEREF _Toc74303555 \h </w:instrText>
         </w:r>
         <w:r>
           <w:rPr>
@@ -4681,7 +4773,7 @@
           <w:lang w:eastAsia="pt-PT"/>
         </w:rPr>
       </w:pPr>
-      <w:hyperlink r:id="rId19" w:anchor="_Toc74295281" w:history="1">
+      <w:hyperlink r:id="rId19" w:anchor="_Toc74303556" w:history="1">
         <w:r>
           <w:rPr>
             <w:rStyle w:val="Hiperligao"/>
@@ -4708,7 +4800,7 @@
             <w:noProof/>
             <w:webHidden/>
           </w:rPr>
-          <w:instrText xml:space="preserve"> PAGEREF _Toc74295281 \h </w:instrText>
+          <w:instrText xml:space="preserve"> PAGEREF _Toc74303556 \h </w:instrText>
         </w:r>
         <w:r>
           <w:rPr>
@@ -4751,7 +4843,7 @@
           <w:lang w:eastAsia="pt-PT"/>
         </w:rPr>
       </w:pPr>
-      <w:hyperlink r:id="rId20" w:anchor="_Toc74295282" w:history="1">
+      <w:hyperlink r:id="rId20" w:anchor="_Toc74303557" w:history="1">
         <w:r>
           <w:rPr>
             <w:rStyle w:val="Hiperligao"/>
@@ -4778,7 +4870,7 @@
             <w:noProof/>
             <w:webHidden/>
           </w:rPr>
-          <w:instrText xml:space="preserve"> PAGEREF _Toc74295282 \h </w:instrText>
+          <w:instrText xml:space="preserve"> PAGEREF _Toc74303557 \h </w:instrText>
         </w:r>
         <w:r>
           <w:rPr>
@@ -4821,7 +4913,7 @@
           <w:lang w:eastAsia="pt-PT"/>
         </w:rPr>
       </w:pPr>
-      <w:hyperlink r:id="rId21" w:anchor="_Toc74295283" w:history="1">
+      <w:hyperlink r:id="rId21" w:anchor="_Toc74303558" w:history="1">
         <w:r>
           <w:rPr>
             <w:rStyle w:val="Hiperligao"/>
@@ -4848,7 +4940,7 @@
             <w:noProof/>
             <w:webHidden/>
           </w:rPr>
-          <w:instrText xml:space="preserve"> PAGEREF _Toc74295283 \h </w:instrText>
+          <w:instrText xml:space="preserve"> PAGEREF _Toc74303558 \h </w:instrText>
         </w:r>
         <w:r>
           <w:rPr>
@@ -4891,7 +4983,7 @@
           <w:lang w:eastAsia="pt-PT"/>
         </w:rPr>
       </w:pPr>
-      <w:hyperlink w:anchor="_Toc74295284" w:history="1">
+      <w:hyperlink w:anchor="_Toc74303559" w:history="1">
         <w:r>
           <w:rPr>
             <w:rStyle w:val="Hiperligao"/>
@@ -4918,7 +5010,7 @@
             <w:noProof/>
             <w:webHidden/>
           </w:rPr>
-          <w:instrText xml:space="preserve"> PAGEREF _Toc74295284 \h </w:instrText>
+          <w:instrText xml:space="preserve"> PAGEREF _Toc74303559 \h </w:instrText>
         </w:r>
         <w:r>
           <w:rPr>
@@ -4961,7 +5053,7 @@
           <w:lang w:eastAsia="pt-PT"/>
         </w:rPr>
       </w:pPr>
-      <w:hyperlink w:anchor="_Toc74295285" w:history="1">
+      <w:hyperlink w:anchor="_Toc74303560" w:history="1">
         <w:r>
           <w:rPr>
             <w:rStyle w:val="Hiperligao"/>
@@ -4988,7 +5080,7 @@
             <w:noProof/>
             <w:webHidden/>
           </w:rPr>
-          <w:instrText xml:space="preserve"> PAGEREF _Toc74295285 \h </w:instrText>
+          <w:instrText xml:space="preserve"> PAGEREF _Toc74303560 \h </w:instrText>
         </w:r>
         <w:r>
           <w:rPr>
@@ -5008,7 +5100,7 @@
             <w:noProof/>
             <w:webHidden/>
           </w:rPr>
-          <w:t>20</w:t>
+          <w:t>21</w:t>
         </w:r>
         <w:r>
           <w:rPr>
@@ -5031,7 +5123,7 @@
           <w:lang w:eastAsia="pt-PT"/>
         </w:rPr>
       </w:pPr>
-      <w:hyperlink w:anchor="_Toc74295286" w:history="1">
+      <w:hyperlink w:anchor="_Toc74303561" w:history="1">
         <w:r>
           <w:rPr>
             <w:rStyle w:val="Hiperligao"/>
@@ -5059,7 +5151,7 @@
             <w:noProof/>
             <w:webHidden/>
           </w:rPr>
-          <w:instrText xml:space="preserve"> PAGEREF _Toc74295286 \h </w:instrText>
+          <w:instrText xml:space="preserve"> PAGEREF _Toc74303561 \h </w:instrText>
         </w:r>
         <w:r>
           <w:rPr>
@@ -5079,7 +5171,7 @@
             <w:noProof/>
             <w:webHidden/>
           </w:rPr>
-          <w:t>26</w:t>
+          <w:t>27</w:t>
         </w:r>
         <w:r>
           <w:rPr>
@@ -5102,7 +5194,7 @@
           <w:lang w:eastAsia="pt-PT"/>
         </w:rPr>
       </w:pPr>
-      <w:hyperlink r:id="rId22" w:anchor="_Toc74295287" w:history="1">
+      <w:hyperlink r:id="rId22" w:anchor="_Toc74303562" w:history="1">
         <w:r>
           <w:rPr>
             <w:rStyle w:val="Hiperligao"/>
@@ -5129,7 +5221,7 @@
             <w:noProof/>
             <w:webHidden/>
           </w:rPr>
-          <w:instrText xml:space="preserve"> PAGEREF _Toc74295287 \h </w:instrText>
+          <w:instrText xml:space="preserve"> PAGEREF _Toc74303562 \h </w:instrText>
         </w:r>
         <w:r>
           <w:rPr>
@@ -5149,7 +5241,7 @@
             <w:noProof/>
             <w:webHidden/>
           </w:rPr>
-          <w:t>26</w:t>
+          <w:t>27</w:t>
         </w:r>
         <w:r>
           <w:rPr>
@@ -5172,7 +5264,7 @@
           <w:lang w:eastAsia="pt-PT"/>
         </w:rPr>
       </w:pPr>
-      <w:hyperlink w:anchor="_Toc74295288" w:history="1">
+      <w:hyperlink w:anchor="_Toc74303563" w:history="1">
         <w:r>
           <w:rPr>
             <w:rStyle w:val="Hiperligao"/>
@@ -5200,7 +5292,7 @@
             <w:noProof/>
             <w:webHidden/>
           </w:rPr>
-          <w:instrText xml:space="preserve"> PAGEREF _Toc74295288 \h </w:instrText>
+          <w:instrText xml:space="preserve"> PAGEREF _Toc74303563 \h </w:instrText>
         </w:r>
         <w:r>
           <w:rPr>
@@ -5220,7 +5312,7 @@
             <w:noProof/>
             <w:webHidden/>
           </w:rPr>
-          <w:t>29</w:t>
+          <w:t>30</w:t>
         </w:r>
         <w:r>
           <w:rPr>
@@ -5243,7 +5335,7 @@
           <w:lang w:eastAsia="pt-PT"/>
         </w:rPr>
       </w:pPr>
-      <w:hyperlink w:anchor="_Toc74295289" w:history="1">
+      <w:hyperlink w:anchor="_Toc74303564" w:history="1">
         <w:r>
           <w:rPr>
             <w:rStyle w:val="Hiperligao"/>
@@ -5271,7 +5363,7 @@
             <w:noProof/>
             <w:webHidden/>
           </w:rPr>
-          <w:instrText xml:space="preserve"> PAGEREF _Toc74295289 \h </w:instrText>
+          <w:instrText xml:space="preserve"> PAGEREF _Toc74303564 \h </w:instrText>
         </w:r>
         <w:r>
           <w:rPr>
@@ -5291,7 +5383,7 @@
             <w:noProof/>
             <w:webHidden/>
           </w:rPr>
-          <w:t>29</w:t>
+          <w:t>30</w:t>
         </w:r>
         <w:r>
           <w:rPr>
@@ -5314,7 +5406,7 @@
           <w:lang w:eastAsia="pt-PT"/>
         </w:rPr>
       </w:pPr>
-      <w:hyperlink w:anchor="_Toc74295290" w:history="1">
+      <w:hyperlink w:anchor="_Toc74303565" w:history="1">
         <w:r>
           <w:rPr>
             <w:rStyle w:val="Hiperligao"/>
@@ -5342,7 +5434,7 @@
             <w:noProof/>
             <w:webHidden/>
           </w:rPr>
-          <w:instrText xml:space="preserve"> PAGEREF _Toc74295290 \h </w:instrText>
+          <w:instrText xml:space="preserve"> PAGEREF _Toc74303565 \h </w:instrText>
         </w:r>
         <w:r>
           <w:rPr>
@@ -5362,7 +5454,7 @@
             <w:noProof/>
             <w:webHidden/>
           </w:rPr>
-          <w:t>32</w:t>
+          <w:t>33</w:t>
         </w:r>
         <w:r>
           <w:rPr>
@@ -5385,7 +5477,7 @@
           <w:lang w:eastAsia="pt-PT"/>
         </w:rPr>
       </w:pPr>
-      <w:hyperlink w:anchor="_Toc74295291" w:history="1">
+      <w:hyperlink w:anchor="_Toc74303566" w:history="1">
         <w:r>
           <w:rPr>
             <w:rStyle w:val="Hiperligao"/>
@@ -5413,7 +5505,7 @@
             <w:noProof/>
             <w:webHidden/>
           </w:rPr>
-          <w:instrText xml:space="preserve"> PAGEREF _Toc74295291 \h </w:instrText>
+          <w:instrText xml:space="preserve"> PAGEREF _Toc74303566 \h </w:instrText>
         </w:r>
         <w:r>
           <w:rPr>
@@ -5433,7 +5525,7 @@
             <w:noProof/>
             <w:webHidden/>
           </w:rPr>
-          <w:t>32</w:t>
+          <w:t>33</w:t>
         </w:r>
         <w:r>
           <w:rPr>
@@ -5464,7 +5556,7 @@
         </w:numPr>
         <w:ind w:left="432" w:hanging="432"/>
       </w:pPr>
-      <w:bookmarkStart w:id="1" w:name="_Toc74295239"/>
+      <w:bookmarkStart w:id="1" w:name="_Toc74303513"/>
       <w:r>
         <w:lastRenderedPageBreak/>
         <w:t>Índice de Tabelas</w:t>
@@ -5493,7 +5585,7 @@
       <w:r>
         <w:fldChar w:fldCharType="separate"/>
       </w:r>
-      <w:hyperlink w:anchor="_Toc74295292" w:history="1">
+      <w:hyperlink w:anchor="_Toc74303567" w:history="1">
         <w:r>
           <w:rPr>
             <w:rStyle w:val="Hiperligao"/>
@@ -5520,7 +5612,7 @@
             <w:noProof/>
             <w:webHidden/>
           </w:rPr>
-          <w:instrText xml:space="preserve"> PAGEREF _Toc74295292 \h </w:instrText>
+          <w:instrText xml:space="preserve"> PAGEREF _Toc74303567 \h </w:instrText>
         </w:r>
         <w:r>
           <w:rPr>
@@ -5565,7 +5657,7 @@
       <w:pPr>
         <w:pStyle w:val="Ttulo1"/>
       </w:pPr>
-      <w:bookmarkStart w:id="2" w:name="_Toc74295240"/>
+      <w:bookmarkStart w:id="2" w:name="_Toc74303514"/>
       <w:r>
         <w:lastRenderedPageBreak/>
         <w:t>Introdução</w:t>
@@ -5615,7 +5707,7 @@
           <w:noProof/>
         </w:rPr>
       </w:pPr>
-      <w:bookmarkStart w:id="3" w:name="_Toc74295241"/>
+      <w:bookmarkStart w:id="3" w:name="_Toc74303515"/>
       <w:r>
         <w:rPr>
           <w:noProof/>
@@ -5680,7 +5772,7 @@
       <w:pPr>
         <w:pStyle w:val="Ttulo1"/>
       </w:pPr>
-      <w:bookmarkStart w:id="4" w:name="_Toc74295242"/>
+      <w:bookmarkStart w:id="4" w:name="_Toc74303516"/>
       <w:r>
         <w:lastRenderedPageBreak/>
         <w:t>Especificação do Sistema</w:t>
@@ -5697,7 +5789,7 @@
       <w:pPr>
         <w:pStyle w:val="Ttulo2"/>
       </w:pPr>
-      <w:bookmarkStart w:id="6" w:name="_Toc74295243"/>
+      <w:bookmarkStart w:id="6" w:name="_Toc74303517"/>
       <w:bookmarkEnd w:id="5"/>
       <w:r>
         <w:t>Definição da Lógica de Negócio</w:t>
@@ -5722,7 +5814,7 @@
       <w:pPr>
         <w:pStyle w:val="Ttulo2"/>
       </w:pPr>
-      <w:bookmarkStart w:id="8" w:name="_Toc74295244"/>
+      <w:bookmarkStart w:id="8" w:name="_Toc74303518"/>
       <w:bookmarkEnd w:id="7"/>
       <w:r>
         <w:t>Análise de Impacto</w:t>
@@ -5734,13 +5826,13 @@
         <w:pStyle w:val="Ttulo3"/>
       </w:pPr>
       <w:bookmarkStart w:id="9" w:name="_Toc70877591"/>
-      <w:bookmarkStart w:id="10" w:name="_Toc74295245"/>
-      <w:bookmarkStart w:id="11" w:name="_Hlk71189423"/>
+      <w:bookmarkStart w:id="10" w:name="_Hlk71189423"/>
+      <w:bookmarkStart w:id="11" w:name="_Toc74303519"/>
       <w:r>
         <w:t>Pontos positivos</w:t>
       </w:r>
       <w:bookmarkEnd w:id="9"/>
-      <w:bookmarkEnd w:id="10"/>
+      <w:bookmarkEnd w:id="11"/>
     </w:p>
     <w:p>
       <w:pPr>
@@ -5796,7 +5888,7 @@
         <w:pStyle w:val="Ttulo3"/>
       </w:pPr>
       <w:bookmarkStart w:id="12" w:name="_Toc70877592"/>
-      <w:bookmarkStart w:id="13" w:name="_Toc74295246"/>
+      <w:bookmarkStart w:id="13" w:name="_Toc74303520"/>
       <w:r>
         <w:t xml:space="preserve">Pontos </w:t>
       </w:r>
@@ -5897,32 +5989,19 @@
         <w:pStyle w:val="Legenda"/>
         <w:jc w:val="center"/>
       </w:pPr>
-      <w:bookmarkStart w:id="14" w:name="_Toc74295265"/>
-      <w:bookmarkEnd w:id="11"/>
+      <w:bookmarkStart w:id="14" w:name="_Toc74303540"/>
+      <w:bookmarkEnd w:id="10"/>
       <w:r>
         <w:t xml:space="preserve">Figura </w:t>
       </w:r>
-      <w:r>
-        <w:fldChar w:fldCharType="begin"/>
-      </w:r>
-      <w:r>
-        <w:instrText xml:space="preserve"> SEQ Figura \* ARABIC </w:instrText>
-      </w:r>
-      <w:r>
-        <w:fldChar w:fldCharType="separate"/>
-      </w:r>
-      <w:r>
-        <w:rPr>
-          <w:noProof/>
-        </w:rPr>
-        <w:t>1</w:t>
-      </w:r>
-      <w:r>
-        <w:rPr>
-          <w:noProof/>
-        </w:rPr>
-        <w:fldChar w:fldCharType="end"/>
-      </w:r>
+      <w:fldSimple w:instr=" SEQ Figura \* ARABIC ">
+        <w:r>
+          <w:rPr>
+            <w:noProof/>
+          </w:rPr>
+          <w:t>1</w:t>
+        </w:r>
+      </w:fldSimple>
       <w:r>
         <w:t xml:space="preserve"> - Análise de Impacto</w:t>
       </w:r>
@@ -5932,7 +6011,7 @@
       <w:pPr>
         <w:pStyle w:val="Ttulo2"/>
       </w:pPr>
-      <w:bookmarkStart w:id="15" w:name="_Toc74295247"/>
+      <w:bookmarkStart w:id="15" w:name="_Toc74303521"/>
       <w:r>
         <w:lastRenderedPageBreak/>
         <w:t>Análise Concorrencial</w:t>
@@ -5960,7 +6039,7 @@
       <w:pPr>
         <w:pStyle w:val="Ttulo3"/>
       </w:pPr>
-      <w:bookmarkStart w:id="16" w:name="_Toc74295248"/>
+      <w:bookmarkStart w:id="16" w:name="_Toc74303522"/>
       <w:r>
         <w:t>Sage</w:t>
       </w:r>
@@ -6034,31 +6113,18 @@
         <w:pStyle w:val="Legenda"/>
         <w:jc w:val="center"/>
       </w:pPr>
-      <w:bookmarkStart w:id="17" w:name="_Toc74295266"/>
+      <w:bookmarkStart w:id="17" w:name="_Toc74303541"/>
       <w:r>
         <w:t xml:space="preserve">Figura </w:t>
       </w:r>
-      <w:r>
-        <w:fldChar w:fldCharType="begin"/>
-      </w:r>
-      <w:r>
-        <w:instrText xml:space="preserve"> SEQ Figura \* ARABIC </w:instrText>
-      </w:r>
-      <w:r>
-        <w:fldChar w:fldCharType="separate"/>
-      </w:r>
-      <w:r>
-        <w:rPr>
-          <w:noProof/>
-        </w:rPr>
-        <w:t>2</w:t>
-      </w:r>
-      <w:r>
-        <w:rPr>
-          <w:noProof/>
-        </w:rPr>
-        <w:fldChar w:fldCharType="end"/>
-      </w:r>
+      <w:fldSimple w:instr=" SEQ Figura \* ARABIC ">
+        <w:r>
+          <w:rPr>
+            <w:noProof/>
+          </w:rPr>
+          <w:t>2</w:t>
+        </w:r>
+      </w:fldSimple>
       <w:r>
         <w:rPr>
           <w:noProof/>
@@ -6385,7 +6451,7 @@
       <w:pPr>
         <w:pStyle w:val="Ttulo3"/>
       </w:pPr>
-      <w:bookmarkStart w:id="18" w:name="_Toc74295249"/>
+      <w:bookmarkStart w:id="18" w:name="_Toc74303523"/>
       <w:r>
         <w:lastRenderedPageBreak/>
         <w:t>Sage X3</w:t>
@@ -6455,31 +6521,18 @@
         <w:pStyle w:val="Legenda"/>
         <w:jc w:val="center"/>
       </w:pPr>
-      <w:bookmarkStart w:id="19" w:name="_Toc74295267"/>
+      <w:bookmarkStart w:id="19" w:name="_Toc74303542"/>
       <w:r>
         <w:t xml:space="preserve">Figura </w:t>
       </w:r>
-      <w:r>
-        <w:fldChar w:fldCharType="begin"/>
-      </w:r>
-      <w:r>
-        <w:instrText xml:space="preserve"> SEQ Figura \* ARABIC </w:instrText>
-      </w:r>
-      <w:r>
-        <w:fldChar w:fldCharType="separate"/>
-      </w:r>
-      <w:r>
-        <w:rPr>
-          <w:noProof/>
-        </w:rPr>
-        <w:t>3</w:t>
-      </w:r>
-      <w:r>
-        <w:rPr>
-          <w:noProof/>
-        </w:rPr>
-        <w:fldChar w:fldCharType="end"/>
-      </w:r>
+      <w:fldSimple w:instr=" SEQ Figura \* ARABIC ">
+        <w:r>
+          <w:rPr>
+            <w:noProof/>
+          </w:rPr>
+          <w:t>3</w:t>
+        </w:r>
+      </w:fldSimple>
       <w:r>
         <w:rPr>
           <w:noProof/>
@@ -6806,7 +6859,7 @@
       <w:pPr>
         <w:pStyle w:val="Ttulo3"/>
       </w:pPr>
-      <w:bookmarkStart w:id="20" w:name="_Toc74295250"/>
+      <w:bookmarkStart w:id="20" w:name="_Toc74303524"/>
       <w:r>
         <w:lastRenderedPageBreak/>
         <w:t>Sage X3 Fast Start</w:t>
@@ -6876,31 +6929,18 @@
         <w:pStyle w:val="Legenda"/>
         <w:jc w:val="center"/>
       </w:pPr>
-      <w:bookmarkStart w:id="21" w:name="_Toc74295268"/>
+      <w:bookmarkStart w:id="21" w:name="_Toc74303543"/>
       <w:r>
         <w:t xml:space="preserve">Figura </w:t>
       </w:r>
-      <w:r>
-        <w:fldChar w:fldCharType="begin"/>
-      </w:r>
-      <w:r>
-        <w:instrText xml:space="preserve"> SEQ Figura \* ARABIC </w:instrText>
-      </w:r>
-      <w:r>
-        <w:fldChar w:fldCharType="separate"/>
-      </w:r>
-      <w:r>
-        <w:rPr>
-          <w:noProof/>
-        </w:rPr>
-        <w:t>4</w:t>
-      </w:r>
-      <w:r>
-        <w:rPr>
-          <w:noProof/>
-        </w:rPr>
-        <w:fldChar w:fldCharType="end"/>
-      </w:r>
+      <w:fldSimple w:instr=" SEQ Figura \* ARABIC ">
+        <w:r>
+          <w:rPr>
+            <w:noProof/>
+          </w:rPr>
+          <w:t>4</w:t>
+        </w:r>
+      </w:fldSimple>
       <w:r>
         <w:rPr>
           <w:noProof/>
@@ -7224,7 +7264,7 @@
       <w:pPr>
         <w:pStyle w:val="Ttulo3"/>
       </w:pPr>
-      <w:bookmarkStart w:id="22" w:name="_Toc74295251"/>
+      <w:bookmarkStart w:id="22" w:name="_Toc74303525"/>
       <w:r>
         <w:lastRenderedPageBreak/>
         <w:t>Comparação dos Sistemas</w:t>
@@ -7253,31 +7293,18 @@
         <w:keepNext/>
         <w:jc w:val="center"/>
       </w:pPr>
-      <w:bookmarkStart w:id="24" w:name="_Toc74295292"/>
+      <w:bookmarkStart w:id="24" w:name="_Toc74303567"/>
       <w:r>
         <w:t xml:space="preserve">Tabela </w:t>
       </w:r>
-      <w:r>
-        <w:fldChar w:fldCharType="begin"/>
-      </w:r>
-      <w:r>
-        <w:instrText xml:space="preserve"> SEQ Tabela \* ARABIC </w:instrText>
-      </w:r>
-      <w:r>
-        <w:fldChar w:fldCharType="separate"/>
-      </w:r>
-      <w:r>
-        <w:rPr>
-          <w:noProof/>
-        </w:rPr>
-        <w:t>1</w:t>
-      </w:r>
-      <w:r>
-        <w:rPr>
-          <w:noProof/>
-        </w:rPr>
-        <w:fldChar w:fldCharType="end"/>
-      </w:r>
+      <w:fldSimple w:instr=" SEQ Tabela \* ARABIC ">
+        <w:r>
+          <w:rPr>
+            <w:noProof/>
+          </w:rPr>
+          <w:t>1</w:t>
+        </w:r>
+      </w:fldSimple>
       <w:r>
         <w:t>- Comparação entre os 3 sistemas referidos</w:t>
       </w:r>
@@ -8310,7 +8337,7 @@
       <w:pPr>
         <w:pStyle w:val="Ttulo2"/>
       </w:pPr>
-      <w:bookmarkStart w:id="25" w:name="_Toc74295252"/>
+      <w:bookmarkStart w:id="25" w:name="_Toc74303526"/>
       <w:r>
         <w:lastRenderedPageBreak/>
         <w:t>Wireframes/Mockups</w:t>
@@ -8407,31 +8434,18 @@
         <w:pStyle w:val="Legenda"/>
         <w:jc w:val="center"/>
       </w:pPr>
-      <w:bookmarkStart w:id="26" w:name="_Toc74295269"/>
+      <w:bookmarkStart w:id="26" w:name="_Toc74303544"/>
       <w:r>
         <w:t xml:space="preserve">Figura </w:t>
       </w:r>
-      <w:r>
-        <w:fldChar w:fldCharType="begin"/>
-      </w:r>
-      <w:r>
-        <w:instrText xml:space="preserve"> SEQ Figura \* ARABIC </w:instrText>
-      </w:r>
-      <w:r>
-        <w:fldChar w:fldCharType="separate"/>
-      </w:r>
-      <w:r>
-        <w:rPr>
-          <w:noProof/>
-        </w:rPr>
-        <w:t>5</w:t>
-      </w:r>
-      <w:r>
-        <w:rPr>
-          <w:noProof/>
-        </w:rPr>
-        <w:fldChar w:fldCharType="end"/>
-      </w:r>
+      <w:fldSimple w:instr=" SEQ Figura \* ARABIC ">
+        <w:r>
+          <w:rPr>
+            <w:noProof/>
+          </w:rPr>
+          <w:t>5</w:t>
+        </w:r>
+      </w:fldSimple>
       <w:r>
         <w:rPr>
           <w:noProof/>
@@ -8573,31 +8587,18 @@
                                 <w:noProof/>
                               </w:rPr>
                             </w:pPr>
-                            <w:bookmarkStart w:id="27" w:name="_Toc74295270"/>
+                            <w:bookmarkStart w:id="27" w:name="_Toc74303545"/>
                             <w:r>
                               <w:t xml:space="preserve">Figura </w:t>
                             </w:r>
-                            <w:r>
-                              <w:fldChar w:fldCharType="begin"/>
-                            </w:r>
-                            <w:r>
-                              <w:instrText xml:space="preserve"> SEQ Figura \* ARABIC </w:instrText>
-                            </w:r>
-                            <w:r>
-                              <w:fldChar w:fldCharType="separate"/>
-                            </w:r>
-                            <w:r>
-                              <w:rPr>
-                                <w:noProof/>
-                              </w:rPr>
-                              <w:t>6</w:t>
-                            </w:r>
-                            <w:r>
-                              <w:rPr>
-                                <w:noProof/>
-                              </w:rPr>
-                              <w:fldChar w:fldCharType="end"/>
-                            </w:r>
+                            <w:fldSimple w:instr=" SEQ Figura \* ARABIC ">
+                              <w:r>
+                                <w:rPr>
+                                  <w:noProof/>
+                                </w:rPr>
+                                <w:t>6</w:t>
+                              </w:r>
+                            </w:fldSimple>
                             <w:r>
                               <w:t>- Formulário do Menu Principal</w:t>
                             </w:r>
@@ -8634,31 +8635,18 @@
                           <w:noProof/>
                         </w:rPr>
                       </w:pPr>
-                      <w:bookmarkStart w:id="28" w:name="_Toc74295270"/>
+                      <w:bookmarkStart w:id="28" w:name="_Toc74303545"/>
                       <w:r>
                         <w:t xml:space="preserve">Figura </w:t>
                       </w:r>
-                      <w:r>
-                        <w:fldChar w:fldCharType="begin"/>
-                      </w:r>
-                      <w:r>
-                        <w:instrText xml:space="preserve"> SEQ Figura \* ARABIC </w:instrText>
-                      </w:r>
-                      <w:r>
-                        <w:fldChar w:fldCharType="separate"/>
-                      </w:r>
-                      <w:r>
-                        <w:rPr>
-                          <w:noProof/>
-                        </w:rPr>
-                        <w:t>6</w:t>
-                      </w:r>
-                      <w:r>
-                        <w:rPr>
-                          <w:noProof/>
-                        </w:rPr>
-                        <w:fldChar w:fldCharType="end"/>
-                      </w:r>
+                      <w:fldSimple w:instr=" SEQ Figura \* ARABIC ">
+                        <w:r>
+                          <w:rPr>
+                            <w:noProof/>
+                          </w:rPr>
+                          <w:t>6</w:t>
+                        </w:r>
+                      </w:fldSimple>
                       <w:r>
                         <w:t>- Formulário do Menu Principal</w:t>
                       </w:r>
@@ -8755,31 +8743,18 @@
         <w:pStyle w:val="Legenda"/>
         <w:jc w:val="center"/>
       </w:pPr>
-      <w:bookmarkStart w:id="29" w:name="_Toc74295271"/>
+      <w:bookmarkStart w:id="29" w:name="_Toc74303546"/>
       <w:r>
         <w:t xml:space="preserve">Figura </w:t>
       </w:r>
-      <w:r>
-        <w:fldChar w:fldCharType="begin"/>
-      </w:r>
-      <w:r>
-        <w:instrText xml:space="preserve"> SEQ Figura \* ARABIC </w:instrText>
-      </w:r>
-      <w:r>
-        <w:fldChar w:fldCharType="separate"/>
-      </w:r>
-      <w:r>
-        <w:rPr>
-          <w:noProof/>
-        </w:rPr>
-        <w:t>7</w:t>
-      </w:r>
-      <w:r>
-        <w:rPr>
-          <w:noProof/>
-        </w:rPr>
-        <w:fldChar w:fldCharType="end"/>
-      </w:r>
+      <w:fldSimple w:instr=" SEQ Figura \* ARABIC ">
+        <w:r>
+          <w:rPr>
+            <w:noProof/>
+          </w:rPr>
+          <w:t>7</w:t>
+        </w:r>
+      </w:fldSimple>
       <w:r>
         <w:rPr>
           <w:noProof/>
@@ -8850,31 +8825,18 @@
                                 <w:noProof/>
                               </w:rPr>
                             </w:pPr>
-                            <w:bookmarkStart w:id="30" w:name="_Toc74295272"/>
+                            <w:bookmarkStart w:id="30" w:name="_Toc74303547"/>
                             <w:r>
                               <w:t xml:space="preserve">Figura </w:t>
                             </w:r>
-                            <w:r>
-                              <w:fldChar w:fldCharType="begin"/>
-                            </w:r>
-                            <w:r>
-                              <w:instrText xml:space="preserve"> SEQ Figura \* ARABIC </w:instrText>
-                            </w:r>
-                            <w:r>
-                              <w:fldChar w:fldCharType="separate"/>
-                            </w:r>
-                            <w:r>
-                              <w:rPr>
-                                <w:noProof/>
-                              </w:rPr>
-                              <w:t>8</w:t>
-                            </w:r>
-                            <w:r>
-                              <w:rPr>
-                                <w:noProof/>
-                              </w:rPr>
-                              <w:fldChar w:fldCharType="end"/>
-                            </w:r>
+                            <w:fldSimple w:instr=" SEQ Figura \* ARABIC ">
+                              <w:r>
+                                <w:rPr>
+                                  <w:noProof/>
+                                </w:rPr>
+                                <w:t>8</w:t>
+                              </w:r>
+                            </w:fldSimple>
                             <w:r>
                               <w:rPr>
                                 <w:noProof/>
@@ -8913,31 +8875,18 @@
                           <w:noProof/>
                         </w:rPr>
                       </w:pPr>
-                      <w:bookmarkStart w:id="31" w:name="_Toc74295272"/>
+                      <w:bookmarkStart w:id="31" w:name="_Toc74303547"/>
                       <w:r>
                         <w:t xml:space="preserve">Figura </w:t>
                       </w:r>
-                      <w:r>
-                        <w:fldChar w:fldCharType="begin"/>
-                      </w:r>
-                      <w:r>
-                        <w:instrText xml:space="preserve"> SEQ Figura \* ARABIC </w:instrText>
-                      </w:r>
-                      <w:r>
-                        <w:fldChar w:fldCharType="separate"/>
-                      </w:r>
-                      <w:r>
-                        <w:rPr>
-                          <w:noProof/>
-                        </w:rPr>
-                        <w:t>8</w:t>
-                      </w:r>
-                      <w:r>
-                        <w:rPr>
-                          <w:noProof/>
-                        </w:rPr>
-                        <w:fldChar w:fldCharType="end"/>
-                      </w:r>
+                      <w:fldSimple w:instr=" SEQ Figura \* ARABIC ">
+                        <w:r>
+                          <w:rPr>
+                            <w:noProof/>
+                          </w:rPr>
+                          <w:t>8</w:t>
+                        </w:r>
+                      </w:fldSimple>
                       <w:r>
                         <w:rPr>
                           <w:noProof/>
@@ -9062,31 +9011,18 @@
                                 <w:noProof/>
                               </w:rPr>
                             </w:pPr>
-                            <w:bookmarkStart w:id="32" w:name="_Toc74295273"/>
+                            <w:bookmarkStart w:id="32" w:name="_Toc74303548"/>
                             <w:r>
                               <w:t xml:space="preserve">Figura </w:t>
                             </w:r>
-                            <w:r>
-                              <w:fldChar w:fldCharType="begin"/>
-                            </w:r>
-                            <w:r>
-                              <w:instrText xml:space="preserve"> SEQ Figura \* ARABIC </w:instrText>
-                            </w:r>
-                            <w:r>
-                              <w:fldChar w:fldCharType="separate"/>
-                            </w:r>
-                            <w:r>
-                              <w:rPr>
-                                <w:noProof/>
-                              </w:rPr>
-                              <w:t>9</w:t>
-                            </w:r>
-                            <w:r>
-                              <w:rPr>
-                                <w:noProof/>
-                              </w:rPr>
-                              <w:fldChar w:fldCharType="end"/>
-                            </w:r>
+                            <w:fldSimple w:instr=" SEQ Figura \* ARABIC ">
+                              <w:r>
+                                <w:rPr>
+                                  <w:noProof/>
+                                </w:rPr>
+                                <w:t>9</w:t>
+                              </w:r>
+                            </w:fldSimple>
                             <w:r>
                               <w:rPr>
                                 <w:noProof/>
@@ -9125,31 +9061,18 @@
                           <w:noProof/>
                         </w:rPr>
                       </w:pPr>
-                      <w:bookmarkStart w:id="33" w:name="_Toc74295273"/>
+                      <w:bookmarkStart w:id="33" w:name="_Toc74303548"/>
                       <w:r>
                         <w:t xml:space="preserve">Figura </w:t>
                       </w:r>
-                      <w:r>
-                        <w:fldChar w:fldCharType="begin"/>
-                      </w:r>
-                      <w:r>
-                        <w:instrText xml:space="preserve"> SEQ Figura \* ARABIC </w:instrText>
-                      </w:r>
-                      <w:r>
-                        <w:fldChar w:fldCharType="separate"/>
-                      </w:r>
-                      <w:r>
-                        <w:rPr>
-                          <w:noProof/>
-                        </w:rPr>
-                        <w:t>9</w:t>
-                      </w:r>
-                      <w:r>
-                        <w:rPr>
-                          <w:noProof/>
-                        </w:rPr>
-                        <w:fldChar w:fldCharType="end"/>
-                      </w:r>
+                      <w:fldSimple w:instr=" SEQ Figura \* ARABIC ">
+                        <w:r>
+                          <w:rPr>
+                            <w:noProof/>
+                          </w:rPr>
+                          <w:t>9</w:t>
+                        </w:r>
+                      </w:fldSimple>
                       <w:r>
                         <w:rPr>
                           <w:noProof/>
@@ -9296,31 +9219,18 @@
         <w:pStyle w:val="Legenda"/>
         <w:jc w:val="center"/>
       </w:pPr>
-      <w:bookmarkStart w:id="34" w:name="_Toc74295274"/>
+      <w:bookmarkStart w:id="34" w:name="_Toc74303549"/>
       <w:r>
         <w:t xml:space="preserve">Figura </w:t>
       </w:r>
-      <w:r>
-        <w:fldChar w:fldCharType="begin"/>
-      </w:r>
-      <w:r>
-        <w:instrText xml:space="preserve"> SEQ Figura \* ARABIC </w:instrText>
-      </w:r>
-      <w:r>
-        <w:fldChar w:fldCharType="separate"/>
-      </w:r>
-      <w:r>
-        <w:rPr>
-          <w:noProof/>
-        </w:rPr>
-        <w:t>10</w:t>
-      </w:r>
-      <w:r>
-        <w:rPr>
-          <w:noProof/>
-        </w:rPr>
-        <w:fldChar w:fldCharType="end"/>
-      </w:r>
+      <w:fldSimple w:instr=" SEQ Figura \* ARABIC ">
+        <w:r>
+          <w:rPr>
+            <w:noProof/>
+          </w:rPr>
+          <w:t>10</w:t>
+        </w:r>
+      </w:fldSimple>
       <w:r>
         <w:rPr>
           <w:noProof/>
@@ -9354,25 +9264,10 @@
       </w:pPr>
       <w:r>
         <w:lastRenderedPageBreak/>
-        <w:t>O Formulário de Gestão de Funcionários tem como principal objetivo a inserção de novos Funcionários. Para esse efeito existem validações de dados que devem ser respeitadas.</w:t>
-      </w:r>
-      <w:r>
-        <w:t xml:space="preserve"> </w:t>
-      </w:r>
-      <w:r>
-        <w:t xml:space="preserve">Deste modo, todos os dados são validados e verificados, devendo estes estarem corretos. Ao </w:t>
-      </w:r>
-      <w:r>
-        <w:t>adicionar um funcionário</w:t>
-      </w:r>
-      <w:r>
-        <w:t>, quando o mesmo for criado, serão guardados os seus dados na base de dados e mostrados na respetiva lista</w:t>
-      </w:r>
-      <w:r>
-        <w:t xml:space="preserve"> disponível no formulário</w:t>
-      </w:r>
-      <w:r>
-        <w:t>.</w:t>
+        <w:t xml:space="preserve">O Formulário de Gestão de Funcionários tem como principal objetivo a inserção de novos Funcionários. Para esse efeito existem validações de dados que devem ser respeitadas. </w:t>
+      </w:r>
+      <w:r>
+        <w:t>Deste modo, todos os dados são validados e verificados, devendo estes estarem corretos. Ao adicionar um funcionário, quando o mesmo for criado, serão guardados os seus dados na base de dados e mostrados na respetiva lista disponível no formulário.</w:t>
       </w:r>
     </w:p>
     <w:p>
@@ -9426,31 +9321,18 @@
                               <w:pStyle w:val="Legenda"/>
                               <w:jc w:val="center"/>
                             </w:pPr>
-                            <w:bookmarkStart w:id="35" w:name="_Toc74295275"/>
+                            <w:bookmarkStart w:id="35" w:name="_Toc74303550"/>
                             <w:r>
                               <w:t xml:space="preserve">Figura </w:t>
                             </w:r>
-                            <w:r>
-                              <w:fldChar w:fldCharType="begin"/>
-                            </w:r>
-                            <w:r>
-                              <w:instrText xml:space="preserve"> SEQ Figura \* ARABIC </w:instrText>
-                            </w:r>
-                            <w:r>
-                              <w:fldChar w:fldCharType="separate"/>
-                            </w:r>
-                            <w:r>
-                              <w:rPr>
-                                <w:noProof/>
-                              </w:rPr>
-                              <w:t>11</w:t>
-                            </w:r>
-                            <w:r>
-                              <w:rPr>
-                                <w:noProof/>
-                              </w:rPr>
-                              <w:fldChar w:fldCharType="end"/>
-                            </w:r>
+                            <w:fldSimple w:instr=" SEQ Figura \* ARABIC ">
+                              <w:r>
+                                <w:rPr>
+                                  <w:noProof/>
+                                </w:rPr>
+                                <w:t>11</w:t>
+                              </w:r>
+                            </w:fldSimple>
                             <w:r>
                               <w:rPr>
                                 <w:noProof/>
@@ -9492,31 +9374,18 @@
                         <w:pStyle w:val="Legenda"/>
                         <w:jc w:val="center"/>
                       </w:pPr>
-                      <w:bookmarkStart w:id="36" w:name="_Toc74295275"/>
+                      <w:bookmarkStart w:id="36" w:name="_Toc74303550"/>
                       <w:r>
                         <w:t xml:space="preserve">Figura </w:t>
                       </w:r>
-                      <w:r>
-                        <w:fldChar w:fldCharType="begin"/>
-                      </w:r>
-                      <w:r>
-                        <w:instrText xml:space="preserve"> SEQ Figura \* ARABIC </w:instrText>
-                      </w:r>
-                      <w:r>
-                        <w:fldChar w:fldCharType="separate"/>
-                      </w:r>
-                      <w:r>
-                        <w:rPr>
-                          <w:noProof/>
-                        </w:rPr>
-                        <w:t>11</w:t>
-                      </w:r>
-                      <w:r>
-                        <w:rPr>
-                          <w:noProof/>
-                        </w:rPr>
-                        <w:fldChar w:fldCharType="end"/>
-                      </w:r>
+                      <w:fldSimple w:instr=" SEQ Figura \* ARABIC ">
+                        <w:r>
+                          <w:rPr>
+                            <w:noProof/>
+                          </w:rPr>
+                          <w:t>11</w:t>
+                        </w:r>
+                      </w:fldSimple>
                       <w:r>
                         <w:rPr>
                           <w:noProof/>
@@ -9654,31 +9523,18 @@
         <w:pStyle w:val="Legenda"/>
         <w:jc w:val="center"/>
       </w:pPr>
-      <w:bookmarkStart w:id="37" w:name="_Toc74295276"/>
+      <w:bookmarkStart w:id="37" w:name="_Toc74303551"/>
       <w:r>
         <w:t xml:space="preserve">Figura </w:t>
       </w:r>
-      <w:r>
-        <w:fldChar w:fldCharType="begin"/>
-      </w:r>
-      <w:r>
-        <w:instrText xml:space="preserve"> SEQ Figura \* ARABIC </w:instrText>
-      </w:r>
-      <w:r>
-        <w:fldChar w:fldCharType="separate"/>
-      </w:r>
-      <w:r>
-        <w:rPr>
-          <w:noProof/>
-        </w:rPr>
-        <w:t>12</w:t>
-      </w:r>
-      <w:r>
-        <w:rPr>
-          <w:noProof/>
-        </w:rPr>
-        <w:fldChar w:fldCharType="end"/>
-      </w:r>
+      <w:fldSimple w:instr=" SEQ Figura \* ARABIC ">
+        <w:r>
+          <w:rPr>
+            <w:noProof/>
+          </w:rPr>
+          <w:t>12</w:t>
+        </w:r>
+      </w:fldSimple>
       <w:r>
         <w:rPr>
           <w:noProof/>
@@ -9704,6 +9560,9 @@
         <w:spacing w:after="160"/>
       </w:pPr>
       <w:r>
+        <w:rPr>
+          <w:noProof/>
+        </w:rPr>
         <w:lastRenderedPageBreak/>
         <w:drawing>
           <wp:anchor distT="0" distB="0" distL="114300" distR="114300" simplePos="0" relativeHeight="251670528" behindDoc="0" locked="0" layoutInCell="1" allowOverlap="1" wp14:anchorId="44B2F4F7" wp14:editId="33669882">
@@ -9762,6 +9621,9 @@
         </w:drawing>
       </w:r>
       <w:r>
+        <w:rPr>
+          <w:noProof/>
+        </w:rPr>
         <w:drawing>
           <wp:anchor distT="0" distB="0" distL="114300" distR="114300" simplePos="0" relativeHeight="251669504" behindDoc="0" locked="0" layoutInCell="1" allowOverlap="1" wp14:anchorId="6B026ADB" wp14:editId="0AE919D5">
             <wp:simplePos x="0" y="0"/>
@@ -9825,13 +9687,7 @@
         <w:t xml:space="preserve"> </w:t>
       </w:r>
       <w:r>
-        <w:t xml:space="preserve">Deste modo, todos os dados são validados e verificados, devendo estes estarem corretos. Ao adicionar um </w:t>
-      </w:r>
-      <w:r>
-        <w:t>parecer</w:t>
-      </w:r>
-      <w:r>
-        <w:t>, quando o mesmo for criado, serão guardados os seus dados na base de dados e mostrados na respetiva lista disponível no formulário.</w:t>
+        <w:t>Deste modo, todos os dados são validados e verificados, devendo estes estarem corretos. Ao adicionar um parecer, quando o mesmo for criado, serão guardados os seus dados na base de dados e mostrados na respetiva lista disponível no formulário.</w:t>
       </w:r>
     </w:p>
     <w:p>
@@ -9845,31 +9701,18 @@
         <w:pStyle w:val="Legenda"/>
         <w:jc w:val="left"/>
       </w:pPr>
-      <w:bookmarkStart w:id="38" w:name="_Toc74295277"/>
+      <w:bookmarkStart w:id="38" w:name="_Toc74303552"/>
       <w:r>
         <w:t xml:space="preserve">Figura </w:t>
       </w:r>
-      <w:r>
-        <w:fldChar w:fldCharType="begin"/>
-      </w:r>
-      <w:r>
-        <w:instrText xml:space="preserve"> SEQ Figura \* ARABIC </w:instrText>
-      </w:r>
-      <w:r>
-        <w:fldChar w:fldCharType="separate"/>
-      </w:r>
-      <w:r>
-        <w:rPr>
-          <w:noProof/>
-        </w:rPr>
-        <w:t>13</w:t>
-      </w:r>
-      <w:r>
-        <w:rPr>
-          <w:noProof/>
-        </w:rPr>
-        <w:fldChar w:fldCharType="end"/>
-      </w:r>
+      <w:fldSimple w:instr=" SEQ Figura \* ARABIC ">
+        <w:r>
+          <w:rPr>
+            <w:noProof/>
+          </w:rPr>
+          <w:t>13</w:t>
+        </w:r>
+      </w:fldSimple>
       <w:r>
         <w:rPr>
           <w:noProof/>
@@ -9950,31 +9793,18 @@
         <w:pStyle w:val="Legenda"/>
         <w:jc w:val="right"/>
       </w:pPr>
-      <w:bookmarkStart w:id="39" w:name="_Toc74295278"/>
+      <w:bookmarkStart w:id="39" w:name="_Toc74303553"/>
       <w:r>
         <w:t xml:space="preserve">Figura </w:t>
       </w:r>
-      <w:r>
-        <w:fldChar w:fldCharType="begin"/>
-      </w:r>
-      <w:r>
-        <w:instrText xml:space="preserve"> SEQ Figura \* ARABIC </w:instrText>
-      </w:r>
-      <w:r>
-        <w:fldChar w:fldCharType="separate"/>
-      </w:r>
-      <w:r>
-        <w:rPr>
-          <w:noProof/>
-        </w:rPr>
-        <w:t>14</w:t>
-      </w:r>
-      <w:r>
-        <w:rPr>
-          <w:noProof/>
-        </w:rPr>
-        <w:fldChar w:fldCharType="end"/>
-      </w:r>
+      <w:fldSimple w:instr=" SEQ Figura \* ARABIC ">
+        <w:r>
+          <w:rPr>
+            <w:noProof/>
+          </w:rPr>
+          <w:t>14</w:t>
+        </w:r>
+      </w:fldSimple>
       <w:r>
         <w:rPr>
           <w:noProof/>
@@ -10040,31 +9870,18 @@
                                 <w:noProof/>
                               </w:rPr>
                             </w:pPr>
-                            <w:bookmarkStart w:id="40" w:name="_Toc74295279"/>
+                            <w:bookmarkStart w:id="40" w:name="_Toc74303554"/>
                             <w:r>
                               <w:t xml:space="preserve">Figura </w:t>
                             </w:r>
-                            <w:r>
-                              <w:fldChar w:fldCharType="begin"/>
-                            </w:r>
-                            <w:r>
-                              <w:instrText xml:space="preserve"> SEQ Figura \* ARABIC </w:instrText>
-                            </w:r>
-                            <w:r>
-                              <w:fldChar w:fldCharType="separate"/>
-                            </w:r>
-                            <w:r>
-                              <w:rPr>
-                                <w:noProof/>
-                              </w:rPr>
-                              <w:t>15</w:t>
-                            </w:r>
-                            <w:r>
-                              <w:rPr>
-                                <w:noProof/>
-                              </w:rPr>
-                              <w:fldChar w:fldCharType="end"/>
-                            </w:r>
+                            <w:fldSimple w:instr=" SEQ Figura \* ARABIC ">
+                              <w:r>
+                                <w:rPr>
+                                  <w:noProof/>
+                                </w:rPr>
+                                <w:t>15</w:t>
+                              </w:r>
+                            </w:fldSimple>
                             <w:r>
                               <w:rPr>
                                 <w:noProof/>
@@ -10103,31 +9920,18 @@
                           <w:noProof/>
                         </w:rPr>
                       </w:pPr>
-                      <w:bookmarkStart w:id="41" w:name="_Toc74295279"/>
+                      <w:bookmarkStart w:id="41" w:name="_Toc74303554"/>
                       <w:r>
                         <w:t xml:space="preserve">Figura </w:t>
                       </w:r>
-                      <w:r>
-                        <w:fldChar w:fldCharType="begin"/>
-                      </w:r>
-                      <w:r>
-                        <w:instrText xml:space="preserve"> SEQ Figura \* ARABIC </w:instrText>
-                      </w:r>
-                      <w:r>
-                        <w:fldChar w:fldCharType="separate"/>
-                      </w:r>
-                      <w:r>
-                        <w:rPr>
-                          <w:noProof/>
-                        </w:rPr>
-                        <w:t>15</w:t>
-                      </w:r>
-                      <w:r>
-                        <w:rPr>
-                          <w:noProof/>
-                        </w:rPr>
-                        <w:fldChar w:fldCharType="end"/>
-                      </w:r>
+                      <w:fldSimple w:instr=" SEQ Figura \* ARABIC ">
+                        <w:r>
+                          <w:rPr>
+                            <w:noProof/>
+                          </w:rPr>
+                          <w:t>15</w:t>
+                        </w:r>
+                      </w:fldSimple>
                       <w:r>
                         <w:rPr>
                           <w:noProof/>
@@ -10218,19 +10022,7 @@
         <w:t>O Formulário de Gestão de Processos tem como principal objetivo a inserção de Processos para que mais tarde, na criação de um Projeto se possa atribuir um Processo. Para esse efeito existem validações de dados que devem ser respeitadas.</w:t>
       </w:r>
       <w:r>
-        <w:t xml:space="preserve"> </w:t>
-      </w:r>
-      <w:r>
-        <w:t xml:space="preserve">Deste modo, todos os dados são validados e verificados, devendo estes estarem corretos. Ao adicionar um </w:t>
-      </w:r>
-      <w:r>
-        <w:t>Processo</w:t>
-      </w:r>
-      <w:r>
-        <w:t>, quando o mesmo for criado, serão guardados os seus dados na base de dados e mostrados na respetiva lista disponível no formulário.</w:t>
-      </w:r>
-      <w:r>
-        <w:t xml:space="preserve"> A criação de processos é um ponto muito importante deste projeto para que, mais tarde, quando se criar um projeto, poder-se associar ao projeto um processo. Ao processo está também associado um </w:t>
+        <w:t xml:space="preserve"> Deste modo, todos os dados são validados e verificados, devendo estes estarem corretos. Ao adicionar um Processo, quando o mesmo for criado, serão guardados os seus dados na base de dados e mostrados na respetiva lista disponível no formulário. A criação de processos é um ponto muito importante deste projeto para que, mais tarde, quando se criar um projeto, poder-se associar ao projeto um processo. Ao processo está também associado um </w:t>
       </w:r>
       <w:r>
         <w:t>promotor</w:t>
@@ -10296,31 +10088,18 @@
         <w:pStyle w:val="Legenda"/>
         <w:jc w:val="center"/>
       </w:pPr>
-      <w:bookmarkStart w:id="42" w:name="_Toc74295280"/>
+      <w:bookmarkStart w:id="42" w:name="_Toc74303555"/>
       <w:r>
         <w:t xml:space="preserve">Figura </w:t>
       </w:r>
-      <w:r>
-        <w:fldChar w:fldCharType="begin"/>
-      </w:r>
-      <w:r>
-        <w:instrText xml:space="preserve"> SEQ Figura \* ARABIC </w:instrText>
-      </w:r>
-      <w:r>
-        <w:fldChar w:fldCharType="separate"/>
-      </w:r>
-      <w:r>
-        <w:rPr>
-          <w:noProof/>
-        </w:rPr>
-        <w:t>16</w:t>
-      </w:r>
-      <w:r>
-        <w:rPr>
-          <w:noProof/>
-        </w:rPr>
-        <w:fldChar w:fldCharType="end"/>
-      </w:r>
+      <w:fldSimple w:instr=" SEQ Figura \* ARABIC ">
+        <w:r>
+          <w:rPr>
+            <w:noProof/>
+          </w:rPr>
+          <w:t>16</w:t>
+        </w:r>
+      </w:fldSimple>
       <w:r>
         <w:rPr>
           <w:noProof/>
@@ -10489,34 +10268,18 @@
                               <w:pStyle w:val="Legenda"/>
                               <w:jc w:val="center"/>
                             </w:pPr>
-                            <w:bookmarkStart w:id="43" w:name="_Toc74295281"/>
+                            <w:bookmarkStart w:id="43" w:name="_Toc74303556"/>
                             <w:r>
                               <w:t xml:space="preserve">Figura </w:t>
                             </w:r>
-                            <w:r>
-                              <w:fldChar w:fldCharType="begin"/>
-                            </w:r>
-                            <w:r>
-                              <w:instrText xml:space="preserve"> SEQ Figura \* ARA</w:instrText>
-                            </w:r>
-                            <w:r>
-                              <w:instrText xml:space="preserve">BIC </w:instrText>
-                            </w:r>
-                            <w:r>
-                              <w:fldChar w:fldCharType="separate"/>
-                            </w:r>
-                            <w:r>
-                              <w:rPr>
-                                <w:noProof/>
-                              </w:rPr>
-                              <w:t>17</w:t>
-                            </w:r>
-                            <w:r>
-                              <w:rPr>
-                                <w:noProof/>
-                              </w:rPr>
-                              <w:fldChar w:fldCharType="end"/>
-                            </w:r>
+                            <w:fldSimple w:instr=" SEQ Figura \* ARABIC ">
+                              <w:r>
+                                <w:rPr>
+                                  <w:noProof/>
+                                </w:rPr>
+                                <w:t>17</w:t>
+                              </w:r>
+                            </w:fldSimple>
                             <w:r>
                               <w:rPr>
                                 <w:noProof/>
@@ -10555,34 +10318,18 @@
                         <w:pStyle w:val="Legenda"/>
                         <w:jc w:val="center"/>
                       </w:pPr>
-                      <w:bookmarkStart w:id="44" w:name="_Toc74295281"/>
+                      <w:bookmarkStart w:id="44" w:name="_Toc74303556"/>
                       <w:r>
                         <w:t xml:space="preserve">Figura </w:t>
                       </w:r>
-                      <w:r>
-                        <w:fldChar w:fldCharType="begin"/>
-                      </w:r>
-                      <w:r>
-                        <w:instrText xml:space="preserve"> SEQ Figura \* ARA</w:instrText>
-                      </w:r>
-                      <w:r>
-                        <w:instrText xml:space="preserve">BIC </w:instrText>
-                      </w:r>
-                      <w:r>
-                        <w:fldChar w:fldCharType="separate"/>
-                      </w:r>
-                      <w:r>
-                        <w:rPr>
-                          <w:noProof/>
-                        </w:rPr>
-                        <w:t>17</w:t>
-                      </w:r>
-                      <w:r>
-                        <w:rPr>
-                          <w:noProof/>
-                        </w:rPr>
-                        <w:fldChar w:fldCharType="end"/>
-                      </w:r>
+                      <w:fldSimple w:instr=" SEQ Figura \* ARABIC ">
+                        <w:r>
+                          <w:rPr>
+                            <w:noProof/>
+                          </w:rPr>
+                          <w:t>17</w:t>
+                        </w:r>
+                      </w:fldSimple>
                       <w:r>
                         <w:rPr>
                           <w:noProof/>
@@ -10656,31 +10403,18 @@
                                 <w:noProof/>
                               </w:rPr>
                             </w:pPr>
-                            <w:bookmarkStart w:id="45" w:name="_Toc74295282"/>
+                            <w:bookmarkStart w:id="45" w:name="_Toc74303557"/>
                             <w:r>
                               <w:t xml:space="preserve">Figura </w:t>
                             </w:r>
-                            <w:r>
-                              <w:fldChar w:fldCharType="begin"/>
-                            </w:r>
-                            <w:r>
-                              <w:instrText xml:space="preserve"> SEQ Figura \* ARABIC </w:instrText>
-                            </w:r>
-                            <w:r>
-                              <w:fldChar w:fldCharType="separate"/>
-                            </w:r>
-                            <w:r>
-                              <w:rPr>
-                                <w:noProof/>
-                              </w:rPr>
-                              <w:t>18</w:t>
-                            </w:r>
-                            <w:r>
-                              <w:rPr>
-                                <w:noProof/>
-                              </w:rPr>
-                              <w:fldChar w:fldCharType="end"/>
-                            </w:r>
+                            <w:fldSimple w:instr=" SEQ Figura \* ARABIC ">
+                              <w:r>
+                                <w:rPr>
+                                  <w:noProof/>
+                                </w:rPr>
+                                <w:t>18</w:t>
+                              </w:r>
+                            </w:fldSimple>
                             <w:r>
                               <w:t>- Formulário de Gestão de Projetos</w:t>
                             </w:r>
@@ -10713,31 +10447,18 @@
                           <w:noProof/>
                         </w:rPr>
                       </w:pPr>
-                      <w:bookmarkStart w:id="46" w:name="_Toc74295282"/>
+                      <w:bookmarkStart w:id="46" w:name="_Toc74303557"/>
                       <w:r>
                         <w:t xml:space="preserve">Figura </w:t>
                       </w:r>
-                      <w:r>
-                        <w:fldChar w:fldCharType="begin"/>
-                      </w:r>
-                      <w:r>
-                        <w:instrText xml:space="preserve"> SEQ Figura \* ARABIC </w:instrText>
-                      </w:r>
-                      <w:r>
-                        <w:fldChar w:fldCharType="separate"/>
-                      </w:r>
-                      <w:r>
-                        <w:rPr>
-                          <w:noProof/>
-                        </w:rPr>
-                        <w:t>18</w:t>
-                      </w:r>
-                      <w:r>
-                        <w:rPr>
-                          <w:noProof/>
-                        </w:rPr>
-                        <w:fldChar w:fldCharType="end"/>
-                      </w:r>
+                      <w:fldSimple w:instr=" SEQ Figura \* ARABIC ">
+                        <w:r>
+                          <w:rPr>
+                            <w:noProof/>
+                          </w:rPr>
+                          <w:t>18</w:t>
+                        </w:r>
+                      </w:fldSimple>
                       <w:r>
                         <w:t>- Formulário de Gestão de Projetos</w:t>
                       </w:r>
@@ -10752,6 +10473,9 @@
         </mc:AlternateContent>
       </w:r>
       <w:r>
+        <w:rPr>
+          <w:noProof/>
+        </w:rPr>
         <w:drawing>
           <wp:inline distT="0" distB="0" distL="0" distR="0" wp14:anchorId="0F4509E1" wp14:editId="11511FAA">
             <wp:extent cx="5403758" cy="3172538"/>
@@ -10872,19 +10596,7 @@
         <w:t>O Formulário de Gestão de Promotores tem como principal objetivo a inserção de Promotores. Para esse efeito existem validações de dados que devem ser respeitadas.</w:t>
       </w:r>
       <w:r>
-        <w:t xml:space="preserve"> </w:t>
-      </w:r>
-      <w:r>
-        <w:t xml:space="preserve">Deste modo, todos os dados são validados e verificados, devendo estes estarem corretos. Ao adicionar um </w:t>
-      </w:r>
-      <w:r>
-        <w:t>promotor</w:t>
-      </w:r>
-      <w:r>
-        <w:t>, quando o mesmo for criado, serão guardados os seus dados na base de dados e mostrados na respetiva lista disponível no formulário.</w:t>
-      </w:r>
-      <w:r>
-        <w:t xml:space="preserve"> </w:t>
+        <w:t xml:space="preserve"> Deste modo, todos os dados são validados e verificados, devendo estes estarem corretos. Ao adicionar um promotor, quando o mesmo for criado, serão guardados os seus dados na base de dados e mostrados na respetiva lista disponível no formulário. </w:t>
       </w:r>
     </w:p>
     <w:p>
@@ -10937,31 +10649,18 @@
                                 <w:noProof/>
                               </w:rPr>
                             </w:pPr>
-                            <w:bookmarkStart w:id="47" w:name="_Toc74295283"/>
+                            <w:bookmarkStart w:id="47" w:name="_Toc74303558"/>
                             <w:r>
                               <w:t xml:space="preserve">Figura </w:t>
                             </w:r>
-                            <w:r>
-                              <w:fldChar w:fldCharType="begin"/>
-                            </w:r>
-                            <w:r>
-                              <w:instrText xml:space="preserve"> SEQ Figura \* ARABIC </w:instrText>
-                            </w:r>
-                            <w:r>
-                              <w:fldChar w:fldCharType="separate"/>
-                            </w:r>
-                            <w:r>
-                              <w:rPr>
-                                <w:noProof/>
-                              </w:rPr>
-                              <w:t>19</w:t>
-                            </w:r>
-                            <w:r>
-                              <w:rPr>
-                                <w:noProof/>
-                              </w:rPr>
-                              <w:fldChar w:fldCharType="end"/>
-                            </w:r>
+                            <w:fldSimple w:instr=" SEQ Figura \* ARABIC ">
+                              <w:r>
+                                <w:rPr>
+                                  <w:noProof/>
+                                </w:rPr>
+                                <w:t>19</w:t>
+                              </w:r>
+                            </w:fldSimple>
                             <w:r>
                               <w:rPr>
                                 <w:noProof/>
@@ -11000,31 +10699,18 @@
                           <w:noProof/>
                         </w:rPr>
                       </w:pPr>
-                      <w:bookmarkStart w:id="48" w:name="_Toc74295283"/>
+                      <w:bookmarkStart w:id="48" w:name="_Toc74303558"/>
                       <w:r>
                         <w:t xml:space="preserve">Figura </w:t>
                       </w:r>
-                      <w:r>
-                        <w:fldChar w:fldCharType="begin"/>
-                      </w:r>
-                      <w:r>
-                        <w:instrText xml:space="preserve"> SEQ Figura \* ARABIC </w:instrText>
-                      </w:r>
-                      <w:r>
-                        <w:fldChar w:fldCharType="separate"/>
-                      </w:r>
-                      <w:r>
-                        <w:rPr>
-                          <w:noProof/>
-                        </w:rPr>
-                        <w:t>19</w:t>
-                      </w:r>
-                      <w:r>
-                        <w:rPr>
-                          <w:noProof/>
-                        </w:rPr>
-                        <w:fldChar w:fldCharType="end"/>
-                      </w:r>
+                      <w:fldSimple w:instr=" SEQ Figura \* ARABIC ">
+                        <w:r>
+                          <w:rPr>
+                            <w:noProof/>
+                          </w:rPr>
+                          <w:t>19</w:t>
+                        </w:r>
+                      </w:fldSimple>
                       <w:r>
                         <w:rPr>
                           <w:noProof/>
@@ -11102,31 +10788,18 @@
         <w:pStyle w:val="Legenda"/>
         <w:jc w:val="center"/>
       </w:pPr>
-      <w:bookmarkStart w:id="49" w:name="_Toc74295284"/>
+      <w:bookmarkStart w:id="49" w:name="_Toc74303559"/>
       <w:r>
         <w:t xml:space="preserve">Figura </w:t>
       </w:r>
-      <w:r>
-        <w:fldChar w:fldCharType="begin"/>
-      </w:r>
-      <w:r>
-        <w:instrText xml:space="preserve"> SEQ Figura \* ARABIC </w:instrText>
-      </w:r>
-      <w:r>
-        <w:fldChar w:fldCharType="separate"/>
-      </w:r>
-      <w:r>
-        <w:rPr>
-          <w:noProof/>
-        </w:rPr>
-        <w:t>20</w:t>
-      </w:r>
-      <w:r>
-        <w:rPr>
-          <w:noProof/>
-        </w:rPr>
-        <w:fldChar w:fldCharType="end"/>
-      </w:r>
+      <w:fldSimple w:instr=" SEQ Figura \* ARABIC ">
+        <w:r>
+          <w:rPr>
+            <w:noProof/>
+          </w:rPr>
+          <w:t>20</w:t>
+        </w:r>
+      </w:fldSimple>
       <w:r>
         <w:rPr>
           <w:noProof/>
@@ -11138,6 +10811,109 @@
       </w:r>
       <w:bookmarkEnd w:id="49"/>
     </w:p>
+    <w:p>
+      <w:pPr>
+        <w:pStyle w:val="Ttulo2"/>
+      </w:pPr>
+      <w:bookmarkStart w:id="50" w:name="_Toc74303527"/>
+      <w:r>
+        <w:lastRenderedPageBreak/>
+        <w:t>Decisões Tomadas</w:t>
+      </w:r>
+      <w:bookmarkEnd w:id="50"/>
+    </w:p>
+    <w:p>
+      <w:r>
+        <w:t xml:space="preserve">Ao longo do projeto, tendo em conta que o projeto foi desenvolvido por três programadores distintos, decidimos enquanto grupo, </w:t>
+      </w:r>
+      <w:r>
+        <w:t>que devíamos uniformizar a metodologia de desenvolvimento dos formulários para que ficassem todos com o mesmo tipo de organização e de lógica.</w:t>
+      </w:r>
+      <w:r>
+        <w:t xml:space="preserve"> </w:t>
+      </w:r>
+    </w:p>
+    <w:p>
+      <w:r>
+        <w:t xml:space="preserve">Deste modo, utilizámos sempre o mesmo tipo de componentes nos distintos formulários, sendo eles, o menustrip para o desenvolvimento do menu dos formulários, listbox </w:t>
+      </w:r>
+      <w:r>
+        <w:t xml:space="preserve">para apresentar todos os objetos/componentes já criados, combobox para o mesmo efeito da listbox, mas com o intuito de preenchimento </w:t>
+      </w:r>
+      <w:r>
+        <w:t>e ainda textbox e botões para fazer a criação, edição e remoção dos objetos.</w:t>
+      </w:r>
+    </w:p>
+    <w:p>
+      <w:r>
+        <w:t xml:space="preserve">A nível de design, tentámos também uniformizar </w:t>
+      </w:r>
+      <w:r>
+        <w:t xml:space="preserve">todos os formulários, </w:t>
+      </w:r>
+      <w:r>
+        <w:t xml:space="preserve">para que ficassem </w:t>
+      </w:r>
+      <w:r>
+        <w:t>organizados da mesma forma</w:t>
+      </w:r>
+      <w:r>
+        <w:t>. Tentámos ter o máximo cuidado para que o utilizador não sinta que os formulários têm uma organização diferente, tornando a utilização do projeto mais confortável.</w:t>
+      </w:r>
+    </w:p>
+    <w:p>
+      <w:r>
+        <w:t xml:space="preserve">A nível de código, quando produzíamos código tentávamos comentar e indentar o mesmo, para facilitar a leitura </w:t>
+      </w:r>
+      <w:r>
+        <w:t xml:space="preserve">por parte do resto do grupo, tornando o desenvolvimento e leitura </w:t>
+      </w:r>
+      <w:r>
+        <w:t>do código muito mais fácil e eficiente.</w:t>
+      </w:r>
+    </w:p>
+    <w:p>
+      <w:r>
+        <w:t xml:space="preserve">A nível de modelo da base de dados, </w:t>
+      </w:r>
+      <w:r>
+        <w:t xml:space="preserve">foi desenvolvido conforme o enunciado previa, sofrendo uma alteração ligeira definida pelo professor da Unidade Curricular. </w:t>
+      </w:r>
+      <w:r>
+        <w:t>A base de dados deu-nos alguma dificuldade ao longo do seu desenvolvimento porque constantemente tínhamos de refazer o modelo para resolver alguns conflitos.</w:t>
+      </w:r>
+    </w:p>
+    <w:p>
+      <w:r>
+        <w:t xml:space="preserve">A nível de divisão de trabalhos, </w:t>
+      </w:r>
+      <w:r>
+        <w:t>criámos um repositório no utilitário jira</w:t>
+      </w:r>
+      <w:r>
+        <w:t>,</w:t>
+      </w:r>
+      <w:r>
+        <w:t xml:space="preserve"> que permite criar tarefas e atribuir um responsável à mesma, permitindo ver se o trabalho está adiantado ou atrasado e verificar se todos os membros do grupo contribuíram com a sua parte.</w:t>
+      </w:r>
+    </w:p>
+    <w:p>
+      <w:r>
+        <w:t>Para partilha de código</w:t>
+      </w:r>
+      <w:r>
+        <w:t xml:space="preserve">, criámos um repositório </w:t>
+      </w:r>
+      <w:r>
+        <w:t xml:space="preserve">no github, que permite </w:t>
+      </w:r>
+      <w:r>
+        <w:t>publicar o código desenvolvido pelos programadores para partilha de código entre a equipa.</w:t>
+      </w:r>
+    </w:p>
+    <w:p/>
+    <w:p/>
+    <w:p/>
     <w:p>
       <w:pPr>
         <w:spacing w:after="160"/>
@@ -11158,14 +10934,14 @@
       <w:pPr>
         <w:pStyle w:val="Ttulo2"/>
       </w:pPr>
-      <w:bookmarkStart w:id="50" w:name="_Toc73090971"/>
-      <w:bookmarkStart w:id="51" w:name="_Toc74295253"/>
+      <w:bookmarkStart w:id="51" w:name="_Toc73090971"/>
+      <w:bookmarkStart w:id="52" w:name="_Toc74303528"/>
       <w:r>
         <w:lastRenderedPageBreak/>
         <w:t>Diagrama de Classes</w:t>
       </w:r>
-      <w:bookmarkEnd w:id="50"/>
       <w:bookmarkEnd w:id="51"/>
+      <w:bookmarkEnd w:id="52"/>
     </w:p>
     <w:p>
       <w:pPr>
@@ -11228,31 +11004,18 @@
         <w:pStyle w:val="Legenda"/>
         <w:jc w:val="center"/>
       </w:pPr>
-      <w:bookmarkStart w:id="52" w:name="_Toc74295285"/>
+      <w:bookmarkStart w:id="53" w:name="_Toc74303560"/>
       <w:r>
         <w:t xml:space="preserve">Figura </w:t>
       </w:r>
-      <w:r>
-        <w:fldChar w:fldCharType="begin"/>
-      </w:r>
-      <w:r>
-        <w:instrText xml:space="preserve"> SEQ Figura \* ARABIC </w:instrText>
-      </w:r>
-      <w:r>
-        <w:fldChar w:fldCharType="separate"/>
-      </w:r>
-      <w:r>
-        <w:rPr>
-          <w:noProof/>
-        </w:rPr>
-        <w:t>21</w:t>
-      </w:r>
-      <w:r>
-        <w:rPr>
-          <w:noProof/>
-        </w:rPr>
-        <w:fldChar w:fldCharType="end"/>
-      </w:r>
+      <w:fldSimple w:instr=" SEQ Figura \* ARABIC ">
+        <w:r>
+          <w:rPr>
+            <w:noProof/>
+          </w:rPr>
+          <w:t>21</w:t>
+        </w:r>
+      </w:fldSimple>
       <w:r>
         <w:t xml:space="preserve"> - </w:t>
       </w:r>
@@ -11270,22 +11033,22 @@
       </w:r>
       <w:r>
         <w:t>)</w:t>
-      </w:r>
-      <w:bookmarkEnd w:id="52"/>
-    </w:p>
-    <w:p>
-      <w:pPr>
-        <w:pStyle w:val="Ttulo1"/>
-      </w:pPr>
-      <w:bookmarkStart w:id="53" w:name="_Toc74295254"/>
-      <w:r>
-        <w:lastRenderedPageBreak/>
-        <w:t>Scrum</w:t>
       </w:r>
       <w:bookmarkEnd w:id="53"/>
     </w:p>
     <w:p>
-      <w:bookmarkStart w:id="54" w:name="_Hlk71191574"/>
+      <w:pPr>
+        <w:pStyle w:val="Ttulo1"/>
+      </w:pPr>
+      <w:bookmarkStart w:id="54" w:name="_Toc74303529"/>
+      <w:r>
+        <w:lastRenderedPageBreak/>
+        <w:t>Scrum</w:t>
+      </w:r>
+      <w:bookmarkEnd w:id="54"/>
+    </w:p>
+    <w:p>
+      <w:bookmarkStart w:id="55" w:name="_Hlk71191574"/>
       <w:r>
         <w:t xml:space="preserve">Nesta secção </w:t>
       </w:r>
@@ -11299,17 +11062,17 @@
         <w:t xml:space="preserve"> Para alem destes aspetos, todos os sprints deste projeto serão desenvolvidos nesta secção.</w:t>
       </w:r>
     </w:p>
-    <w:bookmarkEnd w:id="54"/>
+    <w:bookmarkEnd w:id="55"/>
     <w:p/>
     <w:p>
       <w:pPr>
         <w:pStyle w:val="Ttulo2"/>
       </w:pPr>
-      <w:bookmarkStart w:id="55" w:name="_Toc74295255"/>
+      <w:bookmarkStart w:id="56" w:name="_Toc74303530"/>
       <w:r>
         <w:t>Aplicação do Scrum ao Projeto</w:t>
       </w:r>
-      <w:bookmarkEnd w:id="55"/>
+      <w:bookmarkEnd w:id="56"/>
     </w:p>
     <w:p>
       <w:pPr>
@@ -11317,7 +11080,7 @@
           <w:shd w:val="clear" w:color="auto" w:fill="FFFFFF"/>
         </w:rPr>
       </w:pPr>
-      <w:bookmarkStart w:id="56" w:name="_Hlk71191592"/>
+      <w:bookmarkStart w:id="57" w:name="_Hlk71191592"/>
       <w:r>
         <w:t>Para realizar o controlo do projeto, decidimos utilizar o utilitário Jira, que permite gerir temporalmente o projeto utilizando a metodologia SCRUM</w:t>
       </w:r>
@@ -11339,17 +11102,17 @@
         <w:t xml:space="preserve"> a equipa ocorria todos os dias antes das aulas, tanto presenciais como em regime online, fazíamos os nossos planeamentos e colocávamos as nossas ideias em prática. Desse modo, todos os dias discutíamos ideias e chegávamos a um consenso. </w:t>
       </w:r>
     </w:p>
-    <w:bookmarkEnd w:id="56"/>
+    <w:bookmarkEnd w:id="57"/>
     <w:p/>
     <w:p>
       <w:pPr>
         <w:pStyle w:val="Ttulo2"/>
       </w:pPr>
-      <w:bookmarkStart w:id="57" w:name="_Toc74295256"/>
+      <w:bookmarkStart w:id="58" w:name="_Toc74303531"/>
       <w:r>
         <w:t>Stakeholders e Scrum Team</w:t>
       </w:r>
-      <w:bookmarkEnd w:id="57"/>
+      <w:bookmarkEnd w:id="58"/>
     </w:p>
     <w:tbl>
       <w:tblPr>
@@ -11825,12 +11588,12 @@
       <w:pPr>
         <w:pStyle w:val="Ttulo2"/>
       </w:pPr>
-      <w:bookmarkStart w:id="58" w:name="_Toc74295257"/>
+      <w:bookmarkStart w:id="59" w:name="_Toc74303532"/>
       <w:r>
         <w:lastRenderedPageBreak/>
         <w:t>User Stories</w:t>
       </w:r>
-      <w:bookmarkEnd w:id="58"/>
+      <w:bookmarkEnd w:id="59"/>
     </w:p>
     <w:tbl>
       <w:tblPr>
@@ -13025,18 +12788,18 @@
       <w:pPr>
         <w:pStyle w:val="Ttulo2"/>
       </w:pPr>
-      <w:bookmarkStart w:id="59" w:name="_Toc74295258"/>
+      <w:bookmarkStart w:id="60" w:name="_Toc74303533"/>
       <w:r>
         <w:lastRenderedPageBreak/>
         <w:t>Sprints</w:t>
       </w:r>
-      <w:bookmarkEnd w:id="59"/>
+      <w:bookmarkEnd w:id="60"/>
     </w:p>
     <w:p>
       <w:pPr>
         <w:pStyle w:val="Ttulo3"/>
       </w:pPr>
-      <w:bookmarkStart w:id="60" w:name="_Toc74295259"/>
+      <w:bookmarkStart w:id="61" w:name="_Toc74303534"/>
       <w:r>
         <w:t>Sprint 1 (</w:t>
       </w:r>
@@ -13061,7 +12824,7 @@
       <w:r>
         <w:t>)</w:t>
       </w:r>
-      <w:bookmarkEnd w:id="60"/>
+      <w:bookmarkEnd w:id="61"/>
     </w:p>
     <w:p>
       <w:r>
@@ -14615,7 +14378,7 @@
                 <w:bCs w:val="0"/>
               </w:rPr>
             </w:pPr>
-            <w:bookmarkStart w:id="61" w:name="_Toc74295286"/>
+            <w:bookmarkStart w:id="62" w:name="_Toc74303561"/>
             <w:r>
               <w:rPr>
                 <w:b w:val="0"/>
@@ -14654,7 +14417,7 @@
               </w:rPr>
               <w:t>- Gráfico Burn-down relativo ao Sprint 1 do Projeto</w:t>
             </w:r>
-            <w:bookmarkEnd w:id="61"/>
+            <w:bookmarkEnd w:id="62"/>
           </w:p>
           <w:p>
             <w:r>
@@ -14709,35 +14472,22 @@
                                       <w:lang w:bidi="he-IL"/>
                                     </w:rPr>
                                   </w:pPr>
-                                  <w:bookmarkStart w:id="62" w:name="_Toc74295287"/>
+                                  <w:bookmarkStart w:id="63" w:name="_Toc74303562"/>
                                   <w:r>
                                     <w:t xml:space="preserve">Figura </w:t>
                                   </w:r>
-                                  <w:r>
-                                    <w:fldChar w:fldCharType="begin"/>
-                                  </w:r>
-                                  <w:r>
-                                    <w:instrText xml:space="preserve"> SEQ Figura \* ARABIC </w:instrText>
-                                  </w:r>
-                                  <w:r>
-                                    <w:fldChar w:fldCharType="separate"/>
-                                  </w:r>
-                                  <w:r>
-                                    <w:rPr>
-                                      <w:noProof/>
-                                    </w:rPr>
-                                    <w:t>23</w:t>
-                                  </w:r>
-                                  <w:r>
-                                    <w:rPr>
-                                      <w:noProof/>
-                                    </w:rPr>
-                                    <w:fldChar w:fldCharType="end"/>
-                                  </w:r>
+                                  <w:fldSimple w:instr=" SEQ Figura \* ARABIC ">
+                                    <w:r>
+                                      <w:rPr>
+                                        <w:noProof/>
+                                      </w:rPr>
+                                      <w:t>23</w:t>
+                                    </w:r>
+                                  </w:fldSimple>
                                   <w:r>
                                     <w:t>- Problemas concluídos no Sprint 1</w:t>
                                   </w:r>
-                                  <w:bookmarkEnd w:id="62"/>
+                                  <w:bookmarkEnd w:id="63"/>
                                 </w:p>
                               </w:txbxContent>
                             </wps:txbx>
@@ -14769,35 +14519,22 @@
                                 <w:lang w:bidi="he-IL"/>
                               </w:rPr>
                             </w:pPr>
-                            <w:bookmarkStart w:id="63" w:name="_Toc74295287"/>
+                            <w:bookmarkStart w:id="64" w:name="_Toc74303562"/>
                             <w:r>
                               <w:t xml:space="preserve">Figura </w:t>
                             </w:r>
-                            <w:r>
-                              <w:fldChar w:fldCharType="begin"/>
-                            </w:r>
-                            <w:r>
-                              <w:instrText xml:space="preserve"> SEQ Figura \* ARABIC </w:instrText>
-                            </w:r>
-                            <w:r>
-                              <w:fldChar w:fldCharType="separate"/>
-                            </w:r>
-                            <w:r>
-                              <w:rPr>
-                                <w:noProof/>
-                              </w:rPr>
-                              <w:t>23</w:t>
-                            </w:r>
-                            <w:r>
-                              <w:rPr>
-                                <w:noProof/>
-                              </w:rPr>
-                              <w:fldChar w:fldCharType="end"/>
-                            </w:r>
+                            <w:fldSimple w:instr=" SEQ Figura \* ARABIC ">
+                              <w:r>
+                                <w:rPr>
+                                  <w:noProof/>
+                                </w:rPr>
+                                <w:t>23</w:t>
+                              </w:r>
+                            </w:fldSimple>
                             <w:r>
                               <w:t>- Problemas concluídos no Sprint 1</w:t>
                             </w:r>
-                            <w:bookmarkEnd w:id="63"/>
+                            <w:bookmarkEnd w:id="64"/>
                           </w:p>
                         </w:txbxContent>
                       </v:textbox>
@@ -14880,7 +14617,7 @@
       <w:pPr>
         <w:pStyle w:val="Ttulo3"/>
       </w:pPr>
-      <w:bookmarkStart w:id="64" w:name="_Toc74295260"/>
+      <w:bookmarkStart w:id="65" w:name="_Toc74303535"/>
       <w:r>
         <w:lastRenderedPageBreak/>
         <w:t>Sprint 2 (</w:t>
@@ -14903,7 +14640,7 @@
       <w:r>
         <w:t>)</w:t>
       </w:r>
-      <w:bookmarkEnd w:id="64"/>
+      <w:bookmarkEnd w:id="65"/>
     </w:p>
     <w:p>
       <w:r>
@@ -16475,7 +16212,7 @@
                 <w:bCs w:val="0"/>
               </w:rPr>
             </w:pPr>
-            <w:bookmarkStart w:id="65" w:name="_Toc74295288"/>
+            <w:bookmarkStart w:id="66" w:name="_Toc74303563"/>
             <w:r>
               <w:rPr>
                 <w:b w:val="0"/>
@@ -16535,7 +16272,7 @@
               </w:rPr>
               <w:t xml:space="preserve"> do Projeto</w:t>
             </w:r>
-            <w:bookmarkEnd w:id="65"/>
+            <w:bookmarkEnd w:id="66"/>
           </w:p>
           <w:p>
             <w:pPr>
@@ -16608,7 +16345,7 @@
                 <w:bCs w:val="0"/>
               </w:rPr>
             </w:pPr>
-            <w:bookmarkStart w:id="66" w:name="_Toc74295289"/>
+            <w:bookmarkStart w:id="67" w:name="_Toc74303564"/>
             <w:r>
               <w:rPr>
                 <w:b w:val="0"/>
@@ -16647,7 +16384,7 @@
               </w:rPr>
               <w:t xml:space="preserve"> - Problemas Concluídos no Sprint 2</w:t>
             </w:r>
-            <w:bookmarkEnd w:id="66"/>
+            <w:bookmarkEnd w:id="67"/>
             <w:r>
               <w:tab/>
             </w:r>
@@ -16674,7 +16411,7 @@
       <w:pPr>
         <w:pStyle w:val="Ttulo3"/>
       </w:pPr>
-      <w:bookmarkStart w:id="67" w:name="_Toc74295261"/>
+      <w:bookmarkStart w:id="68" w:name="_Toc74303536"/>
       <w:r>
         <w:lastRenderedPageBreak/>
         <w:t>Sprint 3 (</w:t>
@@ -16697,7 +16434,7 @@
       <w:r>
         <w:t>)</w:t>
       </w:r>
-      <w:bookmarkEnd w:id="67"/>
+      <w:bookmarkEnd w:id="68"/>
     </w:p>
     <w:p>
       <w:r>
@@ -18236,7 +17973,7 @@
               <w:pStyle w:val="Legenda"/>
               <w:jc w:val="center"/>
             </w:pPr>
-            <w:bookmarkStart w:id="68" w:name="_Toc74295290"/>
+            <w:bookmarkStart w:id="69" w:name="_Toc74303565"/>
             <w:r>
               <w:rPr>
                 <w:b w:val="0"/>
@@ -18275,7 +18012,7 @@
               </w:rPr>
               <w:t xml:space="preserve"> - Gráfico Burn-down relativo ao Sprint 3 do Projeto</w:t>
             </w:r>
-            <w:bookmarkEnd w:id="68"/>
+            <w:bookmarkEnd w:id="69"/>
           </w:p>
           <w:p/>
           <w:p>
@@ -18336,7 +18073,7 @@
                 <w:bCs w:val="0"/>
               </w:rPr>
             </w:pPr>
-            <w:bookmarkStart w:id="69" w:name="_Toc74295291"/>
+            <w:bookmarkStart w:id="70" w:name="_Toc74303566"/>
             <w:r>
               <w:rPr>
                 <w:b w:val="0"/>
@@ -18375,7 +18112,7 @@
               </w:rPr>
               <w:t xml:space="preserve"> - Problemas Concluídos no Sprint 3</w:t>
             </w:r>
-            <w:bookmarkEnd w:id="69"/>
+            <w:bookmarkEnd w:id="70"/>
           </w:p>
         </w:tc>
       </w:tr>
@@ -18403,7 +18140,7 @@
       <w:pPr>
         <w:pStyle w:val="Ttulo3"/>
       </w:pPr>
-      <w:bookmarkStart w:id="70" w:name="_Toc74295262"/>
+      <w:bookmarkStart w:id="71" w:name="_Toc74303537"/>
       <w:r>
         <w:lastRenderedPageBreak/>
         <w:t>Sprint 4 (</w:t>
@@ -18426,7 +18163,7 @@
       <w:r>
         <w:t>)</w:t>
       </w:r>
-      <w:bookmarkEnd w:id="70"/>
+      <w:bookmarkEnd w:id="71"/>
     </w:p>
     <w:p>
       <w:r>
@@ -19938,7 +19675,7 @@
       <w:pPr>
         <w:pStyle w:val="Ttulo2"/>
       </w:pPr>
-      <w:bookmarkStart w:id="71" w:name="_Toc74295263"/>
+      <w:bookmarkStart w:id="72" w:name="_Toc74303538"/>
       <w:r>
         <w:rPr>
           <w:i/>
@@ -19950,7 +19687,7 @@
       <w:r>
         <w:t xml:space="preserve"> do Projeto</w:t>
       </w:r>
-      <w:bookmarkEnd w:id="71"/>
+      <w:bookmarkEnd w:id="72"/>
     </w:p>
     <w:tbl>
       <w:tblPr>
@@ -20711,12 +20448,12 @@
       <w:pPr>
         <w:pStyle w:val="Ttulo1"/>
       </w:pPr>
-      <w:bookmarkStart w:id="72" w:name="_Toc74295264"/>
+      <w:bookmarkStart w:id="73" w:name="_Toc74303539"/>
       <w:r>
         <w:lastRenderedPageBreak/>
         <w:t>Conclusões</w:t>
       </w:r>
-      <w:bookmarkEnd w:id="72"/>
+      <w:bookmarkEnd w:id="73"/>
     </w:p>
     <w:p>
       <w:pPr>
@@ -20727,7 +20464,7 @@
           <w:color w:val="000000"/>
         </w:rPr>
       </w:pPr>
-      <w:bookmarkStart w:id="73" w:name="_Hlk71188795"/>
+      <w:bookmarkStart w:id="74" w:name="_Hlk71188795"/>
       <w:r>
         <w:t xml:space="preserve">É gratificante concluir com sucesso um projeto nesta área. Com este projeto foi possível desenvolver as nossas capacidades na área programação de aplicações utilizando tecnologias, como por exemplo, a linguagem de programação C# e a </w:t>
       </w:r>
@@ -20771,7 +20508,7 @@
         <w:t>Por fim, é de salientar a importância de ambas as unidades curriculares, MDS e Desenvolvimento de Aplicações, que com o conhecimento adquirido nas aulas, foram extremamente importantes neste projeto, desde o planeamento, o desenvolvimento, as correções e à conclusão. Assim, por mérito dos professores e do grupo, concluímos o projeto com a certeza de que demos a nossa melhor entrega e desempenho para a sua realização.</w:t>
       </w:r>
     </w:p>
-    <w:bookmarkEnd w:id="73"/>
+    <w:bookmarkEnd w:id="74"/>
     <w:p/>
     <w:sectPr>
       <w:headerReference w:type="default" r:id="rId56"/>
@@ -22484,7 +22221,7 @@
       <w:lvlText w:val="%1.%2"/>
       <w:lvlJc w:val="left"/>
       <w:pPr>
-        <w:ind w:left="576" w:hanging="576"/>
+        <w:ind w:left="718" w:hanging="576"/>
       </w:pPr>
     </w:lvl>
     <w:lvl w:ilvl="2">
@@ -23868,6 +23605,7 @@
         <w:numId w:val="3"/>
       </w:numPr>
       <w:spacing w:before="120"/>
+      <w:ind w:left="576"/>
       <w:outlineLvl w:val="1"/>
     </w:pPr>
     <w:rPr>
@@ -25485,13 +25223,18 @@
 </file>
 
 <file path=customXml/item1.xml><?xml version="1.0" encoding="utf-8"?>
-<b:Sources xmlns:b="http://schemas.openxmlformats.org/officeDocument/2006/bibliography" xmlns="http://schemas.openxmlformats.org/officeDocument/2006/bibliography" SelectedStyle="\APASixthEditionOfficeOnline.xsl" StyleName="APA" Version="6"/>
+<p:properties xmlns:p="http://schemas.microsoft.com/office/2006/metadata/properties" xmlns:xsi="http://www.w3.org/2001/XMLSchema-instance" xmlns:pc="http://schemas.microsoft.com/office/infopath/2007/PartnerControls">
+  <documentManagement/>
+</p:properties>
 </file>
 
 <file path=customXml/item2.xml><?xml version="1.0" encoding="utf-8"?>
-<p:properties xmlns:p="http://schemas.microsoft.com/office/2006/metadata/properties" xmlns:xsi="http://www.w3.org/2001/XMLSchema-instance" xmlns:pc="http://schemas.microsoft.com/office/infopath/2007/PartnerControls">
-  <documentManagement/>
-</p:properties>
+<?mso-contentType ?>
+<FormTemplates xmlns="http://schemas.microsoft.com/sharepoint/v3/contenttype/forms">
+  <Display>DocumentLibraryForm</Display>
+  <Edit>DocumentLibraryForm</Edit>
+  <New>DocumentLibraryForm</New>
+</FormTemplates>
 </file>
 
 <file path=customXml/item3.xml><?xml version="1.0" encoding="utf-8"?>
@@ -25653,27 +25396,22 @@
 </file>
 
 <file path=customXml/item4.xml><?xml version="1.0" encoding="utf-8"?>
-<?mso-contentType ?>
-<FormTemplates xmlns="http://schemas.microsoft.com/sharepoint/v3/contenttype/forms">
-  <Display>DocumentLibraryForm</Display>
-  <Edit>DocumentLibraryForm</Edit>
-  <New>DocumentLibraryForm</New>
-</FormTemplates>
+<b:Sources xmlns:b="http://schemas.openxmlformats.org/officeDocument/2006/bibliography" xmlns="http://schemas.openxmlformats.org/officeDocument/2006/bibliography" SelectedStyle="\APASixthEditionOfficeOnline.xsl" StyleName="APA" Version="6"/>
 </file>
 
 <file path=customXml/itemProps1.xml><?xml version="1.0" encoding="utf-8"?>
-<ds:datastoreItem xmlns:ds="http://schemas.openxmlformats.org/officeDocument/2006/customXml" ds:itemID="{34E35503-31BE-4C22-8EB5-1B8C3DFFC716}">
+<ds:datastoreItem xmlns:ds="http://schemas.openxmlformats.org/officeDocument/2006/customXml" ds:itemID="{9DF3CA16-2820-4B1B-831B-2E9793A00AD0}">
   <ds:schemaRefs>
-    <ds:schemaRef ds:uri="http://schemas.openxmlformats.org/officeDocument/2006/bibliography"/>
+    <ds:schemaRef ds:uri="http://schemas.microsoft.com/office/2006/metadata/properties"/>
+    <ds:schemaRef ds:uri="http://schemas.microsoft.com/office/infopath/2007/PartnerControls"/>
   </ds:schemaRefs>
 </ds:datastoreItem>
 </file>
 
 <file path=customXml/itemProps2.xml><?xml version="1.0" encoding="utf-8"?>
-<ds:datastoreItem xmlns:ds="http://schemas.openxmlformats.org/officeDocument/2006/customXml" ds:itemID="{9DF3CA16-2820-4B1B-831B-2E9793A00AD0}">
+<ds:datastoreItem xmlns:ds="http://schemas.openxmlformats.org/officeDocument/2006/customXml" ds:itemID="{B338E58A-3F62-4B99-9860-4D82DA024BD6}">
   <ds:schemaRefs>
-    <ds:schemaRef ds:uri="http://schemas.microsoft.com/office/2006/metadata/properties"/>
-    <ds:schemaRef ds:uri="http://schemas.microsoft.com/office/infopath/2007/PartnerControls"/>
+    <ds:schemaRef ds:uri="http://schemas.microsoft.com/sharepoint/v3/contenttype/forms"/>
   </ds:schemaRefs>
 </ds:datastoreItem>
 </file>
@@ -25697,9 +25435,9 @@
 </file>
 
 <file path=customXml/itemProps4.xml><?xml version="1.0" encoding="utf-8"?>
-<ds:datastoreItem xmlns:ds="http://schemas.openxmlformats.org/officeDocument/2006/customXml" ds:itemID="{B338E58A-3F62-4B99-9860-4D82DA024BD6}">
+<ds:datastoreItem xmlns:ds="http://schemas.openxmlformats.org/officeDocument/2006/customXml" ds:itemID="{34E35503-31BE-4C22-8EB5-1B8C3DFFC716}">
   <ds:schemaRefs>
-    <ds:schemaRef ds:uri="http://schemas.microsoft.com/sharepoint/v3/contenttype/forms"/>
+    <ds:schemaRef ds:uri="http://schemas.openxmlformats.org/officeDocument/2006/bibliography"/>
   </ds:schemaRefs>
 </ds:datastoreItem>
 </file>
</xml_diff>

<commit_message>
atualização dos campos de ajuda nos forms
corrigi um pequeno erro no relatorio
</commit_message>
<xml_diff>
--- a/doc/IPL-TeSP-PSI-MDS-2021-Template_Projeto_DA.docx
+++ b/doc/IPL-TeSP-PSI-MDS-2021-Template_Projeto_DA.docx
@@ -5826,13 +5826,13 @@
         <w:pStyle w:val="Ttulo3"/>
       </w:pPr>
       <w:bookmarkStart w:id="9" w:name="_Toc70877591"/>
-      <w:bookmarkStart w:id="10" w:name="_Hlk71189423"/>
-      <w:bookmarkStart w:id="11" w:name="_Toc74303519"/>
+      <w:bookmarkStart w:id="10" w:name="_Toc74303519"/>
+      <w:bookmarkStart w:id="11" w:name="_Hlk71189423"/>
       <w:r>
         <w:t>Pontos positivos</w:t>
       </w:r>
       <w:bookmarkEnd w:id="9"/>
-      <w:bookmarkEnd w:id="11"/>
+      <w:bookmarkEnd w:id="10"/>
     </w:p>
     <w:p>
       <w:pPr>
@@ -5990,18 +5990,31 @@
         <w:jc w:val="center"/>
       </w:pPr>
       <w:bookmarkStart w:id="14" w:name="_Toc74303540"/>
-      <w:bookmarkEnd w:id="10"/>
+      <w:bookmarkEnd w:id="11"/>
       <w:r>
         <w:t xml:space="preserve">Figura </w:t>
       </w:r>
-      <w:fldSimple w:instr=" SEQ Figura \* ARABIC ">
-        <w:r>
-          <w:rPr>
-            <w:noProof/>
-          </w:rPr>
-          <w:t>1</w:t>
-        </w:r>
-      </w:fldSimple>
+      <w:r>
+        <w:fldChar w:fldCharType="begin"/>
+      </w:r>
+      <w:r>
+        <w:instrText xml:space="preserve"> SEQ Figura \* ARABIC </w:instrText>
+      </w:r>
+      <w:r>
+        <w:fldChar w:fldCharType="separate"/>
+      </w:r>
+      <w:r>
+        <w:rPr>
+          <w:noProof/>
+        </w:rPr>
+        <w:t>1</w:t>
+      </w:r>
+      <w:r>
+        <w:rPr>
+          <w:noProof/>
+        </w:rPr>
+        <w:fldChar w:fldCharType="end"/>
+      </w:r>
       <w:r>
         <w:t xml:space="preserve"> - Análise de Impacto</w:t>
       </w:r>
@@ -6117,14 +6130,27 @@
       <w:r>
         <w:t xml:space="preserve">Figura </w:t>
       </w:r>
-      <w:fldSimple w:instr=" SEQ Figura \* ARABIC ">
-        <w:r>
-          <w:rPr>
-            <w:noProof/>
-          </w:rPr>
-          <w:t>2</w:t>
-        </w:r>
-      </w:fldSimple>
+      <w:r>
+        <w:fldChar w:fldCharType="begin"/>
+      </w:r>
+      <w:r>
+        <w:instrText xml:space="preserve"> SEQ Figura \* ARABIC </w:instrText>
+      </w:r>
+      <w:r>
+        <w:fldChar w:fldCharType="separate"/>
+      </w:r>
+      <w:r>
+        <w:rPr>
+          <w:noProof/>
+        </w:rPr>
+        <w:t>2</w:t>
+      </w:r>
+      <w:r>
+        <w:rPr>
+          <w:noProof/>
+        </w:rPr>
+        <w:fldChar w:fldCharType="end"/>
+      </w:r>
       <w:r>
         <w:rPr>
           <w:noProof/>
@@ -6525,14 +6551,27 @@
       <w:r>
         <w:t xml:space="preserve">Figura </w:t>
       </w:r>
-      <w:fldSimple w:instr=" SEQ Figura \* ARABIC ">
-        <w:r>
-          <w:rPr>
-            <w:noProof/>
-          </w:rPr>
-          <w:t>3</w:t>
-        </w:r>
-      </w:fldSimple>
+      <w:r>
+        <w:fldChar w:fldCharType="begin"/>
+      </w:r>
+      <w:r>
+        <w:instrText xml:space="preserve"> SEQ Figura \* ARABIC </w:instrText>
+      </w:r>
+      <w:r>
+        <w:fldChar w:fldCharType="separate"/>
+      </w:r>
+      <w:r>
+        <w:rPr>
+          <w:noProof/>
+        </w:rPr>
+        <w:t>3</w:t>
+      </w:r>
+      <w:r>
+        <w:rPr>
+          <w:noProof/>
+        </w:rPr>
+        <w:fldChar w:fldCharType="end"/>
+      </w:r>
       <w:r>
         <w:rPr>
           <w:noProof/>
@@ -6933,14 +6972,27 @@
       <w:r>
         <w:t xml:space="preserve">Figura </w:t>
       </w:r>
-      <w:fldSimple w:instr=" SEQ Figura \* ARABIC ">
-        <w:r>
-          <w:rPr>
-            <w:noProof/>
-          </w:rPr>
-          <w:t>4</w:t>
-        </w:r>
-      </w:fldSimple>
+      <w:r>
+        <w:fldChar w:fldCharType="begin"/>
+      </w:r>
+      <w:r>
+        <w:instrText xml:space="preserve"> SEQ Figura \* ARABIC </w:instrText>
+      </w:r>
+      <w:r>
+        <w:fldChar w:fldCharType="separate"/>
+      </w:r>
+      <w:r>
+        <w:rPr>
+          <w:noProof/>
+        </w:rPr>
+        <w:t>4</w:t>
+      </w:r>
+      <w:r>
+        <w:rPr>
+          <w:noProof/>
+        </w:rPr>
+        <w:fldChar w:fldCharType="end"/>
+      </w:r>
       <w:r>
         <w:rPr>
           <w:noProof/>
@@ -7297,14 +7349,27 @@
       <w:r>
         <w:t xml:space="preserve">Tabela </w:t>
       </w:r>
-      <w:fldSimple w:instr=" SEQ Tabela \* ARABIC ">
-        <w:r>
-          <w:rPr>
-            <w:noProof/>
-          </w:rPr>
-          <w:t>1</w:t>
-        </w:r>
-      </w:fldSimple>
+      <w:r>
+        <w:fldChar w:fldCharType="begin"/>
+      </w:r>
+      <w:r>
+        <w:instrText xml:space="preserve"> SEQ Tabela \* ARABIC </w:instrText>
+      </w:r>
+      <w:r>
+        <w:fldChar w:fldCharType="separate"/>
+      </w:r>
+      <w:r>
+        <w:rPr>
+          <w:noProof/>
+        </w:rPr>
+        <w:t>1</w:t>
+      </w:r>
+      <w:r>
+        <w:rPr>
+          <w:noProof/>
+        </w:rPr>
+        <w:fldChar w:fldCharType="end"/>
+      </w:r>
       <w:r>
         <w:t>- Comparação entre os 3 sistemas referidos</w:t>
       </w:r>
@@ -8351,7 +8416,13 @@
     </w:p>
     <w:p>
       <w:r>
-        <w:t>O formulário de Menu, permite a navegação entre os variados formulários do projeto. O Menu permite ainda a deslocação entre vários formulários com atalhos facilitando a otimizando o tempo útil do utilizador. Deste modo, o Menu está bastante simples para facilitar a sua funcionalidade e a sua clareza.</w:t>
+        <w:t xml:space="preserve">O formulário de Menu, permite a navegação entre os variados formulários do projeto. O Menu permite ainda a deslocação entre vários formulários com atalhos facilitando </w:t>
+      </w:r>
+      <w:r>
+        <w:t>e</w:t>
+      </w:r>
+      <w:r>
+        <w:t xml:space="preserve"> otimizando o tempo útil do utilizador. Deste modo, o Menu está bastante simples para facilitar a sua funcionalidade e a sua clareza.</w:t>
       </w:r>
     </w:p>
     <w:p>
@@ -8438,14 +8509,27 @@
       <w:r>
         <w:t xml:space="preserve">Figura </w:t>
       </w:r>
-      <w:fldSimple w:instr=" SEQ Figura \* ARABIC ">
-        <w:r>
-          <w:rPr>
-            <w:noProof/>
-          </w:rPr>
-          <w:t>5</w:t>
-        </w:r>
-      </w:fldSimple>
+      <w:r>
+        <w:fldChar w:fldCharType="begin"/>
+      </w:r>
+      <w:r>
+        <w:instrText xml:space="preserve"> SEQ Figura \* ARABIC </w:instrText>
+      </w:r>
+      <w:r>
+        <w:fldChar w:fldCharType="separate"/>
+      </w:r>
+      <w:r>
+        <w:rPr>
+          <w:noProof/>
+        </w:rPr>
+        <w:t>5</w:t>
+      </w:r>
+      <w:r>
+        <w:rPr>
+          <w:noProof/>
+        </w:rPr>
+        <w:fldChar w:fldCharType="end"/>
+      </w:r>
       <w:r>
         <w:rPr>
           <w:noProof/>
@@ -8591,14 +8675,27 @@
                             <w:r>
                               <w:t xml:space="preserve">Figura </w:t>
                             </w:r>
-                            <w:fldSimple w:instr=" SEQ Figura \* ARABIC ">
-                              <w:r>
-                                <w:rPr>
-                                  <w:noProof/>
-                                </w:rPr>
-                                <w:t>6</w:t>
-                              </w:r>
-                            </w:fldSimple>
+                            <w:r>
+                              <w:fldChar w:fldCharType="begin"/>
+                            </w:r>
+                            <w:r>
+                              <w:instrText xml:space="preserve"> SEQ Figura \* ARABIC </w:instrText>
+                            </w:r>
+                            <w:r>
+                              <w:fldChar w:fldCharType="separate"/>
+                            </w:r>
+                            <w:r>
+                              <w:rPr>
+                                <w:noProof/>
+                              </w:rPr>
+                              <w:t>6</w:t>
+                            </w:r>
+                            <w:r>
+                              <w:rPr>
+                                <w:noProof/>
+                              </w:rPr>
+                              <w:fldChar w:fldCharType="end"/>
+                            </w:r>
                             <w:r>
                               <w:t>- Formulário do Menu Principal</w:t>
                             </w:r>
@@ -8639,14 +8736,27 @@
                       <w:r>
                         <w:t xml:space="preserve">Figura </w:t>
                       </w:r>
-                      <w:fldSimple w:instr=" SEQ Figura \* ARABIC ">
-                        <w:r>
-                          <w:rPr>
-                            <w:noProof/>
-                          </w:rPr>
-                          <w:t>6</w:t>
-                        </w:r>
-                      </w:fldSimple>
+                      <w:r>
+                        <w:fldChar w:fldCharType="begin"/>
+                      </w:r>
+                      <w:r>
+                        <w:instrText xml:space="preserve"> SEQ Figura \* ARABIC </w:instrText>
+                      </w:r>
+                      <w:r>
+                        <w:fldChar w:fldCharType="separate"/>
+                      </w:r>
+                      <w:r>
+                        <w:rPr>
+                          <w:noProof/>
+                        </w:rPr>
+                        <w:t>6</w:t>
+                      </w:r>
+                      <w:r>
+                        <w:rPr>
+                          <w:noProof/>
+                        </w:rPr>
+                        <w:fldChar w:fldCharType="end"/>
+                      </w:r>
                       <w:r>
                         <w:t>- Formulário do Menu Principal</w:t>
                       </w:r>
@@ -8747,14 +8857,27 @@
       <w:r>
         <w:t xml:space="preserve">Figura </w:t>
       </w:r>
-      <w:fldSimple w:instr=" SEQ Figura \* ARABIC ">
-        <w:r>
-          <w:rPr>
-            <w:noProof/>
-          </w:rPr>
-          <w:t>7</w:t>
-        </w:r>
-      </w:fldSimple>
+      <w:r>
+        <w:fldChar w:fldCharType="begin"/>
+      </w:r>
+      <w:r>
+        <w:instrText xml:space="preserve"> SEQ Figura \* ARABIC </w:instrText>
+      </w:r>
+      <w:r>
+        <w:fldChar w:fldCharType="separate"/>
+      </w:r>
+      <w:r>
+        <w:rPr>
+          <w:noProof/>
+        </w:rPr>
+        <w:t>7</w:t>
+      </w:r>
+      <w:r>
+        <w:rPr>
+          <w:noProof/>
+        </w:rPr>
+        <w:fldChar w:fldCharType="end"/>
+      </w:r>
       <w:r>
         <w:rPr>
           <w:noProof/>
@@ -8829,14 +8952,27 @@
                             <w:r>
                               <w:t xml:space="preserve">Figura </w:t>
                             </w:r>
-                            <w:fldSimple w:instr=" SEQ Figura \* ARABIC ">
-                              <w:r>
-                                <w:rPr>
-                                  <w:noProof/>
-                                </w:rPr>
-                                <w:t>8</w:t>
-                              </w:r>
-                            </w:fldSimple>
+                            <w:r>
+                              <w:fldChar w:fldCharType="begin"/>
+                            </w:r>
+                            <w:r>
+                              <w:instrText xml:space="preserve"> SEQ Figura \* ARABIC </w:instrText>
+                            </w:r>
+                            <w:r>
+                              <w:fldChar w:fldCharType="separate"/>
+                            </w:r>
+                            <w:r>
+                              <w:rPr>
+                                <w:noProof/>
+                              </w:rPr>
+                              <w:t>8</w:t>
+                            </w:r>
+                            <w:r>
+                              <w:rPr>
+                                <w:noProof/>
+                              </w:rPr>
+                              <w:fldChar w:fldCharType="end"/>
+                            </w:r>
                             <w:r>
                               <w:rPr>
                                 <w:noProof/>
@@ -8879,14 +9015,27 @@
                       <w:r>
                         <w:t xml:space="preserve">Figura </w:t>
                       </w:r>
-                      <w:fldSimple w:instr=" SEQ Figura \* ARABIC ">
-                        <w:r>
-                          <w:rPr>
-                            <w:noProof/>
-                          </w:rPr>
-                          <w:t>8</w:t>
-                        </w:r>
-                      </w:fldSimple>
+                      <w:r>
+                        <w:fldChar w:fldCharType="begin"/>
+                      </w:r>
+                      <w:r>
+                        <w:instrText xml:space="preserve"> SEQ Figura \* ARABIC </w:instrText>
+                      </w:r>
+                      <w:r>
+                        <w:fldChar w:fldCharType="separate"/>
+                      </w:r>
+                      <w:r>
+                        <w:rPr>
+                          <w:noProof/>
+                        </w:rPr>
+                        <w:t>8</w:t>
+                      </w:r>
+                      <w:r>
+                        <w:rPr>
+                          <w:noProof/>
+                        </w:rPr>
+                        <w:fldChar w:fldCharType="end"/>
+                      </w:r>
                       <w:r>
                         <w:rPr>
                           <w:noProof/>
@@ -9015,14 +9164,27 @@
                             <w:r>
                               <w:t xml:space="preserve">Figura </w:t>
                             </w:r>
-                            <w:fldSimple w:instr=" SEQ Figura \* ARABIC ">
-                              <w:r>
-                                <w:rPr>
-                                  <w:noProof/>
-                                </w:rPr>
-                                <w:t>9</w:t>
-                              </w:r>
-                            </w:fldSimple>
+                            <w:r>
+                              <w:fldChar w:fldCharType="begin"/>
+                            </w:r>
+                            <w:r>
+                              <w:instrText xml:space="preserve"> SEQ Figura \* ARABIC </w:instrText>
+                            </w:r>
+                            <w:r>
+                              <w:fldChar w:fldCharType="separate"/>
+                            </w:r>
+                            <w:r>
+                              <w:rPr>
+                                <w:noProof/>
+                              </w:rPr>
+                              <w:t>9</w:t>
+                            </w:r>
+                            <w:r>
+                              <w:rPr>
+                                <w:noProof/>
+                              </w:rPr>
+                              <w:fldChar w:fldCharType="end"/>
+                            </w:r>
                             <w:r>
                               <w:rPr>
                                 <w:noProof/>
@@ -9065,14 +9227,27 @@
                       <w:r>
                         <w:t xml:space="preserve">Figura </w:t>
                       </w:r>
-                      <w:fldSimple w:instr=" SEQ Figura \* ARABIC ">
-                        <w:r>
-                          <w:rPr>
-                            <w:noProof/>
-                          </w:rPr>
-                          <w:t>9</w:t>
-                        </w:r>
-                      </w:fldSimple>
+                      <w:r>
+                        <w:fldChar w:fldCharType="begin"/>
+                      </w:r>
+                      <w:r>
+                        <w:instrText xml:space="preserve"> SEQ Figura \* ARABIC </w:instrText>
+                      </w:r>
+                      <w:r>
+                        <w:fldChar w:fldCharType="separate"/>
+                      </w:r>
+                      <w:r>
+                        <w:rPr>
+                          <w:noProof/>
+                        </w:rPr>
+                        <w:t>9</w:t>
+                      </w:r>
+                      <w:r>
+                        <w:rPr>
+                          <w:noProof/>
+                        </w:rPr>
+                        <w:fldChar w:fldCharType="end"/>
+                      </w:r>
                       <w:r>
                         <w:rPr>
                           <w:noProof/>
@@ -9223,14 +9398,27 @@
       <w:r>
         <w:t xml:space="preserve">Figura </w:t>
       </w:r>
-      <w:fldSimple w:instr=" SEQ Figura \* ARABIC ">
-        <w:r>
-          <w:rPr>
-            <w:noProof/>
-          </w:rPr>
-          <w:t>10</w:t>
-        </w:r>
-      </w:fldSimple>
+      <w:r>
+        <w:fldChar w:fldCharType="begin"/>
+      </w:r>
+      <w:r>
+        <w:instrText xml:space="preserve"> SEQ Figura \* ARABIC </w:instrText>
+      </w:r>
+      <w:r>
+        <w:fldChar w:fldCharType="separate"/>
+      </w:r>
+      <w:r>
+        <w:rPr>
+          <w:noProof/>
+        </w:rPr>
+        <w:t>10</w:t>
+      </w:r>
+      <w:r>
+        <w:rPr>
+          <w:noProof/>
+        </w:rPr>
+        <w:fldChar w:fldCharType="end"/>
+      </w:r>
       <w:r>
         <w:rPr>
           <w:noProof/>
@@ -9325,14 +9513,27 @@
                             <w:r>
                               <w:t xml:space="preserve">Figura </w:t>
                             </w:r>
-                            <w:fldSimple w:instr=" SEQ Figura \* ARABIC ">
-                              <w:r>
-                                <w:rPr>
-                                  <w:noProof/>
-                                </w:rPr>
-                                <w:t>11</w:t>
-                              </w:r>
-                            </w:fldSimple>
+                            <w:r>
+                              <w:fldChar w:fldCharType="begin"/>
+                            </w:r>
+                            <w:r>
+                              <w:instrText xml:space="preserve"> SEQ Figura \* ARABIC </w:instrText>
+                            </w:r>
+                            <w:r>
+                              <w:fldChar w:fldCharType="separate"/>
+                            </w:r>
+                            <w:r>
+                              <w:rPr>
+                                <w:noProof/>
+                              </w:rPr>
+                              <w:t>11</w:t>
+                            </w:r>
+                            <w:r>
+                              <w:rPr>
+                                <w:noProof/>
+                              </w:rPr>
+                              <w:fldChar w:fldCharType="end"/>
+                            </w:r>
                             <w:r>
                               <w:rPr>
                                 <w:noProof/>
@@ -9378,14 +9579,27 @@
                       <w:r>
                         <w:t xml:space="preserve">Figura </w:t>
                       </w:r>
-                      <w:fldSimple w:instr=" SEQ Figura \* ARABIC ">
-                        <w:r>
-                          <w:rPr>
-                            <w:noProof/>
-                          </w:rPr>
-                          <w:t>11</w:t>
-                        </w:r>
-                      </w:fldSimple>
+                      <w:r>
+                        <w:fldChar w:fldCharType="begin"/>
+                      </w:r>
+                      <w:r>
+                        <w:instrText xml:space="preserve"> SEQ Figura \* ARABIC </w:instrText>
+                      </w:r>
+                      <w:r>
+                        <w:fldChar w:fldCharType="separate"/>
+                      </w:r>
+                      <w:r>
+                        <w:rPr>
+                          <w:noProof/>
+                        </w:rPr>
+                        <w:t>11</w:t>
+                      </w:r>
+                      <w:r>
+                        <w:rPr>
+                          <w:noProof/>
+                        </w:rPr>
+                        <w:fldChar w:fldCharType="end"/>
+                      </w:r>
                       <w:r>
                         <w:rPr>
                           <w:noProof/>
@@ -9527,14 +9741,27 @@
       <w:r>
         <w:t xml:space="preserve">Figura </w:t>
       </w:r>
-      <w:fldSimple w:instr=" SEQ Figura \* ARABIC ">
-        <w:r>
-          <w:rPr>
-            <w:noProof/>
-          </w:rPr>
-          <w:t>12</w:t>
-        </w:r>
-      </w:fldSimple>
+      <w:r>
+        <w:fldChar w:fldCharType="begin"/>
+      </w:r>
+      <w:r>
+        <w:instrText xml:space="preserve"> SEQ Figura \* ARABIC </w:instrText>
+      </w:r>
+      <w:r>
+        <w:fldChar w:fldCharType="separate"/>
+      </w:r>
+      <w:r>
+        <w:rPr>
+          <w:noProof/>
+        </w:rPr>
+        <w:t>12</w:t>
+      </w:r>
+      <w:r>
+        <w:rPr>
+          <w:noProof/>
+        </w:rPr>
+        <w:fldChar w:fldCharType="end"/>
+      </w:r>
       <w:r>
         <w:rPr>
           <w:noProof/>
@@ -9705,14 +9932,27 @@
       <w:r>
         <w:t xml:space="preserve">Figura </w:t>
       </w:r>
-      <w:fldSimple w:instr=" SEQ Figura \* ARABIC ">
-        <w:r>
-          <w:rPr>
-            <w:noProof/>
-          </w:rPr>
-          <w:t>13</w:t>
-        </w:r>
-      </w:fldSimple>
+      <w:r>
+        <w:fldChar w:fldCharType="begin"/>
+      </w:r>
+      <w:r>
+        <w:instrText xml:space="preserve"> SEQ Figura \* ARABIC </w:instrText>
+      </w:r>
+      <w:r>
+        <w:fldChar w:fldCharType="separate"/>
+      </w:r>
+      <w:r>
+        <w:rPr>
+          <w:noProof/>
+        </w:rPr>
+        <w:t>13</w:t>
+      </w:r>
+      <w:r>
+        <w:rPr>
+          <w:noProof/>
+        </w:rPr>
+        <w:fldChar w:fldCharType="end"/>
+      </w:r>
       <w:r>
         <w:rPr>
           <w:noProof/>
@@ -9797,14 +10037,27 @@
       <w:r>
         <w:t xml:space="preserve">Figura </w:t>
       </w:r>
-      <w:fldSimple w:instr=" SEQ Figura \* ARABIC ">
-        <w:r>
-          <w:rPr>
-            <w:noProof/>
-          </w:rPr>
-          <w:t>14</w:t>
-        </w:r>
-      </w:fldSimple>
+      <w:r>
+        <w:fldChar w:fldCharType="begin"/>
+      </w:r>
+      <w:r>
+        <w:instrText xml:space="preserve"> SEQ Figura \* ARABIC </w:instrText>
+      </w:r>
+      <w:r>
+        <w:fldChar w:fldCharType="separate"/>
+      </w:r>
+      <w:r>
+        <w:rPr>
+          <w:noProof/>
+        </w:rPr>
+        <w:t>14</w:t>
+      </w:r>
+      <w:r>
+        <w:rPr>
+          <w:noProof/>
+        </w:rPr>
+        <w:fldChar w:fldCharType="end"/>
+      </w:r>
       <w:r>
         <w:rPr>
           <w:noProof/>
@@ -9874,14 +10127,27 @@
                             <w:r>
                               <w:t xml:space="preserve">Figura </w:t>
                             </w:r>
-                            <w:fldSimple w:instr=" SEQ Figura \* ARABIC ">
-                              <w:r>
-                                <w:rPr>
-                                  <w:noProof/>
-                                </w:rPr>
-                                <w:t>15</w:t>
-                              </w:r>
-                            </w:fldSimple>
+                            <w:r>
+                              <w:fldChar w:fldCharType="begin"/>
+                            </w:r>
+                            <w:r>
+                              <w:instrText xml:space="preserve"> SEQ Figura \* ARABIC </w:instrText>
+                            </w:r>
+                            <w:r>
+                              <w:fldChar w:fldCharType="separate"/>
+                            </w:r>
+                            <w:r>
+                              <w:rPr>
+                                <w:noProof/>
+                              </w:rPr>
+                              <w:t>15</w:t>
+                            </w:r>
+                            <w:r>
+                              <w:rPr>
+                                <w:noProof/>
+                              </w:rPr>
+                              <w:fldChar w:fldCharType="end"/>
+                            </w:r>
                             <w:r>
                               <w:rPr>
                                 <w:noProof/>
@@ -9924,14 +10190,27 @@
                       <w:r>
                         <w:t xml:space="preserve">Figura </w:t>
                       </w:r>
-                      <w:fldSimple w:instr=" SEQ Figura \* ARABIC ">
-                        <w:r>
-                          <w:rPr>
-                            <w:noProof/>
-                          </w:rPr>
-                          <w:t>15</w:t>
-                        </w:r>
-                      </w:fldSimple>
+                      <w:r>
+                        <w:fldChar w:fldCharType="begin"/>
+                      </w:r>
+                      <w:r>
+                        <w:instrText xml:space="preserve"> SEQ Figura \* ARABIC </w:instrText>
+                      </w:r>
+                      <w:r>
+                        <w:fldChar w:fldCharType="separate"/>
+                      </w:r>
+                      <w:r>
+                        <w:rPr>
+                          <w:noProof/>
+                        </w:rPr>
+                        <w:t>15</w:t>
+                      </w:r>
+                      <w:r>
+                        <w:rPr>
+                          <w:noProof/>
+                        </w:rPr>
+                        <w:fldChar w:fldCharType="end"/>
+                      </w:r>
                       <w:r>
                         <w:rPr>
                           <w:noProof/>
@@ -10092,14 +10371,27 @@
       <w:r>
         <w:t xml:space="preserve">Figura </w:t>
       </w:r>
-      <w:fldSimple w:instr=" SEQ Figura \* ARABIC ">
-        <w:r>
-          <w:rPr>
-            <w:noProof/>
-          </w:rPr>
-          <w:t>16</w:t>
-        </w:r>
-      </w:fldSimple>
+      <w:r>
+        <w:fldChar w:fldCharType="begin"/>
+      </w:r>
+      <w:r>
+        <w:instrText xml:space="preserve"> SEQ Figura \* ARABIC </w:instrText>
+      </w:r>
+      <w:r>
+        <w:fldChar w:fldCharType="separate"/>
+      </w:r>
+      <w:r>
+        <w:rPr>
+          <w:noProof/>
+        </w:rPr>
+        <w:t>16</w:t>
+      </w:r>
+      <w:r>
+        <w:rPr>
+          <w:noProof/>
+        </w:rPr>
+        <w:fldChar w:fldCharType="end"/>
+      </w:r>
       <w:r>
         <w:rPr>
           <w:noProof/>
@@ -10272,14 +10564,27 @@
                             <w:r>
                               <w:t xml:space="preserve">Figura </w:t>
                             </w:r>
-                            <w:fldSimple w:instr=" SEQ Figura \* ARABIC ">
-                              <w:r>
-                                <w:rPr>
-                                  <w:noProof/>
-                                </w:rPr>
-                                <w:t>17</w:t>
-                              </w:r>
-                            </w:fldSimple>
+                            <w:r>
+                              <w:fldChar w:fldCharType="begin"/>
+                            </w:r>
+                            <w:r>
+                              <w:instrText xml:space="preserve"> SEQ Figura \* ARABIC </w:instrText>
+                            </w:r>
+                            <w:r>
+                              <w:fldChar w:fldCharType="separate"/>
+                            </w:r>
+                            <w:r>
+                              <w:rPr>
+                                <w:noProof/>
+                              </w:rPr>
+                              <w:t>17</w:t>
+                            </w:r>
+                            <w:r>
+                              <w:rPr>
+                                <w:noProof/>
+                              </w:rPr>
+                              <w:fldChar w:fldCharType="end"/>
+                            </w:r>
                             <w:r>
                               <w:rPr>
                                 <w:noProof/>
@@ -10322,14 +10627,27 @@
                       <w:r>
                         <w:t xml:space="preserve">Figura </w:t>
                       </w:r>
-                      <w:fldSimple w:instr=" SEQ Figura \* ARABIC ">
-                        <w:r>
-                          <w:rPr>
-                            <w:noProof/>
-                          </w:rPr>
-                          <w:t>17</w:t>
-                        </w:r>
-                      </w:fldSimple>
+                      <w:r>
+                        <w:fldChar w:fldCharType="begin"/>
+                      </w:r>
+                      <w:r>
+                        <w:instrText xml:space="preserve"> SEQ Figura \* ARABIC </w:instrText>
+                      </w:r>
+                      <w:r>
+                        <w:fldChar w:fldCharType="separate"/>
+                      </w:r>
+                      <w:r>
+                        <w:rPr>
+                          <w:noProof/>
+                        </w:rPr>
+                        <w:t>17</w:t>
+                      </w:r>
+                      <w:r>
+                        <w:rPr>
+                          <w:noProof/>
+                        </w:rPr>
+                        <w:fldChar w:fldCharType="end"/>
+                      </w:r>
                       <w:r>
                         <w:rPr>
                           <w:noProof/>
@@ -10407,14 +10725,27 @@
                             <w:r>
                               <w:t xml:space="preserve">Figura </w:t>
                             </w:r>
-                            <w:fldSimple w:instr=" SEQ Figura \* ARABIC ">
-                              <w:r>
-                                <w:rPr>
-                                  <w:noProof/>
-                                </w:rPr>
-                                <w:t>18</w:t>
-                              </w:r>
-                            </w:fldSimple>
+                            <w:r>
+                              <w:fldChar w:fldCharType="begin"/>
+                            </w:r>
+                            <w:r>
+                              <w:instrText xml:space="preserve"> SEQ Figura \* ARABIC </w:instrText>
+                            </w:r>
+                            <w:r>
+                              <w:fldChar w:fldCharType="separate"/>
+                            </w:r>
+                            <w:r>
+                              <w:rPr>
+                                <w:noProof/>
+                              </w:rPr>
+                              <w:t>18</w:t>
+                            </w:r>
+                            <w:r>
+                              <w:rPr>
+                                <w:noProof/>
+                              </w:rPr>
+                              <w:fldChar w:fldCharType="end"/>
+                            </w:r>
                             <w:r>
                               <w:t>- Formulário de Gestão de Projetos</w:t>
                             </w:r>
@@ -10451,14 +10782,27 @@
                       <w:r>
                         <w:t xml:space="preserve">Figura </w:t>
                       </w:r>
-                      <w:fldSimple w:instr=" SEQ Figura \* ARABIC ">
-                        <w:r>
-                          <w:rPr>
-                            <w:noProof/>
-                          </w:rPr>
-                          <w:t>18</w:t>
-                        </w:r>
-                      </w:fldSimple>
+                      <w:r>
+                        <w:fldChar w:fldCharType="begin"/>
+                      </w:r>
+                      <w:r>
+                        <w:instrText xml:space="preserve"> SEQ Figura \* ARABIC </w:instrText>
+                      </w:r>
+                      <w:r>
+                        <w:fldChar w:fldCharType="separate"/>
+                      </w:r>
+                      <w:r>
+                        <w:rPr>
+                          <w:noProof/>
+                        </w:rPr>
+                        <w:t>18</w:t>
+                      </w:r>
+                      <w:r>
+                        <w:rPr>
+                          <w:noProof/>
+                        </w:rPr>
+                        <w:fldChar w:fldCharType="end"/>
+                      </w:r>
                       <w:r>
                         <w:t>- Formulário de Gestão de Projetos</w:t>
                       </w:r>
@@ -10653,14 +10997,27 @@
                             <w:r>
                               <w:t xml:space="preserve">Figura </w:t>
                             </w:r>
-                            <w:fldSimple w:instr=" SEQ Figura \* ARABIC ">
-                              <w:r>
-                                <w:rPr>
-                                  <w:noProof/>
-                                </w:rPr>
-                                <w:t>19</w:t>
-                              </w:r>
-                            </w:fldSimple>
+                            <w:r>
+                              <w:fldChar w:fldCharType="begin"/>
+                            </w:r>
+                            <w:r>
+                              <w:instrText xml:space="preserve"> SEQ Figura \* ARABIC </w:instrText>
+                            </w:r>
+                            <w:r>
+                              <w:fldChar w:fldCharType="separate"/>
+                            </w:r>
+                            <w:r>
+                              <w:rPr>
+                                <w:noProof/>
+                              </w:rPr>
+                              <w:t>19</w:t>
+                            </w:r>
+                            <w:r>
+                              <w:rPr>
+                                <w:noProof/>
+                              </w:rPr>
+                              <w:fldChar w:fldCharType="end"/>
+                            </w:r>
                             <w:r>
                               <w:rPr>
                                 <w:noProof/>
@@ -10703,14 +11060,27 @@
                       <w:r>
                         <w:t xml:space="preserve">Figura </w:t>
                       </w:r>
-                      <w:fldSimple w:instr=" SEQ Figura \* ARABIC ">
-                        <w:r>
-                          <w:rPr>
-                            <w:noProof/>
-                          </w:rPr>
-                          <w:t>19</w:t>
-                        </w:r>
-                      </w:fldSimple>
+                      <w:r>
+                        <w:fldChar w:fldCharType="begin"/>
+                      </w:r>
+                      <w:r>
+                        <w:instrText xml:space="preserve"> SEQ Figura \* ARABIC </w:instrText>
+                      </w:r>
+                      <w:r>
+                        <w:fldChar w:fldCharType="separate"/>
+                      </w:r>
+                      <w:r>
+                        <w:rPr>
+                          <w:noProof/>
+                        </w:rPr>
+                        <w:t>19</w:t>
+                      </w:r>
+                      <w:r>
+                        <w:rPr>
+                          <w:noProof/>
+                        </w:rPr>
+                        <w:fldChar w:fldCharType="end"/>
+                      </w:r>
                       <w:r>
                         <w:rPr>
                           <w:noProof/>
@@ -10792,14 +11162,27 @@
       <w:r>
         <w:t xml:space="preserve">Figura </w:t>
       </w:r>
-      <w:fldSimple w:instr=" SEQ Figura \* ARABIC ">
-        <w:r>
-          <w:rPr>
-            <w:noProof/>
-          </w:rPr>
-          <w:t>20</w:t>
-        </w:r>
-      </w:fldSimple>
+      <w:r>
+        <w:fldChar w:fldCharType="begin"/>
+      </w:r>
+      <w:r>
+        <w:instrText xml:space="preserve"> SEQ Figura \* ARABIC </w:instrText>
+      </w:r>
+      <w:r>
+        <w:fldChar w:fldCharType="separate"/>
+      </w:r>
+      <w:r>
+        <w:rPr>
+          <w:noProof/>
+        </w:rPr>
+        <w:t>20</w:t>
+      </w:r>
+      <w:r>
+        <w:rPr>
+          <w:noProof/>
+        </w:rPr>
+        <w:fldChar w:fldCharType="end"/>
+      </w:r>
       <w:r>
         <w:rPr>
           <w:noProof/>
@@ -11008,14 +11391,27 @@
       <w:r>
         <w:t xml:space="preserve">Figura </w:t>
       </w:r>
-      <w:fldSimple w:instr=" SEQ Figura \* ARABIC ">
-        <w:r>
-          <w:rPr>
-            <w:noProof/>
-          </w:rPr>
-          <w:t>21</w:t>
-        </w:r>
-      </w:fldSimple>
+      <w:r>
+        <w:fldChar w:fldCharType="begin"/>
+      </w:r>
+      <w:r>
+        <w:instrText xml:space="preserve"> SEQ Figura \* ARABIC </w:instrText>
+      </w:r>
+      <w:r>
+        <w:fldChar w:fldCharType="separate"/>
+      </w:r>
+      <w:r>
+        <w:rPr>
+          <w:noProof/>
+        </w:rPr>
+        <w:t>21</w:t>
+      </w:r>
+      <w:r>
+        <w:rPr>
+          <w:noProof/>
+        </w:rPr>
+        <w:fldChar w:fldCharType="end"/>
+      </w:r>
       <w:r>
         <w:t xml:space="preserve"> - </w:t>
       </w:r>
@@ -14476,14 +14872,27 @@
                                   <w:r>
                                     <w:t xml:space="preserve">Figura </w:t>
                                   </w:r>
-                                  <w:fldSimple w:instr=" SEQ Figura \* ARABIC ">
-                                    <w:r>
-                                      <w:rPr>
-                                        <w:noProof/>
-                                      </w:rPr>
-                                      <w:t>23</w:t>
-                                    </w:r>
-                                  </w:fldSimple>
+                                  <w:r>
+                                    <w:fldChar w:fldCharType="begin"/>
+                                  </w:r>
+                                  <w:r>
+                                    <w:instrText xml:space="preserve"> SEQ Figura \* ARABIC </w:instrText>
+                                  </w:r>
+                                  <w:r>
+                                    <w:fldChar w:fldCharType="separate"/>
+                                  </w:r>
+                                  <w:r>
+                                    <w:rPr>
+                                      <w:noProof/>
+                                    </w:rPr>
+                                    <w:t>23</w:t>
+                                  </w:r>
+                                  <w:r>
+                                    <w:rPr>
+                                      <w:noProof/>
+                                    </w:rPr>
+                                    <w:fldChar w:fldCharType="end"/>
+                                  </w:r>
                                   <w:r>
                                     <w:t>- Problemas concluídos no Sprint 1</w:t>
                                   </w:r>
@@ -14523,14 +14932,27 @@
                             <w:r>
                               <w:t xml:space="preserve">Figura </w:t>
                             </w:r>
-                            <w:fldSimple w:instr=" SEQ Figura \* ARABIC ">
-                              <w:r>
-                                <w:rPr>
-                                  <w:noProof/>
-                                </w:rPr>
-                                <w:t>23</w:t>
-                              </w:r>
-                            </w:fldSimple>
+                            <w:r>
+                              <w:fldChar w:fldCharType="begin"/>
+                            </w:r>
+                            <w:r>
+                              <w:instrText xml:space="preserve"> SEQ Figura \* ARABIC </w:instrText>
+                            </w:r>
+                            <w:r>
+                              <w:fldChar w:fldCharType="separate"/>
+                            </w:r>
+                            <w:r>
+                              <w:rPr>
+                                <w:noProof/>
+                              </w:rPr>
+                              <w:t>23</w:t>
+                            </w:r>
+                            <w:r>
+                              <w:rPr>
+                                <w:noProof/>
+                              </w:rPr>
+                              <w:fldChar w:fldCharType="end"/>
+                            </w:r>
                             <w:r>
                               <w:t>- Problemas concluídos no Sprint 1</w:t>
                             </w:r>
@@ -19745,63 +20167,13 @@
             <w:gridSpan w:val="2"/>
           </w:tcPr>
           <w:p>
-            <w:proofErr w:type="spellStart"/>
             <w:r>
               <w:rPr>
                 <w:i/>
                 <w:iCs/>
               </w:rPr>
-              <w:t>Things</w:t>
-            </w:r>
-            <w:proofErr w:type="spellEnd"/>
-            <w:r>
-              <w:rPr>
-                <w:i/>
-                <w:iCs/>
-              </w:rPr>
-              <w:t xml:space="preserve"> </w:t>
-            </w:r>
-            <w:proofErr w:type="spellStart"/>
-            <w:r>
-              <w:rPr>
-                <w:i/>
-                <w:iCs/>
-              </w:rPr>
-              <w:t>that</w:t>
-            </w:r>
-            <w:proofErr w:type="spellEnd"/>
-            <w:r>
-              <w:rPr>
-                <w:i/>
-                <w:iCs/>
-              </w:rPr>
-              <w:t xml:space="preserve"> </w:t>
-            </w:r>
-            <w:proofErr w:type="spellStart"/>
-            <w:r>
-              <w:rPr>
-                <w:i/>
-                <w:iCs/>
-              </w:rPr>
-              <w:t>went</w:t>
-            </w:r>
-            <w:proofErr w:type="spellEnd"/>
-            <w:r>
-              <w:rPr>
-                <w:i/>
-                <w:iCs/>
-              </w:rPr>
-              <w:t xml:space="preserve"> </w:t>
-            </w:r>
-            <w:proofErr w:type="spellStart"/>
-            <w:r>
-              <w:rPr>
-                <w:i/>
-                <w:iCs/>
-              </w:rPr>
-              <w:t>well</w:t>
-            </w:r>
-            <w:proofErr w:type="spellEnd"/>
+              <w:t>Things that went well</w:t>
+            </w:r>
           </w:p>
         </w:tc>
       </w:tr>
@@ -25223,18 +25595,16 @@
 </file>
 
 <file path=customXml/item1.xml><?xml version="1.0" encoding="utf-8"?>
-<p:properties xmlns:p="http://schemas.microsoft.com/office/2006/metadata/properties" xmlns:xsi="http://www.w3.org/2001/XMLSchema-instance" xmlns:pc="http://schemas.microsoft.com/office/infopath/2007/PartnerControls">
-  <documentManagement/>
-</p:properties>
-</file>
-
-<file path=customXml/item2.xml><?xml version="1.0" encoding="utf-8"?>
 <?mso-contentType ?>
 <FormTemplates xmlns="http://schemas.microsoft.com/sharepoint/v3/contenttype/forms">
   <Display>DocumentLibraryForm</Display>
   <Edit>DocumentLibraryForm</Edit>
   <New>DocumentLibraryForm</New>
 </FormTemplates>
+</file>
+
+<file path=customXml/item2.xml><?xml version="1.0" encoding="utf-8"?>
+<b:Sources xmlns:b="http://schemas.openxmlformats.org/officeDocument/2006/bibliography" xmlns="http://schemas.openxmlformats.org/officeDocument/2006/bibliography" SelectedStyle="\APASixthEditionOfficeOnline.xsl" StyleName="APA" Version="6"/>
 </file>
 
 <file path=customXml/item3.xml><?xml version="1.0" encoding="utf-8"?>
@@ -25396,22 +25766,23 @@
 </file>
 
 <file path=customXml/item4.xml><?xml version="1.0" encoding="utf-8"?>
-<b:Sources xmlns:b="http://schemas.openxmlformats.org/officeDocument/2006/bibliography" xmlns="http://schemas.openxmlformats.org/officeDocument/2006/bibliography" SelectedStyle="\APASixthEditionOfficeOnline.xsl" StyleName="APA" Version="6"/>
+<p:properties xmlns:p="http://schemas.microsoft.com/office/2006/metadata/properties" xmlns:xsi="http://www.w3.org/2001/XMLSchema-instance" xmlns:pc="http://schemas.microsoft.com/office/infopath/2007/PartnerControls">
+  <documentManagement/>
+</p:properties>
 </file>
 
 <file path=customXml/itemProps1.xml><?xml version="1.0" encoding="utf-8"?>
-<ds:datastoreItem xmlns:ds="http://schemas.openxmlformats.org/officeDocument/2006/customXml" ds:itemID="{9DF3CA16-2820-4B1B-831B-2E9793A00AD0}">
+<ds:datastoreItem xmlns:ds="http://schemas.openxmlformats.org/officeDocument/2006/customXml" ds:itemID="{B338E58A-3F62-4B99-9860-4D82DA024BD6}">
   <ds:schemaRefs>
-    <ds:schemaRef ds:uri="http://schemas.microsoft.com/office/2006/metadata/properties"/>
-    <ds:schemaRef ds:uri="http://schemas.microsoft.com/office/infopath/2007/PartnerControls"/>
+    <ds:schemaRef ds:uri="http://schemas.microsoft.com/sharepoint/v3/contenttype/forms"/>
   </ds:schemaRefs>
 </ds:datastoreItem>
 </file>
 
 <file path=customXml/itemProps2.xml><?xml version="1.0" encoding="utf-8"?>
-<ds:datastoreItem xmlns:ds="http://schemas.openxmlformats.org/officeDocument/2006/customXml" ds:itemID="{B338E58A-3F62-4B99-9860-4D82DA024BD6}">
+<ds:datastoreItem xmlns:ds="http://schemas.openxmlformats.org/officeDocument/2006/customXml" ds:itemID="{34E35503-31BE-4C22-8EB5-1B8C3DFFC716}">
   <ds:schemaRefs>
-    <ds:schemaRef ds:uri="http://schemas.microsoft.com/sharepoint/v3/contenttype/forms"/>
+    <ds:schemaRef ds:uri="http://schemas.openxmlformats.org/officeDocument/2006/bibliography"/>
   </ds:schemaRefs>
 </ds:datastoreItem>
 </file>
@@ -25435,9 +25806,10 @@
 </file>
 
 <file path=customXml/itemProps4.xml><?xml version="1.0" encoding="utf-8"?>
-<ds:datastoreItem xmlns:ds="http://schemas.openxmlformats.org/officeDocument/2006/customXml" ds:itemID="{34E35503-31BE-4C22-8EB5-1B8C3DFFC716}">
+<ds:datastoreItem xmlns:ds="http://schemas.openxmlformats.org/officeDocument/2006/customXml" ds:itemID="{9DF3CA16-2820-4B1B-831B-2E9793A00AD0}">
   <ds:schemaRefs>
-    <ds:schemaRef ds:uri="http://schemas.openxmlformats.org/officeDocument/2006/bibliography"/>
+    <ds:schemaRef ds:uri="http://schemas.microsoft.com/office/2006/metadata/properties"/>
+    <ds:schemaRef ds:uri="http://schemas.microsoft.com/office/infopath/2007/PartnerControls"/>
   </ds:schemaRefs>
 </ds:datastoreItem>
 </file>
</xml_diff>